<commit_message>
fix typos and few additions to Agenda
</commit_message>
<xml_diff>
--- a/Disused code/Misc/DLM_FAO/Agenda.docx
+++ b/Disused code/Misc/DLM_FAO/Agenda.docx
@@ -1,6 +1,6 @@
 
 <file path=word/document.xml><?xml version="1.0" encoding="utf-8"?>
-<w:document xmlns:wpc="http://schemas.microsoft.com/office/word/2010/wordprocessingCanvas" xmlns:mc="http://schemas.openxmlformats.org/markup-compatibility/2006" xmlns:o="urn:schemas-microsoft-com:office:office" xmlns:r="http://schemas.openxmlformats.org/officeDocument/2006/relationships" xmlns:m="http://schemas.openxmlformats.org/officeDocument/2006/math" xmlns:v="urn:schemas-microsoft-com:vml" xmlns:wp14="http://schemas.microsoft.com/office/word/2010/wordprocessingDrawing" xmlns:wp="http://schemas.openxmlformats.org/drawingml/2006/wordprocessingDrawing" xmlns:w10="urn:schemas-microsoft-com:office:word" xmlns:w="http://schemas.openxmlformats.org/wordprocessingml/2006/main" xmlns:w14="http://schemas.microsoft.com/office/word/2010/wordml" xmlns:w15="http://schemas.microsoft.com/office/word/2012/wordml" xmlns:wpg="http://schemas.microsoft.com/office/word/2010/wordprocessingGroup" xmlns:wpi="http://schemas.microsoft.com/office/word/2010/wordprocessingInk" xmlns:wne="http://schemas.microsoft.com/office/word/2006/wordml" xmlns:wps="http://schemas.microsoft.com/office/word/2010/wordprocessingShape" mc:Ignorable="w14 w15 wp14">
+<w:document xmlns:wpc="http://schemas.microsoft.com/office/word/2010/wordprocessingCanvas" xmlns:mc="http://schemas.openxmlformats.org/markup-compatibility/2006" xmlns:o="urn:schemas-microsoft-com:office:office" xmlns:r="http://schemas.openxmlformats.org/officeDocument/2006/relationships" xmlns:m="http://schemas.openxmlformats.org/officeDocument/2006/math" xmlns:v="urn:schemas-microsoft-com:vml" xmlns:wp14="http://schemas.microsoft.com/office/word/2010/wordprocessingDrawing" xmlns:wp="http://schemas.openxmlformats.org/drawingml/2006/wordprocessingDrawing" xmlns:w10="urn:schemas-microsoft-com:office:word" xmlns:w="http://schemas.openxmlformats.org/wordprocessingml/2006/main" xmlns:w14="http://schemas.microsoft.com/office/word/2010/wordml" xmlns:wpg="http://schemas.microsoft.com/office/word/2010/wordprocessingGroup" xmlns:wpi="http://schemas.microsoft.com/office/word/2010/wordprocessingInk" xmlns:wne="http://schemas.microsoft.com/office/word/2006/wordml" xmlns:wps="http://schemas.microsoft.com/office/word/2010/wordprocessingShape" mc:Ignorable="w14 wp14">
   <w:body>
     <w:p>
       <w:pPr>
@@ -22,7 +22,7 @@
       <w:r>
         <w:rPr>
           <w:noProof/>
-          <w:lang w:eastAsia="en-CA"/>
+          <w:lang w:val="en-US"/>
         </w:rPr>
         <w:drawing>
           <wp:anchor distT="0" distB="0" distL="114300" distR="114300" simplePos="0" relativeHeight="251658240" behindDoc="0" locked="0" layoutInCell="1" allowOverlap="1">
@@ -50,7 +50,7 @@
                     </pic:cNvPicPr>
                   </pic:nvPicPr>
                   <pic:blipFill>
-                    <a:blip r:embed="rId7">
+                    <a:blip r:embed="rId8">
                       <a:extLst>
                         <a:ext uri="{28A0092B-C50C-407E-A947-70E740481C1C}">
                           <a14:useLocalDpi xmlns:a14="http://schemas.microsoft.com/office/drawing/2010/main" val="0"/>
@@ -157,8 +157,13 @@
         <w:t xml:space="preserve">Tom Carruthers and </w:t>
       </w:r>
       <w:r>
-        <w:t>Adrian Hordyk</w:t>
-      </w:r>
+        <w:t xml:space="preserve">Adrian </w:t>
+      </w:r>
+      <w:proofErr w:type="spellStart"/>
+      <w:r>
+        <w:t>Hordyk</w:t>
+      </w:r>
+      <w:proofErr w:type="spellEnd"/>
     </w:p>
     <w:p>
       <w:pPr>
@@ -199,8 +204,6 @@
           <w:b/>
         </w:rPr>
       </w:pPr>
-      <w:bookmarkStart w:id="0" w:name="_GoBack"/>
-      <w:bookmarkEnd w:id="0"/>
     </w:p>
     <w:p>
       <w:pPr>
@@ -265,7 +268,7 @@
         <w:rPr>
           <w:b/>
           <w:noProof/>
-          <w:lang w:eastAsia="en-CA"/>
+          <w:lang w:val="en-US"/>
         </w:rPr>
         <mc:AlternateContent>
           <mc:Choice Requires="wps">
@@ -328,7 +331,7 @@
               </wp:anchor>
             </w:drawing>
           </mc:Choice>
-          <mc:Fallback>
+          <mc:Fallback xmlns:w15="http://schemas.microsoft.com/office/word/2012/wordml">
             <w:pict>
               <v:line w14:anchorId="1FE77E8D" id="Straight Connector 9" o:spid="_x0000_s1026" style="position:absolute;z-index:251659264;visibility:visible;mso-wrap-style:square;mso-width-percent:0;mso-height-percent:0;mso-wrap-distance-left:9pt;mso-wrap-distance-top:0;mso-wrap-distance-right:9pt;mso-wrap-distance-bottom:0;mso-position-horizontal:left;mso-position-horizontal-relative:margin;mso-position-vertical:absolute;mso-position-vertical-relative:text;mso-width-percent:0;mso-height-percent:0;mso-width-relative:margin;mso-height-relative:margin" from="0,5.45pt" to="272.25pt,5.45pt" o:gfxdata="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" strokecolor="black [3213]" strokeweight=".5pt">
                 <v:stroke joinstyle="miter"/>
@@ -629,7 +632,15 @@
         <w:t xml:space="preserve"> </w:t>
       </w:r>
       <w:r>
-        <w:t xml:space="preserve">Case Study 1: longtail tuna    </w:t>
+        <w:t xml:space="preserve">Case Study 1: </w:t>
+      </w:r>
+      <w:proofErr w:type="spellStart"/>
+      <w:r>
+        <w:t>longtail</w:t>
+      </w:r>
+      <w:proofErr w:type="spellEnd"/>
+      <w:r>
+        <w:t xml:space="preserve"> tuna    </w:t>
       </w:r>
     </w:p>
     <w:p>
@@ -668,7 +679,7 @@
         <w:rPr>
           <w:b/>
           <w:noProof/>
-          <w:lang w:eastAsia="en-CA"/>
+          <w:lang w:val="en-US"/>
         </w:rPr>
         <mc:AlternateContent>
           <mc:Choice Requires="wps">
@@ -731,7 +742,7 @@
               </wp:anchor>
             </w:drawing>
           </mc:Choice>
-          <mc:Fallback>
+          <mc:Fallback xmlns:w15="http://schemas.microsoft.com/office/word/2012/wordml">
             <w:pict>
               <v:line w14:anchorId="655EA940" id="Straight Connector 2" o:spid="_x0000_s1026" style="position:absolute;z-index:251661312;visibility:visible;mso-wrap-style:square;mso-width-percent:0;mso-height-percent:0;mso-wrap-distance-left:9pt;mso-wrap-distance-top:0;mso-wrap-distance-right:9pt;mso-wrap-distance-bottom:0;mso-position-horizontal:absolute;mso-position-horizontal-relative:margin;mso-position-vertical:absolute;mso-position-vertical-relative:text;mso-width-percent:0;mso-height-percent:0;mso-width-relative:margin;mso-height-relative:margin" from="3.3pt,1.3pt" to="275.55pt,1.3pt" o:gfxdata="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" strokecolor="black [3213]" strokeweight=".5pt">
                 <v:stroke joinstyle="miter"/>
@@ -913,7 +924,18 @@
       </w:r>
       <w:r>
         <w:tab/>
-        <w:t xml:space="preserve">understand the problem DLMtool solves, its conceptual underpinnings, DLMtool features, </w:t>
+        <w:t>U</w:t>
+      </w:r>
+      <w:r>
+        <w:t xml:space="preserve">nderstand the problem DLMtool </w:t>
+      </w:r>
+      <w:proofErr w:type="gramStart"/>
+      <w:r>
+        <w:t>solves,</w:t>
+      </w:r>
+      <w:proofErr w:type="gramEnd"/>
+      <w:r>
+        <w:t xml:space="preserve"> its conceptual underpinnings, DLMtool features, </w:t>
       </w:r>
       <w:r>
         <w:t>and its</w:t>
@@ -1494,71 +1516,291 @@
         <w:t>Q</w:t>
       </w:r>
       <w:r>
-        <w:t>uantitative fisheries scientists familiar with R</w:t>
+        <w:t xml:space="preserve">uantitative fisheries </w:t>
+      </w:r>
+      <w:proofErr w:type="gramStart"/>
+      <w:r>
+        <w:t>scientists</w:t>
+      </w:r>
+      <w:proofErr w:type="gramEnd"/>
+      <w:r>
+        <w:t xml:space="preserve"> familiar with R</w:t>
+      </w:r>
+    </w:p>
+    <w:p>
+      <w:pPr>
+        <w:ind w:left="1418" w:hanging="1276"/>
+      </w:pPr>
+      <w:r>
+        <w:t>Purpose:</w:t>
+      </w:r>
+      <w:r>
+        <w:tab/>
+        <w:t>Demonstrate how to get DLMtool working and providing familiarity with a DLMtool MSE process</w:t>
+      </w:r>
+    </w:p>
+    <w:p>
+      <w:pPr>
+        <w:ind w:left="1418" w:hanging="1276"/>
+      </w:pPr>
+      <w:r>
+        <w:t>Objectives:</w:t>
+      </w:r>
+      <w:r>
+        <w:tab/>
+        <w:t xml:space="preserve">Get all users to the same stage WRT software installation before continuing with later modules; Understand the basic structure of a DLMtool MSE run; reinforce an understanding of what performance metrics are telling us (e.g. what is a simulation, really what is </w:t>
+      </w:r>
+      <w:r>
+        <w:t>‘</w:t>
+      </w:r>
+      <w:r>
+        <w:t>POF</w:t>
+      </w:r>
+      <w:r>
+        <w:t>’ anyway</w:t>
+      </w:r>
+      <w:r>
+        <w:t>?)</w:t>
       </w:r>
     </w:p>
     <w:p>
       <w:pPr>
         <w:ind w:left="142"/>
       </w:pPr>
-      <w:r>
-        <w:t>Purpose:</w:t>
-      </w:r>
-      <w:r>
-        <w:tab/>
-        <w:t>Demonstrate how to get DLMtool working and providing familiarity with a DLMtool MSE process</w:t>
-      </w:r>
-    </w:p>
-    <w:p>
-      <w:pPr>
-        <w:ind w:left="1418" w:hanging="1276"/>
-      </w:pPr>
-      <w:r>
-        <w:t>Objectives:</w:t>
-      </w:r>
-      <w:r>
-        <w:tab/>
-        <w:t xml:space="preserve">Get all users to the same stage WRT software installation before continuing with later modules; Understand the basic structure of a DLMtool MSE run; reinforce an understanding of what performance metrics are telling us (e.g. what is a simulation, really what is </w:t>
-      </w:r>
-      <w:r>
-        <w:t>‘</w:t>
-      </w:r>
-      <w:r>
-        <w:t>POF</w:t>
-      </w:r>
-      <w:r>
-        <w:t>’ anyway</w:t>
-      </w:r>
-      <w:r>
-        <w:t>?)</w:t>
-      </w:r>
     </w:p>
     <w:p>
       <w:pPr>
         <w:ind w:left="142"/>
       </w:pPr>
+      <w:r>
+        <w:t xml:space="preserve">Lecture 2a: Getting started </w:t>
+      </w:r>
+      <w:r>
+        <w:tab/>
+      </w:r>
+      <w:r>
+        <w:tab/>
+      </w:r>
+      <w:r>
+        <w:tab/>
+      </w:r>
+      <w:r>
+        <w:tab/>
+      </w:r>
+      <w:r>
+        <w:tab/>
+      </w:r>
+      <w:r>
+        <w:tab/>
+      </w:r>
+      <w:r>
+        <w:tab/>
+      </w:r>
+      <w:r>
+        <w:tab/>
+        <w:t>(~ 10 minutes)</w:t>
+      </w:r>
+    </w:p>
+    <w:p>
+      <w:pPr>
+        <w:pStyle w:val="ListParagraph"/>
+        <w:numPr>
+          <w:ilvl w:val="0"/>
+          <w:numId w:val="1"/>
+        </w:numPr>
+      </w:pPr>
+      <w:r>
+        <w:t>Installation</w:t>
+      </w:r>
+      <w:r>
+        <w:t xml:space="preserve"> (</w:t>
+      </w:r>
+      <w:proofErr w:type="spellStart"/>
+      <w:r>
+        <w:t>Rstudio</w:t>
+      </w:r>
+      <w:proofErr w:type="spellEnd"/>
+      <w:r>
+        <w:t>, R, installing package from CRAN)</w:t>
+      </w:r>
+    </w:p>
+    <w:p>
+      <w:pPr>
+        <w:pStyle w:val="ListParagraph"/>
+        <w:numPr>
+          <w:ilvl w:val="0"/>
+          <w:numId w:val="1"/>
+        </w:numPr>
+      </w:pPr>
+      <w:r>
+        <w:t xml:space="preserve">Loading the package </w:t>
+      </w:r>
+    </w:p>
+    <w:p>
+      <w:pPr>
+        <w:pStyle w:val="ListParagraph"/>
+        <w:numPr>
+          <w:ilvl w:val="0"/>
+          <w:numId w:val="1"/>
+        </w:numPr>
+      </w:pPr>
+      <w:r>
+        <w:t>Setting up parallel processing and loading objects</w:t>
+      </w:r>
+    </w:p>
+    <w:p>
+      <w:pPr>
+        <w:pStyle w:val="ListParagraph"/>
+        <w:numPr>
+          <w:ilvl w:val="0"/>
+          <w:numId w:val="1"/>
+        </w:numPr>
+      </w:pPr>
+      <w:r>
+        <w:t>Check installation and t</w:t>
+      </w:r>
+      <w:r>
+        <w:t>est run</w:t>
+      </w:r>
+    </w:p>
+    <w:p>
+      <w:pPr>
+        <w:pStyle w:val="ListParagraph"/>
+        <w:numPr>
+          <w:ilvl w:val="0"/>
+          <w:numId w:val="1"/>
+        </w:numPr>
+      </w:pPr>
+      <w:r>
+        <w:t>Getting help</w:t>
+      </w:r>
     </w:p>
     <w:p>
       <w:pPr>
         <w:ind w:left="142"/>
       </w:pPr>
       <w:r>
-        <w:t xml:space="preserve">Lecture 2a: Getting started </w:t>
-      </w:r>
-      <w:r>
-        <w:tab/>
-      </w:r>
-      <w:r>
-        <w:tab/>
-      </w:r>
-      <w:r>
-        <w:tab/>
-      </w:r>
-      <w:r>
-        <w:tab/>
-      </w:r>
-      <w:r>
-        <w:tab/>
+        <w:t xml:space="preserve">Lecture 2b: A simple ‘no frills’ run of DLMtool                                    </w:t>
+      </w:r>
+      <w:r>
+        <w:tab/>
+      </w:r>
+      <w:r>
+        <w:tab/>
+      </w:r>
+      <w:r>
+        <w:tab/>
+        <w:t>(~ 30 minutes)</w:t>
+      </w:r>
+    </w:p>
+    <w:p>
+      <w:pPr>
+        <w:pStyle w:val="ListParagraph"/>
+        <w:numPr>
+          <w:ilvl w:val="0"/>
+          <w:numId w:val="1"/>
+        </w:numPr>
+      </w:pPr>
+      <w:r>
+        <w:t xml:space="preserve">SOO design: </w:t>
+      </w:r>
+      <w:r>
+        <w:t>Stock, Fleet, Observation and Implementation objects</w:t>
+      </w:r>
+    </w:p>
+    <w:p>
+      <w:pPr>
+        <w:pStyle w:val="ListParagraph"/>
+        <w:numPr>
+          <w:ilvl w:val="0"/>
+          <w:numId w:val="1"/>
+        </w:numPr>
+      </w:pPr>
+      <w:r>
+        <w:t>Constructing operating models</w:t>
+      </w:r>
+    </w:p>
+    <w:p>
+      <w:pPr>
+        <w:pStyle w:val="ListParagraph"/>
+        <w:numPr>
+          <w:ilvl w:val="0"/>
+          <w:numId w:val="1"/>
+        </w:numPr>
+      </w:pPr>
+      <w:r>
+        <w:t>Visualizing operating models</w:t>
+      </w:r>
+    </w:p>
+    <w:p>
+      <w:pPr>
+        <w:pStyle w:val="ListParagraph"/>
+        <w:numPr>
+          <w:ilvl w:val="0"/>
+          <w:numId w:val="1"/>
+        </w:numPr>
+      </w:pPr>
+      <w:r>
+        <w:t>Running an MSE</w:t>
+      </w:r>
+    </w:p>
+    <w:p>
+      <w:pPr>
+        <w:pStyle w:val="ListParagraph"/>
+        <w:numPr>
+          <w:ilvl w:val="0"/>
+          <w:numId w:val="1"/>
+        </w:numPr>
+      </w:pPr>
+      <w:r>
+        <w:t>Visualizing MSE runs</w:t>
+      </w:r>
+    </w:p>
+    <w:p>
+      <w:pPr>
+        <w:pStyle w:val="ListParagraph"/>
+        <w:numPr>
+          <w:ilvl w:val="0"/>
+          <w:numId w:val="1"/>
+        </w:numPr>
+      </w:pPr>
+      <w:r>
+        <w:t>Evaluating performance</w:t>
+      </w:r>
+    </w:p>
+    <w:p>
+      <w:pPr>
+        <w:pStyle w:val="ListParagraph"/>
+        <w:numPr>
+          <w:ilvl w:val="0"/>
+          <w:numId w:val="1"/>
+        </w:numPr>
+      </w:pPr>
+      <w:r>
+        <w:t>Trade-off plots</w:t>
+      </w:r>
+    </w:p>
+    <w:p>
+      <w:pPr>
+        <w:pStyle w:val="ListParagraph"/>
+      </w:pPr>
+    </w:p>
+    <w:p>
+      <w:pPr>
+        <w:pStyle w:val="ListParagraph"/>
+        <w:ind w:left="284"/>
+      </w:pPr>
+    </w:p>
+    <w:p>
+      <w:pPr>
+        <w:pStyle w:val="ListParagraph"/>
+        <w:ind w:left="284"/>
+      </w:pPr>
+      <w:r>
+        <w:t>Exercise 2a:  An R script for installation</w:t>
+      </w:r>
+      <w:r>
+        <w:t xml:space="preserve"> and validating installation </w:t>
       </w:r>
       <w:r>
         <w:tab/>
@@ -1574,182 +1816,6 @@
     <w:p>
       <w:pPr>
         <w:pStyle w:val="ListParagraph"/>
-        <w:numPr>
-          <w:ilvl w:val="0"/>
-          <w:numId w:val="1"/>
-        </w:numPr>
-      </w:pPr>
-      <w:r>
-        <w:t>Installation</w:t>
-      </w:r>
-      <w:r>
-        <w:t xml:space="preserve"> (Rstudio, R, installing package from CRAN)</w:t>
-      </w:r>
-    </w:p>
-    <w:p>
-      <w:pPr>
-        <w:pStyle w:val="ListParagraph"/>
-        <w:numPr>
-          <w:ilvl w:val="0"/>
-          <w:numId w:val="1"/>
-        </w:numPr>
-      </w:pPr>
-      <w:r>
-        <w:t xml:space="preserve">Loading the package </w:t>
-      </w:r>
-    </w:p>
-    <w:p>
-      <w:pPr>
-        <w:pStyle w:val="ListParagraph"/>
-        <w:numPr>
-          <w:ilvl w:val="0"/>
-          <w:numId w:val="1"/>
-        </w:numPr>
-      </w:pPr>
-      <w:r>
-        <w:t>Setting up parallel processing and loading objects</w:t>
-      </w:r>
-    </w:p>
-    <w:p>
-      <w:pPr>
-        <w:pStyle w:val="ListParagraph"/>
-        <w:numPr>
-          <w:ilvl w:val="0"/>
-          <w:numId w:val="1"/>
-        </w:numPr>
-      </w:pPr>
-      <w:r>
-        <w:t>Check installation and t</w:t>
-      </w:r>
-      <w:r>
-        <w:t>est run</w:t>
-      </w:r>
-    </w:p>
-    <w:p>
-      <w:pPr>
-        <w:pStyle w:val="ListParagraph"/>
-        <w:numPr>
-          <w:ilvl w:val="0"/>
-          <w:numId w:val="1"/>
-        </w:numPr>
-      </w:pPr>
-      <w:r>
-        <w:t>Getting help</w:t>
-      </w:r>
-    </w:p>
-    <w:p>
-      <w:pPr>
-        <w:ind w:left="142"/>
-      </w:pPr>
-      <w:r>
-        <w:t xml:space="preserve">Lecture 2b: A simple ‘no frills’ run of DLMtool                                    </w:t>
-      </w:r>
-      <w:r>
-        <w:tab/>
-      </w:r>
-      <w:r>
-        <w:tab/>
-      </w:r>
-      <w:r>
-        <w:tab/>
-        <w:t>(~ 30 minutes)</w:t>
-      </w:r>
-    </w:p>
-    <w:p>
-      <w:pPr>
-        <w:pStyle w:val="ListParagraph"/>
-        <w:numPr>
-          <w:ilvl w:val="0"/>
-          <w:numId w:val="1"/>
-        </w:numPr>
-      </w:pPr>
-      <w:r>
-        <w:t xml:space="preserve">SOO design: </w:t>
-      </w:r>
-      <w:r>
-        <w:t>Stock, Fleet, Observation and Implementation objects</w:t>
-      </w:r>
-    </w:p>
-    <w:p>
-      <w:pPr>
-        <w:pStyle w:val="ListParagraph"/>
-        <w:numPr>
-          <w:ilvl w:val="0"/>
-          <w:numId w:val="1"/>
-        </w:numPr>
-      </w:pPr>
-      <w:r>
-        <w:t>Constructing operating models</w:t>
-      </w:r>
-    </w:p>
-    <w:p>
-      <w:pPr>
-        <w:pStyle w:val="ListParagraph"/>
-        <w:numPr>
-          <w:ilvl w:val="0"/>
-          <w:numId w:val="1"/>
-        </w:numPr>
-      </w:pPr>
-      <w:r>
-        <w:t>Visualizing operating models</w:t>
-      </w:r>
-    </w:p>
-    <w:p>
-      <w:pPr>
-        <w:pStyle w:val="ListParagraph"/>
-        <w:numPr>
-          <w:ilvl w:val="0"/>
-          <w:numId w:val="1"/>
-        </w:numPr>
-      </w:pPr>
-      <w:r>
-        <w:t>Running an MSE</w:t>
-      </w:r>
-    </w:p>
-    <w:p>
-      <w:pPr>
-        <w:pStyle w:val="ListParagraph"/>
-        <w:numPr>
-          <w:ilvl w:val="0"/>
-          <w:numId w:val="1"/>
-        </w:numPr>
-      </w:pPr>
-      <w:r>
-        <w:t>Visualizing MSE runs</w:t>
-      </w:r>
-    </w:p>
-    <w:p>
-      <w:pPr>
-        <w:pStyle w:val="ListParagraph"/>
-        <w:numPr>
-          <w:ilvl w:val="0"/>
-          <w:numId w:val="1"/>
-        </w:numPr>
-      </w:pPr>
-      <w:r>
-        <w:t>Evaluating performance</w:t>
-      </w:r>
-    </w:p>
-    <w:p>
-      <w:pPr>
-        <w:pStyle w:val="ListParagraph"/>
-        <w:numPr>
-          <w:ilvl w:val="0"/>
-          <w:numId w:val="1"/>
-        </w:numPr>
-      </w:pPr>
-      <w:r>
-        <w:t>Trade-off plots</w:t>
-      </w:r>
-    </w:p>
-    <w:p>
-      <w:pPr>
-        <w:pStyle w:val="ListParagraph"/>
-      </w:pPr>
-    </w:p>
-    <w:p>
-      <w:pPr>
-        <w:pStyle w:val="ListParagraph"/>
         <w:ind w:left="284"/>
       </w:pPr>
     </w:p>
@@ -1759,34 +1825,6 @@
         <w:ind w:left="284"/>
       </w:pPr>
       <w:r>
-        <w:t>Exercise 2a:  An R script for installation</w:t>
-      </w:r>
-      <w:r>
-        <w:t xml:space="preserve"> and validating installation </w:t>
-      </w:r>
-      <w:r>
-        <w:tab/>
-      </w:r>
-      <w:r>
-        <w:tab/>
-      </w:r>
-      <w:r>
-        <w:tab/>
-        <w:t>(~ 10 minutes)</w:t>
-      </w:r>
-    </w:p>
-    <w:p>
-      <w:pPr>
-        <w:pStyle w:val="ListParagraph"/>
-        <w:ind w:left="284"/>
-      </w:pPr>
-    </w:p>
-    <w:p>
-      <w:pPr>
-        <w:pStyle w:val="ListParagraph"/>
-        <w:ind w:left="284"/>
-      </w:pPr>
-      <w:r>
         <w:t>Exercise 2b:  A basic DLMtool run</w:t>
       </w:r>
       <w:r>
@@ -1844,9 +1882,11 @@
       <w:r>
         <w:t xml:space="preserve"> error (</w:t>
       </w:r>
-      <w:r>
-        <w:t>Orbs</w:t>
-      </w:r>
+      <w:proofErr w:type="spellStart"/>
+      <w:r>
+        <w:t>Obs</w:t>
+      </w:r>
+      <w:proofErr w:type="spellEnd"/>
       <w:r>
         <w:t xml:space="preserve">) </w:t>
       </w:r>
@@ -1888,9 +1928,14 @@
       <w:r>
         <w:t xml:space="preserve">Visualizing DLMtool Stock, Fleet, </w:t>
       </w:r>
-      <w:r>
-        <w:t>Orbs</w:t>
-      </w:r>
+      <w:proofErr w:type="spellStart"/>
+      <w:r>
+        <w:t>O</w:t>
+      </w:r>
+      <w:r>
+        <w:t>bs</w:t>
+      </w:r>
+      <w:proofErr w:type="spellEnd"/>
       <w:r>
         <w:t>, Imp and OM objects</w:t>
       </w:r>
@@ -2023,7 +2068,15 @@
         <w:t>Q</w:t>
       </w:r>
       <w:r>
-        <w:t>uantitative fisheries scientists familiar with R</w:t>
+        <w:t xml:space="preserve">uantitative fisheries </w:t>
+      </w:r>
+      <w:proofErr w:type="gramStart"/>
+      <w:r>
+        <w:t>scientists</w:t>
+      </w:r>
+      <w:proofErr w:type="gramEnd"/>
+      <w:r>
+        <w:t xml:space="preserve"> familiar with R</w:t>
       </w:r>
     </w:p>
     <w:p>
@@ -2529,7 +2582,15 @@
         <w:t>Q</w:t>
       </w:r>
       <w:r>
-        <w:t>uantitative fisheries scientists familiar with R (who have completed Module 3)</w:t>
+        <w:t xml:space="preserve">uantitative fisheries </w:t>
+      </w:r>
+      <w:proofErr w:type="gramStart"/>
+      <w:r>
+        <w:t>scientists</w:t>
+      </w:r>
+      <w:proofErr w:type="gramEnd"/>
+      <w:r>
+        <w:t xml:space="preserve"> familiar with R (who have completed Module 3)</w:t>
       </w:r>
     </w:p>
     <w:p>
@@ -2744,6 +2805,21 @@
         </w:numPr>
       </w:pPr>
       <w:r>
+        <w:t>Explore Data object</w:t>
+      </w:r>
+    </w:p>
+    <w:p>
+      <w:pPr>
+        <w:pStyle w:val="ListParagraph"/>
+        <w:numPr>
+          <w:ilvl w:val="0"/>
+          <w:numId w:val="1"/>
+        </w:numPr>
+      </w:pPr>
+      <w:r>
+        <w:t xml:space="preserve">Import Data object from </w:t>
+      </w:r>
+      <w:r>
         <w:t>.csv files</w:t>
       </w:r>
     </w:p>
@@ -2756,8 +2832,13 @@
         </w:numPr>
       </w:pPr>
       <w:r>
-        <w:t xml:space="preserve">Read/write functions </w:t>
-      </w:r>
+        <w:t>Determine which MPs can be applied to Data</w:t>
+      </w:r>
+    </w:p>
+    <w:p>
+      <w:pPr>
+        <w:pStyle w:val="ListParagraph"/>
+      </w:pPr>
     </w:p>
     <w:p>
       <w:r>
@@ -2792,20 +2873,40 @@
         </w:numPr>
       </w:pPr>
       <w:r>
-        <w:t>Plotting outputs</w:t>
-      </w:r>
-    </w:p>
-    <w:p>
-      <w:pPr>
-        <w:pStyle w:val="ListParagraph"/>
-        <w:numPr>
-          <w:ilvl w:val="0"/>
-          <w:numId w:val="1"/>
-        </w:numPr>
-      </w:pPr>
-      <w:r>
-        <w:t xml:space="preserve">Conducting sensitivity analysis </w:t>
-      </w:r>
+        <w:t>Apply Output controls to Data object</w:t>
+      </w:r>
+    </w:p>
+    <w:p>
+      <w:pPr>
+        <w:pStyle w:val="ListParagraph"/>
+        <w:numPr>
+          <w:ilvl w:val="0"/>
+          <w:numId w:val="1"/>
+        </w:numPr>
+      </w:pPr>
+      <w:r>
+        <w:t>Apply Input controls to Data object</w:t>
+      </w:r>
+      <w:r>
+        <w:t xml:space="preserve"> </w:t>
+      </w:r>
+    </w:p>
+    <w:p>
+      <w:pPr>
+        <w:pStyle w:val="ListParagraph"/>
+        <w:numPr>
+          <w:ilvl w:val="0"/>
+          <w:numId w:val="1"/>
+        </w:numPr>
+      </w:pPr>
+      <w:r>
+        <w:t>Sensitivity analysis on TAC recommendations</w:t>
+      </w:r>
+    </w:p>
+    <w:p>
+      <w:pPr>
+        <w:pStyle w:val="ListParagraph"/>
+      </w:pPr>
     </w:p>
     <w:p>
       <w:pPr>
@@ -2917,7 +3018,15 @@
         <w:t xml:space="preserve">Quantitative </w:t>
       </w:r>
       <w:r>
-        <w:t>fisheries scientists familiar with R (who have completed Module 3)</w:t>
+        <w:t xml:space="preserve">fisheries </w:t>
+      </w:r>
+      <w:proofErr w:type="gramStart"/>
+      <w:r>
+        <w:t>scientists</w:t>
+      </w:r>
+      <w:proofErr w:type="gramEnd"/>
+      <w:r>
+        <w:t xml:space="preserve"> familiar with R (who have completed Module 3)</w:t>
       </w:r>
     </w:p>
     <w:p>
@@ -3096,7 +3205,15 @@
         </w:numPr>
       </w:pPr>
       <w:r>
-        <w:t>The format of DLMtool simulated data (DLMdata)</w:t>
+        <w:t>The format of DLMtool simulated data (</w:t>
+      </w:r>
+      <w:proofErr w:type="spellStart"/>
+      <w:r>
+        <w:t>DLMdata</w:t>
+      </w:r>
+      <w:proofErr w:type="spellEnd"/>
+      <w:r>
+        <w:t>)</w:t>
       </w:r>
     </w:p>
     <w:p>
@@ -3251,6 +3368,30 @@
         </w:numPr>
       </w:pPr>
       <w:r>
+        <w:t>Specifying historical effort trends</w:t>
+      </w:r>
+    </w:p>
+    <w:p>
+      <w:pPr>
+        <w:pStyle w:val="ListParagraph"/>
+        <w:numPr>
+          <w:ilvl w:val="0"/>
+          <w:numId w:val="1"/>
+        </w:numPr>
+      </w:pPr>
+      <w:r>
+        <w:t>Time varying selectivity</w:t>
+      </w:r>
+    </w:p>
+    <w:p>
+      <w:pPr>
+        <w:pStyle w:val="ListParagraph"/>
+        <w:numPr>
+          <w:ilvl w:val="0"/>
+          <w:numId w:val="1"/>
+        </w:numPr>
+      </w:pPr>
+      <w:r>
         <w:t>Preserving correlation amo</w:t>
       </w:r>
       <w:r>
@@ -3269,8 +3410,22 @@
         </w:numPr>
       </w:pPr>
       <w:r>
-        <w:t>CatchCompSRA() function and interpreting outputs</w:t>
-      </w:r>
+        <w:t>Conditioning OM by SRA</w:t>
+      </w:r>
+    </w:p>
+    <w:p>
+      <w:pPr>
+        <w:pStyle w:val="ListParagraph"/>
+        <w:numPr>
+          <w:ilvl w:val="0"/>
+          <w:numId w:val="1"/>
+        </w:numPr>
+      </w:pPr>
+      <w:r>
+        <w:t>Conditioning OM by SS</w:t>
+      </w:r>
+      <w:bookmarkStart w:id="0" w:name="_GoBack"/>
+      <w:bookmarkEnd w:id="0"/>
     </w:p>
     <w:p>
       <w:r>
@@ -3724,12 +3879,14 @@
         </w:rPr>
         <w:t xml:space="preserve">: IOTC case study, </w:t>
       </w:r>
+      <w:proofErr w:type="spellStart"/>
       <w:r>
         <w:rPr>
           <w:b/>
         </w:rPr>
         <w:t>longtail</w:t>
       </w:r>
+      <w:proofErr w:type="spellEnd"/>
       <w:r>
         <w:rPr>
           <w:b/>
@@ -3793,9 +3950,11 @@
       <w:r>
         <w:t xml:space="preserve">Lecture CS1: </w:t>
       </w:r>
+      <w:proofErr w:type="spellStart"/>
       <w:r>
         <w:t>longtail</w:t>
       </w:r>
+      <w:proofErr w:type="spellEnd"/>
       <w:r>
         <w:t xml:space="preserve"> tuna operating model specification </w:t>
       </w:r>
@@ -3818,7 +3977,15 @@
         <w:ind w:left="1418" w:hanging="1276"/>
       </w:pPr>
       <w:r>
-        <w:t>Exercise CS1: longtail tuna analyses and interpretation</w:t>
+        <w:t xml:space="preserve">Exercise CS1: </w:t>
+      </w:r>
+      <w:proofErr w:type="spellStart"/>
+      <w:r>
+        <w:t>longtail</w:t>
+      </w:r>
+      <w:proofErr w:type="spellEnd"/>
+      <w:r>
+        <w:t xml:space="preserve"> tuna analyses and interpretation</w:t>
       </w:r>
       <w:r>
         <w:tab/>
@@ -4060,12 +4227,12 @@
       </w:pPr>
     </w:p>
     <w:sectPr>
-      <w:headerReference w:type="even" r:id="rId8"/>
-      <w:headerReference w:type="default" r:id="rId9"/>
-      <w:footerReference w:type="even" r:id="rId10"/>
-      <w:footerReference w:type="default" r:id="rId11"/>
-      <w:headerReference w:type="first" r:id="rId12"/>
-      <w:footerReference w:type="first" r:id="rId13"/>
+      <w:headerReference w:type="even" r:id="rId9"/>
+      <w:headerReference w:type="default" r:id="rId10"/>
+      <w:footerReference w:type="even" r:id="rId11"/>
+      <w:footerReference w:type="default" r:id="rId12"/>
+      <w:headerReference w:type="first" r:id="rId13"/>
+      <w:footerReference w:type="first" r:id="rId14"/>
       <w:pgSz w:w="11907" w:h="16839" w:code="9"/>
       <w:pgMar w:top="2269" w:right="1275" w:bottom="1440" w:left="1134" w:header="708" w:footer="708" w:gutter="0"/>
       <w:cols w:space="708"/>
@@ -4077,7 +4244,7 @@
 </file>
 
 <file path=word/endnotes.xml><?xml version="1.0" encoding="utf-8"?>
-<w:endnotes xmlns:wpc="http://schemas.microsoft.com/office/word/2010/wordprocessingCanvas" xmlns:mc="http://schemas.openxmlformats.org/markup-compatibility/2006" xmlns:o="urn:schemas-microsoft-com:office:office" xmlns:r="http://schemas.openxmlformats.org/officeDocument/2006/relationships" xmlns:m="http://schemas.openxmlformats.org/officeDocument/2006/math" xmlns:v="urn:schemas-microsoft-com:vml" xmlns:wp14="http://schemas.microsoft.com/office/word/2010/wordprocessingDrawing" xmlns:wp="http://schemas.openxmlformats.org/drawingml/2006/wordprocessingDrawing" xmlns:w10="urn:schemas-microsoft-com:office:word" xmlns:w="http://schemas.openxmlformats.org/wordprocessingml/2006/main" xmlns:w14="http://schemas.microsoft.com/office/word/2010/wordml" xmlns:w15="http://schemas.microsoft.com/office/word/2012/wordml" xmlns:wpg="http://schemas.microsoft.com/office/word/2010/wordprocessingGroup" xmlns:wpi="http://schemas.microsoft.com/office/word/2010/wordprocessingInk" xmlns:wne="http://schemas.microsoft.com/office/word/2006/wordml" xmlns:wps="http://schemas.microsoft.com/office/word/2010/wordprocessingShape" mc:Ignorable="w14 w15 wp14">
+<w:endnotes xmlns:wpc="http://schemas.microsoft.com/office/word/2010/wordprocessingCanvas" xmlns:mc="http://schemas.openxmlformats.org/markup-compatibility/2006" xmlns:o="urn:schemas-microsoft-com:office:office" xmlns:r="http://schemas.openxmlformats.org/officeDocument/2006/relationships" xmlns:m="http://schemas.openxmlformats.org/officeDocument/2006/math" xmlns:v="urn:schemas-microsoft-com:vml" xmlns:wp14="http://schemas.microsoft.com/office/word/2010/wordprocessingDrawing" xmlns:wp="http://schemas.openxmlformats.org/drawingml/2006/wordprocessingDrawing" xmlns:w10="urn:schemas-microsoft-com:office:word" xmlns:w="http://schemas.openxmlformats.org/wordprocessingml/2006/main" xmlns:w14="http://schemas.microsoft.com/office/word/2010/wordml" xmlns:wpg="http://schemas.microsoft.com/office/word/2010/wordprocessingGroup" xmlns:wpi="http://schemas.microsoft.com/office/word/2010/wordprocessingInk" xmlns:wne="http://schemas.microsoft.com/office/word/2006/wordml" xmlns:wps="http://schemas.microsoft.com/office/word/2010/wordprocessingShape" mc:Ignorable="w14 wp14">
   <w:endnote w:type="separator" w:id="-1">
     <w:p>
       <w:pPr>
@@ -4102,7 +4269,7 @@
 </file>
 
 <file path=word/footer1.xml><?xml version="1.0" encoding="utf-8"?>
-<w:ftr xmlns:wpc="http://schemas.microsoft.com/office/word/2010/wordprocessingCanvas" xmlns:mc="http://schemas.openxmlformats.org/markup-compatibility/2006" xmlns:o="urn:schemas-microsoft-com:office:office" xmlns:r="http://schemas.openxmlformats.org/officeDocument/2006/relationships" xmlns:m="http://schemas.openxmlformats.org/officeDocument/2006/math" xmlns:v="urn:schemas-microsoft-com:vml" xmlns:wp14="http://schemas.microsoft.com/office/word/2010/wordprocessingDrawing" xmlns:wp="http://schemas.openxmlformats.org/drawingml/2006/wordprocessingDrawing" xmlns:w10="urn:schemas-microsoft-com:office:word" xmlns:w="http://schemas.openxmlformats.org/wordprocessingml/2006/main" xmlns:w14="http://schemas.microsoft.com/office/word/2010/wordml" xmlns:w15="http://schemas.microsoft.com/office/word/2012/wordml" xmlns:wpg="http://schemas.microsoft.com/office/word/2010/wordprocessingGroup" xmlns:wpi="http://schemas.microsoft.com/office/word/2010/wordprocessingInk" xmlns:wne="http://schemas.microsoft.com/office/word/2006/wordml" xmlns:wps="http://schemas.microsoft.com/office/word/2010/wordprocessingShape" mc:Ignorable="w14 w15 wp14">
+<w:ftr xmlns:wpc="http://schemas.microsoft.com/office/word/2010/wordprocessingCanvas" xmlns:mc="http://schemas.openxmlformats.org/markup-compatibility/2006" xmlns:o="urn:schemas-microsoft-com:office:office" xmlns:r="http://schemas.openxmlformats.org/officeDocument/2006/relationships" xmlns:m="http://schemas.openxmlformats.org/officeDocument/2006/math" xmlns:v="urn:schemas-microsoft-com:vml" xmlns:wp14="http://schemas.microsoft.com/office/word/2010/wordprocessingDrawing" xmlns:wp="http://schemas.openxmlformats.org/drawingml/2006/wordprocessingDrawing" xmlns:w10="urn:schemas-microsoft-com:office:word" xmlns:w="http://schemas.openxmlformats.org/wordprocessingml/2006/main" xmlns:w14="http://schemas.microsoft.com/office/word/2010/wordml" xmlns:wpg="http://schemas.microsoft.com/office/word/2010/wordprocessingGroup" xmlns:wpi="http://schemas.microsoft.com/office/word/2010/wordprocessingInk" xmlns:wne="http://schemas.microsoft.com/office/word/2006/wordml" xmlns:wps="http://schemas.microsoft.com/office/word/2010/wordprocessingShape" mc:Ignorable="w14 wp14">
   <w:p>
     <w:pPr>
       <w:pStyle w:val="Footer"/>
@@ -4112,7 +4279,7 @@
 </file>
 
 <file path=word/footer2.xml><?xml version="1.0" encoding="utf-8"?>
-<w:ftr xmlns:wpc="http://schemas.microsoft.com/office/word/2010/wordprocessingCanvas" xmlns:mc="http://schemas.openxmlformats.org/markup-compatibility/2006" xmlns:o="urn:schemas-microsoft-com:office:office" xmlns:r="http://schemas.openxmlformats.org/officeDocument/2006/relationships" xmlns:m="http://schemas.openxmlformats.org/officeDocument/2006/math" xmlns:v="urn:schemas-microsoft-com:vml" xmlns:wp14="http://schemas.microsoft.com/office/word/2010/wordprocessingDrawing" xmlns:wp="http://schemas.openxmlformats.org/drawingml/2006/wordprocessingDrawing" xmlns:w10="urn:schemas-microsoft-com:office:word" xmlns:w="http://schemas.openxmlformats.org/wordprocessingml/2006/main" xmlns:w14="http://schemas.microsoft.com/office/word/2010/wordml" xmlns:w15="http://schemas.microsoft.com/office/word/2012/wordml" xmlns:wpg="http://schemas.microsoft.com/office/word/2010/wordprocessingGroup" xmlns:wpi="http://schemas.microsoft.com/office/word/2010/wordprocessingInk" xmlns:wne="http://schemas.microsoft.com/office/word/2006/wordml" xmlns:wps="http://schemas.microsoft.com/office/word/2010/wordprocessingShape" mc:Ignorable="w14 w15 wp14">
+<w:ftr xmlns:wpc="http://schemas.microsoft.com/office/word/2010/wordprocessingCanvas" xmlns:mc="http://schemas.openxmlformats.org/markup-compatibility/2006" xmlns:o="urn:schemas-microsoft-com:office:office" xmlns:r="http://schemas.openxmlformats.org/officeDocument/2006/relationships" xmlns:m="http://schemas.openxmlformats.org/officeDocument/2006/math" xmlns:v="urn:schemas-microsoft-com:vml" xmlns:wp14="http://schemas.microsoft.com/office/word/2010/wordprocessingDrawing" xmlns:wp="http://schemas.openxmlformats.org/drawingml/2006/wordprocessingDrawing" xmlns:w10="urn:schemas-microsoft-com:office:word" xmlns:w="http://schemas.openxmlformats.org/wordprocessingml/2006/main" xmlns:w14="http://schemas.microsoft.com/office/word/2010/wordml" xmlns:wpg="http://schemas.microsoft.com/office/word/2010/wordprocessingGroup" xmlns:wpi="http://schemas.microsoft.com/office/word/2010/wordprocessingInk" xmlns:wne="http://schemas.microsoft.com/office/word/2006/wordml" xmlns:wps="http://schemas.microsoft.com/office/word/2010/wordprocessingShape" mc:Ignorable="w14 wp14">
   <w:sdt>
     <w:sdtPr>
       <w:id w:val="1404717455"/>
@@ -4145,7 +4312,7 @@
           <w:rPr>
             <w:noProof/>
           </w:rPr>
-          <w:t>3</w:t>
+          <w:t>6</w:t>
         </w:r>
         <w:r>
           <w:rPr>
@@ -4165,7 +4332,7 @@
 </file>
 
 <file path=word/footer3.xml><?xml version="1.0" encoding="utf-8"?>
-<w:ftr xmlns:wpc="http://schemas.microsoft.com/office/word/2010/wordprocessingCanvas" xmlns:mc="http://schemas.openxmlformats.org/markup-compatibility/2006" xmlns:o="urn:schemas-microsoft-com:office:office" xmlns:r="http://schemas.openxmlformats.org/officeDocument/2006/relationships" xmlns:m="http://schemas.openxmlformats.org/officeDocument/2006/math" xmlns:v="urn:schemas-microsoft-com:vml" xmlns:wp14="http://schemas.microsoft.com/office/word/2010/wordprocessingDrawing" xmlns:wp="http://schemas.openxmlformats.org/drawingml/2006/wordprocessingDrawing" xmlns:w10="urn:schemas-microsoft-com:office:word" xmlns:w="http://schemas.openxmlformats.org/wordprocessingml/2006/main" xmlns:w14="http://schemas.microsoft.com/office/word/2010/wordml" xmlns:w15="http://schemas.microsoft.com/office/word/2012/wordml" xmlns:wpg="http://schemas.microsoft.com/office/word/2010/wordprocessingGroup" xmlns:wpi="http://schemas.microsoft.com/office/word/2010/wordprocessingInk" xmlns:wne="http://schemas.microsoft.com/office/word/2006/wordml" xmlns:wps="http://schemas.microsoft.com/office/word/2010/wordprocessingShape" mc:Ignorable="w14 w15 wp14">
+<w:ftr xmlns:wpc="http://schemas.microsoft.com/office/word/2010/wordprocessingCanvas" xmlns:mc="http://schemas.openxmlformats.org/markup-compatibility/2006" xmlns:o="urn:schemas-microsoft-com:office:office" xmlns:r="http://schemas.openxmlformats.org/officeDocument/2006/relationships" xmlns:m="http://schemas.openxmlformats.org/officeDocument/2006/math" xmlns:v="urn:schemas-microsoft-com:vml" xmlns:wp14="http://schemas.microsoft.com/office/word/2010/wordprocessingDrawing" xmlns:wp="http://schemas.openxmlformats.org/drawingml/2006/wordprocessingDrawing" xmlns:w10="urn:schemas-microsoft-com:office:word" xmlns:w="http://schemas.openxmlformats.org/wordprocessingml/2006/main" xmlns:w14="http://schemas.microsoft.com/office/word/2010/wordml" xmlns:wpg="http://schemas.microsoft.com/office/word/2010/wordprocessingGroup" xmlns:wpi="http://schemas.microsoft.com/office/word/2010/wordprocessingInk" xmlns:wne="http://schemas.microsoft.com/office/word/2006/wordml" xmlns:wps="http://schemas.microsoft.com/office/word/2010/wordprocessingShape" mc:Ignorable="w14 wp14">
   <w:p>
     <w:pPr>
       <w:pStyle w:val="Footer"/>
@@ -4175,7 +4342,7 @@
 </file>
 
 <file path=word/footnotes.xml><?xml version="1.0" encoding="utf-8"?>
-<w:footnotes xmlns:wpc="http://schemas.microsoft.com/office/word/2010/wordprocessingCanvas" xmlns:mc="http://schemas.openxmlformats.org/markup-compatibility/2006" xmlns:o="urn:schemas-microsoft-com:office:office" xmlns:r="http://schemas.openxmlformats.org/officeDocument/2006/relationships" xmlns:m="http://schemas.openxmlformats.org/officeDocument/2006/math" xmlns:v="urn:schemas-microsoft-com:vml" xmlns:wp14="http://schemas.microsoft.com/office/word/2010/wordprocessingDrawing" xmlns:wp="http://schemas.openxmlformats.org/drawingml/2006/wordprocessingDrawing" xmlns:w10="urn:schemas-microsoft-com:office:word" xmlns:w="http://schemas.openxmlformats.org/wordprocessingml/2006/main" xmlns:w14="http://schemas.microsoft.com/office/word/2010/wordml" xmlns:w15="http://schemas.microsoft.com/office/word/2012/wordml" xmlns:wpg="http://schemas.microsoft.com/office/word/2010/wordprocessingGroup" xmlns:wpi="http://schemas.microsoft.com/office/word/2010/wordprocessingInk" xmlns:wne="http://schemas.microsoft.com/office/word/2006/wordml" xmlns:wps="http://schemas.microsoft.com/office/word/2010/wordprocessingShape" mc:Ignorable="w14 w15 wp14">
+<w:footnotes xmlns:wpc="http://schemas.microsoft.com/office/word/2010/wordprocessingCanvas" xmlns:mc="http://schemas.openxmlformats.org/markup-compatibility/2006" xmlns:o="urn:schemas-microsoft-com:office:office" xmlns:r="http://schemas.openxmlformats.org/officeDocument/2006/relationships" xmlns:m="http://schemas.openxmlformats.org/officeDocument/2006/math" xmlns:v="urn:schemas-microsoft-com:vml" xmlns:wp14="http://schemas.microsoft.com/office/word/2010/wordprocessingDrawing" xmlns:wp="http://schemas.openxmlformats.org/drawingml/2006/wordprocessingDrawing" xmlns:w10="urn:schemas-microsoft-com:office:word" xmlns:w="http://schemas.openxmlformats.org/wordprocessingml/2006/main" xmlns:w14="http://schemas.microsoft.com/office/word/2010/wordml" xmlns:wpg="http://schemas.microsoft.com/office/word/2010/wordprocessingGroup" xmlns:wpi="http://schemas.microsoft.com/office/word/2010/wordprocessingInk" xmlns:wne="http://schemas.microsoft.com/office/word/2006/wordml" xmlns:wps="http://schemas.microsoft.com/office/word/2010/wordprocessingShape" mc:Ignorable="w14 wp14">
   <w:footnote w:type="separator" w:id="-1">
     <w:p>
       <w:pPr>
@@ -4200,7 +4367,7 @@
 </file>
 
 <file path=word/header1.xml><?xml version="1.0" encoding="utf-8"?>
-<w:hdr xmlns:wpc="http://schemas.microsoft.com/office/word/2010/wordprocessingCanvas" xmlns:mc="http://schemas.openxmlformats.org/markup-compatibility/2006" xmlns:o="urn:schemas-microsoft-com:office:office" xmlns:r="http://schemas.openxmlformats.org/officeDocument/2006/relationships" xmlns:m="http://schemas.openxmlformats.org/officeDocument/2006/math" xmlns:v="urn:schemas-microsoft-com:vml" xmlns:wp14="http://schemas.microsoft.com/office/word/2010/wordprocessingDrawing" xmlns:wp="http://schemas.openxmlformats.org/drawingml/2006/wordprocessingDrawing" xmlns:w10="urn:schemas-microsoft-com:office:word" xmlns:w="http://schemas.openxmlformats.org/wordprocessingml/2006/main" xmlns:w14="http://schemas.microsoft.com/office/word/2010/wordml" xmlns:w15="http://schemas.microsoft.com/office/word/2012/wordml" xmlns:wpg="http://schemas.microsoft.com/office/word/2010/wordprocessingGroup" xmlns:wpi="http://schemas.microsoft.com/office/word/2010/wordprocessingInk" xmlns:wne="http://schemas.microsoft.com/office/word/2006/wordml" xmlns:wps="http://schemas.microsoft.com/office/word/2010/wordprocessingShape" mc:Ignorable="w14 w15 wp14">
+<w:hdr xmlns:wpc="http://schemas.microsoft.com/office/word/2010/wordprocessingCanvas" xmlns:mc="http://schemas.openxmlformats.org/markup-compatibility/2006" xmlns:o="urn:schemas-microsoft-com:office:office" xmlns:r="http://schemas.openxmlformats.org/officeDocument/2006/relationships" xmlns:m="http://schemas.openxmlformats.org/officeDocument/2006/math" xmlns:v="urn:schemas-microsoft-com:vml" xmlns:wp14="http://schemas.microsoft.com/office/word/2010/wordprocessingDrawing" xmlns:wp="http://schemas.openxmlformats.org/drawingml/2006/wordprocessingDrawing" xmlns:w10="urn:schemas-microsoft-com:office:word" xmlns:w="http://schemas.openxmlformats.org/wordprocessingml/2006/main" xmlns:w14="http://schemas.microsoft.com/office/word/2010/wordml" xmlns:wpg="http://schemas.microsoft.com/office/word/2010/wordprocessingGroup" xmlns:wpi="http://schemas.microsoft.com/office/word/2010/wordprocessingInk" xmlns:wne="http://schemas.microsoft.com/office/word/2006/wordml" xmlns:wps="http://schemas.microsoft.com/office/word/2010/wordprocessingShape" mc:Ignorable="w14 wp14">
   <w:p>
     <w:pPr>
       <w:pStyle w:val="Header"/>
@@ -4210,7 +4377,7 @@
 </file>
 
 <file path=word/header2.xml><?xml version="1.0" encoding="utf-8"?>
-<w:hdr xmlns:wpc="http://schemas.microsoft.com/office/word/2010/wordprocessingCanvas" xmlns:mc="http://schemas.openxmlformats.org/markup-compatibility/2006" xmlns:o="urn:schemas-microsoft-com:office:office" xmlns:r="http://schemas.openxmlformats.org/officeDocument/2006/relationships" xmlns:m="http://schemas.openxmlformats.org/officeDocument/2006/math" xmlns:v="urn:schemas-microsoft-com:vml" xmlns:wp14="http://schemas.microsoft.com/office/word/2010/wordprocessingDrawing" xmlns:wp="http://schemas.openxmlformats.org/drawingml/2006/wordprocessingDrawing" xmlns:w10="urn:schemas-microsoft-com:office:word" xmlns:w="http://schemas.openxmlformats.org/wordprocessingml/2006/main" xmlns:w14="http://schemas.microsoft.com/office/word/2010/wordml" xmlns:w15="http://schemas.microsoft.com/office/word/2012/wordml" xmlns:wpg="http://schemas.microsoft.com/office/word/2010/wordprocessingGroup" xmlns:wpi="http://schemas.microsoft.com/office/word/2010/wordprocessingInk" xmlns:wne="http://schemas.microsoft.com/office/word/2006/wordml" xmlns:wps="http://schemas.microsoft.com/office/word/2010/wordprocessingShape" mc:Ignorable="w14 w15 wp14">
+<w:hdr xmlns:wpc="http://schemas.microsoft.com/office/word/2010/wordprocessingCanvas" xmlns:mc="http://schemas.openxmlformats.org/markup-compatibility/2006" xmlns:o="urn:schemas-microsoft-com:office:office" xmlns:r="http://schemas.openxmlformats.org/officeDocument/2006/relationships" xmlns:m="http://schemas.openxmlformats.org/officeDocument/2006/math" xmlns:v="urn:schemas-microsoft-com:vml" xmlns:wp14="http://schemas.microsoft.com/office/word/2010/wordprocessingDrawing" xmlns:wp="http://schemas.openxmlformats.org/drawingml/2006/wordprocessingDrawing" xmlns:w10="urn:schemas-microsoft-com:office:word" xmlns:w="http://schemas.openxmlformats.org/wordprocessingml/2006/main" xmlns:w14="http://schemas.microsoft.com/office/word/2010/wordml" xmlns:wpg="http://schemas.microsoft.com/office/word/2010/wordprocessingGroup" xmlns:wpi="http://schemas.microsoft.com/office/word/2010/wordprocessingInk" xmlns:wne="http://schemas.microsoft.com/office/word/2006/wordml" xmlns:wps="http://schemas.microsoft.com/office/word/2010/wordprocessingShape" mc:Ignorable="w14 wp14">
   <w:p>
     <w:pPr>
       <w:pStyle w:val="Header"/>
@@ -4219,7 +4386,7 @@
     <w:r>
       <w:rPr>
         <w:noProof/>
-        <w:lang w:eastAsia="en-CA"/>
+        <w:lang w:val="en-US"/>
       </w:rPr>
       <w:drawing>
         <wp:inline distT="0" distB="0" distL="0" distR="0" wp14:anchorId="04F17250">
@@ -4278,7 +4445,7 @@
 </file>
 
 <file path=word/header3.xml><?xml version="1.0" encoding="utf-8"?>
-<w:hdr xmlns:wpc="http://schemas.microsoft.com/office/word/2010/wordprocessingCanvas" xmlns:mc="http://schemas.openxmlformats.org/markup-compatibility/2006" xmlns:o="urn:schemas-microsoft-com:office:office" xmlns:r="http://schemas.openxmlformats.org/officeDocument/2006/relationships" xmlns:m="http://schemas.openxmlformats.org/officeDocument/2006/math" xmlns:v="urn:schemas-microsoft-com:vml" xmlns:wp14="http://schemas.microsoft.com/office/word/2010/wordprocessingDrawing" xmlns:wp="http://schemas.openxmlformats.org/drawingml/2006/wordprocessingDrawing" xmlns:w10="urn:schemas-microsoft-com:office:word" xmlns:w="http://schemas.openxmlformats.org/wordprocessingml/2006/main" xmlns:w14="http://schemas.microsoft.com/office/word/2010/wordml" xmlns:w15="http://schemas.microsoft.com/office/word/2012/wordml" xmlns:wpg="http://schemas.microsoft.com/office/word/2010/wordprocessingGroup" xmlns:wpi="http://schemas.microsoft.com/office/word/2010/wordprocessingInk" xmlns:wne="http://schemas.microsoft.com/office/word/2006/wordml" xmlns:wps="http://schemas.microsoft.com/office/word/2010/wordprocessingShape" mc:Ignorable="w14 w15 wp14">
+<w:hdr xmlns:wpc="http://schemas.microsoft.com/office/word/2010/wordprocessingCanvas" xmlns:mc="http://schemas.openxmlformats.org/markup-compatibility/2006" xmlns:o="urn:schemas-microsoft-com:office:office" xmlns:r="http://schemas.openxmlformats.org/officeDocument/2006/relationships" xmlns:m="http://schemas.openxmlformats.org/officeDocument/2006/math" xmlns:v="urn:schemas-microsoft-com:vml" xmlns:wp14="http://schemas.microsoft.com/office/word/2010/wordprocessingDrawing" xmlns:wp="http://schemas.openxmlformats.org/drawingml/2006/wordprocessingDrawing" xmlns:w10="urn:schemas-microsoft-com:office:word" xmlns:w="http://schemas.openxmlformats.org/wordprocessingml/2006/main" xmlns:w14="http://schemas.microsoft.com/office/word/2010/wordml" xmlns:wpg="http://schemas.microsoft.com/office/word/2010/wordprocessingGroup" xmlns:wpi="http://schemas.microsoft.com/office/word/2010/wordprocessingInk" xmlns:wne="http://schemas.microsoft.com/office/word/2006/wordml" xmlns:wps="http://schemas.microsoft.com/office/word/2010/wordprocessingShape" mc:Ignorable="w14 wp14">
   <w:p>
     <w:pPr>
       <w:pStyle w:val="Header"/>
@@ -4288,8 +4455,8 @@
 </file>
 
 <file path=word/numbering.xml><?xml version="1.0" encoding="utf-8"?>
-<w:numbering xmlns:wpc="http://schemas.microsoft.com/office/word/2010/wordprocessingCanvas" xmlns:mc="http://schemas.openxmlformats.org/markup-compatibility/2006" xmlns:o="urn:schemas-microsoft-com:office:office" xmlns:r="http://schemas.openxmlformats.org/officeDocument/2006/relationships" xmlns:m="http://schemas.openxmlformats.org/officeDocument/2006/math" xmlns:v="urn:schemas-microsoft-com:vml" xmlns:wp14="http://schemas.microsoft.com/office/word/2010/wordprocessingDrawing" xmlns:wp="http://schemas.openxmlformats.org/drawingml/2006/wordprocessingDrawing" xmlns:w10="urn:schemas-microsoft-com:office:word" xmlns:w="http://schemas.openxmlformats.org/wordprocessingml/2006/main" xmlns:w14="http://schemas.microsoft.com/office/word/2010/wordml" xmlns:w15="http://schemas.microsoft.com/office/word/2012/wordml" xmlns:wpg="http://schemas.microsoft.com/office/word/2010/wordprocessingGroup" xmlns:wpi="http://schemas.microsoft.com/office/word/2010/wordprocessingInk" xmlns:wne="http://schemas.microsoft.com/office/word/2006/wordml" xmlns:wps="http://schemas.microsoft.com/office/word/2010/wordprocessingShape" mc:Ignorable="w14 w15 wp14">
-  <w:abstractNum w:abstractNumId="0" w15:restartNumberingAfterBreak="0">
+<w:numbering xmlns:wpc="http://schemas.microsoft.com/office/word/2010/wordprocessingCanvas" xmlns:mc="http://schemas.openxmlformats.org/markup-compatibility/2006" xmlns:o="urn:schemas-microsoft-com:office:office" xmlns:r="http://schemas.openxmlformats.org/officeDocument/2006/relationships" xmlns:m="http://schemas.openxmlformats.org/officeDocument/2006/math" xmlns:v="urn:schemas-microsoft-com:vml" xmlns:wp14="http://schemas.microsoft.com/office/word/2010/wordprocessingDrawing" xmlns:wp="http://schemas.openxmlformats.org/drawingml/2006/wordprocessingDrawing" xmlns:w10="urn:schemas-microsoft-com:office:word" xmlns:w="http://schemas.openxmlformats.org/wordprocessingml/2006/main" xmlns:w14="http://schemas.microsoft.com/office/word/2010/wordml" xmlns:wpg="http://schemas.microsoft.com/office/word/2010/wordprocessingGroup" xmlns:wpi="http://schemas.microsoft.com/office/word/2010/wordprocessingInk" xmlns:wne="http://schemas.microsoft.com/office/word/2006/wordml" xmlns:wps="http://schemas.microsoft.com/office/word/2010/wordprocessingShape" mc:Ignorable="w14 wp14">
+  <w:abstractNum w:abstractNumId="0">
     <w:nsid w:val="02AE7D68"/>
     <w:multiLevelType w:val="hybridMultilevel"/>
     <w:tmpl w:val="DCF8914A"/>
@@ -4401,7 +4568,7 @@
       </w:rPr>
     </w:lvl>
   </w:abstractNum>
-  <w:abstractNum w:abstractNumId="1" w15:restartNumberingAfterBreak="0">
+  <w:abstractNum w:abstractNumId="1">
     <w:nsid w:val="07767502"/>
     <w:multiLevelType w:val="hybridMultilevel"/>
     <w:tmpl w:val="2DCC6348"/>
@@ -4487,7 +4654,7 @@
       </w:pPr>
     </w:lvl>
   </w:abstractNum>
-  <w:abstractNum w:abstractNumId="2" w15:restartNumberingAfterBreak="0">
+  <w:abstractNum w:abstractNumId="2">
     <w:nsid w:val="21241405"/>
     <w:multiLevelType w:val="hybridMultilevel"/>
     <w:tmpl w:val="7B9EC0C6"/>
@@ -4612,7 +4779,7 @@
 </file>
 
 <file path=word/styles.xml><?xml version="1.0" encoding="utf-8"?>
-<w:styles xmlns:mc="http://schemas.openxmlformats.org/markup-compatibility/2006" xmlns:r="http://schemas.openxmlformats.org/officeDocument/2006/relationships" xmlns:w="http://schemas.openxmlformats.org/wordprocessingml/2006/main" xmlns:w14="http://schemas.microsoft.com/office/word/2010/wordml" xmlns:w15="http://schemas.microsoft.com/office/word/2012/wordml" mc:Ignorable="w14 w15">
+<w:styles xmlns:mc="http://schemas.openxmlformats.org/markup-compatibility/2006" xmlns:r="http://schemas.openxmlformats.org/officeDocument/2006/relationships" xmlns:w="http://schemas.openxmlformats.org/wordprocessingml/2006/main" xmlns:w14="http://schemas.microsoft.com/office/word/2010/wordml" mc:Ignorable="w14">
   <w:docDefaults>
     <w:rPrDefault>
       <w:rPr>
@@ -4628,378 +4795,419 @@
       </w:pPr>
     </w:pPrDefault>
   </w:docDefaults>
-  <w:latentStyles w:defLockedState="0" w:defUIPriority="99" w:defSemiHidden="0" w:defUnhideWhenUsed="0" w:defQFormat="0" w:count="371">
-    <w:lsdException w:name="Normal" w:uiPriority="0" w:qFormat="1"/>
-    <w:lsdException w:name="heading 1" w:uiPriority="9" w:qFormat="1"/>
-    <w:lsdException w:name="heading 2" w:semiHidden="1" w:uiPriority="9" w:unhideWhenUsed="1" w:qFormat="1"/>
-    <w:lsdException w:name="heading 3" w:semiHidden="1" w:uiPriority="9" w:unhideWhenUsed="1" w:qFormat="1"/>
-    <w:lsdException w:name="heading 4" w:semiHidden="1" w:uiPriority="9" w:unhideWhenUsed="1" w:qFormat="1"/>
-    <w:lsdException w:name="heading 5" w:semiHidden="1" w:uiPriority="9" w:unhideWhenUsed="1" w:qFormat="1"/>
-    <w:lsdException w:name="heading 6" w:semiHidden="1" w:uiPriority="9" w:unhideWhenUsed="1" w:qFormat="1"/>
-    <w:lsdException w:name="heading 7" w:semiHidden="1" w:uiPriority="9" w:unhideWhenUsed="1" w:qFormat="1"/>
-    <w:lsdException w:name="heading 8" w:semiHidden="1" w:uiPriority="9" w:unhideWhenUsed="1" w:qFormat="1"/>
-    <w:lsdException w:name="heading 9" w:semiHidden="1" w:uiPriority="9" w:unhideWhenUsed="1" w:qFormat="1"/>
-    <w:lsdException w:name="index 1" w:semiHidden="1" w:unhideWhenUsed="1"/>
-    <w:lsdException w:name="index 2" w:semiHidden="1" w:unhideWhenUsed="1"/>
-    <w:lsdException w:name="index 3" w:semiHidden="1" w:unhideWhenUsed="1"/>
-    <w:lsdException w:name="index 4" w:semiHidden="1" w:unhideWhenUsed="1"/>
-    <w:lsdException w:name="index 5" w:semiHidden="1" w:unhideWhenUsed="1"/>
-    <w:lsdException w:name="index 6" w:semiHidden="1" w:unhideWhenUsed="1"/>
-    <w:lsdException w:name="index 7" w:semiHidden="1" w:unhideWhenUsed="1"/>
-    <w:lsdException w:name="index 8" w:semiHidden="1" w:unhideWhenUsed="1"/>
-    <w:lsdException w:name="index 9" w:semiHidden="1" w:unhideWhenUsed="1"/>
-    <w:lsdException w:name="toc 1" w:semiHidden="1" w:uiPriority="39" w:unhideWhenUsed="1"/>
-    <w:lsdException w:name="toc 2" w:semiHidden="1" w:uiPriority="39" w:unhideWhenUsed="1"/>
-    <w:lsdException w:name="toc 3" w:semiHidden="1" w:uiPriority="39" w:unhideWhenUsed="1"/>
-    <w:lsdException w:name="toc 4" w:semiHidden="1" w:uiPriority="39" w:unhideWhenUsed="1"/>
-    <w:lsdException w:name="toc 5" w:semiHidden="1" w:uiPriority="39" w:unhideWhenUsed="1"/>
-    <w:lsdException w:name="toc 6" w:semiHidden="1" w:uiPriority="39" w:unhideWhenUsed="1"/>
-    <w:lsdException w:name="toc 7" w:semiHidden="1" w:uiPriority="39" w:unhideWhenUsed="1"/>
-    <w:lsdException w:name="toc 8" w:semiHidden="1" w:uiPriority="39" w:unhideWhenUsed="1"/>
-    <w:lsdException w:name="toc 9" w:semiHidden="1" w:uiPriority="39" w:unhideWhenUsed="1"/>
-    <w:lsdException w:name="Normal Indent" w:semiHidden="1" w:unhideWhenUsed="1"/>
-    <w:lsdException w:name="footnote text" w:semiHidden="1" w:unhideWhenUsed="1"/>
-    <w:lsdException w:name="annotation text" w:semiHidden="1" w:unhideWhenUsed="1"/>
-    <w:lsdException w:name="header" w:semiHidden="1" w:unhideWhenUsed="1"/>
-    <w:lsdException w:name="footer" w:semiHidden="1" w:unhideWhenUsed="1"/>
-    <w:lsdException w:name="index heading" w:semiHidden="1" w:unhideWhenUsed="1"/>
-    <w:lsdException w:name="caption" w:semiHidden="1" w:uiPriority="35" w:unhideWhenUsed="1" w:qFormat="1"/>
-    <w:lsdException w:name="table of figures" w:semiHidden="1" w:unhideWhenUsed="1"/>
-    <w:lsdException w:name="envelope address" w:semiHidden="1" w:unhideWhenUsed="1"/>
-    <w:lsdException w:name="envelope return" w:semiHidden="1" w:unhideWhenUsed="1"/>
-    <w:lsdException w:name="footnote reference" w:semiHidden="1" w:unhideWhenUsed="1"/>
-    <w:lsdException w:name="annotation reference" w:semiHidden="1" w:unhideWhenUsed="1"/>
-    <w:lsdException w:name="line number" w:semiHidden="1" w:unhideWhenUsed="1"/>
-    <w:lsdException w:name="page number" w:semiHidden="1" w:unhideWhenUsed="1"/>
-    <w:lsdException w:name="endnote reference" w:semiHidden="1" w:unhideWhenUsed="1"/>
-    <w:lsdException w:name="endnote text" w:semiHidden="1" w:unhideWhenUsed="1"/>
-    <w:lsdException w:name="table of authorities" w:semiHidden="1" w:unhideWhenUsed="1"/>
-    <w:lsdException w:name="macro" w:semiHidden="1" w:unhideWhenUsed="1"/>
-    <w:lsdException w:name="toa heading" w:semiHidden="1" w:unhideWhenUsed="1"/>
-    <w:lsdException w:name="List" w:semiHidden="1" w:unhideWhenUsed="1"/>
-    <w:lsdException w:name="List Bullet" w:semiHidden="1" w:unhideWhenUsed="1"/>
-    <w:lsdException w:name="List Number" w:semiHidden="1" w:unhideWhenUsed="1"/>
-    <w:lsdException w:name="List 2" w:semiHidden="1" w:unhideWhenUsed="1"/>
-    <w:lsdException w:name="List 3" w:semiHidden="1" w:unhideWhenUsed="1"/>
-    <w:lsdException w:name="List 4" w:semiHidden="1" w:unhideWhenUsed="1"/>
-    <w:lsdException w:name="List 5" w:semiHidden="1" w:unhideWhenUsed="1"/>
-    <w:lsdException w:name="List Bullet 2" w:semiHidden="1" w:unhideWhenUsed="1"/>
-    <w:lsdException w:name="List Bullet 3" w:semiHidden="1" w:unhideWhenUsed="1"/>
-    <w:lsdException w:name="List Bullet 4" w:semiHidden="1" w:unhideWhenUsed="1"/>
-    <w:lsdException w:name="List Bullet 5" w:semiHidden="1" w:unhideWhenUsed="1"/>
-    <w:lsdException w:name="List Number 2" w:semiHidden="1" w:unhideWhenUsed="1"/>
-    <w:lsdException w:name="List Number 3" w:semiHidden="1" w:unhideWhenUsed="1"/>
-    <w:lsdException w:name="List Number 4" w:semiHidden="1" w:unhideWhenUsed="1"/>
-    <w:lsdException w:name="List Number 5" w:semiHidden="1" w:unhideWhenUsed="1"/>
-    <w:lsdException w:name="Title" w:uiPriority="10" w:qFormat="1"/>
-    <w:lsdException w:name="Closing" w:semiHidden="1" w:unhideWhenUsed="1"/>
-    <w:lsdException w:name="Signature" w:semiHidden="1" w:unhideWhenUsed="1"/>
-    <w:lsdException w:name="Default Paragraph Font" w:semiHidden="1" w:uiPriority="1" w:unhideWhenUsed="1"/>
-    <w:lsdException w:name="Body Text" w:semiHidden="1" w:unhideWhenUsed="1"/>
-    <w:lsdException w:name="Body Text Indent" w:semiHidden="1" w:unhideWhenUsed="1"/>
-    <w:lsdException w:name="List Continue" w:semiHidden="1" w:unhideWhenUsed="1"/>
-    <w:lsdException w:name="List Continue 2" w:semiHidden="1" w:unhideWhenUsed="1"/>
-    <w:lsdException w:name="List Continue 3" w:semiHidden="1" w:unhideWhenUsed="1"/>
-    <w:lsdException w:name="List Continue 4" w:semiHidden="1" w:unhideWhenUsed="1"/>
-    <w:lsdException w:name="List Continue 5" w:semiHidden="1" w:unhideWhenUsed="1"/>
-    <w:lsdException w:name="Message Header" w:semiHidden="1" w:unhideWhenUsed="1"/>
-    <w:lsdException w:name="Subtitle" w:uiPriority="11" w:qFormat="1"/>
-    <w:lsdException w:name="Salutation" w:semiHidden="1" w:unhideWhenUsed="1"/>
-    <w:lsdException w:name="Date" w:semiHidden="1" w:unhideWhenUsed="1"/>
-    <w:lsdException w:name="Body Text First Indent" w:semiHidden="1" w:unhideWhenUsed="1"/>
-    <w:lsdException w:name="Body Text First Indent 2" w:semiHidden="1" w:unhideWhenUsed="1"/>
-    <w:lsdException w:name="Note Heading" w:semiHidden="1" w:unhideWhenUsed="1"/>
-    <w:lsdException w:name="Body Text 2" w:semiHidden="1" w:unhideWhenUsed="1"/>
-    <w:lsdException w:name="Body Text 3" w:semiHidden="1" w:unhideWhenUsed="1"/>
-    <w:lsdException w:name="Body Text Indent 2" w:semiHidden="1" w:unhideWhenUsed="1"/>
-    <w:lsdException w:name="Body Text Indent 3" w:semiHidden="1" w:unhideWhenUsed="1"/>
-    <w:lsdException w:name="Block Text" w:semiHidden="1" w:unhideWhenUsed="1"/>
-    <w:lsdException w:name="Hyperlink" w:semiHidden="1" w:unhideWhenUsed="1"/>
-    <w:lsdException w:name="FollowedHyperlink" w:semiHidden="1" w:unhideWhenUsed="1"/>
-    <w:lsdException w:name="Strong" w:uiPriority="22" w:qFormat="1"/>
-    <w:lsdException w:name="Emphasis" w:uiPriority="20" w:qFormat="1"/>
-    <w:lsdException w:name="Document Map" w:semiHidden="1" w:unhideWhenUsed="1"/>
-    <w:lsdException w:name="Plain Text" w:semiHidden="1" w:unhideWhenUsed="1"/>
-    <w:lsdException w:name="E-mail Signature" w:semiHidden="1" w:unhideWhenUsed="1"/>
-    <w:lsdException w:name="HTML Top of Form" w:semiHidden="1" w:unhideWhenUsed="1"/>
-    <w:lsdException w:name="HTML Bottom of Form" w:semiHidden="1" w:unhideWhenUsed="1"/>
-    <w:lsdException w:name="Normal (Web)" w:semiHidden="1" w:unhideWhenUsed="1"/>
-    <w:lsdException w:name="HTML Acronym" w:semiHidden="1" w:unhideWhenUsed="1"/>
-    <w:lsdException w:name="HTML Address" w:semiHidden="1" w:unhideWhenUsed="1"/>
-    <w:lsdException w:name="HTML Cite" w:semiHidden="1" w:unhideWhenUsed="1"/>
-    <w:lsdException w:name="HTML Code" w:semiHidden="1" w:unhideWhenUsed="1"/>
-    <w:lsdException w:name="HTML Definition" w:semiHidden="1" w:unhideWhenUsed="1"/>
-    <w:lsdException w:name="HTML Keyboard" w:semiHidden="1" w:unhideWhenUsed="1"/>
-    <w:lsdException w:name="HTML Preformatted" w:semiHidden="1" w:unhideWhenUsed="1"/>
-    <w:lsdException w:name="HTML Sample" w:semiHidden="1" w:unhideWhenUsed="1"/>
-    <w:lsdException w:name="HTML Typewriter" w:semiHidden="1" w:unhideWhenUsed="1"/>
-    <w:lsdException w:name="HTML Variable" w:semiHidden="1" w:unhideWhenUsed="1"/>
-    <w:lsdException w:name="Normal Table" w:semiHidden="1" w:unhideWhenUsed="1"/>
-    <w:lsdException w:name="annotation subject" w:semiHidden="1" w:unhideWhenUsed="1"/>
-    <w:lsdException w:name="No List" w:semiHidden="1" w:unhideWhenUsed="1"/>
-    <w:lsdException w:name="Outline List 1" w:semiHidden="1" w:unhideWhenUsed="1"/>
-    <w:lsdException w:name="Outline List 2" w:semiHidden="1" w:unhideWhenUsed="1"/>
-    <w:lsdException w:name="Outline List 3" w:semiHidden="1" w:unhideWhenUsed="1"/>
-    <w:lsdException w:name="Table Simple 1" w:semiHidden="1" w:unhideWhenUsed="1"/>
-    <w:lsdException w:name="Table Simple 2" w:semiHidden="1" w:unhideWhenUsed="1"/>
-    <w:lsdException w:name="Table Simple 3" w:semiHidden="1" w:unhideWhenUsed="1"/>
-    <w:lsdException w:name="Table Classic 1" w:semiHidden="1" w:unhideWhenUsed="1"/>
-    <w:lsdException w:name="Table Classic 2" w:semiHidden="1" w:unhideWhenUsed="1"/>
-    <w:lsdException w:name="Table Classic 3" w:semiHidden="1" w:unhideWhenUsed="1"/>
-    <w:lsdException w:name="Table Classic 4" w:semiHidden="1" w:unhideWhenUsed="1"/>
-    <w:lsdException w:name="Table Colorful 1" w:semiHidden="1" w:unhideWhenUsed="1"/>
-    <w:lsdException w:name="Table Colorful 2" w:semiHidden="1" w:unhideWhenUsed="1"/>
-    <w:lsdException w:name="Table Colorful 3" w:semiHidden="1" w:unhideWhenUsed="1"/>
-    <w:lsdException w:name="Table Columns 1" w:semiHidden="1" w:unhideWhenUsed="1"/>
-    <w:lsdException w:name="Table Columns 2" w:semiHidden="1" w:unhideWhenUsed="1"/>
-    <w:lsdException w:name="Table Columns 3" w:semiHidden="1" w:unhideWhenUsed="1"/>
-    <w:lsdException w:name="Table Columns 4" w:semiHidden="1" w:unhideWhenUsed="1"/>
-    <w:lsdException w:name="Table Columns 5" w:semiHidden="1" w:unhideWhenUsed="1"/>
-    <w:lsdException w:name="Table Grid 1" w:semiHidden="1" w:unhideWhenUsed="1"/>
-    <w:lsdException w:name="Table Grid 2" w:semiHidden="1" w:unhideWhenUsed="1"/>
-    <w:lsdException w:name="Table Grid 3" w:semiHidden="1" w:unhideWhenUsed="1"/>
-    <w:lsdException w:name="Table Grid 4" w:semiHidden="1" w:unhideWhenUsed="1"/>
-    <w:lsdException w:name="Table Grid 5" w:semiHidden="1" w:unhideWhenUsed="1"/>
-    <w:lsdException w:name="Table Grid 6" w:semiHidden="1" w:unhideWhenUsed="1"/>
-    <w:lsdException w:name="Table Grid 7" w:semiHidden="1" w:unhideWhenUsed="1"/>
-    <w:lsdException w:name="Table Grid 8" w:semiHidden="1" w:unhideWhenUsed="1"/>
-    <w:lsdException w:name="Table List 1" w:semiHidden="1" w:unhideWhenUsed="1"/>
-    <w:lsdException w:name="Table List 2" w:semiHidden="1" w:unhideWhenUsed="1"/>
-    <w:lsdException w:name="Table List 3" w:semiHidden="1" w:unhideWhenUsed="1"/>
-    <w:lsdException w:name="Table List 4" w:semiHidden="1" w:unhideWhenUsed="1"/>
-    <w:lsdException w:name="Table List 5" w:semiHidden="1" w:unhideWhenUsed="1"/>
-    <w:lsdException w:name="Table List 6" w:semiHidden="1" w:unhideWhenUsed="1"/>
-    <w:lsdException w:name="Table List 7" w:semiHidden="1" w:unhideWhenUsed="1"/>
-    <w:lsdException w:name="Table List 8" w:semiHidden="1" w:unhideWhenUsed="1"/>
-    <w:lsdException w:name="Table 3D effects 1" w:semiHidden="1" w:unhideWhenUsed="1"/>
-    <w:lsdException w:name="Table 3D effects 2" w:semiHidden="1" w:unhideWhenUsed="1"/>
-    <w:lsdException w:name="Table 3D effects 3" w:semiHidden="1" w:unhideWhenUsed="1"/>
-    <w:lsdException w:name="Table Contemporary" w:semiHidden="1" w:unhideWhenUsed="1"/>
-    <w:lsdException w:name="Table Elegant" w:semiHidden="1" w:unhideWhenUsed="1"/>
-    <w:lsdException w:name="Table Professional" w:semiHidden="1" w:unhideWhenUsed="1"/>
-    <w:lsdException w:name="Table Subtle 1" w:semiHidden="1" w:unhideWhenUsed="1"/>
-    <w:lsdException w:name="Table Subtle 2" w:semiHidden="1" w:unhideWhenUsed="1"/>
-    <w:lsdException w:name="Table Web 1" w:semiHidden="1" w:unhideWhenUsed="1"/>
-    <w:lsdException w:name="Table Web 2" w:semiHidden="1" w:unhideWhenUsed="1"/>
-    <w:lsdException w:name="Table Web 3" w:semiHidden="1" w:unhideWhenUsed="1"/>
-    <w:lsdException w:name="Balloon Text" w:semiHidden="1" w:unhideWhenUsed="1"/>
-    <w:lsdException w:name="Table Grid" w:uiPriority="39"/>
-    <w:lsdException w:name="Table Theme" w:semiHidden="1" w:unhideWhenUsed="1"/>
-    <w:lsdException w:name="Placeholder Text" w:semiHidden="1"/>
-    <w:lsdException w:name="No Spacing" w:uiPriority="1" w:qFormat="1"/>
-    <w:lsdException w:name="Light Shading" w:uiPriority="60"/>
-    <w:lsdException w:name="Light List" w:uiPriority="61"/>
-    <w:lsdException w:name="Light Grid" w:uiPriority="62"/>
-    <w:lsdException w:name="Medium Shading 1" w:uiPriority="63"/>
-    <w:lsdException w:name="Medium Shading 2" w:uiPriority="64"/>
-    <w:lsdException w:name="Medium List 1" w:uiPriority="65"/>
-    <w:lsdException w:name="Medium List 2" w:uiPriority="66"/>
-    <w:lsdException w:name="Medium Grid 1" w:uiPriority="67"/>
-    <w:lsdException w:name="Medium Grid 2" w:uiPriority="68"/>
-    <w:lsdException w:name="Medium Grid 3" w:uiPriority="69"/>
-    <w:lsdException w:name="Dark List" w:uiPriority="70"/>
-    <w:lsdException w:name="Colorful Shading" w:uiPriority="71"/>
-    <w:lsdException w:name="Colorful List" w:uiPriority="72"/>
-    <w:lsdException w:name="Colorful Grid" w:uiPriority="73"/>
-    <w:lsdException w:name="Light Shading Accent 1" w:uiPriority="60"/>
-    <w:lsdException w:name="Light List Accent 1" w:uiPriority="61"/>
-    <w:lsdException w:name="Light Grid Accent 1" w:uiPriority="62"/>
-    <w:lsdException w:name="Medium Shading 1 Accent 1" w:uiPriority="63"/>
-    <w:lsdException w:name="Medium Shading 2 Accent 1" w:uiPriority="64"/>
-    <w:lsdException w:name="Medium List 1 Accent 1" w:uiPriority="65"/>
-    <w:lsdException w:name="Revision" w:semiHidden="1"/>
-    <w:lsdException w:name="List Paragraph" w:uiPriority="34" w:qFormat="1"/>
-    <w:lsdException w:name="Quote" w:uiPriority="29" w:qFormat="1"/>
-    <w:lsdException w:name="Intense Quote" w:uiPriority="30" w:qFormat="1"/>
-    <w:lsdException w:name="Medium List 2 Accent 1" w:uiPriority="66"/>
-    <w:lsdException w:name="Medium Grid 1 Accent 1" w:uiPriority="67"/>
-    <w:lsdException w:name="Medium Grid 2 Accent 1" w:uiPriority="68"/>
-    <w:lsdException w:name="Medium Grid 3 Accent 1" w:uiPriority="69"/>
-    <w:lsdException w:name="Dark List Accent 1" w:uiPriority="70"/>
-    <w:lsdException w:name="Colorful Shading Accent 1" w:uiPriority="71"/>
-    <w:lsdException w:name="Colorful List Accent 1" w:uiPriority="72"/>
-    <w:lsdException w:name="Colorful Grid Accent 1" w:uiPriority="73"/>
-    <w:lsdException w:name="Light Shading Accent 2" w:uiPriority="60"/>
-    <w:lsdException w:name="Light List Accent 2" w:uiPriority="61"/>
-    <w:lsdException w:name="Light Grid Accent 2" w:uiPriority="62"/>
-    <w:lsdException w:name="Medium Shading 1 Accent 2" w:uiPriority="63"/>
-    <w:lsdException w:name="Medium Shading 2 Accent 2" w:uiPriority="64"/>
-    <w:lsdException w:name="Medium List 1 Accent 2" w:uiPriority="65"/>
-    <w:lsdException w:name="Medium List 2 Accent 2" w:uiPriority="66"/>
-    <w:lsdException w:name="Medium Grid 1 Accent 2" w:uiPriority="67"/>
-    <w:lsdException w:name="Medium Grid 2 Accent 2" w:uiPriority="68"/>
-    <w:lsdException w:name="Medium Grid 3 Accent 2" w:uiPriority="69"/>
-    <w:lsdException w:name="Dark List Accent 2" w:uiPriority="70"/>
-    <w:lsdException w:name="Colorful Shading Accent 2" w:uiPriority="71"/>
-    <w:lsdException w:name="Colorful List Accent 2" w:uiPriority="72"/>
-    <w:lsdException w:name="Colorful Grid Accent 2" w:uiPriority="73"/>
-    <w:lsdException w:name="Light Shading Accent 3" w:uiPriority="60"/>
-    <w:lsdException w:name="Light List Accent 3" w:uiPriority="61"/>
-    <w:lsdException w:name="Light Grid Accent 3" w:uiPriority="62"/>
-    <w:lsdException w:name="Medium Shading 1 Accent 3" w:uiPriority="63"/>
-    <w:lsdException w:name="Medium Shading 2 Accent 3" w:uiPriority="64"/>
-    <w:lsdException w:name="Medium List 1 Accent 3" w:uiPriority="65"/>
-    <w:lsdException w:name="Medium List 2 Accent 3" w:uiPriority="66"/>
-    <w:lsdException w:name="Medium Grid 1 Accent 3" w:uiPriority="67"/>
-    <w:lsdException w:name="Medium Grid 2 Accent 3" w:uiPriority="68"/>
-    <w:lsdException w:name="Medium Grid 3 Accent 3" w:uiPriority="69"/>
-    <w:lsdException w:name="Dark List Accent 3" w:uiPriority="70"/>
-    <w:lsdException w:name="Colorful Shading Accent 3" w:uiPriority="71"/>
-    <w:lsdException w:name="Colorful List Accent 3" w:uiPriority="72"/>
-    <w:lsdException w:name="Colorful Grid Accent 3" w:uiPriority="73"/>
-    <w:lsdException w:name="Light Shading Accent 4" w:uiPriority="60"/>
-    <w:lsdException w:name="Light List Accent 4" w:uiPriority="61"/>
-    <w:lsdException w:name="Light Grid Accent 4" w:uiPriority="62"/>
-    <w:lsdException w:name="Medium Shading 1 Accent 4" w:uiPriority="63"/>
-    <w:lsdException w:name="Medium Shading 2 Accent 4" w:uiPriority="64"/>
-    <w:lsdException w:name="Medium List 1 Accent 4" w:uiPriority="65"/>
-    <w:lsdException w:name="Medium List 2 Accent 4" w:uiPriority="66"/>
-    <w:lsdException w:name="Medium Grid 1 Accent 4" w:uiPriority="67"/>
-    <w:lsdException w:name="Medium Grid 2 Accent 4" w:uiPriority="68"/>
-    <w:lsdException w:name="Medium Grid 3 Accent 4" w:uiPriority="69"/>
-    <w:lsdException w:name="Dark List Accent 4" w:uiPriority="70"/>
-    <w:lsdException w:name="Colorful Shading Accent 4" w:uiPriority="71"/>
-    <w:lsdException w:name="Colorful List Accent 4" w:uiPriority="72"/>
-    <w:lsdException w:name="Colorful Grid Accent 4" w:uiPriority="73"/>
-    <w:lsdException w:name="Light Shading Accent 5" w:uiPriority="60"/>
-    <w:lsdException w:name="Light List Accent 5" w:uiPriority="61"/>
-    <w:lsdException w:name="Light Grid Accent 5" w:uiPriority="62"/>
-    <w:lsdException w:name="Medium Shading 1 Accent 5" w:uiPriority="63"/>
-    <w:lsdException w:name="Medium Shading 2 Accent 5" w:uiPriority="64"/>
-    <w:lsdException w:name="Medium List 1 Accent 5" w:uiPriority="65"/>
-    <w:lsdException w:name="Medium List 2 Accent 5" w:uiPriority="66"/>
-    <w:lsdException w:name="Medium Grid 1 Accent 5" w:uiPriority="67"/>
-    <w:lsdException w:name="Medium Grid 2 Accent 5" w:uiPriority="68"/>
-    <w:lsdException w:name="Medium Grid 3 Accent 5" w:uiPriority="69"/>
-    <w:lsdException w:name="Dark List Accent 5" w:uiPriority="70"/>
-    <w:lsdException w:name="Colorful Shading Accent 5" w:uiPriority="71"/>
-    <w:lsdException w:name="Colorful List Accent 5" w:uiPriority="72"/>
-    <w:lsdException w:name="Colorful Grid Accent 5" w:uiPriority="73"/>
-    <w:lsdException w:name="Light Shading Accent 6" w:uiPriority="60"/>
-    <w:lsdException w:name="Light List Accent 6" w:uiPriority="61"/>
-    <w:lsdException w:name="Light Grid Accent 6" w:uiPriority="62"/>
-    <w:lsdException w:name="Medium Shading 1 Accent 6" w:uiPriority="63"/>
-    <w:lsdException w:name="Medium Shading 2 Accent 6" w:uiPriority="64"/>
-    <w:lsdException w:name="Medium List 1 Accent 6" w:uiPriority="65"/>
-    <w:lsdException w:name="Medium List 2 Accent 6" w:uiPriority="66"/>
-    <w:lsdException w:name="Medium Grid 1 Accent 6" w:uiPriority="67"/>
-    <w:lsdException w:name="Medium Grid 2 Accent 6" w:uiPriority="68"/>
-    <w:lsdException w:name="Medium Grid 3 Accent 6" w:uiPriority="69"/>
-    <w:lsdException w:name="Dark List Accent 6" w:uiPriority="70"/>
-    <w:lsdException w:name="Colorful Shading Accent 6" w:uiPriority="71"/>
-    <w:lsdException w:name="Colorful List Accent 6" w:uiPriority="72"/>
-    <w:lsdException w:name="Colorful Grid Accent 6" w:uiPriority="73"/>
-    <w:lsdException w:name="Subtle Emphasis" w:uiPriority="19" w:qFormat="1"/>
-    <w:lsdException w:name="Intense Emphasis" w:uiPriority="21" w:qFormat="1"/>
-    <w:lsdException w:name="Subtle Reference" w:uiPriority="31" w:qFormat="1"/>
-    <w:lsdException w:name="Intense Reference" w:uiPriority="32" w:qFormat="1"/>
-    <w:lsdException w:name="Book Title" w:uiPriority="33" w:qFormat="1"/>
-    <w:lsdException w:name="Bibliography" w:semiHidden="1" w:uiPriority="37" w:unhideWhenUsed="1"/>
-    <w:lsdException w:name="TOC Heading" w:semiHidden="1" w:uiPriority="39" w:unhideWhenUsed="1" w:qFormat="1"/>
-    <w:lsdException w:name="Plain Table 1" w:uiPriority="41"/>
-    <w:lsdException w:name="Plain Table 2" w:uiPriority="42"/>
-    <w:lsdException w:name="Plain Table 3" w:uiPriority="43"/>
-    <w:lsdException w:name="Plain Table 4" w:uiPriority="44"/>
-    <w:lsdException w:name="Plain Table 5" w:uiPriority="45"/>
-    <w:lsdException w:name="Grid Table Light" w:uiPriority="40"/>
-    <w:lsdException w:name="Grid Table 1 Light" w:uiPriority="46"/>
-    <w:lsdException w:name="Grid Table 2" w:uiPriority="47"/>
-    <w:lsdException w:name="Grid Table 3" w:uiPriority="48"/>
-    <w:lsdException w:name="Grid Table 4" w:uiPriority="49"/>
-    <w:lsdException w:name="Grid Table 5 Dark" w:uiPriority="50"/>
-    <w:lsdException w:name="Grid Table 6 Colorful" w:uiPriority="51"/>
-    <w:lsdException w:name="Grid Table 7 Colorful" w:uiPriority="52"/>
-    <w:lsdException w:name="Grid Table 1 Light Accent 1" w:uiPriority="46"/>
-    <w:lsdException w:name="Grid Table 2 Accent 1" w:uiPriority="47"/>
-    <w:lsdException w:name="Grid Table 3 Accent 1" w:uiPriority="48"/>
-    <w:lsdException w:name="Grid Table 4 Accent 1" w:uiPriority="49"/>
-    <w:lsdException w:name="Grid Table 5 Dark Accent 1" w:uiPriority="50"/>
-    <w:lsdException w:name="Grid Table 6 Colorful Accent 1" w:uiPriority="51"/>
-    <w:lsdException w:name="Grid Table 7 Colorful Accent 1" w:uiPriority="52"/>
-    <w:lsdException w:name="Grid Table 1 Light Accent 2" w:uiPriority="46"/>
-    <w:lsdException w:name="Grid Table 2 Accent 2" w:uiPriority="47"/>
-    <w:lsdException w:name="Grid Table 3 Accent 2" w:uiPriority="48"/>
-    <w:lsdException w:name="Grid Table 4 Accent 2" w:uiPriority="49"/>
-    <w:lsdException w:name="Grid Table 5 Dark Accent 2" w:uiPriority="50"/>
-    <w:lsdException w:name="Grid Table 6 Colorful Accent 2" w:uiPriority="51"/>
-    <w:lsdException w:name="Grid Table 7 Colorful Accent 2" w:uiPriority="52"/>
-    <w:lsdException w:name="Grid Table 1 Light Accent 3" w:uiPriority="46"/>
-    <w:lsdException w:name="Grid Table 2 Accent 3" w:uiPriority="47"/>
-    <w:lsdException w:name="Grid Table 3 Accent 3" w:uiPriority="48"/>
-    <w:lsdException w:name="Grid Table 4 Accent 3" w:uiPriority="49"/>
-    <w:lsdException w:name="Grid Table 5 Dark Accent 3" w:uiPriority="50"/>
-    <w:lsdException w:name="Grid Table 6 Colorful Accent 3" w:uiPriority="51"/>
-    <w:lsdException w:name="Grid Table 7 Colorful Accent 3" w:uiPriority="52"/>
-    <w:lsdException w:name="Grid Table 1 Light Accent 4" w:uiPriority="46"/>
-    <w:lsdException w:name="Grid Table 2 Accent 4" w:uiPriority="47"/>
-    <w:lsdException w:name="Grid Table 3 Accent 4" w:uiPriority="48"/>
-    <w:lsdException w:name="Grid Table 4 Accent 4" w:uiPriority="49"/>
-    <w:lsdException w:name="Grid Table 5 Dark Accent 4" w:uiPriority="50"/>
-    <w:lsdException w:name="Grid Table 6 Colorful Accent 4" w:uiPriority="51"/>
-    <w:lsdException w:name="Grid Table 7 Colorful Accent 4" w:uiPriority="52"/>
-    <w:lsdException w:name="Grid Table 1 Light Accent 5" w:uiPriority="46"/>
-    <w:lsdException w:name="Grid Table 2 Accent 5" w:uiPriority="47"/>
-    <w:lsdException w:name="Grid Table 3 Accent 5" w:uiPriority="48"/>
-    <w:lsdException w:name="Grid Table 4 Accent 5" w:uiPriority="49"/>
-    <w:lsdException w:name="Grid Table 5 Dark Accent 5" w:uiPriority="50"/>
-    <w:lsdException w:name="Grid Table 6 Colorful Accent 5" w:uiPriority="51"/>
-    <w:lsdException w:name="Grid Table 7 Colorful Accent 5" w:uiPriority="52"/>
-    <w:lsdException w:name="Grid Table 1 Light Accent 6" w:uiPriority="46"/>
-    <w:lsdException w:name="Grid Table 2 Accent 6" w:uiPriority="47"/>
-    <w:lsdException w:name="Grid Table 3 Accent 6" w:uiPriority="48"/>
-    <w:lsdException w:name="Grid Table 4 Accent 6" w:uiPriority="49"/>
-    <w:lsdException w:name="Grid Table 5 Dark Accent 6" w:uiPriority="50"/>
-    <w:lsdException w:name="Grid Table 6 Colorful Accent 6" w:uiPriority="51"/>
-    <w:lsdException w:name="Grid Table 7 Colorful Accent 6" w:uiPriority="52"/>
-    <w:lsdException w:name="List Table 1 Light" w:uiPriority="46"/>
-    <w:lsdException w:name="List Table 2" w:uiPriority="47"/>
-    <w:lsdException w:name="List Table 3" w:uiPriority="48"/>
-    <w:lsdException w:name="List Table 4" w:uiPriority="49"/>
-    <w:lsdException w:name="List Table 5 Dark" w:uiPriority="50"/>
-    <w:lsdException w:name="List Table 6 Colorful" w:uiPriority="51"/>
-    <w:lsdException w:name="List Table 7 Colorful" w:uiPriority="52"/>
-    <w:lsdException w:name="List Table 1 Light Accent 1" w:uiPriority="46"/>
-    <w:lsdException w:name="List Table 2 Accent 1" w:uiPriority="47"/>
-    <w:lsdException w:name="List Table 3 Accent 1" w:uiPriority="48"/>
-    <w:lsdException w:name="List Table 4 Accent 1" w:uiPriority="49"/>
-    <w:lsdException w:name="List Table 5 Dark Accent 1" w:uiPriority="50"/>
-    <w:lsdException w:name="List Table 6 Colorful Accent 1" w:uiPriority="51"/>
-    <w:lsdException w:name="List Table 7 Colorful Accent 1" w:uiPriority="52"/>
-    <w:lsdException w:name="List Table 1 Light Accent 2" w:uiPriority="46"/>
-    <w:lsdException w:name="List Table 2 Accent 2" w:uiPriority="47"/>
-    <w:lsdException w:name="List Table 3 Accent 2" w:uiPriority="48"/>
-    <w:lsdException w:name="List Table 4 Accent 2" w:uiPriority="49"/>
-    <w:lsdException w:name="List Table 5 Dark Accent 2" w:uiPriority="50"/>
-    <w:lsdException w:name="List Table 6 Colorful Accent 2" w:uiPriority="51"/>
-    <w:lsdException w:name="List Table 7 Colorful Accent 2" w:uiPriority="52"/>
-    <w:lsdException w:name="List Table 1 Light Accent 3" w:uiPriority="46"/>
-    <w:lsdException w:name="List Table 2 Accent 3" w:uiPriority="47"/>
-    <w:lsdException w:name="List Table 3 Accent 3" w:uiPriority="48"/>
-    <w:lsdException w:name="List Table 4 Accent 3" w:uiPriority="49"/>
-    <w:lsdException w:name="List Table 5 Dark Accent 3" w:uiPriority="50"/>
-    <w:lsdException w:name="List Table 6 Colorful Accent 3" w:uiPriority="51"/>
-    <w:lsdException w:name="List Table 7 Colorful Accent 3" w:uiPriority="52"/>
-    <w:lsdException w:name="List Table 1 Light Accent 4" w:uiPriority="46"/>
-    <w:lsdException w:name="List Table 2 Accent 4" w:uiPriority="47"/>
-    <w:lsdException w:name="List Table 3 Accent 4" w:uiPriority="48"/>
-    <w:lsdException w:name="List Table 4 Accent 4" w:uiPriority="49"/>
-    <w:lsdException w:name="List Table 5 Dark Accent 4" w:uiPriority="50"/>
-    <w:lsdException w:name="List Table 6 Colorful Accent 4" w:uiPriority="51"/>
-    <w:lsdException w:name="List Table 7 Colorful Accent 4" w:uiPriority="52"/>
-    <w:lsdException w:name="List Table 1 Light Accent 5" w:uiPriority="46"/>
-    <w:lsdException w:name="List Table 2 Accent 5" w:uiPriority="47"/>
-    <w:lsdException w:name="List Table 3 Accent 5" w:uiPriority="48"/>
-    <w:lsdException w:name="List Table 4 Accent 5" w:uiPriority="49"/>
-    <w:lsdException w:name="List Table 5 Dark Accent 5" w:uiPriority="50"/>
-    <w:lsdException w:name="List Table 6 Colorful Accent 5" w:uiPriority="51"/>
-    <w:lsdException w:name="List Table 7 Colorful Accent 5" w:uiPriority="52"/>
-    <w:lsdException w:name="List Table 1 Light Accent 6" w:uiPriority="46"/>
-    <w:lsdException w:name="List Table 2 Accent 6" w:uiPriority="47"/>
-    <w:lsdException w:name="List Table 3 Accent 6" w:uiPriority="48"/>
-    <w:lsdException w:name="List Table 4 Accent 6" w:uiPriority="49"/>
-    <w:lsdException w:name="List Table 5 Dark Accent 6" w:uiPriority="50"/>
-    <w:lsdException w:name="List Table 6 Colorful Accent 6" w:uiPriority="51"/>
-    <w:lsdException w:name="List Table 7 Colorful Accent 6" w:uiPriority="52"/>
+  <w:latentStyles w:defLockedState="0" w:defUIPriority="99" w:defSemiHidden="1" w:defUnhideWhenUsed="1" w:defQFormat="0" w:count="267">
+    <w:lsdException w:name="Normal" w:semiHidden="0" w:uiPriority="0" w:unhideWhenUsed="0" w:qFormat="1"/>
+    <w:lsdException w:name="heading 1" w:semiHidden="0" w:uiPriority="9" w:unhideWhenUsed="0" w:qFormat="1"/>
+    <w:lsdException w:name="heading 2" w:uiPriority="9" w:qFormat="1"/>
+    <w:lsdException w:name="heading 3" w:uiPriority="9" w:qFormat="1"/>
+    <w:lsdException w:name="heading 4" w:uiPriority="9" w:qFormat="1"/>
+    <w:lsdException w:name="heading 5" w:uiPriority="9" w:qFormat="1"/>
+    <w:lsdException w:name="heading 6" w:uiPriority="9" w:qFormat="1"/>
+    <w:lsdException w:name="heading 7" w:uiPriority="9" w:qFormat="1"/>
+    <w:lsdException w:name="heading 8" w:uiPriority="9" w:qFormat="1"/>
+    <w:lsdException w:name="heading 9" w:uiPriority="9" w:qFormat="1"/>
+    <w:lsdException w:name="toc 1" w:uiPriority="39"/>
+    <w:lsdException w:name="toc 2" w:uiPriority="39"/>
+    <w:lsdException w:name="toc 3" w:uiPriority="39"/>
+    <w:lsdException w:name="toc 4" w:uiPriority="39"/>
+    <w:lsdException w:name="toc 5" w:uiPriority="39"/>
+    <w:lsdException w:name="toc 6" w:uiPriority="39"/>
+    <w:lsdException w:name="toc 7" w:uiPriority="39"/>
+    <w:lsdException w:name="toc 8" w:uiPriority="39"/>
+    <w:lsdException w:name="toc 9" w:uiPriority="39"/>
+    <w:lsdException w:name="caption" w:uiPriority="35" w:qFormat="1"/>
+    <w:lsdException w:name="Title" w:semiHidden="0" w:uiPriority="10" w:unhideWhenUsed="0" w:qFormat="1"/>
+    <w:lsdException w:name="Default Paragraph Font" w:uiPriority="1"/>
+    <w:lsdException w:name="Subtitle" w:semiHidden="0" w:uiPriority="11" w:unhideWhenUsed="0" w:qFormat="1"/>
+    <w:lsdException w:name="Strong" w:semiHidden="0" w:uiPriority="22" w:unhideWhenUsed="0" w:qFormat="1"/>
+    <w:lsdException w:name="Emphasis" w:semiHidden="0" w:uiPriority="20" w:unhideWhenUsed="0" w:qFormat="1"/>
+    <w:lsdException w:name="Table Grid" w:semiHidden="0" w:uiPriority="39" w:unhideWhenUsed="0"/>
+    <w:lsdException w:name="Placeholder Text" w:unhideWhenUsed="0"/>
+    <w:lsdException w:name="No Spacing" w:semiHidden="0" w:uiPriority="1" w:unhideWhenUsed="0" w:qFormat="1"/>
+    <w:lsdException w:name="Light Shading" w:semiHidden="0" w:uiPriority="60" w:unhideWhenUsed="0"/>
+    <w:lsdException w:name="Light List" w:semiHidden="0" w:uiPriority="61" w:unhideWhenUsed="0"/>
+    <w:lsdException w:name="Light Grid" w:semiHidden="0" w:uiPriority="62" w:unhideWhenUsed="0"/>
+    <w:lsdException w:name="Medium Shading 1" w:semiHidden="0" w:uiPriority="63" w:unhideWhenUsed="0"/>
+    <w:lsdException w:name="Medium Shading 2" w:semiHidden="0" w:uiPriority="64" w:unhideWhenUsed="0"/>
+    <w:lsdException w:name="Medium List 1" w:semiHidden="0" w:uiPriority="65" w:unhideWhenUsed="0"/>
+    <w:lsdException w:name="Medium List 2" w:semiHidden="0" w:uiPriority="66" w:unhideWhenUsed="0"/>
+    <w:lsdException w:name="Medium Grid 1" w:semiHidden="0" w:uiPriority="67" w:unhideWhenUsed="0"/>
+    <w:lsdException w:name="Medium Grid 2" w:semiHidden="0" w:uiPriority="68" w:unhideWhenUsed="0"/>
+    <w:lsdException w:name="Medium Grid 3" w:semiHidden="0" w:uiPriority="69" w:unhideWhenUsed="0"/>
+    <w:lsdException w:name="Dark List" w:semiHidden="0" w:uiPriority="70" w:unhideWhenUsed="0"/>
+    <w:lsdException w:name="Colorful Shading" w:semiHidden="0" w:uiPriority="71" w:unhideWhenUsed="0"/>
+    <w:lsdException w:name="Colorful List" w:semiHidden="0" w:uiPriority="72" w:unhideWhenUsed="0"/>
+    <w:lsdException w:name="Colorful Grid" w:semiHidden="0" w:uiPriority="73" w:unhideWhenUsed="0"/>
+    <w:lsdException w:name="Light Shading Accent 1" w:semiHidden="0" w:uiPriority="60" w:unhideWhenUsed="0"/>
+    <w:lsdException w:name="Light List Accent 1" w:semiHidden="0" w:uiPriority="61" w:unhideWhenUsed="0"/>
+    <w:lsdException w:name="Light Grid Accent 1" w:semiHidden="0" w:uiPriority="62" w:unhideWhenUsed="0"/>
+    <w:lsdException w:name="Medium Shading 1 Accent 1" w:semiHidden="0" w:uiPriority="63" w:unhideWhenUsed="0"/>
+    <w:lsdException w:name="Medium Shading 2 Accent 1" w:semiHidden="0" w:uiPriority="64" w:unhideWhenUsed="0"/>
+    <w:lsdException w:name="Medium List 1 Accent 1" w:semiHidden="0" w:uiPriority="65" w:unhideWhenUsed="0"/>
+    <w:lsdException w:name="Revision" w:unhideWhenUsed="0"/>
+    <w:lsdException w:name="List Paragraph" w:semiHidden="0" w:uiPriority="34" w:unhideWhenUsed="0" w:qFormat="1"/>
+    <w:lsdException w:name="Quote" w:semiHidden="0" w:uiPriority="29" w:unhideWhenUsed="0" w:qFormat="1"/>
+    <w:lsdException w:name="Intense Quote" w:semiHidden="0" w:uiPriority="30" w:unhideWhenUsed="0" w:qFormat="1"/>
+    <w:lsdException w:name="Medium List 2 Accent 1" w:semiHidden="0" w:uiPriority="66" w:unhideWhenUsed="0"/>
+    <w:lsdException w:name="Medium Grid 1 Accent 1" w:semiHidden="0" w:uiPriority="67" w:unhideWhenUsed="0"/>
+    <w:lsdException w:name="Medium Grid 2 Accent 1" w:semiHidden="0" w:uiPriority="68" w:unhideWhenUsed="0"/>
+    <w:lsdException w:name="Medium Grid 3 Accent 1" w:semiHidden="0" w:uiPriority="69" w:unhideWhenUsed="0"/>
+    <w:lsdException w:name="Dark List Accent 1" w:semiHidden="0" w:uiPriority="70" w:unhideWhenUsed="0"/>
+    <w:lsdException w:name="Colorful Shading Accent 1" w:semiHidden="0" w:uiPriority="71" w:unhideWhenUsed="0"/>
+    <w:lsdException w:name="Colorful List Accent 1" w:semiHidden="0" w:uiPriority="72" w:unhideWhenUsed="0"/>
+    <w:lsdException w:name="Colorful Grid Accent 1" w:semiHidden="0" w:uiPriority="73" w:unhideWhenUsed="0"/>
+    <w:lsdException w:name="Light Shading Accent 2" w:semiHidden="0" w:uiPriority="60" w:unhideWhenUsed="0"/>
+    <w:lsdException w:name="Light List Accent 2" w:semiHidden="0" w:uiPriority="61" w:unhideWhenUsed="0"/>
+    <w:lsdException w:name="Light Grid Accent 2" w:semiHidden="0" w:uiPriority="62" w:unhideWhenUsed="0"/>
+    <w:lsdException w:name="Medium Shading 1 Accent 2" w:semiHidden="0" w:uiPriority="63" w:unhideWhenUsed="0"/>
+    <w:lsdException w:name="Medium Shading 2 Accent 2" w:semiHidden="0" w:uiPriority="64" w:unhideWhenUsed="0"/>
+    <w:lsdException w:name="Medium List 1 Accent 2" w:semiHidden="0" w:uiPriority="65" w:unhideWhenUsed="0"/>
+    <w:lsdException w:name="Medium List 2 Accent 2" w:semiHidden="0" w:uiPriority="66" w:unhideWhenUsed="0"/>
+    <w:lsdException w:name="Medium Grid 1 Accent 2" w:semiHidden="0" w:uiPriority="67" w:unhideWhenUsed="0"/>
+    <w:lsdException w:name="Medium Grid 2 Accent 2" w:semiHidden="0" w:uiPriority="68" w:unhideWhenUsed="0"/>
+    <w:lsdException w:name="Medium Grid 3 Accent 2" w:semiHidden="0" w:uiPriority="69" w:unhideWhenUsed="0"/>
+    <w:lsdException w:name="Dark List Accent 2" w:semiHidden="0" w:uiPriority="70" w:unhideWhenUsed="0"/>
+    <w:lsdException w:name="Colorful Shading Accent 2" w:semiHidden="0" w:uiPriority="71" w:unhideWhenUsed="0"/>
+    <w:lsdException w:name="Colorful List Accent 2" w:semiHidden="0" w:uiPriority="72" w:unhideWhenUsed="0"/>
+    <w:lsdException w:name="Colorful Grid Accent 2" w:semiHidden="0" w:uiPriority="73" w:unhideWhenUsed="0"/>
+    <w:lsdException w:name="Light Shading Accent 3" w:semiHidden="0" w:uiPriority="60" w:unhideWhenUsed="0"/>
+    <w:lsdException w:name="Light List Accent 3" w:semiHidden="0" w:uiPriority="61" w:unhideWhenUsed="0"/>
+    <w:lsdException w:name="Light Grid Accent 3" w:semiHidden="0" w:uiPriority="62" w:unhideWhenUsed="0"/>
+    <w:lsdException w:name="Medium Shading 1 Accent 3" w:semiHidden="0" w:uiPriority="63" w:unhideWhenUsed="0"/>
+    <w:lsdException w:name="Medium Shading 2 Accent 3" w:semiHidden="0" w:uiPriority="64" w:unhideWhenUsed="0"/>
+    <w:lsdException w:name="Medium List 1 Accent 3" w:semiHidden="0" w:uiPriority="65" w:unhideWhenUsed="0"/>
+    <w:lsdException w:name="Medium List 2 Accent 3" w:semiHidden="0" w:uiPriority="66" w:unhideWhenUsed="0"/>
+    <w:lsdException w:name="Medium Grid 1 Accent 3" w:semiHidden="0" w:uiPriority="67" w:unhideWhenUsed="0"/>
+    <w:lsdException w:name="Medium Grid 2 Accent 3" w:semiHidden="0" w:uiPriority="68" w:unhideWhenUsed="0"/>
+    <w:lsdException w:name="Medium Grid 3 Accent 3" w:semiHidden="0" w:uiPriority="69" w:unhideWhenUsed="0"/>
+    <w:lsdException w:name="Dark List Accent 3" w:semiHidden="0" w:uiPriority="70" w:unhideWhenUsed="0"/>
+    <w:lsdException w:name="Colorful Shading Accent 3" w:semiHidden="0" w:uiPriority="71" w:unhideWhenUsed="0"/>
+    <w:lsdException w:name="Colorful List Accent 3" w:semiHidden="0" w:uiPriority="72" w:unhideWhenUsed="0"/>
+    <w:lsdException w:name="Colorful Grid Accent 3" w:semiHidden="0" w:uiPriority="73" w:unhideWhenUsed="0"/>
+    <w:lsdException w:name="Light Shading Accent 4" w:semiHidden="0" w:uiPriority="60" w:unhideWhenUsed="0"/>
+    <w:lsdException w:name="Light List Accent 4" w:semiHidden="0" w:uiPriority="61" w:unhideWhenUsed="0"/>
+    <w:lsdException w:name="Light Grid Accent 4" w:semiHidden="0" w:uiPriority="62" w:unhideWhenUsed="0"/>
+    <w:lsdException w:name="Medium Shading 1 Accent 4" w:semiHidden="0" w:uiPriority="63" w:unhideWhenUsed="0"/>
+    <w:lsdException w:name="Medium Shading 2 Accent 4" w:semiHidden="0" w:uiPriority="64" w:unhideWhenUsed="0"/>
+    <w:lsdException w:name="Medium List 1 Accent 4" w:semiHidden="0" w:uiPriority="65" w:unhideWhenUsed="0"/>
+    <w:lsdException w:name="Medium List 2 Accent 4" w:semiHidden="0" w:uiPriority="66" w:unhideWhenUsed="0"/>
+    <w:lsdException w:name="Medium Grid 1 Accent 4" w:semiHidden="0" w:uiPriority="67" w:unhideWhenUsed="0"/>
+    <w:lsdException w:name="Medium Grid 2 Accent 4" w:semiHidden="0" w:uiPriority="68" w:unhideWhenUsed="0"/>
+    <w:lsdException w:name="Medium Grid 3 Accent 4" w:semiHidden="0" w:uiPriority="69" w:unhideWhenUsed="0"/>
+    <w:lsdException w:name="Dark List Accent 4" w:semiHidden="0" w:uiPriority="70" w:unhideWhenUsed="0"/>
+    <w:lsdException w:name="Colorful Shading Accent 4" w:semiHidden="0" w:uiPriority="71" w:unhideWhenUsed="0"/>
+    <w:lsdException w:name="Colorful List Accent 4" w:semiHidden="0" w:uiPriority="72" w:unhideWhenUsed="0"/>
+    <w:lsdException w:name="Colorful Grid Accent 4" w:semiHidden="0" w:uiPriority="73" w:unhideWhenUsed="0"/>
+    <w:lsdException w:name="Light Shading Accent 5" w:semiHidden="0" w:uiPriority="60" w:unhideWhenUsed="0"/>
+    <w:lsdException w:name="Light List Accent 5" w:semiHidden="0" w:uiPriority="61" w:unhideWhenUsed="0"/>
+    <w:lsdException w:name="Light Grid Accent 5" w:semiHidden="0" w:uiPriority="62" w:unhideWhenUsed="0"/>
+    <w:lsdException w:name="Medium Shading 1 Accent 5" w:semiHidden="0" w:uiPriority="63" w:unhideWhenUsed="0"/>
+    <w:lsdException w:name="Medium Shading 2 Accent 5" w:semiHidden="0" w:uiPriority="64" w:unhideWhenUsed="0"/>
+    <w:lsdException w:name="Medium List 1 Accent 5" w:semiHidden="0" w:uiPriority="65" w:unhideWhenUsed="0"/>
+    <w:lsdException w:name="Medium List 2 Accent 5" w:semiHidden="0" w:uiPriority="66" w:unhideWhenUsed="0"/>
+    <w:lsdException w:name="Medium Grid 1 Accent 5" w:semiHidden="0" w:uiPriority="67" w:unhideWhenUsed="0"/>
+    <w:lsdException w:name="Medium Grid 2 Accent 5" w:semiHidden="0" w:uiPriority="68" w:unhideWhenUsed="0"/>
+    <w:lsdException w:name="Medium Grid 3 Accent 5" w:semiHidden="0" w:uiPriority="69" w:unhideWhenUsed="0"/>
+    <w:lsdException w:name="Dark List Accent 5" w:semiHidden="0" w:uiPriority="70" w:unhideWhenUsed="0"/>
+    <w:lsdException w:name="Colorful Shading Accent 5" w:semiHidden="0" w:uiPriority="71" w:unhideWhenUsed="0"/>
+    <w:lsdException w:name="Colorful List Accent 5" w:semiHidden="0" w:uiPriority="72" w:unhideWhenUsed="0"/>
+    <w:lsdException w:name="Colorful Grid Accent 5" w:semiHidden="0" w:uiPriority="73" w:unhideWhenUsed="0"/>
+    <w:lsdException w:name="Light Shading Accent 6" w:semiHidden="0" w:uiPriority="60" w:unhideWhenUsed="0"/>
+    <w:lsdException w:name="Light List Accent 6" w:semiHidden="0" w:uiPriority="61" w:unhideWhenUsed="0"/>
+    <w:lsdException w:name="Light Grid Accent 6" w:semiHidden="0" w:uiPriority="62" w:unhideWhenUsed="0"/>
+    <w:lsdException w:name="Medium Shading 1 Accent 6" w:semiHidden="0" w:uiPriority="63" w:unhideWhenUsed="0"/>
+    <w:lsdException w:name="Medium Shading 2 Accent 6" w:semiHidden="0" w:uiPriority="64" w:unhideWhenUsed="0"/>
+    <w:lsdException w:name="Medium List 1 Accent 6" w:semiHidden="0" w:uiPriority="65" w:unhideWhenUsed="0"/>
+    <w:lsdException w:name="Medium List 2 Accent 6" w:semiHidden="0" w:uiPriority="66" w:unhideWhenUsed="0"/>
+    <w:lsdException w:name="Medium Grid 1 Accent 6" w:semiHidden="0" w:uiPriority="67" w:unhideWhenUsed="0"/>
+    <w:lsdException w:name="Medium Grid 2 Accent 6" w:semiHidden="0" w:uiPriority="68" w:unhideWhenUsed="0"/>
+    <w:lsdException w:name="Medium Grid 3 Accent 6" w:semiHidden="0" w:uiPriority="69" w:unhideWhenUsed="0"/>
+    <w:lsdException w:name="Dark List Accent 6" w:semiHidden="0" w:uiPriority="70" w:unhideWhenUsed="0"/>
+    <w:lsdException w:name="Colorful Shading Accent 6" w:semiHidden="0" w:uiPriority="71" w:unhideWhenUsed="0"/>
+    <w:lsdException w:name="Colorful List Accent 6" w:semiHidden="0" w:uiPriority="72" w:unhideWhenUsed="0"/>
+    <w:lsdException w:name="Colorful Grid Accent 6" w:semiHidden="0" w:uiPriority="73" w:unhideWhenUsed="0"/>
+    <w:lsdException w:name="Subtle Emphasis" w:semiHidden="0" w:uiPriority="19" w:unhideWhenUsed="0" w:qFormat="1"/>
+    <w:lsdException w:name="Intense Emphasis" w:semiHidden="0" w:uiPriority="21" w:unhideWhenUsed="0" w:qFormat="1"/>
+    <w:lsdException w:name="Subtle Reference" w:semiHidden="0" w:uiPriority="31" w:unhideWhenUsed="0" w:qFormat="1"/>
+    <w:lsdException w:name="Intense Reference" w:semiHidden="0" w:uiPriority="32" w:unhideWhenUsed="0" w:qFormat="1"/>
+    <w:lsdException w:name="Book Title" w:semiHidden="0" w:uiPriority="33" w:unhideWhenUsed="0" w:qFormat="1"/>
+    <w:lsdException w:name="Bibliography" w:uiPriority="37"/>
+    <w:lsdException w:name="TOC Heading" w:uiPriority="39" w:qFormat="1"/>
+  </w:latentStyles>
+  <w:style w:type="paragraph" w:default="1" w:styleId="Normal">
+    <w:name w:val="Normal"/>
+    <w:qFormat/>
+  </w:style>
+  <w:style w:type="character" w:default="1" w:styleId="DefaultParagraphFont">
+    <w:name w:val="Default Paragraph Font"/>
+    <w:uiPriority w:val="1"/>
+    <w:semiHidden/>
+    <w:unhideWhenUsed/>
+  </w:style>
+  <w:style w:type="table" w:default="1" w:styleId="TableNormal">
+    <w:name w:val="Normal Table"/>
+    <w:uiPriority w:val="99"/>
+    <w:semiHidden/>
+    <w:unhideWhenUsed/>
+    <w:tblPr>
+      <w:tblInd w:w="0" w:type="dxa"/>
+      <w:tblCellMar>
+        <w:top w:w="0" w:type="dxa"/>
+        <w:left w:w="108" w:type="dxa"/>
+        <w:bottom w:w="0" w:type="dxa"/>
+        <w:right w:w="108" w:type="dxa"/>
+      </w:tblCellMar>
+    </w:tblPr>
+  </w:style>
+  <w:style w:type="numbering" w:default="1" w:styleId="NoList">
+    <w:name w:val="No List"/>
+    <w:uiPriority w:val="99"/>
+    <w:semiHidden/>
+    <w:unhideWhenUsed/>
+  </w:style>
+  <w:style w:type="paragraph" w:styleId="ListParagraph">
+    <w:name w:val="List Paragraph"/>
+    <w:basedOn w:val="Normal"/>
+    <w:uiPriority w:val="34"/>
+    <w:qFormat/>
+    <w:rsid w:val="009B343A"/>
+    <w:pPr>
+      <w:ind w:left="720"/>
+      <w:contextualSpacing/>
+    </w:pPr>
+  </w:style>
+  <w:style w:type="paragraph" w:styleId="Header">
+    <w:name w:val="header"/>
+    <w:basedOn w:val="Normal"/>
+    <w:link w:val="HeaderChar"/>
+    <w:uiPriority w:val="99"/>
+    <w:unhideWhenUsed/>
+    <w:rsid w:val="00717450"/>
+    <w:pPr>
+      <w:tabs>
+        <w:tab w:val="center" w:pos="4680"/>
+        <w:tab w:val="right" w:pos="9360"/>
+      </w:tabs>
+      <w:spacing w:after="0" w:line="240" w:lineRule="auto"/>
+    </w:pPr>
+  </w:style>
+  <w:style w:type="character" w:customStyle="1" w:styleId="HeaderChar">
+    <w:name w:val="Header Char"/>
+    <w:basedOn w:val="DefaultParagraphFont"/>
+    <w:link w:val="Header"/>
+    <w:uiPriority w:val="99"/>
+    <w:rsid w:val="00717450"/>
+  </w:style>
+  <w:style w:type="paragraph" w:styleId="Footer">
+    <w:name w:val="footer"/>
+    <w:basedOn w:val="Normal"/>
+    <w:link w:val="FooterChar"/>
+    <w:uiPriority w:val="99"/>
+    <w:unhideWhenUsed/>
+    <w:rsid w:val="00717450"/>
+    <w:pPr>
+      <w:tabs>
+        <w:tab w:val="center" w:pos="4680"/>
+        <w:tab w:val="right" w:pos="9360"/>
+      </w:tabs>
+      <w:spacing w:after="0" w:line="240" w:lineRule="auto"/>
+    </w:pPr>
+  </w:style>
+  <w:style w:type="character" w:customStyle="1" w:styleId="FooterChar">
+    <w:name w:val="Footer Char"/>
+    <w:basedOn w:val="DefaultParagraphFont"/>
+    <w:link w:val="Footer"/>
+    <w:uiPriority w:val="99"/>
+    <w:rsid w:val="00717450"/>
+  </w:style>
+  <w:style w:type="paragraph" w:styleId="BalloonText">
+    <w:name w:val="Balloon Text"/>
+    <w:basedOn w:val="Normal"/>
+    <w:link w:val="BalloonTextChar"/>
+    <w:uiPriority w:val="99"/>
+    <w:semiHidden/>
+    <w:unhideWhenUsed/>
+    <w:rsid w:val="00075290"/>
+    <w:pPr>
+      <w:spacing w:after="0" w:line="240" w:lineRule="auto"/>
+    </w:pPr>
+    <w:rPr>
+      <w:rFonts w:ascii="Segoe UI" w:hAnsi="Segoe UI" w:cs="Segoe UI"/>
+      <w:sz w:val="18"/>
+      <w:szCs w:val="18"/>
+    </w:rPr>
+  </w:style>
+  <w:style w:type="character" w:customStyle="1" w:styleId="BalloonTextChar">
+    <w:name w:val="Balloon Text Char"/>
+    <w:basedOn w:val="DefaultParagraphFont"/>
+    <w:link w:val="BalloonText"/>
+    <w:uiPriority w:val="99"/>
+    <w:semiHidden/>
+    <w:rsid w:val="00075290"/>
+    <w:rPr>
+      <w:rFonts w:ascii="Segoe UI" w:hAnsi="Segoe UI" w:cs="Segoe UI"/>
+      <w:sz w:val="18"/>
+      <w:szCs w:val="18"/>
+    </w:rPr>
+  </w:style>
+</w:styles>
+</file>
+
+<file path=word/stylesWithEffects.xml><?xml version="1.0" encoding="utf-8"?>
+<w:styles xmlns:wpc="http://schemas.microsoft.com/office/word/2010/wordprocessingCanvas" xmlns:mc="http://schemas.openxmlformats.org/markup-compatibility/2006" xmlns:o="urn:schemas-microsoft-com:office:office" xmlns:r="http://schemas.openxmlformats.org/officeDocument/2006/relationships" xmlns:m="http://schemas.openxmlformats.org/officeDocument/2006/math" xmlns:v="urn:schemas-microsoft-com:vml" xmlns:wp14="http://schemas.microsoft.com/office/word/2010/wordprocessingDrawing" xmlns:wp="http://schemas.openxmlformats.org/drawingml/2006/wordprocessingDrawing" xmlns:w10="urn:schemas-microsoft-com:office:word" xmlns:w="http://schemas.openxmlformats.org/wordprocessingml/2006/main" xmlns:w14="http://schemas.microsoft.com/office/word/2010/wordml" xmlns:wpg="http://schemas.microsoft.com/office/word/2010/wordprocessingGroup" xmlns:wpi="http://schemas.microsoft.com/office/word/2010/wordprocessingInk" xmlns:wne="http://schemas.microsoft.com/office/word/2006/wordml" xmlns:wps="http://schemas.microsoft.com/office/word/2010/wordprocessingShape" mc:Ignorable="w14 wp14">
+  <w:docDefaults>
+    <w:rPrDefault>
+      <w:rPr>
+        <w:rFonts w:asciiTheme="minorHAnsi" w:eastAsiaTheme="minorHAnsi" w:hAnsiTheme="minorHAnsi" w:cstheme="minorBidi"/>
+        <w:sz w:val="22"/>
+        <w:szCs w:val="22"/>
+        <w:lang w:val="en-CA" w:eastAsia="en-US" w:bidi="ar-SA"/>
+      </w:rPr>
+    </w:rPrDefault>
+    <w:pPrDefault>
+      <w:pPr>
+        <w:spacing w:after="160" w:line="259" w:lineRule="auto"/>
+      </w:pPr>
+    </w:pPrDefault>
+  </w:docDefaults>
+  <w:latentStyles w:defLockedState="0" w:defUIPriority="99" w:defSemiHidden="1" w:defUnhideWhenUsed="1" w:defQFormat="0" w:count="267">
+    <w:lsdException w:name="Normal" w:semiHidden="0" w:uiPriority="0" w:unhideWhenUsed="0" w:qFormat="1"/>
+    <w:lsdException w:name="heading 1" w:semiHidden="0" w:uiPriority="9" w:unhideWhenUsed="0" w:qFormat="1"/>
+    <w:lsdException w:name="heading 2" w:uiPriority="9" w:qFormat="1"/>
+    <w:lsdException w:name="heading 3" w:uiPriority="9" w:qFormat="1"/>
+    <w:lsdException w:name="heading 4" w:uiPriority="9" w:qFormat="1"/>
+    <w:lsdException w:name="heading 5" w:uiPriority="9" w:qFormat="1"/>
+    <w:lsdException w:name="heading 6" w:uiPriority="9" w:qFormat="1"/>
+    <w:lsdException w:name="heading 7" w:uiPriority="9" w:qFormat="1"/>
+    <w:lsdException w:name="heading 8" w:uiPriority="9" w:qFormat="1"/>
+    <w:lsdException w:name="heading 9" w:uiPriority="9" w:qFormat="1"/>
+    <w:lsdException w:name="toc 1" w:uiPriority="39"/>
+    <w:lsdException w:name="toc 2" w:uiPriority="39"/>
+    <w:lsdException w:name="toc 3" w:uiPriority="39"/>
+    <w:lsdException w:name="toc 4" w:uiPriority="39"/>
+    <w:lsdException w:name="toc 5" w:uiPriority="39"/>
+    <w:lsdException w:name="toc 6" w:uiPriority="39"/>
+    <w:lsdException w:name="toc 7" w:uiPriority="39"/>
+    <w:lsdException w:name="toc 8" w:uiPriority="39"/>
+    <w:lsdException w:name="toc 9" w:uiPriority="39"/>
+    <w:lsdException w:name="caption" w:uiPriority="35" w:qFormat="1"/>
+    <w:lsdException w:name="Title" w:semiHidden="0" w:uiPriority="10" w:unhideWhenUsed="0" w:qFormat="1"/>
+    <w:lsdException w:name="Default Paragraph Font" w:uiPriority="1"/>
+    <w:lsdException w:name="Subtitle" w:semiHidden="0" w:uiPriority="11" w:unhideWhenUsed="0" w:qFormat="1"/>
+    <w:lsdException w:name="Strong" w:semiHidden="0" w:uiPriority="22" w:unhideWhenUsed="0" w:qFormat="1"/>
+    <w:lsdException w:name="Emphasis" w:semiHidden="0" w:uiPriority="20" w:unhideWhenUsed="0" w:qFormat="1"/>
+    <w:lsdException w:name="Table Grid" w:semiHidden="0" w:uiPriority="39" w:unhideWhenUsed="0"/>
+    <w:lsdException w:name="Placeholder Text" w:unhideWhenUsed="0"/>
+    <w:lsdException w:name="No Spacing" w:semiHidden="0" w:uiPriority="1" w:unhideWhenUsed="0" w:qFormat="1"/>
+    <w:lsdException w:name="Light Shading" w:semiHidden="0" w:uiPriority="60" w:unhideWhenUsed="0"/>
+    <w:lsdException w:name="Light List" w:semiHidden="0" w:uiPriority="61" w:unhideWhenUsed="0"/>
+    <w:lsdException w:name="Light Grid" w:semiHidden="0" w:uiPriority="62" w:unhideWhenUsed="0"/>
+    <w:lsdException w:name="Medium Shading 1" w:semiHidden="0" w:uiPriority="63" w:unhideWhenUsed="0"/>
+    <w:lsdException w:name="Medium Shading 2" w:semiHidden="0" w:uiPriority="64" w:unhideWhenUsed="0"/>
+    <w:lsdException w:name="Medium List 1" w:semiHidden="0" w:uiPriority="65" w:unhideWhenUsed="0"/>
+    <w:lsdException w:name="Medium List 2" w:semiHidden="0" w:uiPriority="66" w:unhideWhenUsed="0"/>
+    <w:lsdException w:name="Medium Grid 1" w:semiHidden="0" w:uiPriority="67" w:unhideWhenUsed="0"/>
+    <w:lsdException w:name="Medium Grid 2" w:semiHidden="0" w:uiPriority="68" w:unhideWhenUsed="0"/>
+    <w:lsdException w:name="Medium Grid 3" w:semiHidden="0" w:uiPriority="69" w:unhideWhenUsed="0"/>
+    <w:lsdException w:name="Dark List" w:semiHidden="0" w:uiPriority="70" w:unhideWhenUsed="0"/>
+    <w:lsdException w:name="Colorful Shading" w:semiHidden="0" w:uiPriority="71" w:unhideWhenUsed="0"/>
+    <w:lsdException w:name="Colorful List" w:semiHidden="0" w:uiPriority="72" w:unhideWhenUsed="0"/>
+    <w:lsdException w:name="Colorful Grid" w:semiHidden="0" w:uiPriority="73" w:unhideWhenUsed="0"/>
+    <w:lsdException w:name="Light Shading Accent 1" w:semiHidden="0" w:uiPriority="60" w:unhideWhenUsed="0"/>
+    <w:lsdException w:name="Light List Accent 1" w:semiHidden="0" w:uiPriority="61" w:unhideWhenUsed="0"/>
+    <w:lsdException w:name="Light Grid Accent 1" w:semiHidden="0" w:uiPriority="62" w:unhideWhenUsed="0"/>
+    <w:lsdException w:name="Medium Shading 1 Accent 1" w:semiHidden="0" w:uiPriority="63" w:unhideWhenUsed="0"/>
+    <w:lsdException w:name="Medium Shading 2 Accent 1" w:semiHidden="0" w:uiPriority="64" w:unhideWhenUsed="0"/>
+    <w:lsdException w:name="Medium List 1 Accent 1" w:semiHidden="0" w:uiPriority="65" w:unhideWhenUsed="0"/>
+    <w:lsdException w:name="Revision" w:unhideWhenUsed="0"/>
+    <w:lsdException w:name="List Paragraph" w:semiHidden="0" w:uiPriority="34" w:unhideWhenUsed="0" w:qFormat="1"/>
+    <w:lsdException w:name="Quote" w:semiHidden="0" w:uiPriority="29" w:unhideWhenUsed="0" w:qFormat="1"/>
+    <w:lsdException w:name="Intense Quote" w:semiHidden="0" w:uiPriority="30" w:unhideWhenUsed="0" w:qFormat="1"/>
+    <w:lsdException w:name="Medium List 2 Accent 1" w:semiHidden="0" w:uiPriority="66" w:unhideWhenUsed="0"/>
+    <w:lsdException w:name="Medium Grid 1 Accent 1" w:semiHidden="0" w:uiPriority="67" w:unhideWhenUsed="0"/>
+    <w:lsdException w:name="Medium Grid 2 Accent 1" w:semiHidden="0" w:uiPriority="68" w:unhideWhenUsed="0"/>
+    <w:lsdException w:name="Medium Grid 3 Accent 1" w:semiHidden="0" w:uiPriority="69" w:unhideWhenUsed="0"/>
+    <w:lsdException w:name="Dark List Accent 1" w:semiHidden="0" w:uiPriority="70" w:unhideWhenUsed="0"/>
+    <w:lsdException w:name="Colorful Shading Accent 1" w:semiHidden="0" w:uiPriority="71" w:unhideWhenUsed="0"/>
+    <w:lsdException w:name="Colorful List Accent 1" w:semiHidden="0" w:uiPriority="72" w:unhideWhenUsed="0"/>
+    <w:lsdException w:name="Colorful Grid Accent 1" w:semiHidden="0" w:uiPriority="73" w:unhideWhenUsed="0"/>
+    <w:lsdException w:name="Light Shading Accent 2" w:semiHidden="0" w:uiPriority="60" w:unhideWhenUsed="0"/>
+    <w:lsdException w:name="Light List Accent 2" w:semiHidden="0" w:uiPriority="61" w:unhideWhenUsed="0"/>
+    <w:lsdException w:name="Light Grid Accent 2" w:semiHidden="0" w:uiPriority="62" w:unhideWhenUsed="0"/>
+    <w:lsdException w:name="Medium Shading 1 Accent 2" w:semiHidden="0" w:uiPriority="63" w:unhideWhenUsed="0"/>
+    <w:lsdException w:name="Medium Shading 2 Accent 2" w:semiHidden="0" w:uiPriority="64" w:unhideWhenUsed="0"/>
+    <w:lsdException w:name="Medium List 1 Accent 2" w:semiHidden="0" w:uiPriority="65" w:unhideWhenUsed="0"/>
+    <w:lsdException w:name="Medium List 2 Accent 2" w:semiHidden="0" w:uiPriority="66" w:unhideWhenUsed="0"/>
+    <w:lsdException w:name="Medium Grid 1 Accent 2" w:semiHidden="0" w:uiPriority="67" w:unhideWhenUsed="0"/>
+    <w:lsdException w:name="Medium Grid 2 Accent 2" w:semiHidden="0" w:uiPriority="68" w:unhideWhenUsed="0"/>
+    <w:lsdException w:name="Medium Grid 3 Accent 2" w:semiHidden="0" w:uiPriority="69" w:unhideWhenUsed="0"/>
+    <w:lsdException w:name="Dark List Accent 2" w:semiHidden="0" w:uiPriority="70" w:unhideWhenUsed="0"/>
+    <w:lsdException w:name="Colorful Shading Accent 2" w:semiHidden="0" w:uiPriority="71" w:unhideWhenUsed="0"/>
+    <w:lsdException w:name="Colorful List Accent 2" w:semiHidden="0" w:uiPriority="72" w:unhideWhenUsed="0"/>
+    <w:lsdException w:name="Colorful Grid Accent 2" w:semiHidden="0" w:uiPriority="73" w:unhideWhenUsed="0"/>
+    <w:lsdException w:name="Light Shading Accent 3" w:semiHidden="0" w:uiPriority="60" w:unhideWhenUsed="0"/>
+    <w:lsdException w:name="Light List Accent 3" w:semiHidden="0" w:uiPriority="61" w:unhideWhenUsed="0"/>
+    <w:lsdException w:name="Light Grid Accent 3" w:semiHidden="0" w:uiPriority="62" w:unhideWhenUsed="0"/>
+    <w:lsdException w:name="Medium Shading 1 Accent 3" w:semiHidden="0" w:uiPriority="63" w:unhideWhenUsed="0"/>
+    <w:lsdException w:name="Medium Shading 2 Accent 3" w:semiHidden="0" w:uiPriority="64" w:unhideWhenUsed="0"/>
+    <w:lsdException w:name="Medium List 1 Accent 3" w:semiHidden="0" w:uiPriority="65" w:unhideWhenUsed="0"/>
+    <w:lsdException w:name="Medium List 2 Accent 3" w:semiHidden="0" w:uiPriority="66" w:unhideWhenUsed="0"/>
+    <w:lsdException w:name="Medium Grid 1 Accent 3" w:semiHidden="0" w:uiPriority="67" w:unhideWhenUsed="0"/>
+    <w:lsdException w:name="Medium Grid 2 Accent 3" w:semiHidden="0" w:uiPriority="68" w:unhideWhenUsed="0"/>
+    <w:lsdException w:name="Medium Grid 3 Accent 3" w:semiHidden="0" w:uiPriority="69" w:unhideWhenUsed="0"/>
+    <w:lsdException w:name="Dark List Accent 3" w:semiHidden="0" w:uiPriority="70" w:unhideWhenUsed="0"/>
+    <w:lsdException w:name="Colorful Shading Accent 3" w:semiHidden="0" w:uiPriority="71" w:unhideWhenUsed="0"/>
+    <w:lsdException w:name="Colorful List Accent 3" w:semiHidden="0" w:uiPriority="72" w:unhideWhenUsed="0"/>
+    <w:lsdException w:name="Colorful Grid Accent 3" w:semiHidden="0" w:uiPriority="73" w:unhideWhenUsed="0"/>
+    <w:lsdException w:name="Light Shading Accent 4" w:semiHidden="0" w:uiPriority="60" w:unhideWhenUsed="0"/>
+    <w:lsdException w:name="Light List Accent 4" w:semiHidden="0" w:uiPriority="61" w:unhideWhenUsed="0"/>
+    <w:lsdException w:name="Light Grid Accent 4" w:semiHidden="0" w:uiPriority="62" w:unhideWhenUsed="0"/>
+    <w:lsdException w:name="Medium Shading 1 Accent 4" w:semiHidden="0" w:uiPriority="63" w:unhideWhenUsed="0"/>
+    <w:lsdException w:name="Medium Shading 2 Accent 4" w:semiHidden="0" w:uiPriority="64" w:unhideWhenUsed="0"/>
+    <w:lsdException w:name="Medium List 1 Accent 4" w:semiHidden="0" w:uiPriority="65" w:unhideWhenUsed="0"/>
+    <w:lsdException w:name="Medium List 2 Accent 4" w:semiHidden="0" w:uiPriority="66" w:unhideWhenUsed="0"/>
+    <w:lsdException w:name="Medium Grid 1 Accent 4" w:semiHidden="0" w:uiPriority="67" w:unhideWhenUsed="0"/>
+    <w:lsdException w:name="Medium Grid 2 Accent 4" w:semiHidden="0" w:uiPriority="68" w:unhideWhenUsed="0"/>
+    <w:lsdException w:name="Medium Grid 3 Accent 4" w:semiHidden="0" w:uiPriority="69" w:unhideWhenUsed="0"/>
+    <w:lsdException w:name="Dark List Accent 4" w:semiHidden="0" w:uiPriority="70" w:unhideWhenUsed="0"/>
+    <w:lsdException w:name="Colorful Shading Accent 4" w:semiHidden="0" w:uiPriority="71" w:unhideWhenUsed="0"/>
+    <w:lsdException w:name="Colorful List Accent 4" w:semiHidden="0" w:uiPriority="72" w:unhideWhenUsed="0"/>
+    <w:lsdException w:name="Colorful Grid Accent 4" w:semiHidden="0" w:uiPriority="73" w:unhideWhenUsed="0"/>
+    <w:lsdException w:name="Light Shading Accent 5" w:semiHidden="0" w:uiPriority="60" w:unhideWhenUsed="0"/>
+    <w:lsdException w:name="Light List Accent 5" w:semiHidden="0" w:uiPriority="61" w:unhideWhenUsed="0"/>
+    <w:lsdException w:name="Light Grid Accent 5" w:semiHidden="0" w:uiPriority="62" w:unhideWhenUsed="0"/>
+    <w:lsdException w:name="Medium Shading 1 Accent 5" w:semiHidden="0" w:uiPriority="63" w:unhideWhenUsed="0"/>
+    <w:lsdException w:name="Medium Shading 2 Accent 5" w:semiHidden="0" w:uiPriority="64" w:unhideWhenUsed="0"/>
+    <w:lsdException w:name="Medium List 1 Accent 5" w:semiHidden="0" w:uiPriority="65" w:unhideWhenUsed="0"/>
+    <w:lsdException w:name="Medium List 2 Accent 5" w:semiHidden="0" w:uiPriority="66" w:unhideWhenUsed="0"/>
+    <w:lsdException w:name="Medium Grid 1 Accent 5" w:semiHidden="0" w:uiPriority="67" w:unhideWhenUsed="0"/>
+    <w:lsdException w:name="Medium Grid 2 Accent 5" w:semiHidden="0" w:uiPriority="68" w:unhideWhenUsed="0"/>
+    <w:lsdException w:name="Medium Grid 3 Accent 5" w:semiHidden="0" w:uiPriority="69" w:unhideWhenUsed="0"/>
+    <w:lsdException w:name="Dark List Accent 5" w:semiHidden="0" w:uiPriority="70" w:unhideWhenUsed="0"/>
+    <w:lsdException w:name="Colorful Shading Accent 5" w:semiHidden="0" w:uiPriority="71" w:unhideWhenUsed="0"/>
+    <w:lsdException w:name="Colorful List Accent 5" w:semiHidden="0" w:uiPriority="72" w:unhideWhenUsed="0"/>
+    <w:lsdException w:name="Colorful Grid Accent 5" w:semiHidden="0" w:uiPriority="73" w:unhideWhenUsed="0"/>
+    <w:lsdException w:name="Light Shading Accent 6" w:semiHidden="0" w:uiPriority="60" w:unhideWhenUsed="0"/>
+    <w:lsdException w:name="Light List Accent 6" w:semiHidden="0" w:uiPriority="61" w:unhideWhenUsed="0"/>
+    <w:lsdException w:name="Light Grid Accent 6" w:semiHidden="0" w:uiPriority="62" w:unhideWhenUsed="0"/>
+    <w:lsdException w:name="Medium Shading 1 Accent 6" w:semiHidden="0" w:uiPriority="63" w:unhideWhenUsed="0"/>
+    <w:lsdException w:name="Medium Shading 2 Accent 6" w:semiHidden="0" w:uiPriority="64" w:unhideWhenUsed="0"/>
+    <w:lsdException w:name="Medium List 1 Accent 6" w:semiHidden="0" w:uiPriority="65" w:unhideWhenUsed="0"/>
+    <w:lsdException w:name="Medium List 2 Accent 6" w:semiHidden="0" w:uiPriority="66" w:unhideWhenUsed="0"/>
+    <w:lsdException w:name="Medium Grid 1 Accent 6" w:semiHidden="0" w:uiPriority="67" w:unhideWhenUsed="0"/>
+    <w:lsdException w:name="Medium Grid 2 Accent 6" w:semiHidden="0" w:uiPriority="68" w:unhideWhenUsed="0"/>
+    <w:lsdException w:name="Medium Grid 3 Accent 6" w:semiHidden="0" w:uiPriority="69" w:unhideWhenUsed="0"/>
+    <w:lsdException w:name="Dark List Accent 6" w:semiHidden="0" w:uiPriority="70" w:unhideWhenUsed="0"/>
+    <w:lsdException w:name="Colorful Shading Accent 6" w:semiHidden="0" w:uiPriority="71" w:unhideWhenUsed="0"/>
+    <w:lsdException w:name="Colorful List Accent 6" w:semiHidden="0" w:uiPriority="72" w:unhideWhenUsed="0"/>
+    <w:lsdException w:name="Colorful Grid Accent 6" w:semiHidden="0" w:uiPriority="73" w:unhideWhenUsed="0"/>
+    <w:lsdException w:name="Subtle Emphasis" w:semiHidden="0" w:uiPriority="19" w:unhideWhenUsed="0" w:qFormat="1"/>
+    <w:lsdException w:name="Intense Emphasis" w:semiHidden="0" w:uiPriority="21" w:unhideWhenUsed="0" w:qFormat="1"/>
+    <w:lsdException w:name="Subtle Reference" w:semiHidden="0" w:uiPriority="31" w:unhideWhenUsed="0" w:qFormat="1"/>
+    <w:lsdException w:name="Intense Reference" w:semiHidden="0" w:uiPriority="32" w:unhideWhenUsed="0" w:qFormat="1"/>
+    <w:lsdException w:name="Book Title" w:semiHidden="0" w:uiPriority="33" w:unhideWhenUsed="0" w:qFormat="1"/>
+    <w:lsdException w:name="Bibliography" w:uiPriority="37"/>
+    <w:lsdException w:name="TOC Heading" w:uiPriority="39" w:qFormat="1"/>
   </w:latentStyles>
   <w:style w:type="paragraph" w:default="1" w:styleId="Normal">
     <w:name w:val="Normal"/>
@@ -5375,7 +5583,7 @@
   <a:extraClrSchemeLst/>
   <a:extLst>
     <a:ext uri="{05A4C25C-085E-4340-85A3-A5531E510DB2}">
-      <thm15:themeFamily xmlns:thm15="http://schemas.microsoft.com/office/thememl/2012/main" name="Office Theme" id="{62F939B6-93AF-4DB8-9C6B-D6C7DFDC589F}" vid="{4A3C46E8-61CC-4603-A589-7422A47A8E4A}"/>
+      <thm15:themeFamily xmlns:thm15="http://schemas.microsoft.com/office/thememl/2012/main" xmlns="" name="Office Theme" id="{62F939B6-93AF-4DB8-9C6B-D6C7DFDC589F}" vid="{4A3C46E8-61CC-4603-A589-7422A47A8E4A}"/>
     </a:ext>
   </a:extLst>
 </a:theme>

</xml_diff>

<commit_message>
Lectures 1-3 plus exercises
</commit_message>
<xml_diff>
--- a/Disused code/Misc/DLM_FAO/Agenda.docx
+++ b/Disused code/Misc/DLM_FAO/Agenda.docx
@@ -1,6 +1,6 @@
 
 <file path=word/document.xml><?xml version="1.0" encoding="utf-8"?>
-<w:document xmlns:wpc="http://schemas.microsoft.com/office/word/2010/wordprocessingCanvas" xmlns:mc="http://schemas.openxmlformats.org/markup-compatibility/2006" xmlns:o="urn:schemas-microsoft-com:office:office" xmlns:r="http://schemas.openxmlformats.org/officeDocument/2006/relationships" xmlns:m="http://schemas.openxmlformats.org/officeDocument/2006/math" xmlns:v="urn:schemas-microsoft-com:vml" xmlns:wp14="http://schemas.microsoft.com/office/word/2010/wordprocessingDrawing" xmlns:wp="http://schemas.openxmlformats.org/drawingml/2006/wordprocessingDrawing" xmlns:w10="urn:schemas-microsoft-com:office:word" xmlns:w="http://schemas.openxmlformats.org/wordprocessingml/2006/main" xmlns:w14="http://schemas.microsoft.com/office/word/2010/wordml" xmlns:wpg="http://schemas.microsoft.com/office/word/2010/wordprocessingGroup" xmlns:wpi="http://schemas.microsoft.com/office/word/2010/wordprocessingInk" xmlns:wne="http://schemas.microsoft.com/office/word/2006/wordml" xmlns:wps="http://schemas.microsoft.com/office/word/2010/wordprocessingShape" mc:Ignorable="w14 wp14">
+<w:document xmlns:wpc="http://schemas.microsoft.com/office/word/2010/wordprocessingCanvas" xmlns:mc="http://schemas.openxmlformats.org/markup-compatibility/2006" xmlns:o="urn:schemas-microsoft-com:office:office" xmlns:r="http://schemas.openxmlformats.org/officeDocument/2006/relationships" xmlns:m="http://schemas.openxmlformats.org/officeDocument/2006/math" xmlns:v="urn:schemas-microsoft-com:vml" xmlns:wp14="http://schemas.microsoft.com/office/word/2010/wordprocessingDrawing" xmlns:wp="http://schemas.openxmlformats.org/drawingml/2006/wordprocessingDrawing" xmlns:w10="urn:schemas-microsoft-com:office:word" xmlns:w="http://schemas.openxmlformats.org/wordprocessingml/2006/main" xmlns:w14="http://schemas.microsoft.com/office/word/2010/wordml" xmlns:w15="http://schemas.microsoft.com/office/word/2012/wordml" xmlns:wpg="http://schemas.microsoft.com/office/word/2010/wordprocessingGroup" xmlns:wpi="http://schemas.microsoft.com/office/word/2010/wordprocessingInk" xmlns:wne="http://schemas.microsoft.com/office/word/2006/wordml" xmlns:wps="http://schemas.microsoft.com/office/word/2010/wordprocessingShape" mc:Ignorable="w14 w15 wp14">
   <w:body>
     <w:p>
       <w:pPr>
@@ -22,7 +22,7 @@
       <w:r>
         <w:rPr>
           <w:noProof/>
-          <w:lang w:val="en-US"/>
+          <w:lang w:eastAsia="en-CA"/>
         </w:rPr>
         <w:drawing>
           <wp:anchor distT="0" distB="0" distL="114300" distR="114300" simplePos="0" relativeHeight="251658240" behindDoc="0" locked="0" layoutInCell="1" allowOverlap="1">
@@ -50,7 +50,7 @@
                     </pic:cNvPicPr>
                   </pic:nvPicPr>
                   <pic:blipFill>
-                    <a:blip r:embed="rId8">
+                    <a:blip r:embed="rId7">
                       <a:extLst>
                         <a:ext uri="{28A0092B-C50C-407E-A947-70E740481C1C}">
                           <a14:useLocalDpi xmlns:a14="http://schemas.microsoft.com/office/drawing/2010/main" val="0"/>
@@ -157,13 +157,8 @@
         <w:t xml:space="preserve">Tom Carruthers and </w:t>
       </w:r>
       <w:r>
-        <w:t xml:space="preserve">Adrian </w:t>
-      </w:r>
-      <w:proofErr w:type="spellStart"/>
-      <w:r>
-        <w:t>Hordyk</w:t>
-      </w:r>
-      <w:proofErr w:type="spellEnd"/>
+        <w:t>Adrian Hordyk</w:t>
+      </w:r>
     </w:p>
     <w:p>
       <w:pPr>
@@ -268,7 +263,7 @@
         <w:rPr>
           <w:b/>
           <w:noProof/>
-          <w:lang w:val="en-US"/>
+          <w:lang w:eastAsia="en-CA"/>
         </w:rPr>
         <mc:AlternateContent>
           <mc:Choice Requires="wps">
@@ -331,9 +326,9 @@
               </wp:anchor>
             </w:drawing>
           </mc:Choice>
-          <mc:Fallback xmlns:w15="http://schemas.microsoft.com/office/word/2012/wordml">
+          <mc:Fallback>
             <w:pict>
-              <v:line w14:anchorId="1FE77E8D" id="Straight Connector 9" o:spid="_x0000_s1026" style="position:absolute;z-index:251659264;visibility:visible;mso-wrap-style:square;mso-width-percent:0;mso-height-percent:0;mso-wrap-distance-left:9pt;mso-wrap-distance-top:0;mso-wrap-distance-right:9pt;mso-wrap-distance-bottom:0;mso-position-horizontal:left;mso-position-horizontal-relative:margin;mso-position-vertical:absolute;mso-position-vertical-relative:text;mso-width-percent:0;mso-height-percent:0;mso-width-relative:margin;mso-height-relative:margin" from="0,5.45pt" to="272.25pt,5.45pt" o:gfxdata="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" strokecolor="black [3213]" strokeweight=".5pt">
+              <v:line w14:anchorId="58FE61BA" id="Straight Connector 9" o:spid="_x0000_s1026" style="position:absolute;z-index:251659264;visibility:visible;mso-wrap-style:square;mso-width-percent:0;mso-height-percent:0;mso-wrap-distance-left:9pt;mso-wrap-distance-top:0;mso-wrap-distance-right:9pt;mso-wrap-distance-bottom:0;mso-position-horizontal:left;mso-position-horizontal-relative:margin;mso-position-vertical:absolute;mso-position-vertical-relative:text;mso-width-percent:0;mso-height-percent:0;mso-width-relative:margin;mso-height-relative:margin" from="0,5.45pt" to="272.25pt,5.45pt" o:gfxdata="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" strokecolor="black [3213]" strokeweight=".5pt">
                 <v:stroke joinstyle="miter"/>
                 <w10:wrap anchorx="margin"/>
               </v:line>
@@ -632,15 +627,7 @@
         <w:t xml:space="preserve"> </w:t>
       </w:r>
       <w:r>
-        <w:t xml:space="preserve">Case Study 1: </w:t>
-      </w:r>
-      <w:proofErr w:type="spellStart"/>
-      <w:r>
-        <w:t>longtail</w:t>
-      </w:r>
-      <w:proofErr w:type="spellEnd"/>
-      <w:r>
-        <w:t xml:space="preserve"> tuna    </w:t>
+        <w:t xml:space="preserve">Case Study 1: longtail tuna    </w:t>
       </w:r>
     </w:p>
     <w:p>
@@ -679,7 +666,7 @@
         <w:rPr>
           <w:b/>
           <w:noProof/>
-          <w:lang w:val="en-US"/>
+          <w:lang w:eastAsia="en-CA"/>
         </w:rPr>
         <mc:AlternateContent>
           <mc:Choice Requires="wps">
@@ -742,9 +729,9 @@
               </wp:anchor>
             </w:drawing>
           </mc:Choice>
-          <mc:Fallback xmlns:w15="http://schemas.microsoft.com/office/word/2012/wordml">
+          <mc:Fallback>
             <w:pict>
-              <v:line w14:anchorId="655EA940" id="Straight Connector 2" o:spid="_x0000_s1026" style="position:absolute;z-index:251661312;visibility:visible;mso-wrap-style:square;mso-width-percent:0;mso-height-percent:0;mso-wrap-distance-left:9pt;mso-wrap-distance-top:0;mso-wrap-distance-right:9pt;mso-wrap-distance-bottom:0;mso-position-horizontal:absolute;mso-position-horizontal-relative:margin;mso-position-vertical:absolute;mso-position-vertical-relative:text;mso-width-percent:0;mso-height-percent:0;mso-width-relative:margin;mso-height-relative:margin" from="3.3pt,1.3pt" to="275.55pt,1.3pt" o:gfxdata="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" strokecolor="black [3213]" strokeweight=".5pt">
+              <v:line w14:anchorId="7F9EC53B" id="Straight Connector 2" o:spid="_x0000_s1026" style="position:absolute;z-index:251661312;visibility:visible;mso-wrap-style:square;mso-width-percent:0;mso-height-percent:0;mso-wrap-distance-left:9pt;mso-wrap-distance-top:0;mso-wrap-distance-right:9pt;mso-wrap-distance-bottom:0;mso-position-horizontal:absolute;mso-position-horizontal-relative:margin;mso-position-vertical:absolute;mso-position-vertical-relative:text;mso-width-percent:0;mso-height-percent:0;mso-width-relative:margin;mso-height-relative:margin" from="3.3pt,1.3pt" to="275.55pt,1.3pt" o:gfxdata="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" strokecolor="black [3213]" strokeweight=".5pt">
                 <v:stroke joinstyle="miter"/>
                 <w10:wrap anchorx="margin"/>
               </v:line>
@@ -927,15 +914,7 @@
         <w:t>U</w:t>
       </w:r>
       <w:r>
-        <w:t xml:space="preserve">nderstand the problem DLMtool </w:t>
-      </w:r>
-      <w:proofErr w:type="gramStart"/>
-      <w:r>
-        <w:t>solves,</w:t>
-      </w:r>
-      <w:proofErr w:type="gramEnd"/>
-      <w:r>
-        <w:t xml:space="preserve"> its conceptual underpinnings, DLMtool features, </w:t>
+        <w:t xml:space="preserve">nderstand the problem DLMtool solves, its conceptual underpinnings, DLMtool features, </w:t>
       </w:r>
       <w:r>
         <w:t>and its</w:t>
@@ -1516,15 +1495,7 @@
         <w:t>Q</w:t>
       </w:r>
       <w:r>
-        <w:t xml:space="preserve">uantitative fisheries </w:t>
-      </w:r>
-      <w:proofErr w:type="gramStart"/>
-      <w:r>
-        <w:t>scientists</w:t>
-      </w:r>
-      <w:proofErr w:type="gramEnd"/>
-      <w:r>
-        <w:t xml:space="preserve"> familiar with R</w:t>
+        <w:t>uantitative fisheries scientists familiar with R</w:t>
       </w:r>
     </w:p>
     <w:p>
@@ -1613,15 +1584,15 @@
         <w:t>Installation</w:t>
       </w:r>
       <w:r>
-        <w:t xml:space="preserve"> (</w:t>
-      </w:r>
-      <w:proofErr w:type="spellStart"/>
-      <w:r>
-        <w:t>Rstudio</w:t>
-      </w:r>
-      <w:proofErr w:type="spellEnd"/>
-      <w:r>
-        <w:t>, R, installing package from CRAN)</w:t>
+        <w:t xml:space="preserve"> (R</w:t>
+      </w:r>
+      <w:r>
+        <w:t>S</w:t>
+      </w:r>
+      <w:bookmarkStart w:id="0" w:name="_GoBack"/>
+      <w:bookmarkEnd w:id="0"/>
+      <w:r>
+        <w:t>tudio, R, installing package from CRAN)</w:t>
       </w:r>
     </w:p>
     <w:p>
@@ -1882,11 +1853,9 @@
       <w:r>
         <w:t xml:space="preserve"> error (</w:t>
       </w:r>
-      <w:proofErr w:type="spellStart"/>
       <w:r>
         <w:t>Obs</w:t>
       </w:r>
-      <w:proofErr w:type="spellEnd"/>
       <w:r>
         <w:t xml:space="preserve">) </w:t>
       </w:r>
@@ -1928,14 +1897,12 @@
       <w:r>
         <w:t xml:space="preserve">Visualizing DLMtool Stock, Fleet, </w:t>
       </w:r>
-      <w:proofErr w:type="spellStart"/>
       <w:r>
         <w:t>O</w:t>
       </w:r>
       <w:r>
         <w:t>bs</w:t>
       </w:r>
-      <w:proofErr w:type="spellEnd"/>
       <w:r>
         <w:t>, Imp and OM objects</w:t>
       </w:r>
@@ -2068,15 +2035,7 @@
         <w:t>Q</w:t>
       </w:r>
       <w:r>
-        <w:t xml:space="preserve">uantitative fisheries </w:t>
-      </w:r>
-      <w:proofErr w:type="gramStart"/>
-      <w:r>
-        <w:t>scientists</w:t>
-      </w:r>
-      <w:proofErr w:type="gramEnd"/>
-      <w:r>
-        <w:t xml:space="preserve"> familiar with R</w:t>
+        <w:t>uantitative fisheries scientists familiar with R</w:t>
       </w:r>
     </w:p>
     <w:p>
@@ -2375,30 +2334,6 @@
       </w:pPr>
       <w:r>
         <w:t>User plots</w:t>
-      </w:r>
-    </w:p>
-    <w:p>
-      <w:pPr>
-        <w:pStyle w:val="ListParagraph"/>
-        <w:numPr>
-          <w:ilvl w:val="0"/>
-          <w:numId w:val="1"/>
-        </w:numPr>
-      </w:pPr>
-      <w:r>
-        <w:t>User value of information</w:t>
-      </w:r>
-    </w:p>
-    <w:p>
-      <w:pPr>
-        <w:pStyle w:val="ListParagraph"/>
-        <w:numPr>
-          <w:ilvl w:val="0"/>
-          <w:numId w:val="1"/>
-        </w:numPr>
-      </w:pPr>
-      <w:r>
-        <w:t>Value of new data</w:t>
       </w:r>
     </w:p>
     <w:p>
@@ -2582,15 +2517,7 @@
         <w:t>Q</w:t>
       </w:r>
       <w:r>
-        <w:t xml:space="preserve">uantitative fisheries </w:t>
-      </w:r>
-      <w:proofErr w:type="gramStart"/>
-      <w:r>
-        <w:t>scientists</w:t>
-      </w:r>
-      <w:proofErr w:type="gramEnd"/>
-      <w:r>
-        <w:t xml:space="preserve"> familiar with R (who have completed Module 3)</w:t>
+        <w:t>uantitative fisheries scientists familiar with R (who have completed Module 3)</w:t>
       </w:r>
     </w:p>
     <w:p>
@@ -3018,15 +2945,7 @@
         <w:t xml:space="preserve">Quantitative </w:t>
       </w:r>
       <w:r>
-        <w:t xml:space="preserve">fisheries </w:t>
-      </w:r>
-      <w:proofErr w:type="gramStart"/>
-      <w:r>
-        <w:t>scientists</w:t>
-      </w:r>
-      <w:proofErr w:type="gramEnd"/>
-      <w:r>
-        <w:t xml:space="preserve"> familiar with R (who have completed Module 3)</w:t>
+        <w:t>fisheries scientists familiar with R (who have completed Module 3)</w:t>
       </w:r>
     </w:p>
     <w:p>
@@ -3205,15 +3124,13 @@
         </w:numPr>
       </w:pPr>
       <w:r>
-        <w:t>The format of DLMtool simulated data (</w:t>
-      </w:r>
-      <w:proofErr w:type="spellStart"/>
-      <w:r>
-        <w:t>DLMdata</w:t>
-      </w:r>
-      <w:proofErr w:type="spellEnd"/>
-      <w:r>
-        <w:t>)</w:t>
+        <w:t>The format</w:t>
+      </w:r>
+      <w:r>
+        <w:t xml:space="preserve"> of DLMtool simulated data (D</w:t>
+      </w:r>
+      <w:r>
+        <w:t>ata)</w:t>
       </w:r>
     </w:p>
     <w:p>
@@ -3424,8 +3341,6 @@
       <w:r>
         <w:t>Conditioning OM by SS</w:t>
       </w:r>
-      <w:bookmarkStart w:id="0" w:name="_GoBack"/>
-      <w:bookmarkEnd w:id="0"/>
     </w:p>
     <w:p>
       <w:r>
@@ -3879,14 +3794,12 @@
         </w:rPr>
         <w:t xml:space="preserve">: IOTC case study, </w:t>
       </w:r>
-      <w:proofErr w:type="spellStart"/>
       <w:r>
         <w:rPr>
           <w:b/>
         </w:rPr>
         <w:t>longtail</w:t>
       </w:r>
-      <w:proofErr w:type="spellEnd"/>
       <w:r>
         <w:rPr>
           <w:b/>
@@ -3950,11 +3863,9 @@
       <w:r>
         <w:t xml:space="preserve">Lecture CS1: </w:t>
       </w:r>
-      <w:proofErr w:type="spellStart"/>
       <w:r>
         <w:t>longtail</w:t>
       </w:r>
-      <w:proofErr w:type="spellEnd"/>
       <w:r>
         <w:t xml:space="preserve"> tuna operating model specification </w:t>
       </w:r>
@@ -3977,15 +3888,7 @@
         <w:ind w:left="1418" w:hanging="1276"/>
       </w:pPr>
       <w:r>
-        <w:t xml:space="preserve">Exercise CS1: </w:t>
-      </w:r>
-      <w:proofErr w:type="spellStart"/>
-      <w:r>
-        <w:t>longtail</w:t>
-      </w:r>
-      <w:proofErr w:type="spellEnd"/>
-      <w:r>
-        <w:t xml:space="preserve"> tuna analyses and interpretation</w:t>
+        <w:t>Exercise CS1: longtail tuna analyses and interpretation</w:t>
       </w:r>
       <w:r>
         <w:tab/>
@@ -4227,12 +4130,12 @@
       </w:pPr>
     </w:p>
     <w:sectPr>
-      <w:headerReference w:type="even" r:id="rId9"/>
-      <w:headerReference w:type="default" r:id="rId10"/>
-      <w:footerReference w:type="even" r:id="rId11"/>
-      <w:footerReference w:type="default" r:id="rId12"/>
-      <w:headerReference w:type="first" r:id="rId13"/>
-      <w:footerReference w:type="first" r:id="rId14"/>
+      <w:headerReference w:type="even" r:id="rId8"/>
+      <w:headerReference w:type="default" r:id="rId9"/>
+      <w:footerReference w:type="even" r:id="rId10"/>
+      <w:footerReference w:type="default" r:id="rId11"/>
+      <w:headerReference w:type="first" r:id="rId12"/>
+      <w:footerReference w:type="first" r:id="rId13"/>
       <w:pgSz w:w="11907" w:h="16839" w:code="9"/>
       <w:pgMar w:top="2269" w:right="1275" w:bottom="1440" w:left="1134" w:header="708" w:footer="708" w:gutter="0"/>
       <w:cols w:space="708"/>
@@ -4244,7 +4147,7 @@
 </file>
 
 <file path=word/endnotes.xml><?xml version="1.0" encoding="utf-8"?>
-<w:endnotes xmlns:wpc="http://schemas.microsoft.com/office/word/2010/wordprocessingCanvas" xmlns:mc="http://schemas.openxmlformats.org/markup-compatibility/2006" xmlns:o="urn:schemas-microsoft-com:office:office" xmlns:r="http://schemas.openxmlformats.org/officeDocument/2006/relationships" xmlns:m="http://schemas.openxmlformats.org/officeDocument/2006/math" xmlns:v="urn:schemas-microsoft-com:vml" xmlns:wp14="http://schemas.microsoft.com/office/word/2010/wordprocessingDrawing" xmlns:wp="http://schemas.openxmlformats.org/drawingml/2006/wordprocessingDrawing" xmlns:w10="urn:schemas-microsoft-com:office:word" xmlns:w="http://schemas.openxmlformats.org/wordprocessingml/2006/main" xmlns:w14="http://schemas.microsoft.com/office/word/2010/wordml" xmlns:wpg="http://schemas.microsoft.com/office/word/2010/wordprocessingGroup" xmlns:wpi="http://schemas.microsoft.com/office/word/2010/wordprocessingInk" xmlns:wne="http://schemas.microsoft.com/office/word/2006/wordml" xmlns:wps="http://schemas.microsoft.com/office/word/2010/wordprocessingShape" mc:Ignorable="w14 wp14">
+<w:endnotes xmlns:wpc="http://schemas.microsoft.com/office/word/2010/wordprocessingCanvas" xmlns:mc="http://schemas.openxmlformats.org/markup-compatibility/2006" xmlns:o="urn:schemas-microsoft-com:office:office" xmlns:r="http://schemas.openxmlformats.org/officeDocument/2006/relationships" xmlns:m="http://schemas.openxmlformats.org/officeDocument/2006/math" xmlns:v="urn:schemas-microsoft-com:vml" xmlns:wp14="http://schemas.microsoft.com/office/word/2010/wordprocessingDrawing" xmlns:wp="http://schemas.openxmlformats.org/drawingml/2006/wordprocessingDrawing" xmlns:w10="urn:schemas-microsoft-com:office:word" xmlns:w="http://schemas.openxmlformats.org/wordprocessingml/2006/main" xmlns:w14="http://schemas.microsoft.com/office/word/2010/wordml" xmlns:w15="http://schemas.microsoft.com/office/word/2012/wordml" xmlns:wpg="http://schemas.microsoft.com/office/word/2010/wordprocessingGroup" xmlns:wpi="http://schemas.microsoft.com/office/word/2010/wordprocessingInk" xmlns:wne="http://schemas.microsoft.com/office/word/2006/wordml" xmlns:wps="http://schemas.microsoft.com/office/word/2010/wordprocessingShape" mc:Ignorable="w14 w15 wp14">
   <w:endnote w:type="separator" w:id="-1">
     <w:p>
       <w:pPr>
@@ -4269,7 +4172,7 @@
 </file>
 
 <file path=word/footer1.xml><?xml version="1.0" encoding="utf-8"?>
-<w:ftr xmlns:wpc="http://schemas.microsoft.com/office/word/2010/wordprocessingCanvas" xmlns:mc="http://schemas.openxmlformats.org/markup-compatibility/2006" xmlns:o="urn:schemas-microsoft-com:office:office" xmlns:r="http://schemas.openxmlformats.org/officeDocument/2006/relationships" xmlns:m="http://schemas.openxmlformats.org/officeDocument/2006/math" xmlns:v="urn:schemas-microsoft-com:vml" xmlns:wp14="http://schemas.microsoft.com/office/word/2010/wordprocessingDrawing" xmlns:wp="http://schemas.openxmlformats.org/drawingml/2006/wordprocessingDrawing" xmlns:w10="urn:schemas-microsoft-com:office:word" xmlns:w="http://schemas.openxmlformats.org/wordprocessingml/2006/main" xmlns:w14="http://schemas.microsoft.com/office/word/2010/wordml" xmlns:wpg="http://schemas.microsoft.com/office/word/2010/wordprocessingGroup" xmlns:wpi="http://schemas.microsoft.com/office/word/2010/wordprocessingInk" xmlns:wne="http://schemas.microsoft.com/office/word/2006/wordml" xmlns:wps="http://schemas.microsoft.com/office/word/2010/wordprocessingShape" mc:Ignorable="w14 wp14">
+<w:ftr xmlns:wpc="http://schemas.microsoft.com/office/word/2010/wordprocessingCanvas" xmlns:mc="http://schemas.openxmlformats.org/markup-compatibility/2006" xmlns:o="urn:schemas-microsoft-com:office:office" xmlns:r="http://schemas.openxmlformats.org/officeDocument/2006/relationships" xmlns:m="http://schemas.openxmlformats.org/officeDocument/2006/math" xmlns:v="urn:schemas-microsoft-com:vml" xmlns:wp14="http://schemas.microsoft.com/office/word/2010/wordprocessingDrawing" xmlns:wp="http://schemas.openxmlformats.org/drawingml/2006/wordprocessingDrawing" xmlns:w10="urn:schemas-microsoft-com:office:word" xmlns:w="http://schemas.openxmlformats.org/wordprocessingml/2006/main" xmlns:w14="http://schemas.microsoft.com/office/word/2010/wordml" xmlns:w15="http://schemas.microsoft.com/office/word/2012/wordml" xmlns:wpg="http://schemas.microsoft.com/office/word/2010/wordprocessingGroup" xmlns:wpi="http://schemas.microsoft.com/office/word/2010/wordprocessingInk" xmlns:wne="http://schemas.microsoft.com/office/word/2006/wordml" xmlns:wps="http://schemas.microsoft.com/office/word/2010/wordprocessingShape" mc:Ignorable="w14 w15 wp14">
   <w:p>
     <w:pPr>
       <w:pStyle w:val="Footer"/>
@@ -4279,7 +4182,7 @@
 </file>
 
 <file path=word/footer2.xml><?xml version="1.0" encoding="utf-8"?>
-<w:ftr xmlns:wpc="http://schemas.microsoft.com/office/word/2010/wordprocessingCanvas" xmlns:mc="http://schemas.openxmlformats.org/markup-compatibility/2006" xmlns:o="urn:schemas-microsoft-com:office:office" xmlns:r="http://schemas.openxmlformats.org/officeDocument/2006/relationships" xmlns:m="http://schemas.openxmlformats.org/officeDocument/2006/math" xmlns:v="urn:schemas-microsoft-com:vml" xmlns:wp14="http://schemas.microsoft.com/office/word/2010/wordprocessingDrawing" xmlns:wp="http://schemas.openxmlformats.org/drawingml/2006/wordprocessingDrawing" xmlns:w10="urn:schemas-microsoft-com:office:word" xmlns:w="http://schemas.openxmlformats.org/wordprocessingml/2006/main" xmlns:w14="http://schemas.microsoft.com/office/word/2010/wordml" xmlns:wpg="http://schemas.microsoft.com/office/word/2010/wordprocessingGroup" xmlns:wpi="http://schemas.microsoft.com/office/word/2010/wordprocessingInk" xmlns:wne="http://schemas.microsoft.com/office/word/2006/wordml" xmlns:wps="http://schemas.microsoft.com/office/word/2010/wordprocessingShape" mc:Ignorable="w14 wp14">
+<w:ftr xmlns:wpc="http://schemas.microsoft.com/office/word/2010/wordprocessingCanvas" xmlns:mc="http://schemas.openxmlformats.org/markup-compatibility/2006" xmlns:o="urn:schemas-microsoft-com:office:office" xmlns:r="http://schemas.openxmlformats.org/officeDocument/2006/relationships" xmlns:m="http://schemas.openxmlformats.org/officeDocument/2006/math" xmlns:v="urn:schemas-microsoft-com:vml" xmlns:wp14="http://schemas.microsoft.com/office/word/2010/wordprocessingDrawing" xmlns:wp="http://schemas.openxmlformats.org/drawingml/2006/wordprocessingDrawing" xmlns:w10="urn:schemas-microsoft-com:office:word" xmlns:w="http://schemas.openxmlformats.org/wordprocessingml/2006/main" xmlns:w14="http://schemas.microsoft.com/office/word/2010/wordml" xmlns:w15="http://schemas.microsoft.com/office/word/2012/wordml" xmlns:wpg="http://schemas.microsoft.com/office/word/2010/wordprocessingGroup" xmlns:wpi="http://schemas.microsoft.com/office/word/2010/wordprocessingInk" xmlns:wne="http://schemas.microsoft.com/office/word/2006/wordml" xmlns:wps="http://schemas.microsoft.com/office/word/2010/wordprocessingShape" mc:Ignorable="w14 w15 wp14">
   <w:sdt>
     <w:sdtPr>
       <w:id w:val="1404717455"/>
@@ -4312,7 +4215,7 @@
           <w:rPr>
             <w:noProof/>
           </w:rPr>
-          <w:t>6</w:t>
+          <w:t>2</w:t>
         </w:r>
         <w:r>
           <w:rPr>
@@ -4332,7 +4235,7 @@
 </file>
 
 <file path=word/footer3.xml><?xml version="1.0" encoding="utf-8"?>
-<w:ftr xmlns:wpc="http://schemas.microsoft.com/office/word/2010/wordprocessingCanvas" xmlns:mc="http://schemas.openxmlformats.org/markup-compatibility/2006" xmlns:o="urn:schemas-microsoft-com:office:office" xmlns:r="http://schemas.openxmlformats.org/officeDocument/2006/relationships" xmlns:m="http://schemas.openxmlformats.org/officeDocument/2006/math" xmlns:v="urn:schemas-microsoft-com:vml" xmlns:wp14="http://schemas.microsoft.com/office/word/2010/wordprocessingDrawing" xmlns:wp="http://schemas.openxmlformats.org/drawingml/2006/wordprocessingDrawing" xmlns:w10="urn:schemas-microsoft-com:office:word" xmlns:w="http://schemas.openxmlformats.org/wordprocessingml/2006/main" xmlns:w14="http://schemas.microsoft.com/office/word/2010/wordml" xmlns:wpg="http://schemas.microsoft.com/office/word/2010/wordprocessingGroup" xmlns:wpi="http://schemas.microsoft.com/office/word/2010/wordprocessingInk" xmlns:wne="http://schemas.microsoft.com/office/word/2006/wordml" xmlns:wps="http://schemas.microsoft.com/office/word/2010/wordprocessingShape" mc:Ignorable="w14 wp14">
+<w:ftr xmlns:wpc="http://schemas.microsoft.com/office/word/2010/wordprocessingCanvas" xmlns:mc="http://schemas.openxmlformats.org/markup-compatibility/2006" xmlns:o="urn:schemas-microsoft-com:office:office" xmlns:r="http://schemas.openxmlformats.org/officeDocument/2006/relationships" xmlns:m="http://schemas.openxmlformats.org/officeDocument/2006/math" xmlns:v="urn:schemas-microsoft-com:vml" xmlns:wp14="http://schemas.microsoft.com/office/word/2010/wordprocessingDrawing" xmlns:wp="http://schemas.openxmlformats.org/drawingml/2006/wordprocessingDrawing" xmlns:w10="urn:schemas-microsoft-com:office:word" xmlns:w="http://schemas.openxmlformats.org/wordprocessingml/2006/main" xmlns:w14="http://schemas.microsoft.com/office/word/2010/wordml" xmlns:w15="http://schemas.microsoft.com/office/word/2012/wordml" xmlns:wpg="http://schemas.microsoft.com/office/word/2010/wordprocessingGroup" xmlns:wpi="http://schemas.microsoft.com/office/word/2010/wordprocessingInk" xmlns:wne="http://schemas.microsoft.com/office/word/2006/wordml" xmlns:wps="http://schemas.microsoft.com/office/word/2010/wordprocessingShape" mc:Ignorable="w14 w15 wp14">
   <w:p>
     <w:pPr>
       <w:pStyle w:val="Footer"/>
@@ -4342,7 +4245,7 @@
 </file>
 
 <file path=word/footnotes.xml><?xml version="1.0" encoding="utf-8"?>
-<w:footnotes xmlns:wpc="http://schemas.microsoft.com/office/word/2010/wordprocessingCanvas" xmlns:mc="http://schemas.openxmlformats.org/markup-compatibility/2006" xmlns:o="urn:schemas-microsoft-com:office:office" xmlns:r="http://schemas.openxmlformats.org/officeDocument/2006/relationships" xmlns:m="http://schemas.openxmlformats.org/officeDocument/2006/math" xmlns:v="urn:schemas-microsoft-com:vml" xmlns:wp14="http://schemas.microsoft.com/office/word/2010/wordprocessingDrawing" xmlns:wp="http://schemas.openxmlformats.org/drawingml/2006/wordprocessingDrawing" xmlns:w10="urn:schemas-microsoft-com:office:word" xmlns:w="http://schemas.openxmlformats.org/wordprocessingml/2006/main" xmlns:w14="http://schemas.microsoft.com/office/word/2010/wordml" xmlns:wpg="http://schemas.microsoft.com/office/word/2010/wordprocessingGroup" xmlns:wpi="http://schemas.microsoft.com/office/word/2010/wordprocessingInk" xmlns:wne="http://schemas.microsoft.com/office/word/2006/wordml" xmlns:wps="http://schemas.microsoft.com/office/word/2010/wordprocessingShape" mc:Ignorable="w14 wp14">
+<w:footnotes xmlns:wpc="http://schemas.microsoft.com/office/word/2010/wordprocessingCanvas" xmlns:mc="http://schemas.openxmlformats.org/markup-compatibility/2006" xmlns:o="urn:schemas-microsoft-com:office:office" xmlns:r="http://schemas.openxmlformats.org/officeDocument/2006/relationships" xmlns:m="http://schemas.openxmlformats.org/officeDocument/2006/math" xmlns:v="urn:schemas-microsoft-com:vml" xmlns:wp14="http://schemas.microsoft.com/office/word/2010/wordprocessingDrawing" xmlns:wp="http://schemas.openxmlformats.org/drawingml/2006/wordprocessingDrawing" xmlns:w10="urn:schemas-microsoft-com:office:word" xmlns:w="http://schemas.openxmlformats.org/wordprocessingml/2006/main" xmlns:w14="http://schemas.microsoft.com/office/word/2010/wordml" xmlns:w15="http://schemas.microsoft.com/office/word/2012/wordml" xmlns:wpg="http://schemas.microsoft.com/office/word/2010/wordprocessingGroup" xmlns:wpi="http://schemas.microsoft.com/office/word/2010/wordprocessingInk" xmlns:wne="http://schemas.microsoft.com/office/word/2006/wordml" xmlns:wps="http://schemas.microsoft.com/office/word/2010/wordprocessingShape" mc:Ignorable="w14 w15 wp14">
   <w:footnote w:type="separator" w:id="-1">
     <w:p>
       <w:pPr>
@@ -4367,7 +4270,7 @@
 </file>
 
 <file path=word/header1.xml><?xml version="1.0" encoding="utf-8"?>
-<w:hdr xmlns:wpc="http://schemas.microsoft.com/office/word/2010/wordprocessingCanvas" xmlns:mc="http://schemas.openxmlformats.org/markup-compatibility/2006" xmlns:o="urn:schemas-microsoft-com:office:office" xmlns:r="http://schemas.openxmlformats.org/officeDocument/2006/relationships" xmlns:m="http://schemas.openxmlformats.org/officeDocument/2006/math" xmlns:v="urn:schemas-microsoft-com:vml" xmlns:wp14="http://schemas.microsoft.com/office/word/2010/wordprocessingDrawing" xmlns:wp="http://schemas.openxmlformats.org/drawingml/2006/wordprocessingDrawing" xmlns:w10="urn:schemas-microsoft-com:office:word" xmlns:w="http://schemas.openxmlformats.org/wordprocessingml/2006/main" xmlns:w14="http://schemas.microsoft.com/office/word/2010/wordml" xmlns:wpg="http://schemas.microsoft.com/office/word/2010/wordprocessingGroup" xmlns:wpi="http://schemas.microsoft.com/office/word/2010/wordprocessingInk" xmlns:wne="http://schemas.microsoft.com/office/word/2006/wordml" xmlns:wps="http://schemas.microsoft.com/office/word/2010/wordprocessingShape" mc:Ignorable="w14 wp14">
+<w:hdr xmlns:wpc="http://schemas.microsoft.com/office/word/2010/wordprocessingCanvas" xmlns:mc="http://schemas.openxmlformats.org/markup-compatibility/2006" xmlns:o="urn:schemas-microsoft-com:office:office" xmlns:r="http://schemas.openxmlformats.org/officeDocument/2006/relationships" xmlns:m="http://schemas.openxmlformats.org/officeDocument/2006/math" xmlns:v="urn:schemas-microsoft-com:vml" xmlns:wp14="http://schemas.microsoft.com/office/word/2010/wordprocessingDrawing" xmlns:wp="http://schemas.openxmlformats.org/drawingml/2006/wordprocessingDrawing" xmlns:w10="urn:schemas-microsoft-com:office:word" xmlns:w="http://schemas.openxmlformats.org/wordprocessingml/2006/main" xmlns:w14="http://schemas.microsoft.com/office/word/2010/wordml" xmlns:w15="http://schemas.microsoft.com/office/word/2012/wordml" xmlns:wpg="http://schemas.microsoft.com/office/word/2010/wordprocessingGroup" xmlns:wpi="http://schemas.microsoft.com/office/word/2010/wordprocessingInk" xmlns:wne="http://schemas.microsoft.com/office/word/2006/wordml" xmlns:wps="http://schemas.microsoft.com/office/word/2010/wordprocessingShape" mc:Ignorable="w14 w15 wp14">
   <w:p>
     <w:pPr>
       <w:pStyle w:val="Header"/>
@@ -4377,7 +4280,7 @@
 </file>
 
 <file path=word/header2.xml><?xml version="1.0" encoding="utf-8"?>
-<w:hdr xmlns:wpc="http://schemas.microsoft.com/office/word/2010/wordprocessingCanvas" xmlns:mc="http://schemas.openxmlformats.org/markup-compatibility/2006" xmlns:o="urn:schemas-microsoft-com:office:office" xmlns:r="http://schemas.openxmlformats.org/officeDocument/2006/relationships" xmlns:m="http://schemas.openxmlformats.org/officeDocument/2006/math" xmlns:v="urn:schemas-microsoft-com:vml" xmlns:wp14="http://schemas.microsoft.com/office/word/2010/wordprocessingDrawing" xmlns:wp="http://schemas.openxmlformats.org/drawingml/2006/wordprocessingDrawing" xmlns:w10="urn:schemas-microsoft-com:office:word" xmlns:w="http://schemas.openxmlformats.org/wordprocessingml/2006/main" xmlns:w14="http://schemas.microsoft.com/office/word/2010/wordml" xmlns:wpg="http://schemas.microsoft.com/office/word/2010/wordprocessingGroup" xmlns:wpi="http://schemas.microsoft.com/office/word/2010/wordprocessingInk" xmlns:wne="http://schemas.microsoft.com/office/word/2006/wordml" xmlns:wps="http://schemas.microsoft.com/office/word/2010/wordprocessingShape" mc:Ignorable="w14 wp14">
+<w:hdr xmlns:wpc="http://schemas.microsoft.com/office/word/2010/wordprocessingCanvas" xmlns:mc="http://schemas.openxmlformats.org/markup-compatibility/2006" xmlns:o="urn:schemas-microsoft-com:office:office" xmlns:r="http://schemas.openxmlformats.org/officeDocument/2006/relationships" xmlns:m="http://schemas.openxmlformats.org/officeDocument/2006/math" xmlns:v="urn:schemas-microsoft-com:vml" xmlns:wp14="http://schemas.microsoft.com/office/word/2010/wordprocessingDrawing" xmlns:wp="http://schemas.openxmlformats.org/drawingml/2006/wordprocessingDrawing" xmlns:w10="urn:schemas-microsoft-com:office:word" xmlns:w="http://schemas.openxmlformats.org/wordprocessingml/2006/main" xmlns:w14="http://schemas.microsoft.com/office/word/2010/wordml" xmlns:w15="http://schemas.microsoft.com/office/word/2012/wordml" xmlns:wpg="http://schemas.microsoft.com/office/word/2010/wordprocessingGroup" xmlns:wpi="http://schemas.microsoft.com/office/word/2010/wordprocessingInk" xmlns:wne="http://schemas.microsoft.com/office/word/2006/wordml" xmlns:wps="http://schemas.microsoft.com/office/word/2010/wordprocessingShape" mc:Ignorable="w14 w15 wp14">
   <w:p>
     <w:pPr>
       <w:pStyle w:val="Header"/>
@@ -4386,7 +4289,7 @@
     <w:r>
       <w:rPr>
         <w:noProof/>
-        <w:lang w:val="en-US"/>
+        <w:lang w:eastAsia="en-CA"/>
       </w:rPr>
       <w:drawing>
         <wp:inline distT="0" distB="0" distL="0" distR="0" wp14:anchorId="04F17250">
@@ -4445,7 +4348,7 @@
 </file>
 
 <file path=word/header3.xml><?xml version="1.0" encoding="utf-8"?>
-<w:hdr xmlns:wpc="http://schemas.microsoft.com/office/word/2010/wordprocessingCanvas" xmlns:mc="http://schemas.openxmlformats.org/markup-compatibility/2006" xmlns:o="urn:schemas-microsoft-com:office:office" xmlns:r="http://schemas.openxmlformats.org/officeDocument/2006/relationships" xmlns:m="http://schemas.openxmlformats.org/officeDocument/2006/math" xmlns:v="urn:schemas-microsoft-com:vml" xmlns:wp14="http://schemas.microsoft.com/office/word/2010/wordprocessingDrawing" xmlns:wp="http://schemas.openxmlformats.org/drawingml/2006/wordprocessingDrawing" xmlns:w10="urn:schemas-microsoft-com:office:word" xmlns:w="http://schemas.openxmlformats.org/wordprocessingml/2006/main" xmlns:w14="http://schemas.microsoft.com/office/word/2010/wordml" xmlns:wpg="http://schemas.microsoft.com/office/word/2010/wordprocessingGroup" xmlns:wpi="http://schemas.microsoft.com/office/word/2010/wordprocessingInk" xmlns:wne="http://schemas.microsoft.com/office/word/2006/wordml" xmlns:wps="http://schemas.microsoft.com/office/word/2010/wordprocessingShape" mc:Ignorable="w14 wp14">
+<w:hdr xmlns:wpc="http://schemas.microsoft.com/office/word/2010/wordprocessingCanvas" xmlns:mc="http://schemas.openxmlformats.org/markup-compatibility/2006" xmlns:o="urn:schemas-microsoft-com:office:office" xmlns:r="http://schemas.openxmlformats.org/officeDocument/2006/relationships" xmlns:m="http://schemas.openxmlformats.org/officeDocument/2006/math" xmlns:v="urn:schemas-microsoft-com:vml" xmlns:wp14="http://schemas.microsoft.com/office/word/2010/wordprocessingDrawing" xmlns:wp="http://schemas.openxmlformats.org/drawingml/2006/wordprocessingDrawing" xmlns:w10="urn:schemas-microsoft-com:office:word" xmlns:w="http://schemas.openxmlformats.org/wordprocessingml/2006/main" xmlns:w14="http://schemas.microsoft.com/office/word/2010/wordml" xmlns:w15="http://schemas.microsoft.com/office/word/2012/wordml" xmlns:wpg="http://schemas.microsoft.com/office/word/2010/wordprocessingGroup" xmlns:wpi="http://schemas.microsoft.com/office/word/2010/wordprocessingInk" xmlns:wne="http://schemas.microsoft.com/office/word/2006/wordml" xmlns:wps="http://schemas.microsoft.com/office/word/2010/wordprocessingShape" mc:Ignorable="w14 w15 wp14">
   <w:p>
     <w:pPr>
       <w:pStyle w:val="Header"/>
@@ -4455,8 +4358,8 @@
 </file>
 
 <file path=word/numbering.xml><?xml version="1.0" encoding="utf-8"?>
-<w:numbering xmlns:wpc="http://schemas.microsoft.com/office/word/2010/wordprocessingCanvas" xmlns:mc="http://schemas.openxmlformats.org/markup-compatibility/2006" xmlns:o="urn:schemas-microsoft-com:office:office" xmlns:r="http://schemas.openxmlformats.org/officeDocument/2006/relationships" xmlns:m="http://schemas.openxmlformats.org/officeDocument/2006/math" xmlns:v="urn:schemas-microsoft-com:vml" xmlns:wp14="http://schemas.microsoft.com/office/word/2010/wordprocessingDrawing" xmlns:wp="http://schemas.openxmlformats.org/drawingml/2006/wordprocessingDrawing" xmlns:w10="urn:schemas-microsoft-com:office:word" xmlns:w="http://schemas.openxmlformats.org/wordprocessingml/2006/main" xmlns:w14="http://schemas.microsoft.com/office/word/2010/wordml" xmlns:wpg="http://schemas.microsoft.com/office/word/2010/wordprocessingGroup" xmlns:wpi="http://schemas.microsoft.com/office/word/2010/wordprocessingInk" xmlns:wne="http://schemas.microsoft.com/office/word/2006/wordml" xmlns:wps="http://schemas.microsoft.com/office/word/2010/wordprocessingShape" mc:Ignorable="w14 wp14">
-  <w:abstractNum w:abstractNumId="0">
+<w:numbering xmlns:wpc="http://schemas.microsoft.com/office/word/2010/wordprocessingCanvas" xmlns:mc="http://schemas.openxmlformats.org/markup-compatibility/2006" xmlns:o="urn:schemas-microsoft-com:office:office" xmlns:r="http://schemas.openxmlformats.org/officeDocument/2006/relationships" xmlns:m="http://schemas.openxmlformats.org/officeDocument/2006/math" xmlns:v="urn:schemas-microsoft-com:vml" xmlns:wp14="http://schemas.microsoft.com/office/word/2010/wordprocessingDrawing" xmlns:wp="http://schemas.openxmlformats.org/drawingml/2006/wordprocessingDrawing" xmlns:w10="urn:schemas-microsoft-com:office:word" xmlns:w="http://schemas.openxmlformats.org/wordprocessingml/2006/main" xmlns:w14="http://schemas.microsoft.com/office/word/2010/wordml" xmlns:w15="http://schemas.microsoft.com/office/word/2012/wordml" xmlns:wpg="http://schemas.microsoft.com/office/word/2010/wordprocessingGroup" xmlns:wpi="http://schemas.microsoft.com/office/word/2010/wordprocessingInk" xmlns:wne="http://schemas.microsoft.com/office/word/2006/wordml" xmlns:wps="http://schemas.microsoft.com/office/word/2010/wordprocessingShape" mc:Ignorable="w14 w15 wp14">
+  <w:abstractNum w:abstractNumId="0" w15:restartNumberingAfterBreak="0">
     <w:nsid w:val="02AE7D68"/>
     <w:multiLevelType w:val="hybridMultilevel"/>
     <w:tmpl w:val="DCF8914A"/>
@@ -4568,7 +4471,7 @@
       </w:rPr>
     </w:lvl>
   </w:abstractNum>
-  <w:abstractNum w:abstractNumId="1">
+  <w:abstractNum w:abstractNumId="1" w15:restartNumberingAfterBreak="0">
     <w:nsid w:val="07767502"/>
     <w:multiLevelType w:val="hybridMultilevel"/>
     <w:tmpl w:val="2DCC6348"/>
@@ -4654,7 +4557,7 @@
       </w:pPr>
     </w:lvl>
   </w:abstractNum>
-  <w:abstractNum w:abstractNumId="2">
+  <w:abstractNum w:abstractNumId="2" w15:restartNumberingAfterBreak="0">
     <w:nsid w:val="21241405"/>
     <w:multiLevelType w:val="hybridMultilevel"/>
     <w:tmpl w:val="7B9EC0C6"/>
@@ -4779,7 +4682,7 @@
 </file>
 
 <file path=word/styles.xml><?xml version="1.0" encoding="utf-8"?>
-<w:styles xmlns:mc="http://schemas.openxmlformats.org/markup-compatibility/2006" xmlns:r="http://schemas.openxmlformats.org/officeDocument/2006/relationships" xmlns:w="http://schemas.openxmlformats.org/wordprocessingml/2006/main" xmlns:w14="http://schemas.microsoft.com/office/word/2010/wordml" mc:Ignorable="w14">
+<w:styles xmlns:mc="http://schemas.openxmlformats.org/markup-compatibility/2006" xmlns:r="http://schemas.openxmlformats.org/officeDocument/2006/relationships" xmlns:w="http://schemas.openxmlformats.org/wordprocessingml/2006/main" xmlns:w14="http://schemas.microsoft.com/office/word/2010/wordml" xmlns:w15="http://schemas.microsoft.com/office/word/2012/wordml" mc:Ignorable="w14 w15">
   <w:docDefaults>
     <w:rPrDefault>
       <w:rPr>
@@ -4795,419 +4698,378 @@
       </w:pPr>
     </w:pPrDefault>
   </w:docDefaults>
-  <w:latentStyles w:defLockedState="0" w:defUIPriority="99" w:defSemiHidden="1" w:defUnhideWhenUsed="1" w:defQFormat="0" w:count="267">
-    <w:lsdException w:name="Normal" w:semiHidden="0" w:uiPriority="0" w:unhideWhenUsed="0" w:qFormat="1"/>
-    <w:lsdException w:name="heading 1" w:semiHidden="0" w:uiPriority="9" w:unhideWhenUsed="0" w:qFormat="1"/>
-    <w:lsdException w:name="heading 2" w:uiPriority="9" w:qFormat="1"/>
-    <w:lsdException w:name="heading 3" w:uiPriority="9" w:qFormat="1"/>
-    <w:lsdException w:name="heading 4" w:uiPriority="9" w:qFormat="1"/>
-    <w:lsdException w:name="heading 5" w:uiPriority="9" w:qFormat="1"/>
-    <w:lsdException w:name="heading 6" w:uiPriority="9" w:qFormat="1"/>
-    <w:lsdException w:name="heading 7" w:uiPriority="9" w:qFormat="1"/>
-    <w:lsdException w:name="heading 8" w:uiPriority="9" w:qFormat="1"/>
-    <w:lsdException w:name="heading 9" w:uiPriority="9" w:qFormat="1"/>
-    <w:lsdException w:name="toc 1" w:uiPriority="39"/>
-    <w:lsdException w:name="toc 2" w:uiPriority="39"/>
-    <w:lsdException w:name="toc 3" w:uiPriority="39"/>
-    <w:lsdException w:name="toc 4" w:uiPriority="39"/>
-    <w:lsdException w:name="toc 5" w:uiPriority="39"/>
-    <w:lsdException w:name="toc 6" w:uiPriority="39"/>
-    <w:lsdException w:name="toc 7" w:uiPriority="39"/>
-    <w:lsdException w:name="toc 8" w:uiPriority="39"/>
-    <w:lsdException w:name="toc 9" w:uiPriority="39"/>
-    <w:lsdException w:name="caption" w:uiPriority="35" w:qFormat="1"/>
-    <w:lsdException w:name="Title" w:semiHidden="0" w:uiPriority="10" w:unhideWhenUsed="0" w:qFormat="1"/>
-    <w:lsdException w:name="Default Paragraph Font" w:uiPriority="1"/>
-    <w:lsdException w:name="Subtitle" w:semiHidden="0" w:uiPriority="11" w:unhideWhenUsed="0" w:qFormat="1"/>
-    <w:lsdException w:name="Strong" w:semiHidden="0" w:uiPriority="22" w:unhideWhenUsed="0" w:qFormat="1"/>
-    <w:lsdException w:name="Emphasis" w:semiHidden="0" w:uiPriority="20" w:unhideWhenUsed="0" w:qFormat="1"/>
-    <w:lsdException w:name="Table Grid" w:semiHidden="0" w:uiPriority="39" w:unhideWhenUsed="0"/>
-    <w:lsdException w:name="Placeholder Text" w:unhideWhenUsed="0"/>
-    <w:lsdException w:name="No Spacing" w:semiHidden="0" w:uiPriority="1" w:unhideWhenUsed="0" w:qFormat="1"/>
-    <w:lsdException w:name="Light Shading" w:semiHidden="0" w:uiPriority="60" w:unhideWhenUsed="0"/>
-    <w:lsdException w:name="Light List" w:semiHidden="0" w:uiPriority="61" w:unhideWhenUsed="0"/>
-    <w:lsdException w:name="Light Grid" w:semiHidden="0" w:uiPriority="62" w:unhideWhenUsed="0"/>
-    <w:lsdException w:name="Medium Shading 1" w:semiHidden="0" w:uiPriority="63" w:unhideWhenUsed="0"/>
-    <w:lsdException w:name="Medium Shading 2" w:semiHidden="0" w:uiPriority="64" w:unhideWhenUsed="0"/>
-    <w:lsdException w:name="Medium List 1" w:semiHidden="0" w:uiPriority="65" w:unhideWhenUsed="0"/>
-    <w:lsdException w:name="Medium List 2" w:semiHidden="0" w:uiPriority="66" w:unhideWhenUsed="0"/>
-    <w:lsdException w:name="Medium Grid 1" w:semiHidden="0" w:uiPriority="67" w:unhideWhenUsed="0"/>
-    <w:lsdException w:name="Medium Grid 2" w:semiHidden="0" w:uiPriority="68" w:unhideWhenUsed="0"/>
-    <w:lsdException w:name="Medium Grid 3" w:semiHidden="0" w:uiPriority="69" w:unhideWhenUsed="0"/>
-    <w:lsdException w:name="Dark List" w:semiHidden="0" w:uiPriority="70" w:unhideWhenUsed="0"/>
-    <w:lsdException w:name="Colorful Shading" w:semiHidden="0" w:uiPriority="71" w:unhideWhenUsed="0"/>
-    <w:lsdException w:name="Colorful List" w:semiHidden="0" w:uiPriority="72" w:unhideWhenUsed="0"/>
-    <w:lsdException w:name="Colorful Grid" w:semiHidden="0" w:uiPriority="73" w:unhideWhenUsed="0"/>
-    <w:lsdException w:name="Light Shading Accent 1" w:semiHidden="0" w:uiPriority="60" w:unhideWhenUsed="0"/>
-    <w:lsdException w:name="Light List Accent 1" w:semiHidden="0" w:uiPriority="61" w:unhideWhenUsed="0"/>
-    <w:lsdException w:name="Light Grid Accent 1" w:semiHidden="0" w:uiPriority="62" w:unhideWhenUsed="0"/>
-    <w:lsdException w:name="Medium Shading 1 Accent 1" w:semiHidden="0" w:uiPriority="63" w:unhideWhenUsed="0"/>
-    <w:lsdException w:name="Medium Shading 2 Accent 1" w:semiHidden="0" w:uiPriority="64" w:unhideWhenUsed="0"/>
-    <w:lsdException w:name="Medium List 1 Accent 1" w:semiHidden="0" w:uiPriority="65" w:unhideWhenUsed="0"/>
-    <w:lsdException w:name="Revision" w:unhideWhenUsed="0"/>
-    <w:lsdException w:name="List Paragraph" w:semiHidden="0" w:uiPriority="34" w:unhideWhenUsed="0" w:qFormat="1"/>
-    <w:lsdException w:name="Quote" w:semiHidden="0" w:uiPriority="29" w:unhideWhenUsed="0" w:qFormat="1"/>
-    <w:lsdException w:name="Intense Quote" w:semiHidden="0" w:uiPriority="30" w:unhideWhenUsed="0" w:qFormat="1"/>
-    <w:lsdException w:name="Medium List 2 Accent 1" w:semiHidden="0" w:uiPriority="66" w:unhideWhenUsed="0"/>
-    <w:lsdException w:name="Medium Grid 1 Accent 1" w:semiHidden="0" w:uiPriority="67" w:unhideWhenUsed="0"/>
-    <w:lsdException w:name="Medium Grid 2 Accent 1" w:semiHidden="0" w:uiPriority="68" w:unhideWhenUsed="0"/>
-    <w:lsdException w:name="Medium Grid 3 Accent 1" w:semiHidden="0" w:uiPriority="69" w:unhideWhenUsed="0"/>
-    <w:lsdException w:name="Dark List Accent 1" w:semiHidden="0" w:uiPriority="70" w:unhideWhenUsed="0"/>
-    <w:lsdException w:name="Colorful Shading Accent 1" w:semiHidden="0" w:uiPriority="71" w:unhideWhenUsed="0"/>
-    <w:lsdException w:name="Colorful List Accent 1" w:semiHidden="0" w:uiPriority="72" w:unhideWhenUsed="0"/>
-    <w:lsdException w:name="Colorful Grid Accent 1" w:semiHidden="0" w:uiPriority="73" w:unhideWhenUsed="0"/>
-    <w:lsdException w:name="Light Shading Accent 2" w:semiHidden="0" w:uiPriority="60" w:unhideWhenUsed="0"/>
-    <w:lsdException w:name="Light List Accent 2" w:semiHidden="0" w:uiPriority="61" w:unhideWhenUsed="0"/>
-    <w:lsdException w:name="Light Grid Accent 2" w:semiHidden="0" w:uiPriority="62" w:unhideWhenUsed="0"/>
-    <w:lsdException w:name="Medium Shading 1 Accent 2" w:semiHidden="0" w:uiPriority="63" w:unhideWhenUsed="0"/>
-    <w:lsdException w:name="Medium Shading 2 Accent 2" w:semiHidden="0" w:uiPriority="64" w:unhideWhenUsed="0"/>
-    <w:lsdException w:name="Medium List 1 Accent 2" w:semiHidden="0" w:uiPriority="65" w:unhideWhenUsed="0"/>
-    <w:lsdException w:name="Medium List 2 Accent 2" w:semiHidden="0" w:uiPriority="66" w:unhideWhenUsed="0"/>
-    <w:lsdException w:name="Medium Grid 1 Accent 2" w:semiHidden="0" w:uiPriority="67" w:unhideWhenUsed="0"/>
-    <w:lsdException w:name="Medium Grid 2 Accent 2" w:semiHidden="0" w:uiPriority="68" w:unhideWhenUsed="0"/>
-    <w:lsdException w:name="Medium Grid 3 Accent 2" w:semiHidden="0" w:uiPriority="69" w:unhideWhenUsed="0"/>
-    <w:lsdException w:name="Dark List Accent 2" w:semiHidden="0" w:uiPriority="70" w:unhideWhenUsed="0"/>
-    <w:lsdException w:name="Colorful Shading Accent 2" w:semiHidden="0" w:uiPriority="71" w:unhideWhenUsed="0"/>
-    <w:lsdException w:name="Colorful List Accent 2" w:semiHidden="0" w:uiPriority="72" w:unhideWhenUsed="0"/>
-    <w:lsdException w:name="Colorful Grid Accent 2" w:semiHidden="0" w:uiPriority="73" w:unhideWhenUsed="0"/>
-    <w:lsdException w:name="Light Shading Accent 3" w:semiHidden="0" w:uiPriority="60" w:unhideWhenUsed="0"/>
-    <w:lsdException w:name="Light List Accent 3" w:semiHidden="0" w:uiPriority="61" w:unhideWhenUsed="0"/>
-    <w:lsdException w:name="Light Grid Accent 3" w:semiHidden="0" w:uiPriority="62" w:unhideWhenUsed="0"/>
-    <w:lsdException w:name="Medium Shading 1 Accent 3" w:semiHidden="0" w:uiPriority="63" w:unhideWhenUsed="0"/>
-    <w:lsdException w:name="Medium Shading 2 Accent 3" w:semiHidden="0" w:uiPriority="64" w:unhideWhenUsed="0"/>
-    <w:lsdException w:name="Medium List 1 Accent 3" w:semiHidden="0" w:uiPriority="65" w:unhideWhenUsed="0"/>
-    <w:lsdException w:name="Medium List 2 Accent 3" w:semiHidden="0" w:uiPriority="66" w:unhideWhenUsed="0"/>
-    <w:lsdException w:name="Medium Grid 1 Accent 3" w:semiHidden="0" w:uiPriority="67" w:unhideWhenUsed="0"/>
-    <w:lsdException w:name="Medium Grid 2 Accent 3" w:semiHidden="0" w:uiPriority="68" w:unhideWhenUsed="0"/>
-    <w:lsdException w:name="Medium Grid 3 Accent 3" w:semiHidden="0" w:uiPriority="69" w:unhideWhenUsed="0"/>
-    <w:lsdException w:name="Dark List Accent 3" w:semiHidden="0" w:uiPriority="70" w:unhideWhenUsed="0"/>
-    <w:lsdException w:name="Colorful Shading Accent 3" w:semiHidden="0" w:uiPriority="71" w:unhideWhenUsed="0"/>
-    <w:lsdException w:name="Colorful List Accent 3" w:semiHidden="0" w:uiPriority="72" w:unhideWhenUsed="0"/>
-    <w:lsdException w:name="Colorful Grid Accent 3" w:semiHidden="0" w:uiPriority="73" w:unhideWhenUsed="0"/>
-    <w:lsdException w:name="Light Shading Accent 4" w:semiHidden="0" w:uiPriority="60" w:unhideWhenUsed="0"/>
-    <w:lsdException w:name="Light List Accent 4" w:semiHidden="0" w:uiPriority="61" w:unhideWhenUsed="0"/>
-    <w:lsdException w:name="Light Grid Accent 4" w:semiHidden="0" w:uiPriority="62" w:unhideWhenUsed="0"/>
-    <w:lsdException w:name="Medium Shading 1 Accent 4" w:semiHidden="0" w:uiPriority="63" w:unhideWhenUsed="0"/>
-    <w:lsdException w:name="Medium Shading 2 Accent 4" w:semiHidden="0" w:uiPriority="64" w:unhideWhenUsed="0"/>
-    <w:lsdException w:name="Medium List 1 Accent 4" w:semiHidden="0" w:uiPriority="65" w:unhideWhenUsed="0"/>
-    <w:lsdException w:name="Medium List 2 Accent 4" w:semiHidden="0" w:uiPriority="66" w:unhideWhenUsed="0"/>
-    <w:lsdException w:name="Medium Grid 1 Accent 4" w:semiHidden="0" w:uiPriority="67" w:unhideWhenUsed="0"/>
-    <w:lsdException w:name="Medium Grid 2 Accent 4" w:semiHidden="0" w:uiPriority="68" w:unhideWhenUsed="0"/>
-    <w:lsdException w:name="Medium Grid 3 Accent 4" w:semiHidden="0" w:uiPriority="69" w:unhideWhenUsed="0"/>
-    <w:lsdException w:name="Dark List Accent 4" w:semiHidden="0" w:uiPriority="70" w:unhideWhenUsed="0"/>
-    <w:lsdException w:name="Colorful Shading Accent 4" w:semiHidden="0" w:uiPriority="71" w:unhideWhenUsed="0"/>
-    <w:lsdException w:name="Colorful List Accent 4" w:semiHidden="0" w:uiPriority="72" w:unhideWhenUsed="0"/>
-    <w:lsdException w:name="Colorful Grid Accent 4" w:semiHidden="0" w:uiPriority="73" w:unhideWhenUsed="0"/>
-    <w:lsdException w:name="Light Shading Accent 5" w:semiHidden="0" w:uiPriority="60" w:unhideWhenUsed="0"/>
-    <w:lsdException w:name="Light List Accent 5" w:semiHidden="0" w:uiPriority="61" w:unhideWhenUsed="0"/>
-    <w:lsdException w:name="Light Grid Accent 5" w:semiHidden="0" w:uiPriority="62" w:unhideWhenUsed="0"/>
-    <w:lsdException w:name="Medium Shading 1 Accent 5" w:semiHidden="0" w:uiPriority="63" w:unhideWhenUsed="0"/>
-    <w:lsdException w:name="Medium Shading 2 Accent 5" w:semiHidden="0" w:uiPriority="64" w:unhideWhenUsed="0"/>
-    <w:lsdException w:name="Medium List 1 Accent 5" w:semiHidden="0" w:uiPriority="65" w:unhideWhenUsed="0"/>
-    <w:lsdException w:name="Medium List 2 Accent 5" w:semiHidden="0" w:uiPriority="66" w:unhideWhenUsed="0"/>
-    <w:lsdException w:name="Medium Grid 1 Accent 5" w:semiHidden="0" w:uiPriority="67" w:unhideWhenUsed="0"/>
-    <w:lsdException w:name="Medium Grid 2 Accent 5" w:semiHidden="0" w:uiPriority="68" w:unhideWhenUsed="0"/>
-    <w:lsdException w:name="Medium Grid 3 Accent 5" w:semiHidden="0" w:uiPriority="69" w:unhideWhenUsed="0"/>
-    <w:lsdException w:name="Dark List Accent 5" w:semiHidden="0" w:uiPriority="70" w:unhideWhenUsed="0"/>
-    <w:lsdException w:name="Colorful Shading Accent 5" w:semiHidden="0" w:uiPriority="71" w:unhideWhenUsed="0"/>
-    <w:lsdException w:name="Colorful List Accent 5" w:semiHidden="0" w:uiPriority="72" w:unhideWhenUsed="0"/>
-    <w:lsdException w:name="Colorful Grid Accent 5" w:semiHidden="0" w:uiPriority="73" w:unhideWhenUsed="0"/>
-    <w:lsdException w:name="Light Shading Accent 6" w:semiHidden="0" w:uiPriority="60" w:unhideWhenUsed="0"/>
-    <w:lsdException w:name="Light List Accent 6" w:semiHidden="0" w:uiPriority="61" w:unhideWhenUsed="0"/>
-    <w:lsdException w:name="Light Grid Accent 6" w:semiHidden="0" w:uiPriority="62" w:unhideWhenUsed="0"/>
-    <w:lsdException w:name="Medium Shading 1 Accent 6" w:semiHidden="0" w:uiPriority="63" w:unhideWhenUsed="0"/>
-    <w:lsdException w:name="Medium Shading 2 Accent 6" w:semiHidden="0" w:uiPriority="64" w:unhideWhenUsed="0"/>
-    <w:lsdException w:name="Medium List 1 Accent 6" w:semiHidden="0" w:uiPriority="65" w:unhideWhenUsed="0"/>
-    <w:lsdException w:name="Medium List 2 Accent 6" w:semiHidden="0" w:uiPriority="66" w:unhideWhenUsed="0"/>
-    <w:lsdException w:name="Medium Grid 1 Accent 6" w:semiHidden="0" w:uiPriority="67" w:unhideWhenUsed="0"/>
-    <w:lsdException w:name="Medium Grid 2 Accent 6" w:semiHidden="0" w:uiPriority="68" w:unhideWhenUsed="0"/>
-    <w:lsdException w:name="Medium Grid 3 Accent 6" w:semiHidden="0" w:uiPriority="69" w:unhideWhenUsed="0"/>
-    <w:lsdException w:name="Dark List Accent 6" w:semiHidden="0" w:uiPriority="70" w:unhideWhenUsed="0"/>
-    <w:lsdException w:name="Colorful Shading Accent 6" w:semiHidden="0" w:uiPriority="71" w:unhideWhenUsed="0"/>
-    <w:lsdException w:name="Colorful List Accent 6" w:semiHidden="0" w:uiPriority="72" w:unhideWhenUsed="0"/>
-    <w:lsdException w:name="Colorful Grid Accent 6" w:semiHidden="0" w:uiPriority="73" w:unhideWhenUsed="0"/>
-    <w:lsdException w:name="Subtle Emphasis" w:semiHidden="0" w:uiPriority="19" w:unhideWhenUsed="0" w:qFormat="1"/>
-    <w:lsdException w:name="Intense Emphasis" w:semiHidden="0" w:uiPriority="21" w:unhideWhenUsed="0" w:qFormat="1"/>
-    <w:lsdException w:name="Subtle Reference" w:semiHidden="0" w:uiPriority="31" w:unhideWhenUsed="0" w:qFormat="1"/>
-    <w:lsdException w:name="Intense Reference" w:semiHidden="0" w:uiPriority="32" w:unhideWhenUsed="0" w:qFormat="1"/>
-    <w:lsdException w:name="Book Title" w:semiHidden="0" w:uiPriority="33" w:unhideWhenUsed="0" w:qFormat="1"/>
-    <w:lsdException w:name="Bibliography" w:uiPriority="37"/>
-    <w:lsdException w:name="TOC Heading" w:uiPriority="39" w:qFormat="1"/>
-  </w:latentStyles>
-  <w:style w:type="paragraph" w:default="1" w:styleId="Normal">
-    <w:name w:val="Normal"/>
-    <w:qFormat/>
-  </w:style>
-  <w:style w:type="character" w:default="1" w:styleId="DefaultParagraphFont">
-    <w:name w:val="Default Paragraph Font"/>
-    <w:uiPriority w:val="1"/>
-    <w:semiHidden/>
-    <w:unhideWhenUsed/>
-  </w:style>
-  <w:style w:type="table" w:default="1" w:styleId="TableNormal">
-    <w:name w:val="Normal Table"/>
-    <w:uiPriority w:val="99"/>
-    <w:semiHidden/>
-    <w:unhideWhenUsed/>
-    <w:tblPr>
-      <w:tblInd w:w="0" w:type="dxa"/>
-      <w:tblCellMar>
-        <w:top w:w="0" w:type="dxa"/>
-        <w:left w:w="108" w:type="dxa"/>
-        <w:bottom w:w="0" w:type="dxa"/>
-        <w:right w:w="108" w:type="dxa"/>
-      </w:tblCellMar>
-    </w:tblPr>
-  </w:style>
-  <w:style w:type="numbering" w:default="1" w:styleId="NoList">
-    <w:name w:val="No List"/>
-    <w:uiPriority w:val="99"/>
-    <w:semiHidden/>
-    <w:unhideWhenUsed/>
-  </w:style>
-  <w:style w:type="paragraph" w:styleId="ListParagraph">
-    <w:name w:val="List Paragraph"/>
-    <w:basedOn w:val="Normal"/>
-    <w:uiPriority w:val="34"/>
-    <w:qFormat/>
-    <w:rsid w:val="009B343A"/>
-    <w:pPr>
-      <w:ind w:left="720"/>
-      <w:contextualSpacing/>
-    </w:pPr>
-  </w:style>
-  <w:style w:type="paragraph" w:styleId="Header">
-    <w:name w:val="header"/>
-    <w:basedOn w:val="Normal"/>
-    <w:link w:val="HeaderChar"/>
-    <w:uiPriority w:val="99"/>
-    <w:unhideWhenUsed/>
-    <w:rsid w:val="00717450"/>
-    <w:pPr>
-      <w:tabs>
-        <w:tab w:val="center" w:pos="4680"/>
-        <w:tab w:val="right" w:pos="9360"/>
-      </w:tabs>
-      <w:spacing w:after="0" w:line="240" w:lineRule="auto"/>
-    </w:pPr>
-  </w:style>
-  <w:style w:type="character" w:customStyle="1" w:styleId="HeaderChar">
-    <w:name w:val="Header Char"/>
-    <w:basedOn w:val="DefaultParagraphFont"/>
-    <w:link w:val="Header"/>
-    <w:uiPriority w:val="99"/>
-    <w:rsid w:val="00717450"/>
-  </w:style>
-  <w:style w:type="paragraph" w:styleId="Footer">
-    <w:name w:val="footer"/>
-    <w:basedOn w:val="Normal"/>
-    <w:link w:val="FooterChar"/>
-    <w:uiPriority w:val="99"/>
-    <w:unhideWhenUsed/>
-    <w:rsid w:val="00717450"/>
-    <w:pPr>
-      <w:tabs>
-        <w:tab w:val="center" w:pos="4680"/>
-        <w:tab w:val="right" w:pos="9360"/>
-      </w:tabs>
-      <w:spacing w:after="0" w:line="240" w:lineRule="auto"/>
-    </w:pPr>
-  </w:style>
-  <w:style w:type="character" w:customStyle="1" w:styleId="FooterChar">
-    <w:name w:val="Footer Char"/>
-    <w:basedOn w:val="DefaultParagraphFont"/>
-    <w:link w:val="Footer"/>
-    <w:uiPriority w:val="99"/>
-    <w:rsid w:val="00717450"/>
-  </w:style>
-  <w:style w:type="paragraph" w:styleId="BalloonText">
-    <w:name w:val="Balloon Text"/>
-    <w:basedOn w:val="Normal"/>
-    <w:link w:val="BalloonTextChar"/>
-    <w:uiPriority w:val="99"/>
-    <w:semiHidden/>
-    <w:unhideWhenUsed/>
-    <w:rsid w:val="00075290"/>
-    <w:pPr>
-      <w:spacing w:after="0" w:line="240" w:lineRule="auto"/>
-    </w:pPr>
-    <w:rPr>
-      <w:rFonts w:ascii="Segoe UI" w:hAnsi="Segoe UI" w:cs="Segoe UI"/>
-      <w:sz w:val="18"/>
-      <w:szCs w:val="18"/>
-    </w:rPr>
-  </w:style>
-  <w:style w:type="character" w:customStyle="1" w:styleId="BalloonTextChar">
-    <w:name w:val="Balloon Text Char"/>
-    <w:basedOn w:val="DefaultParagraphFont"/>
-    <w:link w:val="BalloonText"/>
-    <w:uiPriority w:val="99"/>
-    <w:semiHidden/>
-    <w:rsid w:val="00075290"/>
-    <w:rPr>
-      <w:rFonts w:ascii="Segoe UI" w:hAnsi="Segoe UI" w:cs="Segoe UI"/>
-      <w:sz w:val="18"/>
-      <w:szCs w:val="18"/>
-    </w:rPr>
-  </w:style>
-</w:styles>
-</file>
-
-<file path=word/stylesWithEffects.xml><?xml version="1.0" encoding="utf-8"?>
-<w:styles xmlns:wpc="http://schemas.microsoft.com/office/word/2010/wordprocessingCanvas" xmlns:mc="http://schemas.openxmlformats.org/markup-compatibility/2006" xmlns:o="urn:schemas-microsoft-com:office:office" xmlns:r="http://schemas.openxmlformats.org/officeDocument/2006/relationships" xmlns:m="http://schemas.openxmlformats.org/officeDocument/2006/math" xmlns:v="urn:schemas-microsoft-com:vml" xmlns:wp14="http://schemas.microsoft.com/office/word/2010/wordprocessingDrawing" xmlns:wp="http://schemas.openxmlformats.org/drawingml/2006/wordprocessingDrawing" xmlns:w10="urn:schemas-microsoft-com:office:word" xmlns:w="http://schemas.openxmlformats.org/wordprocessingml/2006/main" xmlns:w14="http://schemas.microsoft.com/office/word/2010/wordml" xmlns:wpg="http://schemas.microsoft.com/office/word/2010/wordprocessingGroup" xmlns:wpi="http://schemas.microsoft.com/office/word/2010/wordprocessingInk" xmlns:wne="http://schemas.microsoft.com/office/word/2006/wordml" xmlns:wps="http://schemas.microsoft.com/office/word/2010/wordprocessingShape" mc:Ignorable="w14 wp14">
-  <w:docDefaults>
-    <w:rPrDefault>
-      <w:rPr>
-        <w:rFonts w:asciiTheme="minorHAnsi" w:eastAsiaTheme="minorHAnsi" w:hAnsiTheme="minorHAnsi" w:cstheme="minorBidi"/>
-        <w:sz w:val="22"/>
-        <w:szCs w:val="22"/>
-        <w:lang w:val="en-CA" w:eastAsia="en-US" w:bidi="ar-SA"/>
-      </w:rPr>
-    </w:rPrDefault>
-    <w:pPrDefault>
-      <w:pPr>
-        <w:spacing w:after="160" w:line="259" w:lineRule="auto"/>
-      </w:pPr>
-    </w:pPrDefault>
-  </w:docDefaults>
-  <w:latentStyles w:defLockedState="0" w:defUIPriority="99" w:defSemiHidden="1" w:defUnhideWhenUsed="1" w:defQFormat="0" w:count="267">
-    <w:lsdException w:name="Normal" w:semiHidden="0" w:uiPriority="0" w:unhideWhenUsed="0" w:qFormat="1"/>
-    <w:lsdException w:name="heading 1" w:semiHidden="0" w:uiPriority="9" w:unhideWhenUsed="0" w:qFormat="1"/>
-    <w:lsdException w:name="heading 2" w:uiPriority="9" w:qFormat="1"/>
-    <w:lsdException w:name="heading 3" w:uiPriority="9" w:qFormat="1"/>
-    <w:lsdException w:name="heading 4" w:uiPriority="9" w:qFormat="1"/>
-    <w:lsdException w:name="heading 5" w:uiPriority="9" w:qFormat="1"/>
-    <w:lsdException w:name="heading 6" w:uiPriority="9" w:qFormat="1"/>
-    <w:lsdException w:name="heading 7" w:uiPriority="9" w:qFormat="1"/>
-    <w:lsdException w:name="heading 8" w:uiPriority="9" w:qFormat="1"/>
-    <w:lsdException w:name="heading 9" w:uiPriority="9" w:qFormat="1"/>
-    <w:lsdException w:name="toc 1" w:uiPriority="39"/>
-    <w:lsdException w:name="toc 2" w:uiPriority="39"/>
-    <w:lsdException w:name="toc 3" w:uiPriority="39"/>
-    <w:lsdException w:name="toc 4" w:uiPriority="39"/>
-    <w:lsdException w:name="toc 5" w:uiPriority="39"/>
-    <w:lsdException w:name="toc 6" w:uiPriority="39"/>
-    <w:lsdException w:name="toc 7" w:uiPriority="39"/>
-    <w:lsdException w:name="toc 8" w:uiPriority="39"/>
-    <w:lsdException w:name="toc 9" w:uiPriority="39"/>
-    <w:lsdException w:name="caption" w:uiPriority="35" w:qFormat="1"/>
-    <w:lsdException w:name="Title" w:semiHidden="0" w:uiPriority="10" w:unhideWhenUsed="0" w:qFormat="1"/>
-    <w:lsdException w:name="Default Paragraph Font" w:uiPriority="1"/>
-    <w:lsdException w:name="Subtitle" w:semiHidden="0" w:uiPriority="11" w:unhideWhenUsed="0" w:qFormat="1"/>
-    <w:lsdException w:name="Strong" w:semiHidden="0" w:uiPriority="22" w:unhideWhenUsed="0" w:qFormat="1"/>
-    <w:lsdException w:name="Emphasis" w:semiHidden="0" w:uiPriority="20" w:unhideWhenUsed="0" w:qFormat="1"/>
-    <w:lsdException w:name="Table Grid" w:semiHidden="0" w:uiPriority="39" w:unhideWhenUsed="0"/>
-    <w:lsdException w:name="Placeholder Text" w:unhideWhenUsed="0"/>
-    <w:lsdException w:name="No Spacing" w:semiHidden="0" w:uiPriority="1" w:unhideWhenUsed="0" w:qFormat="1"/>
-    <w:lsdException w:name="Light Shading" w:semiHidden="0" w:uiPriority="60" w:unhideWhenUsed="0"/>
-    <w:lsdException w:name="Light List" w:semiHidden="0" w:uiPriority="61" w:unhideWhenUsed="0"/>
-    <w:lsdException w:name="Light Grid" w:semiHidden="0" w:uiPriority="62" w:unhideWhenUsed="0"/>
-    <w:lsdException w:name="Medium Shading 1" w:semiHidden="0" w:uiPriority="63" w:unhideWhenUsed="0"/>
-    <w:lsdException w:name="Medium Shading 2" w:semiHidden="0" w:uiPriority="64" w:unhideWhenUsed="0"/>
-    <w:lsdException w:name="Medium List 1" w:semiHidden="0" w:uiPriority="65" w:unhideWhenUsed="0"/>
-    <w:lsdException w:name="Medium List 2" w:semiHidden="0" w:uiPriority="66" w:unhideWhenUsed="0"/>
-    <w:lsdException w:name="Medium Grid 1" w:semiHidden="0" w:uiPriority="67" w:unhideWhenUsed="0"/>
-    <w:lsdException w:name="Medium Grid 2" w:semiHidden="0" w:uiPriority="68" w:unhideWhenUsed="0"/>
-    <w:lsdException w:name="Medium Grid 3" w:semiHidden="0" w:uiPriority="69" w:unhideWhenUsed="0"/>
-    <w:lsdException w:name="Dark List" w:semiHidden="0" w:uiPriority="70" w:unhideWhenUsed="0"/>
-    <w:lsdException w:name="Colorful Shading" w:semiHidden="0" w:uiPriority="71" w:unhideWhenUsed="0"/>
-    <w:lsdException w:name="Colorful List" w:semiHidden="0" w:uiPriority="72" w:unhideWhenUsed="0"/>
-    <w:lsdException w:name="Colorful Grid" w:semiHidden="0" w:uiPriority="73" w:unhideWhenUsed="0"/>
-    <w:lsdException w:name="Light Shading Accent 1" w:semiHidden="0" w:uiPriority="60" w:unhideWhenUsed="0"/>
-    <w:lsdException w:name="Light List Accent 1" w:semiHidden="0" w:uiPriority="61" w:unhideWhenUsed="0"/>
-    <w:lsdException w:name="Light Grid Accent 1" w:semiHidden="0" w:uiPriority="62" w:unhideWhenUsed="0"/>
-    <w:lsdException w:name="Medium Shading 1 Accent 1" w:semiHidden="0" w:uiPriority="63" w:unhideWhenUsed="0"/>
-    <w:lsdException w:name="Medium Shading 2 Accent 1" w:semiHidden="0" w:uiPriority="64" w:unhideWhenUsed="0"/>
-    <w:lsdException w:name="Medium List 1 Accent 1" w:semiHidden="0" w:uiPriority="65" w:unhideWhenUsed="0"/>
-    <w:lsdException w:name="Revision" w:unhideWhenUsed="0"/>
-    <w:lsdException w:name="List Paragraph" w:semiHidden="0" w:uiPriority="34" w:unhideWhenUsed="0" w:qFormat="1"/>
-    <w:lsdException w:name="Quote" w:semiHidden="0" w:uiPriority="29" w:unhideWhenUsed="0" w:qFormat="1"/>
-    <w:lsdException w:name="Intense Quote" w:semiHidden="0" w:uiPriority="30" w:unhideWhenUsed="0" w:qFormat="1"/>
-    <w:lsdException w:name="Medium List 2 Accent 1" w:semiHidden="0" w:uiPriority="66" w:unhideWhenUsed="0"/>
-    <w:lsdException w:name="Medium Grid 1 Accent 1" w:semiHidden="0" w:uiPriority="67" w:unhideWhenUsed="0"/>
-    <w:lsdException w:name="Medium Grid 2 Accent 1" w:semiHidden="0" w:uiPriority="68" w:unhideWhenUsed="0"/>
-    <w:lsdException w:name="Medium Grid 3 Accent 1" w:semiHidden="0" w:uiPriority="69" w:unhideWhenUsed="0"/>
-    <w:lsdException w:name="Dark List Accent 1" w:semiHidden="0" w:uiPriority="70" w:unhideWhenUsed="0"/>
-    <w:lsdException w:name="Colorful Shading Accent 1" w:semiHidden="0" w:uiPriority="71" w:unhideWhenUsed="0"/>
-    <w:lsdException w:name="Colorful List Accent 1" w:semiHidden="0" w:uiPriority="72" w:unhideWhenUsed="0"/>
-    <w:lsdException w:name="Colorful Grid Accent 1" w:semiHidden="0" w:uiPriority="73" w:unhideWhenUsed="0"/>
-    <w:lsdException w:name="Light Shading Accent 2" w:semiHidden="0" w:uiPriority="60" w:unhideWhenUsed="0"/>
-    <w:lsdException w:name="Light List Accent 2" w:semiHidden="0" w:uiPriority="61" w:unhideWhenUsed="0"/>
-    <w:lsdException w:name="Light Grid Accent 2" w:semiHidden="0" w:uiPriority="62" w:unhideWhenUsed="0"/>
-    <w:lsdException w:name="Medium Shading 1 Accent 2" w:semiHidden="0" w:uiPriority="63" w:unhideWhenUsed="0"/>
-    <w:lsdException w:name="Medium Shading 2 Accent 2" w:semiHidden="0" w:uiPriority="64" w:unhideWhenUsed="0"/>
-    <w:lsdException w:name="Medium List 1 Accent 2" w:semiHidden="0" w:uiPriority="65" w:unhideWhenUsed="0"/>
-    <w:lsdException w:name="Medium List 2 Accent 2" w:semiHidden="0" w:uiPriority="66" w:unhideWhenUsed="0"/>
-    <w:lsdException w:name="Medium Grid 1 Accent 2" w:semiHidden="0" w:uiPriority="67" w:unhideWhenUsed="0"/>
-    <w:lsdException w:name="Medium Grid 2 Accent 2" w:semiHidden="0" w:uiPriority="68" w:unhideWhenUsed="0"/>
-    <w:lsdException w:name="Medium Grid 3 Accent 2" w:semiHidden="0" w:uiPriority="69" w:unhideWhenUsed="0"/>
-    <w:lsdException w:name="Dark List Accent 2" w:semiHidden="0" w:uiPriority="70" w:unhideWhenUsed="0"/>
-    <w:lsdException w:name="Colorful Shading Accent 2" w:semiHidden="0" w:uiPriority="71" w:unhideWhenUsed="0"/>
-    <w:lsdException w:name="Colorful List Accent 2" w:semiHidden="0" w:uiPriority="72" w:unhideWhenUsed="0"/>
-    <w:lsdException w:name="Colorful Grid Accent 2" w:semiHidden="0" w:uiPriority="73" w:unhideWhenUsed="0"/>
-    <w:lsdException w:name="Light Shading Accent 3" w:semiHidden="0" w:uiPriority="60" w:unhideWhenUsed="0"/>
-    <w:lsdException w:name="Light List Accent 3" w:semiHidden="0" w:uiPriority="61" w:unhideWhenUsed="0"/>
-    <w:lsdException w:name="Light Grid Accent 3" w:semiHidden="0" w:uiPriority="62" w:unhideWhenUsed="0"/>
-    <w:lsdException w:name="Medium Shading 1 Accent 3" w:semiHidden="0" w:uiPriority="63" w:unhideWhenUsed="0"/>
-    <w:lsdException w:name="Medium Shading 2 Accent 3" w:semiHidden="0" w:uiPriority="64" w:unhideWhenUsed="0"/>
-    <w:lsdException w:name="Medium List 1 Accent 3" w:semiHidden="0" w:uiPriority="65" w:unhideWhenUsed="0"/>
-    <w:lsdException w:name="Medium List 2 Accent 3" w:semiHidden="0" w:uiPriority="66" w:unhideWhenUsed="0"/>
-    <w:lsdException w:name="Medium Grid 1 Accent 3" w:semiHidden="0" w:uiPriority="67" w:unhideWhenUsed="0"/>
-    <w:lsdException w:name="Medium Grid 2 Accent 3" w:semiHidden="0" w:uiPriority="68" w:unhideWhenUsed="0"/>
-    <w:lsdException w:name="Medium Grid 3 Accent 3" w:semiHidden="0" w:uiPriority="69" w:unhideWhenUsed="0"/>
-    <w:lsdException w:name="Dark List Accent 3" w:semiHidden="0" w:uiPriority="70" w:unhideWhenUsed="0"/>
-    <w:lsdException w:name="Colorful Shading Accent 3" w:semiHidden="0" w:uiPriority="71" w:unhideWhenUsed="0"/>
-    <w:lsdException w:name="Colorful List Accent 3" w:semiHidden="0" w:uiPriority="72" w:unhideWhenUsed="0"/>
-    <w:lsdException w:name="Colorful Grid Accent 3" w:semiHidden="0" w:uiPriority="73" w:unhideWhenUsed="0"/>
-    <w:lsdException w:name="Light Shading Accent 4" w:semiHidden="0" w:uiPriority="60" w:unhideWhenUsed="0"/>
-    <w:lsdException w:name="Light List Accent 4" w:semiHidden="0" w:uiPriority="61" w:unhideWhenUsed="0"/>
-    <w:lsdException w:name="Light Grid Accent 4" w:semiHidden="0" w:uiPriority="62" w:unhideWhenUsed="0"/>
-    <w:lsdException w:name="Medium Shading 1 Accent 4" w:semiHidden="0" w:uiPriority="63" w:unhideWhenUsed="0"/>
-    <w:lsdException w:name="Medium Shading 2 Accent 4" w:semiHidden="0" w:uiPriority="64" w:unhideWhenUsed="0"/>
-    <w:lsdException w:name="Medium List 1 Accent 4" w:semiHidden="0" w:uiPriority="65" w:unhideWhenUsed="0"/>
-    <w:lsdException w:name="Medium List 2 Accent 4" w:semiHidden="0" w:uiPriority="66" w:unhideWhenUsed="0"/>
-    <w:lsdException w:name="Medium Grid 1 Accent 4" w:semiHidden="0" w:uiPriority="67" w:unhideWhenUsed="0"/>
-    <w:lsdException w:name="Medium Grid 2 Accent 4" w:semiHidden="0" w:uiPriority="68" w:unhideWhenUsed="0"/>
-    <w:lsdException w:name="Medium Grid 3 Accent 4" w:semiHidden="0" w:uiPriority="69" w:unhideWhenUsed="0"/>
-    <w:lsdException w:name="Dark List Accent 4" w:semiHidden="0" w:uiPriority="70" w:unhideWhenUsed="0"/>
-    <w:lsdException w:name="Colorful Shading Accent 4" w:semiHidden="0" w:uiPriority="71" w:unhideWhenUsed="0"/>
-    <w:lsdException w:name="Colorful List Accent 4" w:semiHidden="0" w:uiPriority="72" w:unhideWhenUsed="0"/>
-    <w:lsdException w:name="Colorful Grid Accent 4" w:semiHidden="0" w:uiPriority="73" w:unhideWhenUsed="0"/>
-    <w:lsdException w:name="Light Shading Accent 5" w:semiHidden="0" w:uiPriority="60" w:unhideWhenUsed="0"/>
-    <w:lsdException w:name="Light List Accent 5" w:semiHidden="0" w:uiPriority="61" w:unhideWhenUsed="0"/>
-    <w:lsdException w:name="Light Grid Accent 5" w:semiHidden="0" w:uiPriority="62" w:unhideWhenUsed="0"/>
-    <w:lsdException w:name="Medium Shading 1 Accent 5" w:semiHidden="0" w:uiPriority="63" w:unhideWhenUsed="0"/>
-    <w:lsdException w:name="Medium Shading 2 Accent 5" w:semiHidden="0" w:uiPriority="64" w:unhideWhenUsed="0"/>
-    <w:lsdException w:name="Medium List 1 Accent 5" w:semiHidden="0" w:uiPriority="65" w:unhideWhenUsed="0"/>
-    <w:lsdException w:name="Medium List 2 Accent 5" w:semiHidden="0" w:uiPriority="66" w:unhideWhenUsed="0"/>
-    <w:lsdException w:name="Medium Grid 1 Accent 5" w:semiHidden="0" w:uiPriority="67" w:unhideWhenUsed="0"/>
-    <w:lsdException w:name="Medium Grid 2 Accent 5" w:semiHidden="0" w:uiPriority="68" w:unhideWhenUsed="0"/>
-    <w:lsdException w:name="Medium Grid 3 Accent 5" w:semiHidden="0" w:uiPriority="69" w:unhideWhenUsed="0"/>
-    <w:lsdException w:name="Dark List Accent 5" w:semiHidden="0" w:uiPriority="70" w:unhideWhenUsed="0"/>
-    <w:lsdException w:name="Colorful Shading Accent 5" w:semiHidden="0" w:uiPriority="71" w:unhideWhenUsed="0"/>
-    <w:lsdException w:name="Colorful List Accent 5" w:semiHidden="0" w:uiPriority="72" w:unhideWhenUsed="0"/>
-    <w:lsdException w:name="Colorful Grid Accent 5" w:semiHidden="0" w:uiPriority="73" w:unhideWhenUsed="0"/>
-    <w:lsdException w:name="Light Shading Accent 6" w:semiHidden="0" w:uiPriority="60" w:unhideWhenUsed="0"/>
-    <w:lsdException w:name="Light List Accent 6" w:semiHidden="0" w:uiPriority="61" w:unhideWhenUsed="0"/>
-    <w:lsdException w:name="Light Grid Accent 6" w:semiHidden="0" w:uiPriority="62" w:unhideWhenUsed="0"/>
-    <w:lsdException w:name="Medium Shading 1 Accent 6" w:semiHidden="0" w:uiPriority="63" w:unhideWhenUsed="0"/>
-    <w:lsdException w:name="Medium Shading 2 Accent 6" w:semiHidden="0" w:uiPriority="64" w:unhideWhenUsed="0"/>
-    <w:lsdException w:name="Medium List 1 Accent 6" w:semiHidden="0" w:uiPriority="65" w:unhideWhenUsed="0"/>
-    <w:lsdException w:name="Medium List 2 Accent 6" w:semiHidden="0" w:uiPriority="66" w:unhideWhenUsed="0"/>
-    <w:lsdException w:name="Medium Grid 1 Accent 6" w:semiHidden="0" w:uiPriority="67" w:unhideWhenUsed="0"/>
-    <w:lsdException w:name="Medium Grid 2 Accent 6" w:semiHidden="0" w:uiPriority="68" w:unhideWhenUsed="0"/>
-    <w:lsdException w:name="Medium Grid 3 Accent 6" w:semiHidden="0" w:uiPriority="69" w:unhideWhenUsed="0"/>
-    <w:lsdException w:name="Dark List Accent 6" w:semiHidden="0" w:uiPriority="70" w:unhideWhenUsed="0"/>
-    <w:lsdException w:name="Colorful Shading Accent 6" w:semiHidden="0" w:uiPriority="71" w:unhideWhenUsed="0"/>
-    <w:lsdException w:name="Colorful List Accent 6" w:semiHidden="0" w:uiPriority="72" w:unhideWhenUsed="0"/>
-    <w:lsdException w:name="Colorful Grid Accent 6" w:semiHidden="0" w:uiPriority="73" w:unhideWhenUsed="0"/>
-    <w:lsdException w:name="Subtle Emphasis" w:semiHidden="0" w:uiPriority="19" w:unhideWhenUsed="0" w:qFormat="1"/>
-    <w:lsdException w:name="Intense Emphasis" w:semiHidden="0" w:uiPriority="21" w:unhideWhenUsed="0" w:qFormat="1"/>
-    <w:lsdException w:name="Subtle Reference" w:semiHidden="0" w:uiPriority="31" w:unhideWhenUsed="0" w:qFormat="1"/>
-    <w:lsdException w:name="Intense Reference" w:semiHidden="0" w:uiPriority="32" w:unhideWhenUsed="0" w:qFormat="1"/>
-    <w:lsdException w:name="Book Title" w:semiHidden="0" w:uiPriority="33" w:unhideWhenUsed="0" w:qFormat="1"/>
-    <w:lsdException w:name="Bibliography" w:uiPriority="37"/>
-    <w:lsdException w:name="TOC Heading" w:uiPriority="39" w:qFormat="1"/>
+  <w:latentStyles w:defLockedState="0" w:defUIPriority="99" w:defSemiHidden="0" w:defUnhideWhenUsed="0" w:defQFormat="0" w:count="371">
+    <w:lsdException w:name="Normal" w:uiPriority="0" w:qFormat="1"/>
+    <w:lsdException w:name="heading 1" w:uiPriority="9" w:qFormat="1"/>
+    <w:lsdException w:name="heading 2" w:semiHidden="1" w:uiPriority="9" w:unhideWhenUsed="1" w:qFormat="1"/>
+    <w:lsdException w:name="heading 3" w:semiHidden="1" w:uiPriority="9" w:unhideWhenUsed="1" w:qFormat="1"/>
+    <w:lsdException w:name="heading 4" w:semiHidden="1" w:uiPriority="9" w:unhideWhenUsed="1" w:qFormat="1"/>
+    <w:lsdException w:name="heading 5" w:semiHidden="1" w:uiPriority="9" w:unhideWhenUsed="1" w:qFormat="1"/>
+    <w:lsdException w:name="heading 6" w:semiHidden="1" w:uiPriority="9" w:unhideWhenUsed="1" w:qFormat="1"/>
+    <w:lsdException w:name="heading 7" w:semiHidden="1" w:uiPriority="9" w:unhideWhenUsed="1" w:qFormat="1"/>
+    <w:lsdException w:name="heading 8" w:semiHidden="1" w:uiPriority="9" w:unhideWhenUsed="1" w:qFormat="1"/>
+    <w:lsdException w:name="heading 9" w:semiHidden="1" w:uiPriority="9" w:unhideWhenUsed="1" w:qFormat="1"/>
+    <w:lsdException w:name="index 1" w:semiHidden="1" w:unhideWhenUsed="1"/>
+    <w:lsdException w:name="index 2" w:semiHidden="1" w:unhideWhenUsed="1"/>
+    <w:lsdException w:name="index 3" w:semiHidden="1" w:unhideWhenUsed="1"/>
+    <w:lsdException w:name="index 4" w:semiHidden="1" w:unhideWhenUsed="1"/>
+    <w:lsdException w:name="index 5" w:semiHidden="1" w:unhideWhenUsed="1"/>
+    <w:lsdException w:name="index 6" w:semiHidden="1" w:unhideWhenUsed="1"/>
+    <w:lsdException w:name="index 7" w:semiHidden="1" w:unhideWhenUsed="1"/>
+    <w:lsdException w:name="index 8" w:semiHidden="1" w:unhideWhenUsed="1"/>
+    <w:lsdException w:name="index 9" w:semiHidden="1" w:unhideWhenUsed="1"/>
+    <w:lsdException w:name="toc 1" w:semiHidden="1" w:uiPriority="39" w:unhideWhenUsed="1"/>
+    <w:lsdException w:name="toc 2" w:semiHidden="1" w:uiPriority="39" w:unhideWhenUsed="1"/>
+    <w:lsdException w:name="toc 3" w:semiHidden="1" w:uiPriority="39" w:unhideWhenUsed="1"/>
+    <w:lsdException w:name="toc 4" w:semiHidden="1" w:uiPriority="39" w:unhideWhenUsed="1"/>
+    <w:lsdException w:name="toc 5" w:semiHidden="1" w:uiPriority="39" w:unhideWhenUsed="1"/>
+    <w:lsdException w:name="toc 6" w:semiHidden="1" w:uiPriority="39" w:unhideWhenUsed="1"/>
+    <w:lsdException w:name="toc 7" w:semiHidden="1" w:uiPriority="39" w:unhideWhenUsed="1"/>
+    <w:lsdException w:name="toc 8" w:semiHidden="1" w:uiPriority="39" w:unhideWhenUsed="1"/>
+    <w:lsdException w:name="toc 9" w:semiHidden="1" w:uiPriority="39" w:unhideWhenUsed="1"/>
+    <w:lsdException w:name="Normal Indent" w:semiHidden="1" w:unhideWhenUsed="1"/>
+    <w:lsdException w:name="footnote text" w:semiHidden="1" w:unhideWhenUsed="1"/>
+    <w:lsdException w:name="annotation text" w:semiHidden="1" w:unhideWhenUsed="1"/>
+    <w:lsdException w:name="header" w:semiHidden="1" w:unhideWhenUsed="1"/>
+    <w:lsdException w:name="footer" w:semiHidden="1" w:unhideWhenUsed="1"/>
+    <w:lsdException w:name="index heading" w:semiHidden="1" w:unhideWhenUsed="1"/>
+    <w:lsdException w:name="caption" w:semiHidden="1" w:uiPriority="35" w:unhideWhenUsed="1" w:qFormat="1"/>
+    <w:lsdException w:name="table of figures" w:semiHidden="1" w:unhideWhenUsed="1"/>
+    <w:lsdException w:name="envelope address" w:semiHidden="1" w:unhideWhenUsed="1"/>
+    <w:lsdException w:name="envelope return" w:semiHidden="1" w:unhideWhenUsed="1"/>
+    <w:lsdException w:name="footnote reference" w:semiHidden="1" w:unhideWhenUsed="1"/>
+    <w:lsdException w:name="annotation reference" w:semiHidden="1" w:unhideWhenUsed="1"/>
+    <w:lsdException w:name="line number" w:semiHidden="1" w:unhideWhenUsed="1"/>
+    <w:lsdException w:name="page number" w:semiHidden="1" w:unhideWhenUsed="1"/>
+    <w:lsdException w:name="endnote reference" w:semiHidden="1" w:unhideWhenUsed="1"/>
+    <w:lsdException w:name="endnote text" w:semiHidden="1" w:unhideWhenUsed="1"/>
+    <w:lsdException w:name="table of authorities" w:semiHidden="1" w:unhideWhenUsed="1"/>
+    <w:lsdException w:name="macro" w:semiHidden="1" w:unhideWhenUsed="1"/>
+    <w:lsdException w:name="toa heading" w:semiHidden="1" w:unhideWhenUsed="1"/>
+    <w:lsdException w:name="List" w:semiHidden="1" w:unhideWhenUsed="1"/>
+    <w:lsdException w:name="List Bullet" w:semiHidden="1" w:unhideWhenUsed="1"/>
+    <w:lsdException w:name="List Number" w:semiHidden="1" w:unhideWhenUsed="1"/>
+    <w:lsdException w:name="List 2" w:semiHidden="1" w:unhideWhenUsed="1"/>
+    <w:lsdException w:name="List 3" w:semiHidden="1" w:unhideWhenUsed="1"/>
+    <w:lsdException w:name="List 4" w:semiHidden="1" w:unhideWhenUsed="1"/>
+    <w:lsdException w:name="List 5" w:semiHidden="1" w:unhideWhenUsed="1"/>
+    <w:lsdException w:name="List Bullet 2" w:semiHidden="1" w:unhideWhenUsed="1"/>
+    <w:lsdException w:name="List Bullet 3" w:semiHidden="1" w:unhideWhenUsed="1"/>
+    <w:lsdException w:name="List Bullet 4" w:semiHidden="1" w:unhideWhenUsed="1"/>
+    <w:lsdException w:name="List Bullet 5" w:semiHidden="1" w:unhideWhenUsed="1"/>
+    <w:lsdException w:name="List Number 2" w:semiHidden="1" w:unhideWhenUsed="1"/>
+    <w:lsdException w:name="List Number 3" w:semiHidden="1" w:unhideWhenUsed="1"/>
+    <w:lsdException w:name="List Number 4" w:semiHidden="1" w:unhideWhenUsed="1"/>
+    <w:lsdException w:name="List Number 5" w:semiHidden="1" w:unhideWhenUsed="1"/>
+    <w:lsdException w:name="Title" w:uiPriority="10" w:qFormat="1"/>
+    <w:lsdException w:name="Closing" w:semiHidden="1" w:unhideWhenUsed="1"/>
+    <w:lsdException w:name="Signature" w:semiHidden="1" w:unhideWhenUsed="1"/>
+    <w:lsdException w:name="Default Paragraph Font" w:semiHidden="1" w:uiPriority="1" w:unhideWhenUsed="1"/>
+    <w:lsdException w:name="Body Text" w:semiHidden="1" w:unhideWhenUsed="1"/>
+    <w:lsdException w:name="Body Text Indent" w:semiHidden="1" w:unhideWhenUsed="1"/>
+    <w:lsdException w:name="List Continue" w:semiHidden="1" w:unhideWhenUsed="1"/>
+    <w:lsdException w:name="List Continue 2" w:semiHidden="1" w:unhideWhenUsed="1"/>
+    <w:lsdException w:name="List Continue 3" w:semiHidden="1" w:unhideWhenUsed="1"/>
+    <w:lsdException w:name="List Continue 4" w:semiHidden="1" w:unhideWhenUsed="1"/>
+    <w:lsdException w:name="List Continue 5" w:semiHidden="1" w:unhideWhenUsed="1"/>
+    <w:lsdException w:name="Message Header" w:semiHidden="1" w:unhideWhenUsed="1"/>
+    <w:lsdException w:name="Subtitle" w:uiPriority="11" w:qFormat="1"/>
+    <w:lsdException w:name="Salutation" w:semiHidden="1" w:unhideWhenUsed="1"/>
+    <w:lsdException w:name="Date" w:semiHidden="1" w:unhideWhenUsed="1"/>
+    <w:lsdException w:name="Body Text First Indent" w:semiHidden="1" w:unhideWhenUsed="1"/>
+    <w:lsdException w:name="Body Text First Indent 2" w:semiHidden="1" w:unhideWhenUsed="1"/>
+    <w:lsdException w:name="Note Heading" w:semiHidden="1" w:unhideWhenUsed="1"/>
+    <w:lsdException w:name="Body Text 2" w:semiHidden="1" w:unhideWhenUsed="1"/>
+    <w:lsdException w:name="Body Text 3" w:semiHidden="1" w:unhideWhenUsed="1"/>
+    <w:lsdException w:name="Body Text Indent 2" w:semiHidden="1" w:unhideWhenUsed="1"/>
+    <w:lsdException w:name="Body Text Indent 3" w:semiHidden="1" w:unhideWhenUsed="1"/>
+    <w:lsdException w:name="Block Text" w:semiHidden="1" w:unhideWhenUsed="1"/>
+    <w:lsdException w:name="Hyperlink" w:semiHidden="1" w:unhideWhenUsed="1"/>
+    <w:lsdException w:name="FollowedHyperlink" w:semiHidden="1" w:unhideWhenUsed="1"/>
+    <w:lsdException w:name="Strong" w:uiPriority="22" w:qFormat="1"/>
+    <w:lsdException w:name="Emphasis" w:uiPriority="20" w:qFormat="1"/>
+    <w:lsdException w:name="Document Map" w:semiHidden="1" w:unhideWhenUsed="1"/>
+    <w:lsdException w:name="Plain Text" w:semiHidden="1" w:unhideWhenUsed="1"/>
+    <w:lsdException w:name="E-mail Signature" w:semiHidden="1" w:unhideWhenUsed="1"/>
+    <w:lsdException w:name="HTML Top of Form" w:semiHidden="1" w:unhideWhenUsed="1"/>
+    <w:lsdException w:name="HTML Bottom of Form" w:semiHidden="1" w:unhideWhenUsed="1"/>
+    <w:lsdException w:name="Normal (Web)" w:semiHidden="1" w:unhideWhenUsed="1"/>
+    <w:lsdException w:name="HTML Acronym" w:semiHidden="1" w:unhideWhenUsed="1"/>
+    <w:lsdException w:name="HTML Address" w:semiHidden="1" w:unhideWhenUsed="1"/>
+    <w:lsdException w:name="HTML Cite" w:semiHidden="1" w:unhideWhenUsed="1"/>
+    <w:lsdException w:name="HTML Code" w:semiHidden="1" w:unhideWhenUsed="1"/>
+    <w:lsdException w:name="HTML Definition" w:semiHidden="1" w:unhideWhenUsed="1"/>
+    <w:lsdException w:name="HTML Keyboard" w:semiHidden="1" w:unhideWhenUsed="1"/>
+    <w:lsdException w:name="HTML Preformatted" w:semiHidden="1" w:unhideWhenUsed="1"/>
+    <w:lsdException w:name="HTML Sample" w:semiHidden="1" w:unhideWhenUsed="1"/>
+    <w:lsdException w:name="HTML Typewriter" w:semiHidden="1" w:unhideWhenUsed="1"/>
+    <w:lsdException w:name="HTML Variable" w:semiHidden="1" w:unhideWhenUsed="1"/>
+    <w:lsdException w:name="Normal Table" w:semiHidden="1" w:unhideWhenUsed="1"/>
+    <w:lsdException w:name="annotation subject" w:semiHidden="1" w:unhideWhenUsed="1"/>
+    <w:lsdException w:name="No List" w:semiHidden="1" w:unhideWhenUsed="1"/>
+    <w:lsdException w:name="Outline List 1" w:semiHidden="1" w:unhideWhenUsed="1"/>
+    <w:lsdException w:name="Outline List 2" w:semiHidden="1" w:unhideWhenUsed="1"/>
+    <w:lsdException w:name="Outline List 3" w:semiHidden="1" w:unhideWhenUsed="1"/>
+    <w:lsdException w:name="Table Simple 1" w:semiHidden="1" w:unhideWhenUsed="1"/>
+    <w:lsdException w:name="Table Simple 2" w:semiHidden="1" w:unhideWhenUsed="1"/>
+    <w:lsdException w:name="Table Simple 3" w:semiHidden="1" w:unhideWhenUsed="1"/>
+    <w:lsdException w:name="Table Classic 1" w:semiHidden="1" w:unhideWhenUsed="1"/>
+    <w:lsdException w:name="Table Classic 2" w:semiHidden="1" w:unhideWhenUsed="1"/>
+    <w:lsdException w:name="Table Classic 3" w:semiHidden="1" w:unhideWhenUsed="1"/>
+    <w:lsdException w:name="Table Classic 4" w:semiHidden="1" w:unhideWhenUsed="1"/>
+    <w:lsdException w:name="Table Colorful 1" w:semiHidden="1" w:unhideWhenUsed="1"/>
+    <w:lsdException w:name="Table Colorful 2" w:semiHidden="1" w:unhideWhenUsed="1"/>
+    <w:lsdException w:name="Table Colorful 3" w:semiHidden="1" w:unhideWhenUsed="1"/>
+    <w:lsdException w:name="Table Columns 1" w:semiHidden="1" w:unhideWhenUsed="1"/>
+    <w:lsdException w:name="Table Columns 2" w:semiHidden="1" w:unhideWhenUsed="1"/>
+    <w:lsdException w:name="Table Columns 3" w:semiHidden="1" w:unhideWhenUsed="1"/>
+    <w:lsdException w:name="Table Columns 4" w:semiHidden="1" w:unhideWhenUsed="1"/>
+    <w:lsdException w:name="Table Columns 5" w:semiHidden="1" w:unhideWhenUsed="1"/>
+    <w:lsdException w:name="Table Grid 1" w:semiHidden="1" w:unhideWhenUsed="1"/>
+    <w:lsdException w:name="Table Grid 2" w:semiHidden="1" w:unhideWhenUsed="1"/>
+    <w:lsdException w:name="Table Grid 3" w:semiHidden="1" w:unhideWhenUsed="1"/>
+    <w:lsdException w:name="Table Grid 4" w:semiHidden="1" w:unhideWhenUsed="1"/>
+    <w:lsdException w:name="Table Grid 5" w:semiHidden="1" w:unhideWhenUsed="1"/>
+    <w:lsdException w:name="Table Grid 6" w:semiHidden="1" w:unhideWhenUsed="1"/>
+    <w:lsdException w:name="Table Grid 7" w:semiHidden="1" w:unhideWhenUsed="1"/>
+    <w:lsdException w:name="Table Grid 8" w:semiHidden="1" w:unhideWhenUsed="1"/>
+    <w:lsdException w:name="Table List 1" w:semiHidden="1" w:unhideWhenUsed="1"/>
+    <w:lsdException w:name="Table List 2" w:semiHidden="1" w:unhideWhenUsed="1"/>
+    <w:lsdException w:name="Table List 3" w:semiHidden="1" w:unhideWhenUsed="1"/>
+    <w:lsdException w:name="Table List 4" w:semiHidden="1" w:unhideWhenUsed="1"/>
+    <w:lsdException w:name="Table List 5" w:semiHidden="1" w:unhideWhenUsed="1"/>
+    <w:lsdException w:name="Table List 6" w:semiHidden="1" w:unhideWhenUsed="1"/>
+    <w:lsdException w:name="Table List 7" w:semiHidden="1" w:unhideWhenUsed="1"/>
+    <w:lsdException w:name="Table List 8" w:semiHidden="1" w:unhideWhenUsed="1"/>
+    <w:lsdException w:name="Table 3D effects 1" w:semiHidden="1" w:unhideWhenUsed="1"/>
+    <w:lsdException w:name="Table 3D effects 2" w:semiHidden="1" w:unhideWhenUsed="1"/>
+    <w:lsdException w:name="Table 3D effects 3" w:semiHidden="1" w:unhideWhenUsed="1"/>
+    <w:lsdException w:name="Table Contemporary" w:semiHidden="1" w:unhideWhenUsed="1"/>
+    <w:lsdException w:name="Table Elegant" w:semiHidden="1" w:unhideWhenUsed="1"/>
+    <w:lsdException w:name="Table Professional" w:semiHidden="1" w:unhideWhenUsed="1"/>
+    <w:lsdException w:name="Table Subtle 1" w:semiHidden="1" w:unhideWhenUsed="1"/>
+    <w:lsdException w:name="Table Subtle 2" w:semiHidden="1" w:unhideWhenUsed="1"/>
+    <w:lsdException w:name="Table Web 1" w:semiHidden="1" w:unhideWhenUsed="1"/>
+    <w:lsdException w:name="Table Web 2" w:semiHidden="1" w:unhideWhenUsed="1"/>
+    <w:lsdException w:name="Table Web 3" w:semiHidden="1" w:unhideWhenUsed="1"/>
+    <w:lsdException w:name="Balloon Text" w:semiHidden="1" w:unhideWhenUsed="1"/>
+    <w:lsdException w:name="Table Grid" w:uiPriority="39"/>
+    <w:lsdException w:name="Table Theme" w:semiHidden="1" w:unhideWhenUsed="1"/>
+    <w:lsdException w:name="Placeholder Text" w:semiHidden="1"/>
+    <w:lsdException w:name="No Spacing" w:uiPriority="1" w:qFormat="1"/>
+    <w:lsdException w:name="Light Shading" w:uiPriority="60"/>
+    <w:lsdException w:name="Light List" w:uiPriority="61"/>
+    <w:lsdException w:name="Light Grid" w:uiPriority="62"/>
+    <w:lsdException w:name="Medium Shading 1" w:uiPriority="63"/>
+    <w:lsdException w:name="Medium Shading 2" w:uiPriority="64"/>
+    <w:lsdException w:name="Medium List 1" w:uiPriority="65"/>
+    <w:lsdException w:name="Medium List 2" w:uiPriority="66"/>
+    <w:lsdException w:name="Medium Grid 1" w:uiPriority="67"/>
+    <w:lsdException w:name="Medium Grid 2" w:uiPriority="68"/>
+    <w:lsdException w:name="Medium Grid 3" w:uiPriority="69"/>
+    <w:lsdException w:name="Dark List" w:uiPriority="70"/>
+    <w:lsdException w:name="Colorful Shading" w:uiPriority="71"/>
+    <w:lsdException w:name="Colorful List" w:uiPriority="72"/>
+    <w:lsdException w:name="Colorful Grid" w:uiPriority="73"/>
+    <w:lsdException w:name="Light Shading Accent 1" w:uiPriority="60"/>
+    <w:lsdException w:name="Light List Accent 1" w:uiPriority="61"/>
+    <w:lsdException w:name="Light Grid Accent 1" w:uiPriority="62"/>
+    <w:lsdException w:name="Medium Shading 1 Accent 1" w:uiPriority="63"/>
+    <w:lsdException w:name="Medium Shading 2 Accent 1" w:uiPriority="64"/>
+    <w:lsdException w:name="Medium List 1 Accent 1" w:uiPriority="65"/>
+    <w:lsdException w:name="Revision" w:semiHidden="1"/>
+    <w:lsdException w:name="List Paragraph" w:uiPriority="34" w:qFormat="1"/>
+    <w:lsdException w:name="Quote" w:uiPriority="29" w:qFormat="1"/>
+    <w:lsdException w:name="Intense Quote" w:uiPriority="30" w:qFormat="1"/>
+    <w:lsdException w:name="Medium List 2 Accent 1" w:uiPriority="66"/>
+    <w:lsdException w:name="Medium Grid 1 Accent 1" w:uiPriority="67"/>
+    <w:lsdException w:name="Medium Grid 2 Accent 1" w:uiPriority="68"/>
+    <w:lsdException w:name="Medium Grid 3 Accent 1" w:uiPriority="69"/>
+    <w:lsdException w:name="Dark List Accent 1" w:uiPriority="70"/>
+    <w:lsdException w:name="Colorful Shading Accent 1" w:uiPriority="71"/>
+    <w:lsdException w:name="Colorful List Accent 1" w:uiPriority="72"/>
+    <w:lsdException w:name="Colorful Grid Accent 1" w:uiPriority="73"/>
+    <w:lsdException w:name="Light Shading Accent 2" w:uiPriority="60"/>
+    <w:lsdException w:name="Light List Accent 2" w:uiPriority="61"/>
+    <w:lsdException w:name="Light Grid Accent 2" w:uiPriority="62"/>
+    <w:lsdException w:name="Medium Shading 1 Accent 2" w:uiPriority="63"/>
+    <w:lsdException w:name="Medium Shading 2 Accent 2" w:uiPriority="64"/>
+    <w:lsdException w:name="Medium List 1 Accent 2" w:uiPriority="65"/>
+    <w:lsdException w:name="Medium List 2 Accent 2" w:uiPriority="66"/>
+    <w:lsdException w:name="Medium Grid 1 Accent 2" w:uiPriority="67"/>
+    <w:lsdException w:name="Medium Grid 2 Accent 2" w:uiPriority="68"/>
+    <w:lsdException w:name="Medium Grid 3 Accent 2" w:uiPriority="69"/>
+    <w:lsdException w:name="Dark List Accent 2" w:uiPriority="70"/>
+    <w:lsdException w:name="Colorful Shading Accent 2" w:uiPriority="71"/>
+    <w:lsdException w:name="Colorful List Accent 2" w:uiPriority="72"/>
+    <w:lsdException w:name="Colorful Grid Accent 2" w:uiPriority="73"/>
+    <w:lsdException w:name="Light Shading Accent 3" w:uiPriority="60"/>
+    <w:lsdException w:name="Light List Accent 3" w:uiPriority="61"/>
+    <w:lsdException w:name="Light Grid Accent 3" w:uiPriority="62"/>
+    <w:lsdException w:name="Medium Shading 1 Accent 3" w:uiPriority="63"/>
+    <w:lsdException w:name="Medium Shading 2 Accent 3" w:uiPriority="64"/>
+    <w:lsdException w:name="Medium List 1 Accent 3" w:uiPriority="65"/>
+    <w:lsdException w:name="Medium List 2 Accent 3" w:uiPriority="66"/>
+    <w:lsdException w:name="Medium Grid 1 Accent 3" w:uiPriority="67"/>
+    <w:lsdException w:name="Medium Grid 2 Accent 3" w:uiPriority="68"/>
+    <w:lsdException w:name="Medium Grid 3 Accent 3" w:uiPriority="69"/>
+    <w:lsdException w:name="Dark List Accent 3" w:uiPriority="70"/>
+    <w:lsdException w:name="Colorful Shading Accent 3" w:uiPriority="71"/>
+    <w:lsdException w:name="Colorful List Accent 3" w:uiPriority="72"/>
+    <w:lsdException w:name="Colorful Grid Accent 3" w:uiPriority="73"/>
+    <w:lsdException w:name="Light Shading Accent 4" w:uiPriority="60"/>
+    <w:lsdException w:name="Light List Accent 4" w:uiPriority="61"/>
+    <w:lsdException w:name="Light Grid Accent 4" w:uiPriority="62"/>
+    <w:lsdException w:name="Medium Shading 1 Accent 4" w:uiPriority="63"/>
+    <w:lsdException w:name="Medium Shading 2 Accent 4" w:uiPriority="64"/>
+    <w:lsdException w:name="Medium List 1 Accent 4" w:uiPriority="65"/>
+    <w:lsdException w:name="Medium List 2 Accent 4" w:uiPriority="66"/>
+    <w:lsdException w:name="Medium Grid 1 Accent 4" w:uiPriority="67"/>
+    <w:lsdException w:name="Medium Grid 2 Accent 4" w:uiPriority="68"/>
+    <w:lsdException w:name="Medium Grid 3 Accent 4" w:uiPriority="69"/>
+    <w:lsdException w:name="Dark List Accent 4" w:uiPriority="70"/>
+    <w:lsdException w:name="Colorful Shading Accent 4" w:uiPriority="71"/>
+    <w:lsdException w:name="Colorful List Accent 4" w:uiPriority="72"/>
+    <w:lsdException w:name="Colorful Grid Accent 4" w:uiPriority="73"/>
+    <w:lsdException w:name="Light Shading Accent 5" w:uiPriority="60"/>
+    <w:lsdException w:name="Light List Accent 5" w:uiPriority="61"/>
+    <w:lsdException w:name="Light Grid Accent 5" w:uiPriority="62"/>
+    <w:lsdException w:name="Medium Shading 1 Accent 5" w:uiPriority="63"/>
+    <w:lsdException w:name="Medium Shading 2 Accent 5" w:uiPriority="64"/>
+    <w:lsdException w:name="Medium List 1 Accent 5" w:uiPriority="65"/>
+    <w:lsdException w:name="Medium List 2 Accent 5" w:uiPriority="66"/>
+    <w:lsdException w:name="Medium Grid 1 Accent 5" w:uiPriority="67"/>
+    <w:lsdException w:name="Medium Grid 2 Accent 5" w:uiPriority="68"/>
+    <w:lsdException w:name="Medium Grid 3 Accent 5" w:uiPriority="69"/>
+    <w:lsdException w:name="Dark List Accent 5" w:uiPriority="70"/>
+    <w:lsdException w:name="Colorful Shading Accent 5" w:uiPriority="71"/>
+    <w:lsdException w:name="Colorful List Accent 5" w:uiPriority="72"/>
+    <w:lsdException w:name="Colorful Grid Accent 5" w:uiPriority="73"/>
+    <w:lsdException w:name="Light Shading Accent 6" w:uiPriority="60"/>
+    <w:lsdException w:name="Light List Accent 6" w:uiPriority="61"/>
+    <w:lsdException w:name="Light Grid Accent 6" w:uiPriority="62"/>
+    <w:lsdException w:name="Medium Shading 1 Accent 6" w:uiPriority="63"/>
+    <w:lsdException w:name="Medium Shading 2 Accent 6" w:uiPriority="64"/>
+    <w:lsdException w:name="Medium List 1 Accent 6" w:uiPriority="65"/>
+    <w:lsdException w:name="Medium List 2 Accent 6" w:uiPriority="66"/>
+    <w:lsdException w:name="Medium Grid 1 Accent 6" w:uiPriority="67"/>
+    <w:lsdException w:name="Medium Grid 2 Accent 6" w:uiPriority="68"/>
+    <w:lsdException w:name="Medium Grid 3 Accent 6" w:uiPriority="69"/>
+    <w:lsdException w:name="Dark List Accent 6" w:uiPriority="70"/>
+    <w:lsdException w:name="Colorful Shading Accent 6" w:uiPriority="71"/>
+    <w:lsdException w:name="Colorful List Accent 6" w:uiPriority="72"/>
+    <w:lsdException w:name="Colorful Grid Accent 6" w:uiPriority="73"/>
+    <w:lsdException w:name="Subtle Emphasis" w:uiPriority="19" w:qFormat="1"/>
+    <w:lsdException w:name="Intense Emphasis" w:uiPriority="21" w:qFormat="1"/>
+    <w:lsdException w:name="Subtle Reference" w:uiPriority="31" w:qFormat="1"/>
+    <w:lsdException w:name="Intense Reference" w:uiPriority="32" w:qFormat="1"/>
+    <w:lsdException w:name="Book Title" w:uiPriority="33" w:qFormat="1"/>
+    <w:lsdException w:name="Bibliography" w:semiHidden="1" w:uiPriority="37" w:unhideWhenUsed="1"/>
+    <w:lsdException w:name="TOC Heading" w:semiHidden="1" w:uiPriority="39" w:unhideWhenUsed="1" w:qFormat="1"/>
+    <w:lsdException w:name="Plain Table 1" w:uiPriority="41"/>
+    <w:lsdException w:name="Plain Table 2" w:uiPriority="42"/>
+    <w:lsdException w:name="Plain Table 3" w:uiPriority="43"/>
+    <w:lsdException w:name="Plain Table 4" w:uiPriority="44"/>
+    <w:lsdException w:name="Plain Table 5" w:uiPriority="45"/>
+    <w:lsdException w:name="Grid Table Light" w:uiPriority="40"/>
+    <w:lsdException w:name="Grid Table 1 Light" w:uiPriority="46"/>
+    <w:lsdException w:name="Grid Table 2" w:uiPriority="47"/>
+    <w:lsdException w:name="Grid Table 3" w:uiPriority="48"/>
+    <w:lsdException w:name="Grid Table 4" w:uiPriority="49"/>
+    <w:lsdException w:name="Grid Table 5 Dark" w:uiPriority="50"/>
+    <w:lsdException w:name="Grid Table 6 Colorful" w:uiPriority="51"/>
+    <w:lsdException w:name="Grid Table 7 Colorful" w:uiPriority="52"/>
+    <w:lsdException w:name="Grid Table 1 Light Accent 1" w:uiPriority="46"/>
+    <w:lsdException w:name="Grid Table 2 Accent 1" w:uiPriority="47"/>
+    <w:lsdException w:name="Grid Table 3 Accent 1" w:uiPriority="48"/>
+    <w:lsdException w:name="Grid Table 4 Accent 1" w:uiPriority="49"/>
+    <w:lsdException w:name="Grid Table 5 Dark Accent 1" w:uiPriority="50"/>
+    <w:lsdException w:name="Grid Table 6 Colorful Accent 1" w:uiPriority="51"/>
+    <w:lsdException w:name="Grid Table 7 Colorful Accent 1" w:uiPriority="52"/>
+    <w:lsdException w:name="Grid Table 1 Light Accent 2" w:uiPriority="46"/>
+    <w:lsdException w:name="Grid Table 2 Accent 2" w:uiPriority="47"/>
+    <w:lsdException w:name="Grid Table 3 Accent 2" w:uiPriority="48"/>
+    <w:lsdException w:name="Grid Table 4 Accent 2" w:uiPriority="49"/>
+    <w:lsdException w:name="Grid Table 5 Dark Accent 2" w:uiPriority="50"/>
+    <w:lsdException w:name="Grid Table 6 Colorful Accent 2" w:uiPriority="51"/>
+    <w:lsdException w:name="Grid Table 7 Colorful Accent 2" w:uiPriority="52"/>
+    <w:lsdException w:name="Grid Table 1 Light Accent 3" w:uiPriority="46"/>
+    <w:lsdException w:name="Grid Table 2 Accent 3" w:uiPriority="47"/>
+    <w:lsdException w:name="Grid Table 3 Accent 3" w:uiPriority="48"/>
+    <w:lsdException w:name="Grid Table 4 Accent 3" w:uiPriority="49"/>
+    <w:lsdException w:name="Grid Table 5 Dark Accent 3" w:uiPriority="50"/>
+    <w:lsdException w:name="Grid Table 6 Colorful Accent 3" w:uiPriority="51"/>
+    <w:lsdException w:name="Grid Table 7 Colorful Accent 3" w:uiPriority="52"/>
+    <w:lsdException w:name="Grid Table 1 Light Accent 4" w:uiPriority="46"/>
+    <w:lsdException w:name="Grid Table 2 Accent 4" w:uiPriority="47"/>
+    <w:lsdException w:name="Grid Table 3 Accent 4" w:uiPriority="48"/>
+    <w:lsdException w:name="Grid Table 4 Accent 4" w:uiPriority="49"/>
+    <w:lsdException w:name="Grid Table 5 Dark Accent 4" w:uiPriority="50"/>
+    <w:lsdException w:name="Grid Table 6 Colorful Accent 4" w:uiPriority="51"/>
+    <w:lsdException w:name="Grid Table 7 Colorful Accent 4" w:uiPriority="52"/>
+    <w:lsdException w:name="Grid Table 1 Light Accent 5" w:uiPriority="46"/>
+    <w:lsdException w:name="Grid Table 2 Accent 5" w:uiPriority="47"/>
+    <w:lsdException w:name="Grid Table 3 Accent 5" w:uiPriority="48"/>
+    <w:lsdException w:name="Grid Table 4 Accent 5" w:uiPriority="49"/>
+    <w:lsdException w:name="Grid Table 5 Dark Accent 5" w:uiPriority="50"/>
+    <w:lsdException w:name="Grid Table 6 Colorful Accent 5" w:uiPriority="51"/>
+    <w:lsdException w:name="Grid Table 7 Colorful Accent 5" w:uiPriority="52"/>
+    <w:lsdException w:name="Grid Table 1 Light Accent 6" w:uiPriority="46"/>
+    <w:lsdException w:name="Grid Table 2 Accent 6" w:uiPriority="47"/>
+    <w:lsdException w:name="Grid Table 3 Accent 6" w:uiPriority="48"/>
+    <w:lsdException w:name="Grid Table 4 Accent 6" w:uiPriority="49"/>
+    <w:lsdException w:name="Grid Table 5 Dark Accent 6" w:uiPriority="50"/>
+    <w:lsdException w:name="Grid Table 6 Colorful Accent 6" w:uiPriority="51"/>
+    <w:lsdException w:name="Grid Table 7 Colorful Accent 6" w:uiPriority="52"/>
+    <w:lsdException w:name="List Table 1 Light" w:uiPriority="46"/>
+    <w:lsdException w:name="List Table 2" w:uiPriority="47"/>
+    <w:lsdException w:name="List Table 3" w:uiPriority="48"/>
+    <w:lsdException w:name="List Table 4" w:uiPriority="49"/>
+    <w:lsdException w:name="List Table 5 Dark" w:uiPriority="50"/>
+    <w:lsdException w:name="List Table 6 Colorful" w:uiPriority="51"/>
+    <w:lsdException w:name="List Table 7 Colorful" w:uiPriority="52"/>
+    <w:lsdException w:name="List Table 1 Light Accent 1" w:uiPriority="46"/>
+    <w:lsdException w:name="List Table 2 Accent 1" w:uiPriority="47"/>
+    <w:lsdException w:name="List Table 3 Accent 1" w:uiPriority="48"/>
+    <w:lsdException w:name="List Table 4 Accent 1" w:uiPriority="49"/>
+    <w:lsdException w:name="List Table 5 Dark Accent 1" w:uiPriority="50"/>
+    <w:lsdException w:name="List Table 6 Colorful Accent 1" w:uiPriority="51"/>
+    <w:lsdException w:name="List Table 7 Colorful Accent 1" w:uiPriority="52"/>
+    <w:lsdException w:name="List Table 1 Light Accent 2" w:uiPriority="46"/>
+    <w:lsdException w:name="List Table 2 Accent 2" w:uiPriority="47"/>
+    <w:lsdException w:name="List Table 3 Accent 2" w:uiPriority="48"/>
+    <w:lsdException w:name="List Table 4 Accent 2" w:uiPriority="49"/>
+    <w:lsdException w:name="List Table 5 Dark Accent 2" w:uiPriority="50"/>
+    <w:lsdException w:name="List Table 6 Colorful Accent 2" w:uiPriority="51"/>
+    <w:lsdException w:name="List Table 7 Colorful Accent 2" w:uiPriority="52"/>
+    <w:lsdException w:name="List Table 1 Light Accent 3" w:uiPriority="46"/>
+    <w:lsdException w:name="List Table 2 Accent 3" w:uiPriority="47"/>
+    <w:lsdException w:name="List Table 3 Accent 3" w:uiPriority="48"/>
+    <w:lsdException w:name="List Table 4 Accent 3" w:uiPriority="49"/>
+    <w:lsdException w:name="List Table 5 Dark Accent 3" w:uiPriority="50"/>
+    <w:lsdException w:name="List Table 6 Colorful Accent 3" w:uiPriority="51"/>
+    <w:lsdException w:name="List Table 7 Colorful Accent 3" w:uiPriority="52"/>
+    <w:lsdException w:name="List Table 1 Light Accent 4" w:uiPriority="46"/>
+    <w:lsdException w:name="List Table 2 Accent 4" w:uiPriority="47"/>
+    <w:lsdException w:name="List Table 3 Accent 4" w:uiPriority="48"/>
+    <w:lsdException w:name="List Table 4 Accent 4" w:uiPriority="49"/>
+    <w:lsdException w:name="List Table 5 Dark Accent 4" w:uiPriority="50"/>
+    <w:lsdException w:name="List Table 6 Colorful Accent 4" w:uiPriority="51"/>
+    <w:lsdException w:name="List Table 7 Colorful Accent 4" w:uiPriority="52"/>
+    <w:lsdException w:name="List Table 1 Light Accent 5" w:uiPriority="46"/>
+    <w:lsdException w:name="List Table 2 Accent 5" w:uiPriority="47"/>
+    <w:lsdException w:name="List Table 3 Accent 5" w:uiPriority="48"/>
+    <w:lsdException w:name="List Table 4 Accent 5" w:uiPriority="49"/>
+    <w:lsdException w:name="List Table 5 Dark Accent 5" w:uiPriority="50"/>
+    <w:lsdException w:name="List Table 6 Colorful Accent 5" w:uiPriority="51"/>
+    <w:lsdException w:name="List Table 7 Colorful Accent 5" w:uiPriority="52"/>
+    <w:lsdException w:name="List Table 1 Light Accent 6" w:uiPriority="46"/>
+    <w:lsdException w:name="List Table 2 Accent 6" w:uiPriority="47"/>
+    <w:lsdException w:name="List Table 3 Accent 6" w:uiPriority="48"/>
+    <w:lsdException w:name="List Table 4 Accent 6" w:uiPriority="49"/>
+    <w:lsdException w:name="List Table 5 Dark Accent 6" w:uiPriority="50"/>
+    <w:lsdException w:name="List Table 6 Colorful Accent 6" w:uiPriority="51"/>
+    <w:lsdException w:name="List Table 7 Colorful Accent 6" w:uiPriority="52"/>
   </w:latentStyles>
   <w:style w:type="paragraph" w:default="1" w:styleId="Normal">
     <w:name w:val="Normal"/>
@@ -5583,7 +5445,7 @@
   <a:extraClrSchemeLst/>
   <a:extLst>
     <a:ext uri="{05A4C25C-085E-4340-85A3-A5531E510DB2}">
-      <thm15:themeFamily xmlns:thm15="http://schemas.microsoft.com/office/thememl/2012/main" xmlns="" name="Office Theme" id="{62F939B6-93AF-4DB8-9C6B-D6C7DFDC589F}" vid="{4A3C46E8-61CC-4603-A589-7422A47A8E4A}"/>
+      <thm15:themeFamily xmlns:thm15="http://schemas.microsoft.com/office/thememl/2012/main" name="Office Theme" id="{62F939B6-93AF-4DB8-9C6B-D6C7DFDC589F}" vid="{4A3C46E8-61CC-4603-A589-7422A47A8E4A}"/>
     </a:ext>
   </a:extLst>
 </a:theme>

</xml_diff>

<commit_message>
Changes during IOTC May 8-10 Mahe
Post course changes to lectures and exercises
</commit_message>
<xml_diff>
--- a/Disused code/Misc/DLM_FAO/Agenda.docx
+++ b/Disused code/Misc/DLM_FAO/Agenda.docx
@@ -1,6 +1,6 @@
 
 <file path=word/document.xml><?xml version="1.0" encoding="utf-8"?>
-<w:document xmlns:wpc="http://schemas.microsoft.com/office/word/2010/wordprocessingCanvas" xmlns:mc="http://schemas.openxmlformats.org/markup-compatibility/2006" xmlns:o="urn:schemas-microsoft-com:office:office" xmlns:r="http://schemas.openxmlformats.org/officeDocument/2006/relationships" xmlns:m="http://schemas.openxmlformats.org/officeDocument/2006/math" xmlns:v="urn:schemas-microsoft-com:vml" xmlns:wp14="http://schemas.microsoft.com/office/word/2010/wordprocessingDrawing" xmlns:wp="http://schemas.openxmlformats.org/drawingml/2006/wordprocessingDrawing" xmlns:w10="urn:schemas-microsoft-com:office:word" xmlns:w="http://schemas.openxmlformats.org/wordprocessingml/2006/main" xmlns:w14="http://schemas.microsoft.com/office/word/2010/wordml" xmlns:w15="http://schemas.microsoft.com/office/word/2012/wordml" xmlns:wpg="http://schemas.microsoft.com/office/word/2010/wordprocessingGroup" xmlns:wpi="http://schemas.microsoft.com/office/word/2010/wordprocessingInk" xmlns:wne="http://schemas.microsoft.com/office/word/2006/wordml" xmlns:wps="http://schemas.microsoft.com/office/word/2010/wordprocessingShape" mc:Ignorable="w14 w15 wp14">
+<w:document xmlns:wpc="http://schemas.microsoft.com/office/word/2010/wordprocessingCanvas" xmlns:mc="http://schemas.openxmlformats.org/markup-compatibility/2006" xmlns:o="urn:schemas-microsoft-com:office:office" xmlns:r="http://schemas.openxmlformats.org/officeDocument/2006/relationships" xmlns:m="http://schemas.openxmlformats.org/officeDocument/2006/math" xmlns:v="urn:schemas-microsoft-com:vml" xmlns:wp14="http://schemas.microsoft.com/office/word/2010/wordprocessingDrawing" xmlns:wp="http://schemas.openxmlformats.org/drawingml/2006/wordprocessingDrawing" xmlns:w10="urn:schemas-microsoft-com:office:word" xmlns:w="http://schemas.openxmlformats.org/wordprocessingml/2006/main" xmlns:w14="http://schemas.microsoft.com/office/word/2010/wordml" xmlns:wpg="http://schemas.microsoft.com/office/word/2010/wordprocessingGroup" xmlns:wpi="http://schemas.microsoft.com/office/word/2010/wordprocessingInk" xmlns:wne="http://schemas.microsoft.com/office/word/2006/wordml" xmlns:wps="http://schemas.microsoft.com/office/word/2010/wordprocessingShape" mc:Ignorable="w14 wp14">
   <w:body>
     <w:p>
       <w:pPr>
@@ -50,7 +50,7 @@
                     </pic:cNvPicPr>
                   </pic:nvPicPr>
                   <pic:blipFill>
-                    <a:blip r:embed="rId7">
+                    <a:blip r:embed="rId8">
                       <a:extLst>
                         <a:ext uri="{28A0092B-C50C-407E-A947-70E740481C1C}">
                           <a14:useLocalDpi xmlns:a14="http://schemas.microsoft.com/office/drawing/2010/main" val="0"/>
@@ -157,8 +157,13 @@
         <w:t xml:space="preserve">Tom Carruthers and </w:t>
       </w:r>
       <w:r>
-        <w:t>Adrian Hordyk</w:t>
-      </w:r>
+        <w:t xml:space="preserve">Adrian </w:t>
+      </w:r>
+      <w:proofErr w:type="spellStart"/>
+      <w:r>
+        <w:t>Hordyk</w:t>
+      </w:r>
+      <w:proofErr w:type="spellEnd"/>
     </w:p>
     <w:p>
       <w:pPr>
@@ -326,7 +331,7 @@
               </wp:anchor>
             </w:drawing>
           </mc:Choice>
-          <mc:Fallback>
+          <mc:Fallback xmlns:w15="http://schemas.microsoft.com/office/word/2012/wordml">
             <w:pict>
               <v:line w14:anchorId="58FE61BA" id="Straight Connector 9" o:spid="_x0000_s1026" style="position:absolute;z-index:251659264;visibility:visible;mso-wrap-style:square;mso-width-percent:0;mso-height-percent:0;mso-wrap-distance-left:9pt;mso-wrap-distance-top:0;mso-wrap-distance-right:9pt;mso-wrap-distance-bottom:0;mso-position-horizontal:left;mso-position-horizontal-relative:margin;mso-position-vertical:absolute;mso-position-vertical-relative:text;mso-width-percent:0;mso-height-percent:0;mso-width-relative:margin;mso-height-relative:margin" from="0,5.45pt" to="272.25pt,5.45pt" o:gfxdata="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" strokecolor="black [3213]" strokeweight=".5pt">
                 <v:stroke joinstyle="miter"/>
@@ -627,7 +632,15 @@
         <w:t xml:space="preserve"> </w:t>
       </w:r>
       <w:r>
-        <w:t xml:space="preserve">Case Study 1: longtail tuna    </w:t>
+        <w:t xml:space="preserve">Case Study 1: </w:t>
+      </w:r>
+      <w:proofErr w:type="spellStart"/>
+      <w:r>
+        <w:t>longtail</w:t>
+      </w:r>
+      <w:proofErr w:type="spellEnd"/>
+      <w:r>
+        <w:t xml:space="preserve"> tuna    </w:t>
       </w:r>
     </w:p>
     <w:p>
@@ -729,7 +742,7 @@
               </wp:anchor>
             </w:drawing>
           </mc:Choice>
-          <mc:Fallback>
+          <mc:Fallback xmlns:w15="http://schemas.microsoft.com/office/word/2012/wordml">
             <w:pict>
               <v:line w14:anchorId="7F9EC53B" id="Straight Connector 2" o:spid="_x0000_s1026" style="position:absolute;z-index:251661312;visibility:visible;mso-wrap-style:square;mso-width-percent:0;mso-height-percent:0;mso-wrap-distance-left:9pt;mso-wrap-distance-top:0;mso-wrap-distance-right:9pt;mso-wrap-distance-bottom:0;mso-position-horizontal:absolute;mso-position-horizontal-relative:margin;mso-position-vertical:absolute;mso-position-vertical-relative:text;mso-width-percent:0;mso-height-percent:0;mso-width-relative:margin;mso-height-relative:margin" from="3.3pt,1.3pt" to="275.55pt,1.3pt" o:gfxdata="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" strokecolor="black [3213]" strokeweight=".5pt">
                 <v:stroke joinstyle="miter"/>
@@ -914,7 +927,15 @@
         <w:t>U</w:t>
       </w:r>
       <w:r>
-        <w:t xml:space="preserve">nderstand the problem DLMtool solves, its conceptual underpinnings, DLMtool features, </w:t>
+        <w:t xml:space="preserve">nderstand the problem DLMtool </w:t>
+      </w:r>
+      <w:proofErr w:type="gramStart"/>
+      <w:r>
+        <w:t>solves,</w:t>
+      </w:r>
+      <w:proofErr w:type="gramEnd"/>
+      <w:r>
+        <w:t xml:space="preserve"> its conceptual underpinnings, DLMtool features, </w:t>
       </w:r>
       <w:r>
         <w:t>and its</w:t>
@@ -1495,7 +1516,15 @@
         <w:t>Q</w:t>
       </w:r>
       <w:r>
-        <w:t>uantitative fisheries scientists familiar with R</w:t>
+        <w:t xml:space="preserve">uantitative fisheries </w:t>
+      </w:r>
+      <w:proofErr w:type="gramStart"/>
+      <w:r>
+        <w:t>scientists</w:t>
+      </w:r>
+      <w:proofErr w:type="gramEnd"/>
+      <w:r>
+        <w:t xml:space="preserve"> familiar with R</w:t>
       </w:r>
     </w:p>
     <w:p>
@@ -1584,15 +1613,21 @@
         <w:t>Installation</w:t>
       </w:r>
       <w:r>
-        <w:t xml:space="preserve"> (R</w:t>
+        <w:t xml:space="preserve"> (</w:t>
+      </w:r>
+      <w:proofErr w:type="spellStart"/>
+      <w:r>
+        <w:t>R</w:t>
       </w:r>
       <w:r>
         <w:t>S</w:t>
       </w:r>
-      <w:bookmarkStart w:id="0" w:name="_GoBack"/>
-      <w:bookmarkEnd w:id="0"/>
-      <w:r>
-        <w:t>tudio, R, installing package from CRAN)</w:t>
+      <w:r>
+        <w:t>tudio</w:t>
+      </w:r>
+      <w:proofErr w:type="spellEnd"/>
+      <w:r>
+        <w:t>, R, installing package from CRAN)</w:t>
       </w:r>
     </w:p>
     <w:p>
@@ -1853,9 +1888,11 @@
       <w:r>
         <w:t xml:space="preserve"> error (</w:t>
       </w:r>
+      <w:proofErr w:type="spellStart"/>
       <w:r>
         <w:t>Obs</w:t>
       </w:r>
+      <w:proofErr w:type="spellEnd"/>
       <w:r>
         <w:t xml:space="preserve">) </w:t>
       </w:r>
@@ -1897,12 +1934,14 @@
       <w:r>
         <w:t xml:space="preserve">Visualizing DLMtool Stock, Fleet, </w:t>
       </w:r>
+      <w:proofErr w:type="spellStart"/>
       <w:r>
         <w:t>O</w:t>
       </w:r>
       <w:r>
         <w:t>bs</w:t>
       </w:r>
+      <w:proofErr w:type="spellEnd"/>
       <w:r>
         <w:t>, Imp and OM objects</w:t>
       </w:r>
@@ -2035,7 +2074,15 @@
         <w:t>Q</w:t>
       </w:r>
       <w:r>
-        <w:t>uantitative fisheries scientists familiar with R</w:t>
+        <w:t xml:space="preserve">uantitative fisheries </w:t>
+      </w:r>
+      <w:proofErr w:type="gramStart"/>
+      <w:r>
+        <w:t>scientists</w:t>
+      </w:r>
+      <w:proofErr w:type="gramEnd"/>
+      <w:r>
+        <w:t xml:space="preserve"> familiar with R</w:t>
       </w:r>
     </w:p>
     <w:p>
@@ -2517,7 +2564,15 @@
         <w:t>Q</w:t>
       </w:r>
       <w:r>
-        <w:t>uantitative fisheries scientists familiar with R (who have completed Module 3)</w:t>
+        <w:t xml:space="preserve">uantitative fisheries </w:t>
+      </w:r>
+      <w:proofErr w:type="gramStart"/>
+      <w:r>
+        <w:t>scientists</w:t>
+      </w:r>
+      <w:proofErr w:type="gramEnd"/>
+      <w:r>
+        <w:t xml:space="preserve"> familiar with R (who have completed Module 3)</w:t>
       </w:r>
     </w:p>
     <w:p>
@@ -2761,11 +2816,6 @@
       <w:r>
         <w:t>Determine which MPs can be applied to Data</w:t>
       </w:r>
-    </w:p>
-    <w:p>
-      <w:pPr>
-        <w:pStyle w:val="ListParagraph"/>
-      </w:pPr>
     </w:p>
     <w:p>
       <w:r>
@@ -2945,7 +2995,15 @@
         <w:t xml:space="preserve">Quantitative </w:t>
       </w:r>
       <w:r>
-        <w:t>fisheries scientists familiar with R (who have completed Module 3)</w:t>
+        <w:t xml:space="preserve">fisheries </w:t>
+      </w:r>
+      <w:proofErr w:type="gramStart"/>
+      <w:r>
+        <w:t>scientists</w:t>
+      </w:r>
+      <w:proofErr w:type="gramEnd"/>
+      <w:r>
+        <w:t xml:space="preserve"> familiar with R (who have completed Module 3)</w:t>
       </w:r>
     </w:p>
     <w:p>
@@ -3165,6 +3223,18 @@
     </w:p>
     <w:p>
       <w:pPr>
+        <w:pStyle w:val="ListParagraph"/>
+        <w:numPr>
+          <w:ilvl w:val="0"/>
+          <w:numId w:val="1"/>
+        </w:numPr>
+      </w:pPr>
+      <w:r>
+        <w:t>Tips for MP design</w:t>
+      </w:r>
+    </w:p>
+    <w:p>
+      <w:pPr>
         <w:ind w:left="142"/>
       </w:pPr>
       <w:r>
@@ -3211,35 +3281,35 @@
         </w:numPr>
       </w:pPr>
       <w:r>
+        <w:t>Effort controls</w:t>
+      </w:r>
+    </w:p>
+    <w:p>
+      <w:pPr>
+        <w:pStyle w:val="ListParagraph"/>
+        <w:numPr>
+          <w:ilvl w:val="0"/>
+          <w:numId w:val="1"/>
+        </w:numPr>
+      </w:pPr>
+      <w:r>
+        <w:t>Spatial controls</w:t>
+      </w:r>
+    </w:p>
+    <w:p>
+      <w:pPr>
+        <w:pStyle w:val="ListParagraph"/>
+        <w:numPr>
+          <w:ilvl w:val="0"/>
+          <w:numId w:val="1"/>
+        </w:numPr>
+      </w:pPr>
+      <w:r>
         <w:t>Size limits (relative to maturity and in absolute terms)</w:t>
       </w:r>
     </w:p>
     <w:p>
       <w:pPr>
-        <w:pStyle w:val="ListParagraph"/>
-        <w:numPr>
-          <w:ilvl w:val="0"/>
-          <w:numId w:val="1"/>
-        </w:numPr>
-      </w:pPr>
-      <w:r>
-        <w:t>Spatial controls</w:t>
-      </w:r>
-    </w:p>
-    <w:p>
-      <w:pPr>
-        <w:pStyle w:val="ListParagraph"/>
-        <w:numPr>
-          <w:ilvl w:val="0"/>
-          <w:numId w:val="1"/>
-        </w:numPr>
-      </w:pPr>
-      <w:r>
-        <w:t>Effort controls</w:t>
-      </w:r>
-    </w:p>
-    <w:p>
-      <w:pPr>
         <w:ind w:left="142"/>
       </w:pPr>
     </w:p>
@@ -3327,19 +3397,22 @@
         </w:numPr>
       </w:pPr>
       <w:r>
-        <w:t>Conditioning OM by SRA</w:t>
-      </w:r>
-    </w:p>
-    <w:p>
-      <w:pPr>
-        <w:pStyle w:val="ListParagraph"/>
-        <w:numPr>
-          <w:ilvl w:val="0"/>
-          <w:numId w:val="1"/>
-        </w:numPr>
-      </w:pPr>
-      <w:r>
-        <w:t>Conditioning OM by SS</w:t>
+        <w:t xml:space="preserve">Conditioning OM by </w:t>
+      </w:r>
+      <w:r>
+        <w:t>Stochastic Stock Reduction Analysis</w:t>
+      </w:r>
+    </w:p>
+    <w:p>
+      <w:pPr>
+        <w:pStyle w:val="ListParagraph"/>
+        <w:numPr>
+          <w:ilvl w:val="0"/>
+          <w:numId w:val="1"/>
+        </w:numPr>
+      </w:pPr>
+      <w:r>
+        <w:t>Conditioning OM by Stock Synthesis</w:t>
       </w:r>
     </w:p>
     <w:p>
@@ -3564,6 +3637,18 @@
         </w:numPr>
       </w:pPr>
       <w:r>
+        <w:t>MP selection by satisficing</w:t>
+      </w:r>
+    </w:p>
+    <w:p>
+      <w:pPr>
+        <w:pStyle w:val="ListParagraph"/>
+        <w:numPr>
+          <w:ilvl w:val="0"/>
+          <w:numId w:val="1"/>
+        </w:numPr>
+      </w:pPr>
+      <w:r>
         <w:t>Quality of data</w:t>
       </w:r>
     </w:p>
@@ -3588,16 +3673,7 @@
         </w:numPr>
       </w:pPr>
       <w:r>
-        <w:t>Asymmetry in risk of model assumptions (steepness</w:t>
-      </w:r>
-      <w:r>
-        <w:t xml:space="preserve">, M </w:t>
-      </w:r>
-      <w:r>
-        <w:t>etc.</w:t>
-      </w:r>
-      <w:r>
-        <w:t>)</w:t>
+        <w:t>Implementation error</w:t>
       </w:r>
     </w:p>
     <w:p>
@@ -3683,18 +3759,6 @@
     </w:p>
     <w:p>
       <w:pPr>
-        <w:pStyle w:val="ListParagraph"/>
-        <w:numPr>
-          <w:ilvl w:val="0"/>
-          <w:numId w:val="1"/>
-        </w:numPr>
-      </w:pPr>
-      <w:r>
-        <w:t>MP selection</w:t>
-      </w:r>
-    </w:p>
-    <w:p>
-      <w:pPr>
         <w:ind w:left="142"/>
       </w:pPr>
     </w:p>
@@ -3764,6 +3828,8 @@
           <w:b/>
         </w:rPr>
       </w:pPr>
+      <w:bookmarkStart w:id="0" w:name="_GoBack"/>
+      <w:bookmarkEnd w:id="0"/>
       <w:r>
         <w:rPr>
           <w:b/>
@@ -3794,12 +3860,14 @@
         </w:rPr>
         <w:t xml:space="preserve">: IOTC case study, </w:t>
       </w:r>
+      <w:proofErr w:type="spellStart"/>
       <w:r>
         <w:rPr>
           <w:b/>
         </w:rPr>
         <w:t>longtail</w:t>
       </w:r>
+      <w:proofErr w:type="spellEnd"/>
       <w:r>
         <w:rPr>
           <w:b/>
@@ -3863,9 +3931,11 @@
       <w:r>
         <w:t xml:space="preserve">Lecture CS1: </w:t>
       </w:r>
+      <w:proofErr w:type="spellStart"/>
       <w:r>
         <w:t>longtail</w:t>
       </w:r>
+      <w:proofErr w:type="spellEnd"/>
       <w:r>
         <w:t xml:space="preserve"> tuna operating model specification </w:t>
       </w:r>
@@ -3888,7 +3958,15 @@
         <w:ind w:left="1418" w:hanging="1276"/>
       </w:pPr>
       <w:r>
-        <w:t>Exercise CS1: longtail tuna analyses and interpretation</w:t>
+        <w:t xml:space="preserve">Exercise CS1: </w:t>
+      </w:r>
+      <w:proofErr w:type="spellStart"/>
+      <w:r>
+        <w:t>longtail</w:t>
+      </w:r>
+      <w:proofErr w:type="spellEnd"/>
+      <w:r>
+        <w:t xml:space="preserve"> tuna analyses and interpretation</w:t>
       </w:r>
       <w:r>
         <w:tab/>
@@ -4070,7 +4148,13 @@
         <w:ind w:left="1418" w:hanging="1276"/>
       </w:pPr>
       <w:r>
-        <w:t xml:space="preserve">Lecture CS1: yellowfin tuna operating model specification </w:t>
+        <w:t>Lecture CS</w:t>
+      </w:r>
+      <w:r>
+        <w:t>2</w:t>
+      </w:r>
+      <w:r>
+        <w:t xml:space="preserve">: yellowfin tuna operating model specification </w:t>
       </w:r>
       <w:r>
         <w:tab/>
@@ -4091,7 +4175,13 @@
         <w:ind w:left="1418" w:hanging="1276"/>
       </w:pPr>
       <w:r>
-        <w:t>Exercise CS1: yellowfin tuna analyses and interpretation</w:t>
+        <w:t>Exercise CS</w:t>
+      </w:r>
+      <w:r>
+        <w:t>2</w:t>
+      </w:r>
+      <w:r>
+        <w:t>: yellowfin tuna analyses and interpretation</w:t>
       </w:r>
       <w:r>
         <w:tab/>
@@ -4130,12 +4220,12 @@
       </w:pPr>
     </w:p>
     <w:sectPr>
-      <w:headerReference w:type="even" r:id="rId8"/>
-      <w:headerReference w:type="default" r:id="rId9"/>
-      <w:footerReference w:type="even" r:id="rId10"/>
-      <w:footerReference w:type="default" r:id="rId11"/>
-      <w:headerReference w:type="first" r:id="rId12"/>
-      <w:footerReference w:type="first" r:id="rId13"/>
+      <w:headerReference w:type="even" r:id="rId9"/>
+      <w:headerReference w:type="default" r:id="rId10"/>
+      <w:footerReference w:type="even" r:id="rId11"/>
+      <w:footerReference w:type="default" r:id="rId12"/>
+      <w:headerReference w:type="first" r:id="rId13"/>
+      <w:footerReference w:type="first" r:id="rId14"/>
       <w:pgSz w:w="11907" w:h="16839" w:code="9"/>
       <w:pgMar w:top="2269" w:right="1275" w:bottom="1440" w:left="1134" w:header="708" w:footer="708" w:gutter="0"/>
       <w:cols w:space="708"/>
@@ -4147,7 +4237,7 @@
 </file>
 
 <file path=word/endnotes.xml><?xml version="1.0" encoding="utf-8"?>
-<w:endnotes xmlns:wpc="http://schemas.microsoft.com/office/word/2010/wordprocessingCanvas" xmlns:mc="http://schemas.openxmlformats.org/markup-compatibility/2006" xmlns:o="urn:schemas-microsoft-com:office:office" xmlns:r="http://schemas.openxmlformats.org/officeDocument/2006/relationships" xmlns:m="http://schemas.openxmlformats.org/officeDocument/2006/math" xmlns:v="urn:schemas-microsoft-com:vml" xmlns:wp14="http://schemas.microsoft.com/office/word/2010/wordprocessingDrawing" xmlns:wp="http://schemas.openxmlformats.org/drawingml/2006/wordprocessingDrawing" xmlns:w10="urn:schemas-microsoft-com:office:word" xmlns:w="http://schemas.openxmlformats.org/wordprocessingml/2006/main" xmlns:w14="http://schemas.microsoft.com/office/word/2010/wordml" xmlns:w15="http://schemas.microsoft.com/office/word/2012/wordml" xmlns:wpg="http://schemas.microsoft.com/office/word/2010/wordprocessingGroup" xmlns:wpi="http://schemas.microsoft.com/office/word/2010/wordprocessingInk" xmlns:wne="http://schemas.microsoft.com/office/word/2006/wordml" xmlns:wps="http://schemas.microsoft.com/office/word/2010/wordprocessingShape" mc:Ignorable="w14 w15 wp14">
+<w:endnotes xmlns:wpc="http://schemas.microsoft.com/office/word/2010/wordprocessingCanvas" xmlns:mc="http://schemas.openxmlformats.org/markup-compatibility/2006" xmlns:o="urn:schemas-microsoft-com:office:office" xmlns:r="http://schemas.openxmlformats.org/officeDocument/2006/relationships" xmlns:m="http://schemas.openxmlformats.org/officeDocument/2006/math" xmlns:v="urn:schemas-microsoft-com:vml" xmlns:wp14="http://schemas.microsoft.com/office/word/2010/wordprocessingDrawing" xmlns:wp="http://schemas.openxmlformats.org/drawingml/2006/wordprocessingDrawing" xmlns:w10="urn:schemas-microsoft-com:office:word" xmlns:w="http://schemas.openxmlformats.org/wordprocessingml/2006/main" xmlns:w14="http://schemas.microsoft.com/office/word/2010/wordml" xmlns:wpg="http://schemas.microsoft.com/office/word/2010/wordprocessingGroup" xmlns:wpi="http://schemas.microsoft.com/office/word/2010/wordprocessingInk" xmlns:wne="http://schemas.microsoft.com/office/word/2006/wordml" xmlns:wps="http://schemas.microsoft.com/office/word/2010/wordprocessingShape" mc:Ignorable="w14 wp14">
   <w:endnote w:type="separator" w:id="-1">
     <w:p>
       <w:pPr>
@@ -4172,7 +4262,7 @@
 </file>
 
 <file path=word/footer1.xml><?xml version="1.0" encoding="utf-8"?>
-<w:ftr xmlns:wpc="http://schemas.microsoft.com/office/word/2010/wordprocessingCanvas" xmlns:mc="http://schemas.openxmlformats.org/markup-compatibility/2006" xmlns:o="urn:schemas-microsoft-com:office:office" xmlns:r="http://schemas.openxmlformats.org/officeDocument/2006/relationships" xmlns:m="http://schemas.openxmlformats.org/officeDocument/2006/math" xmlns:v="urn:schemas-microsoft-com:vml" xmlns:wp14="http://schemas.microsoft.com/office/word/2010/wordprocessingDrawing" xmlns:wp="http://schemas.openxmlformats.org/drawingml/2006/wordprocessingDrawing" xmlns:w10="urn:schemas-microsoft-com:office:word" xmlns:w="http://schemas.openxmlformats.org/wordprocessingml/2006/main" xmlns:w14="http://schemas.microsoft.com/office/word/2010/wordml" xmlns:w15="http://schemas.microsoft.com/office/word/2012/wordml" xmlns:wpg="http://schemas.microsoft.com/office/word/2010/wordprocessingGroup" xmlns:wpi="http://schemas.microsoft.com/office/word/2010/wordprocessingInk" xmlns:wne="http://schemas.microsoft.com/office/word/2006/wordml" xmlns:wps="http://schemas.microsoft.com/office/word/2010/wordprocessingShape" mc:Ignorable="w14 w15 wp14">
+<w:ftr xmlns:wpc="http://schemas.microsoft.com/office/word/2010/wordprocessingCanvas" xmlns:mc="http://schemas.openxmlformats.org/markup-compatibility/2006" xmlns:o="urn:schemas-microsoft-com:office:office" xmlns:r="http://schemas.openxmlformats.org/officeDocument/2006/relationships" xmlns:m="http://schemas.openxmlformats.org/officeDocument/2006/math" xmlns:v="urn:schemas-microsoft-com:vml" xmlns:wp14="http://schemas.microsoft.com/office/word/2010/wordprocessingDrawing" xmlns:wp="http://schemas.openxmlformats.org/drawingml/2006/wordprocessingDrawing" xmlns:w10="urn:schemas-microsoft-com:office:word" xmlns:w="http://schemas.openxmlformats.org/wordprocessingml/2006/main" xmlns:w14="http://schemas.microsoft.com/office/word/2010/wordml" xmlns:wpg="http://schemas.microsoft.com/office/word/2010/wordprocessingGroup" xmlns:wpi="http://schemas.microsoft.com/office/word/2010/wordprocessingInk" xmlns:wne="http://schemas.microsoft.com/office/word/2006/wordml" xmlns:wps="http://schemas.microsoft.com/office/word/2010/wordprocessingShape" mc:Ignorable="w14 wp14">
   <w:p>
     <w:pPr>
       <w:pStyle w:val="Footer"/>
@@ -4182,7 +4272,7 @@
 </file>
 
 <file path=word/footer2.xml><?xml version="1.0" encoding="utf-8"?>
-<w:ftr xmlns:wpc="http://schemas.microsoft.com/office/word/2010/wordprocessingCanvas" xmlns:mc="http://schemas.openxmlformats.org/markup-compatibility/2006" xmlns:o="urn:schemas-microsoft-com:office:office" xmlns:r="http://schemas.openxmlformats.org/officeDocument/2006/relationships" xmlns:m="http://schemas.openxmlformats.org/officeDocument/2006/math" xmlns:v="urn:schemas-microsoft-com:vml" xmlns:wp14="http://schemas.microsoft.com/office/word/2010/wordprocessingDrawing" xmlns:wp="http://schemas.openxmlformats.org/drawingml/2006/wordprocessingDrawing" xmlns:w10="urn:schemas-microsoft-com:office:word" xmlns:w="http://schemas.openxmlformats.org/wordprocessingml/2006/main" xmlns:w14="http://schemas.microsoft.com/office/word/2010/wordml" xmlns:w15="http://schemas.microsoft.com/office/word/2012/wordml" xmlns:wpg="http://schemas.microsoft.com/office/word/2010/wordprocessingGroup" xmlns:wpi="http://schemas.microsoft.com/office/word/2010/wordprocessingInk" xmlns:wne="http://schemas.microsoft.com/office/word/2006/wordml" xmlns:wps="http://schemas.microsoft.com/office/word/2010/wordprocessingShape" mc:Ignorable="w14 w15 wp14">
+<w:ftr xmlns:wpc="http://schemas.microsoft.com/office/word/2010/wordprocessingCanvas" xmlns:mc="http://schemas.openxmlformats.org/markup-compatibility/2006" xmlns:o="urn:schemas-microsoft-com:office:office" xmlns:r="http://schemas.openxmlformats.org/officeDocument/2006/relationships" xmlns:m="http://schemas.openxmlformats.org/officeDocument/2006/math" xmlns:v="urn:schemas-microsoft-com:vml" xmlns:wp14="http://schemas.microsoft.com/office/word/2010/wordprocessingDrawing" xmlns:wp="http://schemas.openxmlformats.org/drawingml/2006/wordprocessingDrawing" xmlns:w10="urn:schemas-microsoft-com:office:word" xmlns:w="http://schemas.openxmlformats.org/wordprocessingml/2006/main" xmlns:w14="http://schemas.microsoft.com/office/word/2010/wordml" xmlns:wpg="http://schemas.microsoft.com/office/word/2010/wordprocessingGroup" xmlns:wpi="http://schemas.microsoft.com/office/word/2010/wordprocessingInk" xmlns:wne="http://schemas.microsoft.com/office/word/2006/wordml" xmlns:wps="http://schemas.microsoft.com/office/word/2010/wordprocessingShape" mc:Ignorable="w14 wp14">
   <w:sdt>
     <w:sdtPr>
       <w:id w:val="1404717455"/>
@@ -4215,7 +4305,7 @@
           <w:rPr>
             <w:noProof/>
           </w:rPr>
-          <w:t>2</w:t>
+          <w:t>8</w:t>
         </w:r>
         <w:r>
           <w:rPr>
@@ -4235,7 +4325,7 @@
 </file>
 
 <file path=word/footer3.xml><?xml version="1.0" encoding="utf-8"?>
-<w:ftr xmlns:wpc="http://schemas.microsoft.com/office/word/2010/wordprocessingCanvas" xmlns:mc="http://schemas.openxmlformats.org/markup-compatibility/2006" xmlns:o="urn:schemas-microsoft-com:office:office" xmlns:r="http://schemas.openxmlformats.org/officeDocument/2006/relationships" xmlns:m="http://schemas.openxmlformats.org/officeDocument/2006/math" xmlns:v="urn:schemas-microsoft-com:vml" xmlns:wp14="http://schemas.microsoft.com/office/word/2010/wordprocessingDrawing" xmlns:wp="http://schemas.openxmlformats.org/drawingml/2006/wordprocessingDrawing" xmlns:w10="urn:schemas-microsoft-com:office:word" xmlns:w="http://schemas.openxmlformats.org/wordprocessingml/2006/main" xmlns:w14="http://schemas.microsoft.com/office/word/2010/wordml" xmlns:w15="http://schemas.microsoft.com/office/word/2012/wordml" xmlns:wpg="http://schemas.microsoft.com/office/word/2010/wordprocessingGroup" xmlns:wpi="http://schemas.microsoft.com/office/word/2010/wordprocessingInk" xmlns:wne="http://schemas.microsoft.com/office/word/2006/wordml" xmlns:wps="http://schemas.microsoft.com/office/word/2010/wordprocessingShape" mc:Ignorable="w14 w15 wp14">
+<w:ftr xmlns:wpc="http://schemas.microsoft.com/office/word/2010/wordprocessingCanvas" xmlns:mc="http://schemas.openxmlformats.org/markup-compatibility/2006" xmlns:o="urn:schemas-microsoft-com:office:office" xmlns:r="http://schemas.openxmlformats.org/officeDocument/2006/relationships" xmlns:m="http://schemas.openxmlformats.org/officeDocument/2006/math" xmlns:v="urn:schemas-microsoft-com:vml" xmlns:wp14="http://schemas.microsoft.com/office/word/2010/wordprocessingDrawing" xmlns:wp="http://schemas.openxmlformats.org/drawingml/2006/wordprocessingDrawing" xmlns:w10="urn:schemas-microsoft-com:office:word" xmlns:w="http://schemas.openxmlformats.org/wordprocessingml/2006/main" xmlns:w14="http://schemas.microsoft.com/office/word/2010/wordml" xmlns:wpg="http://schemas.microsoft.com/office/word/2010/wordprocessingGroup" xmlns:wpi="http://schemas.microsoft.com/office/word/2010/wordprocessingInk" xmlns:wne="http://schemas.microsoft.com/office/word/2006/wordml" xmlns:wps="http://schemas.microsoft.com/office/word/2010/wordprocessingShape" mc:Ignorable="w14 wp14">
   <w:p>
     <w:pPr>
       <w:pStyle w:val="Footer"/>
@@ -4245,7 +4335,7 @@
 </file>
 
 <file path=word/footnotes.xml><?xml version="1.0" encoding="utf-8"?>
-<w:footnotes xmlns:wpc="http://schemas.microsoft.com/office/word/2010/wordprocessingCanvas" xmlns:mc="http://schemas.openxmlformats.org/markup-compatibility/2006" xmlns:o="urn:schemas-microsoft-com:office:office" xmlns:r="http://schemas.openxmlformats.org/officeDocument/2006/relationships" xmlns:m="http://schemas.openxmlformats.org/officeDocument/2006/math" xmlns:v="urn:schemas-microsoft-com:vml" xmlns:wp14="http://schemas.microsoft.com/office/word/2010/wordprocessingDrawing" xmlns:wp="http://schemas.openxmlformats.org/drawingml/2006/wordprocessingDrawing" xmlns:w10="urn:schemas-microsoft-com:office:word" xmlns:w="http://schemas.openxmlformats.org/wordprocessingml/2006/main" xmlns:w14="http://schemas.microsoft.com/office/word/2010/wordml" xmlns:w15="http://schemas.microsoft.com/office/word/2012/wordml" xmlns:wpg="http://schemas.microsoft.com/office/word/2010/wordprocessingGroup" xmlns:wpi="http://schemas.microsoft.com/office/word/2010/wordprocessingInk" xmlns:wne="http://schemas.microsoft.com/office/word/2006/wordml" xmlns:wps="http://schemas.microsoft.com/office/word/2010/wordprocessingShape" mc:Ignorable="w14 w15 wp14">
+<w:footnotes xmlns:wpc="http://schemas.microsoft.com/office/word/2010/wordprocessingCanvas" xmlns:mc="http://schemas.openxmlformats.org/markup-compatibility/2006" xmlns:o="urn:schemas-microsoft-com:office:office" xmlns:r="http://schemas.openxmlformats.org/officeDocument/2006/relationships" xmlns:m="http://schemas.openxmlformats.org/officeDocument/2006/math" xmlns:v="urn:schemas-microsoft-com:vml" xmlns:wp14="http://schemas.microsoft.com/office/word/2010/wordprocessingDrawing" xmlns:wp="http://schemas.openxmlformats.org/drawingml/2006/wordprocessingDrawing" xmlns:w10="urn:schemas-microsoft-com:office:word" xmlns:w="http://schemas.openxmlformats.org/wordprocessingml/2006/main" xmlns:w14="http://schemas.microsoft.com/office/word/2010/wordml" xmlns:wpg="http://schemas.microsoft.com/office/word/2010/wordprocessingGroup" xmlns:wpi="http://schemas.microsoft.com/office/word/2010/wordprocessingInk" xmlns:wne="http://schemas.microsoft.com/office/word/2006/wordml" xmlns:wps="http://schemas.microsoft.com/office/word/2010/wordprocessingShape" mc:Ignorable="w14 wp14">
   <w:footnote w:type="separator" w:id="-1">
     <w:p>
       <w:pPr>
@@ -4270,7 +4360,7 @@
 </file>
 
 <file path=word/header1.xml><?xml version="1.0" encoding="utf-8"?>
-<w:hdr xmlns:wpc="http://schemas.microsoft.com/office/word/2010/wordprocessingCanvas" xmlns:mc="http://schemas.openxmlformats.org/markup-compatibility/2006" xmlns:o="urn:schemas-microsoft-com:office:office" xmlns:r="http://schemas.openxmlformats.org/officeDocument/2006/relationships" xmlns:m="http://schemas.openxmlformats.org/officeDocument/2006/math" xmlns:v="urn:schemas-microsoft-com:vml" xmlns:wp14="http://schemas.microsoft.com/office/word/2010/wordprocessingDrawing" xmlns:wp="http://schemas.openxmlformats.org/drawingml/2006/wordprocessingDrawing" xmlns:w10="urn:schemas-microsoft-com:office:word" xmlns:w="http://schemas.openxmlformats.org/wordprocessingml/2006/main" xmlns:w14="http://schemas.microsoft.com/office/word/2010/wordml" xmlns:w15="http://schemas.microsoft.com/office/word/2012/wordml" xmlns:wpg="http://schemas.microsoft.com/office/word/2010/wordprocessingGroup" xmlns:wpi="http://schemas.microsoft.com/office/word/2010/wordprocessingInk" xmlns:wne="http://schemas.microsoft.com/office/word/2006/wordml" xmlns:wps="http://schemas.microsoft.com/office/word/2010/wordprocessingShape" mc:Ignorable="w14 w15 wp14">
+<w:hdr xmlns:wpc="http://schemas.microsoft.com/office/word/2010/wordprocessingCanvas" xmlns:mc="http://schemas.openxmlformats.org/markup-compatibility/2006" xmlns:o="urn:schemas-microsoft-com:office:office" xmlns:r="http://schemas.openxmlformats.org/officeDocument/2006/relationships" xmlns:m="http://schemas.openxmlformats.org/officeDocument/2006/math" xmlns:v="urn:schemas-microsoft-com:vml" xmlns:wp14="http://schemas.microsoft.com/office/word/2010/wordprocessingDrawing" xmlns:wp="http://schemas.openxmlformats.org/drawingml/2006/wordprocessingDrawing" xmlns:w10="urn:schemas-microsoft-com:office:word" xmlns:w="http://schemas.openxmlformats.org/wordprocessingml/2006/main" xmlns:w14="http://schemas.microsoft.com/office/word/2010/wordml" xmlns:wpg="http://schemas.microsoft.com/office/word/2010/wordprocessingGroup" xmlns:wpi="http://schemas.microsoft.com/office/word/2010/wordprocessingInk" xmlns:wne="http://schemas.microsoft.com/office/word/2006/wordml" xmlns:wps="http://schemas.microsoft.com/office/word/2010/wordprocessingShape" mc:Ignorable="w14 wp14">
   <w:p>
     <w:pPr>
       <w:pStyle w:val="Header"/>
@@ -4280,7 +4370,7 @@
 </file>
 
 <file path=word/header2.xml><?xml version="1.0" encoding="utf-8"?>
-<w:hdr xmlns:wpc="http://schemas.microsoft.com/office/word/2010/wordprocessingCanvas" xmlns:mc="http://schemas.openxmlformats.org/markup-compatibility/2006" xmlns:o="urn:schemas-microsoft-com:office:office" xmlns:r="http://schemas.openxmlformats.org/officeDocument/2006/relationships" xmlns:m="http://schemas.openxmlformats.org/officeDocument/2006/math" xmlns:v="urn:schemas-microsoft-com:vml" xmlns:wp14="http://schemas.microsoft.com/office/word/2010/wordprocessingDrawing" xmlns:wp="http://schemas.openxmlformats.org/drawingml/2006/wordprocessingDrawing" xmlns:w10="urn:schemas-microsoft-com:office:word" xmlns:w="http://schemas.openxmlformats.org/wordprocessingml/2006/main" xmlns:w14="http://schemas.microsoft.com/office/word/2010/wordml" xmlns:w15="http://schemas.microsoft.com/office/word/2012/wordml" xmlns:wpg="http://schemas.microsoft.com/office/word/2010/wordprocessingGroup" xmlns:wpi="http://schemas.microsoft.com/office/word/2010/wordprocessingInk" xmlns:wne="http://schemas.microsoft.com/office/word/2006/wordml" xmlns:wps="http://schemas.microsoft.com/office/word/2010/wordprocessingShape" mc:Ignorable="w14 w15 wp14">
+<w:hdr xmlns:wpc="http://schemas.microsoft.com/office/word/2010/wordprocessingCanvas" xmlns:mc="http://schemas.openxmlformats.org/markup-compatibility/2006" xmlns:o="urn:schemas-microsoft-com:office:office" xmlns:r="http://schemas.openxmlformats.org/officeDocument/2006/relationships" xmlns:m="http://schemas.openxmlformats.org/officeDocument/2006/math" xmlns:v="urn:schemas-microsoft-com:vml" xmlns:wp14="http://schemas.microsoft.com/office/word/2010/wordprocessingDrawing" xmlns:wp="http://schemas.openxmlformats.org/drawingml/2006/wordprocessingDrawing" xmlns:w10="urn:schemas-microsoft-com:office:word" xmlns:w="http://schemas.openxmlformats.org/wordprocessingml/2006/main" xmlns:w14="http://schemas.microsoft.com/office/word/2010/wordml" xmlns:wpg="http://schemas.microsoft.com/office/word/2010/wordprocessingGroup" xmlns:wpi="http://schemas.microsoft.com/office/word/2010/wordprocessingInk" xmlns:wne="http://schemas.microsoft.com/office/word/2006/wordml" xmlns:wps="http://schemas.microsoft.com/office/word/2010/wordprocessingShape" mc:Ignorable="w14 wp14">
   <w:p>
     <w:pPr>
       <w:pStyle w:val="Header"/>
@@ -4348,7 +4438,7 @@
 </file>
 
 <file path=word/header3.xml><?xml version="1.0" encoding="utf-8"?>
-<w:hdr xmlns:wpc="http://schemas.microsoft.com/office/word/2010/wordprocessingCanvas" xmlns:mc="http://schemas.openxmlformats.org/markup-compatibility/2006" xmlns:o="urn:schemas-microsoft-com:office:office" xmlns:r="http://schemas.openxmlformats.org/officeDocument/2006/relationships" xmlns:m="http://schemas.openxmlformats.org/officeDocument/2006/math" xmlns:v="urn:schemas-microsoft-com:vml" xmlns:wp14="http://schemas.microsoft.com/office/word/2010/wordprocessingDrawing" xmlns:wp="http://schemas.openxmlformats.org/drawingml/2006/wordprocessingDrawing" xmlns:w10="urn:schemas-microsoft-com:office:word" xmlns:w="http://schemas.openxmlformats.org/wordprocessingml/2006/main" xmlns:w14="http://schemas.microsoft.com/office/word/2010/wordml" xmlns:w15="http://schemas.microsoft.com/office/word/2012/wordml" xmlns:wpg="http://schemas.microsoft.com/office/word/2010/wordprocessingGroup" xmlns:wpi="http://schemas.microsoft.com/office/word/2010/wordprocessingInk" xmlns:wne="http://schemas.microsoft.com/office/word/2006/wordml" xmlns:wps="http://schemas.microsoft.com/office/word/2010/wordprocessingShape" mc:Ignorable="w14 w15 wp14">
+<w:hdr xmlns:wpc="http://schemas.microsoft.com/office/word/2010/wordprocessingCanvas" xmlns:mc="http://schemas.openxmlformats.org/markup-compatibility/2006" xmlns:o="urn:schemas-microsoft-com:office:office" xmlns:r="http://schemas.openxmlformats.org/officeDocument/2006/relationships" xmlns:m="http://schemas.openxmlformats.org/officeDocument/2006/math" xmlns:v="urn:schemas-microsoft-com:vml" xmlns:wp14="http://schemas.microsoft.com/office/word/2010/wordprocessingDrawing" xmlns:wp="http://schemas.openxmlformats.org/drawingml/2006/wordprocessingDrawing" xmlns:w10="urn:schemas-microsoft-com:office:word" xmlns:w="http://schemas.openxmlformats.org/wordprocessingml/2006/main" xmlns:w14="http://schemas.microsoft.com/office/word/2010/wordml" xmlns:wpg="http://schemas.microsoft.com/office/word/2010/wordprocessingGroup" xmlns:wpi="http://schemas.microsoft.com/office/word/2010/wordprocessingInk" xmlns:wne="http://schemas.microsoft.com/office/word/2006/wordml" xmlns:wps="http://schemas.microsoft.com/office/word/2010/wordprocessingShape" mc:Ignorable="w14 wp14">
   <w:p>
     <w:pPr>
       <w:pStyle w:val="Header"/>
@@ -4358,8 +4448,8 @@
 </file>
 
 <file path=word/numbering.xml><?xml version="1.0" encoding="utf-8"?>
-<w:numbering xmlns:wpc="http://schemas.microsoft.com/office/word/2010/wordprocessingCanvas" xmlns:mc="http://schemas.openxmlformats.org/markup-compatibility/2006" xmlns:o="urn:schemas-microsoft-com:office:office" xmlns:r="http://schemas.openxmlformats.org/officeDocument/2006/relationships" xmlns:m="http://schemas.openxmlformats.org/officeDocument/2006/math" xmlns:v="urn:schemas-microsoft-com:vml" xmlns:wp14="http://schemas.microsoft.com/office/word/2010/wordprocessingDrawing" xmlns:wp="http://schemas.openxmlformats.org/drawingml/2006/wordprocessingDrawing" xmlns:w10="urn:schemas-microsoft-com:office:word" xmlns:w="http://schemas.openxmlformats.org/wordprocessingml/2006/main" xmlns:w14="http://schemas.microsoft.com/office/word/2010/wordml" xmlns:w15="http://schemas.microsoft.com/office/word/2012/wordml" xmlns:wpg="http://schemas.microsoft.com/office/word/2010/wordprocessingGroup" xmlns:wpi="http://schemas.microsoft.com/office/word/2010/wordprocessingInk" xmlns:wne="http://schemas.microsoft.com/office/word/2006/wordml" xmlns:wps="http://schemas.microsoft.com/office/word/2010/wordprocessingShape" mc:Ignorable="w14 w15 wp14">
-  <w:abstractNum w:abstractNumId="0" w15:restartNumberingAfterBreak="0">
+<w:numbering xmlns:wpc="http://schemas.microsoft.com/office/word/2010/wordprocessingCanvas" xmlns:mc="http://schemas.openxmlformats.org/markup-compatibility/2006" xmlns:o="urn:schemas-microsoft-com:office:office" xmlns:r="http://schemas.openxmlformats.org/officeDocument/2006/relationships" xmlns:m="http://schemas.openxmlformats.org/officeDocument/2006/math" xmlns:v="urn:schemas-microsoft-com:vml" xmlns:wp14="http://schemas.microsoft.com/office/word/2010/wordprocessingDrawing" xmlns:wp="http://schemas.openxmlformats.org/drawingml/2006/wordprocessingDrawing" xmlns:w10="urn:schemas-microsoft-com:office:word" xmlns:w="http://schemas.openxmlformats.org/wordprocessingml/2006/main" xmlns:w14="http://schemas.microsoft.com/office/word/2010/wordml" xmlns:wpg="http://schemas.microsoft.com/office/word/2010/wordprocessingGroup" xmlns:wpi="http://schemas.microsoft.com/office/word/2010/wordprocessingInk" xmlns:wne="http://schemas.microsoft.com/office/word/2006/wordml" xmlns:wps="http://schemas.microsoft.com/office/word/2010/wordprocessingShape" mc:Ignorable="w14 wp14">
+  <w:abstractNum w:abstractNumId="0">
     <w:nsid w:val="02AE7D68"/>
     <w:multiLevelType w:val="hybridMultilevel"/>
     <w:tmpl w:val="DCF8914A"/>
@@ -4471,7 +4561,7 @@
       </w:rPr>
     </w:lvl>
   </w:abstractNum>
-  <w:abstractNum w:abstractNumId="1" w15:restartNumberingAfterBreak="0">
+  <w:abstractNum w:abstractNumId="1">
     <w:nsid w:val="07767502"/>
     <w:multiLevelType w:val="hybridMultilevel"/>
     <w:tmpl w:val="2DCC6348"/>
@@ -4557,7 +4647,7 @@
       </w:pPr>
     </w:lvl>
   </w:abstractNum>
-  <w:abstractNum w:abstractNumId="2" w15:restartNumberingAfterBreak="0">
+  <w:abstractNum w:abstractNumId="2">
     <w:nsid w:val="21241405"/>
     <w:multiLevelType w:val="hybridMultilevel"/>
     <w:tmpl w:val="7B9EC0C6"/>
@@ -4682,7 +4772,7 @@
 </file>
 
 <file path=word/styles.xml><?xml version="1.0" encoding="utf-8"?>
-<w:styles xmlns:mc="http://schemas.openxmlformats.org/markup-compatibility/2006" xmlns:r="http://schemas.openxmlformats.org/officeDocument/2006/relationships" xmlns:w="http://schemas.openxmlformats.org/wordprocessingml/2006/main" xmlns:w14="http://schemas.microsoft.com/office/word/2010/wordml" xmlns:w15="http://schemas.microsoft.com/office/word/2012/wordml" mc:Ignorable="w14 w15">
+<w:styles xmlns:mc="http://schemas.openxmlformats.org/markup-compatibility/2006" xmlns:r="http://schemas.openxmlformats.org/officeDocument/2006/relationships" xmlns:w="http://schemas.openxmlformats.org/wordprocessingml/2006/main" xmlns:w14="http://schemas.microsoft.com/office/word/2010/wordml" mc:Ignorable="w14">
   <w:docDefaults>
     <w:rPrDefault>
       <w:rPr>
@@ -4698,378 +4788,419 @@
       </w:pPr>
     </w:pPrDefault>
   </w:docDefaults>
-  <w:latentStyles w:defLockedState="0" w:defUIPriority="99" w:defSemiHidden="0" w:defUnhideWhenUsed="0" w:defQFormat="0" w:count="371">
-    <w:lsdException w:name="Normal" w:uiPriority="0" w:qFormat="1"/>
-    <w:lsdException w:name="heading 1" w:uiPriority="9" w:qFormat="1"/>
-    <w:lsdException w:name="heading 2" w:semiHidden="1" w:uiPriority="9" w:unhideWhenUsed="1" w:qFormat="1"/>
-    <w:lsdException w:name="heading 3" w:semiHidden="1" w:uiPriority="9" w:unhideWhenUsed="1" w:qFormat="1"/>
-    <w:lsdException w:name="heading 4" w:semiHidden="1" w:uiPriority="9" w:unhideWhenUsed="1" w:qFormat="1"/>
-    <w:lsdException w:name="heading 5" w:semiHidden="1" w:uiPriority="9" w:unhideWhenUsed="1" w:qFormat="1"/>
-    <w:lsdException w:name="heading 6" w:semiHidden="1" w:uiPriority="9" w:unhideWhenUsed="1" w:qFormat="1"/>
-    <w:lsdException w:name="heading 7" w:semiHidden="1" w:uiPriority="9" w:unhideWhenUsed="1" w:qFormat="1"/>
-    <w:lsdException w:name="heading 8" w:semiHidden="1" w:uiPriority="9" w:unhideWhenUsed="1" w:qFormat="1"/>
-    <w:lsdException w:name="heading 9" w:semiHidden="1" w:uiPriority="9" w:unhideWhenUsed="1" w:qFormat="1"/>
-    <w:lsdException w:name="index 1" w:semiHidden="1" w:unhideWhenUsed="1"/>
-    <w:lsdException w:name="index 2" w:semiHidden="1" w:unhideWhenUsed="1"/>
-    <w:lsdException w:name="index 3" w:semiHidden="1" w:unhideWhenUsed="1"/>
-    <w:lsdException w:name="index 4" w:semiHidden="1" w:unhideWhenUsed="1"/>
-    <w:lsdException w:name="index 5" w:semiHidden="1" w:unhideWhenUsed="1"/>
-    <w:lsdException w:name="index 6" w:semiHidden="1" w:unhideWhenUsed="1"/>
-    <w:lsdException w:name="index 7" w:semiHidden="1" w:unhideWhenUsed="1"/>
-    <w:lsdException w:name="index 8" w:semiHidden="1" w:unhideWhenUsed="1"/>
-    <w:lsdException w:name="index 9" w:semiHidden="1" w:unhideWhenUsed="1"/>
-    <w:lsdException w:name="toc 1" w:semiHidden="1" w:uiPriority="39" w:unhideWhenUsed="1"/>
-    <w:lsdException w:name="toc 2" w:semiHidden="1" w:uiPriority="39" w:unhideWhenUsed="1"/>
-    <w:lsdException w:name="toc 3" w:semiHidden="1" w:uiPriority="39" w:unhideWhenUsed="1"/>
-    <w:lsdException w:name="toc 4" w:semiHidden="1" w:uiPriority="39" w:unhideWhenUsed="1"/>
-    <w:lsdException w:name="toc 5" w:semiHidden="1" w:uiPriority="39" w:unhideWhenUsed="1"/>
-    <w:lsdException w:name="toc 6" w:semiHidden="1" w:uiPriority="39" w:unhideWhenUsed="1"/>
-    <w:lsdException w:name="toc 7" w:semiHidden="1" w:uiPriority="39" w:unhideWhenUsed="1"/>
-    <w:lsdException w:name="toc 8" w:semiHidden="1" w:uiPriority="39" w:unhideWhenUsed="1"/>
-    <w:lsdException w:name="toc 9" w:semiHidden="1" w:uiPriority="39" w:unhideWhenUsed="1"/>
-    <w:lsdException w:name="Normal Indent" w:semiHidden="1" w:unhideWhenUsed="1"/>
-    <w:lsdException w:name="footnote text" w:semiHidden="1" w:unhideWhenUsed="1"/>
-    <w:lsdException w:name="annotation text" w:semiHidden="1" w:unhideWhenUsed="1"/>
-    <w:lsdException w:name="header" w:semiHidden="1" w:unhideWhenUsed="1"/>
-    <w:lsdException w:name="footer" w:semiHidden="1" w:unhideWhenUsed="1"/>
-    <w:lsdException w:name="index heading" w:semiHidden="1" w:unhideWhenUsed="1"/>
-    <w:lsdException w:name="caption" w:semiHidden="1" w:uiPriority="35" w:unhideWhenUsed="1" w:qFormat="1"/>
-    <w:lsdException w:name="table of figures" w:semiHidden="1" w:unhideWhenUsed="1"/>
-    <w:lsdException w:name="envelope address" w:semiHidden="1" w:unhideWhenUsed="1"/>
-    <w:lsdException w:name="envelope return" w:semiHidden="1" w:unhideWhenUsed="1"/>
-    <w:lsdException w:name="footnote reference" w:semiHidden="1" w:unhideWhenUsed="1"/>
-    <w:lsdException w:name="annotation reference" w:semiHidden="1" w:unhideWhenUsed="1"/>
-    <w:lsdException w:name="line number" w:semiHidden="1" w:unhideWhenUsed="1"/>
-    <w:lsdException w:name="page number" w:semiHidden="1" w:unhideWhenUsed="1"/>
-    <w:lsdException w:name="endnote reference" w:semiHidden="1" w:unhideWhenUsed="1"/>
-    <w:lsdException w:name="endnote text" w:semiHidden="1" w:unhideWhenUsed="1"/>
-    <w:lsdException w:name="table of authorities" w:semiHidden="1" w:unhideWhenUsed="1"/>
-    <w:lsdException w:name="macro" w:semiHidden="1" w:unhideWhenUsed="1"/>
-    <w:lsdException w:name="toa heading" w:semiHidden="1" w:unhideWhenUsed="1"/>
-    <w:lsdException w:name="List" w:semiHidden="1" w:unhideWhenUsed="1"/>
-    <w:lsdException w:name="List Bullet" w:semiHidden="1" w:unhideWhenUsed="1"/>
-    <w:lsdException w:name="List Number" w:semiHidden="1" w:unhideWhenUsed="1"/>
-    <w:lsdException w:name="List 2" w:semiHidden="1" w:unhideWhenUsed="1"/>
-    <w:lsdException w:name="List 3" w:semiHidden="1" w:unhideWhenUsed="1"/>
-    <w:lsdException w:name="List 4" w:semiHidden="1" w:unhideWhenUsed="1"/>
-    <w:lsdException w:name="List 5" w:semiHidden="1" w:unhideWhenUsed="1"/>
-    <w:lsdException w:name="List Bullet 2" w:semiHidden="1" w:unhideWhenUsed="1"/>
-    <w:lsdException w:name="List Bullet 3" w:semiHidden="1" w:unhideWhenUsed="1"/>
-    <w:lsdException w:name="List Bullet 4" w:semiHidden="1" w:unhideWhenUsed="1"/>
-    <w:lsdException w:name="List Bullet 5" w:semiHidden="1" w:unhideWhenUsed="1"/>
-    <w:lsdException w:name="List Number 2" w:semiHidden="1" w:unhideWhenUsed="1"/>
-    <w:lsdException w:name="List Number 3" w:semiHidden="1" w:unhideWhenUsed="1"/>
-    <w:lsdException w:name="List Number 4" w:semiHidden="1" w:unhideWhenUsed="1"/>
-    <w:lsdException w:name="List Number 5" w:semiHidden="1" w:unhideWhenUsed="1"/>
-    <w:lsdException w:name="Title" w:uiPriority="10" w:qFormat="1"/>
-    <w:lsdException w:name="Closing" w:semiHidden="1" w:unhideWhenUsed="1"/>
-    <w:lsdException w:name="Signature" w:semiHidden="1" w:unhideWhenUsed="1"/>
-    <w:lsdException w:name="Default Paragraph Font" w:semiHidden="1" w:uiPriority="1" w:unhideWhenUsed="1"/>
-    <w:lsdException w:name="Body Text" w:semiHidden="1" w:unhideWhenUsed="1"/>
-    <w:lsdException w:name="Body Text Indent" w:semiHidden="1" w:unhideWhenUsed="1"/>
-    <w:lsdException w:name="List Continue" w:semiHidden="1" w:unhideWhenUsed="1"/>
-    <w:lsdException w:name="List Continue 2" w:semiHidden="1" w:unhideWhenUsed="1"/>
-    <w:lsdException w:name="List Continue 3" w:semiHidden="1" w:unhideWhenUsed="1"/>
-    <w:lsdException w:name="List Continue 4" w:semiHidden="1" w:unhideWhenUsed="1"/>
-    <w:lsdException w:name="List Continue 5" w:semiHidden="1" w:unhideWhenUsed="1"/>
-    <w:lsdException w:name="Message Header" w:semiHidden="1" w:unhideWhenUsed="1"/>
-    <w:lsdException w:name="Subtitle" w:uiPriority="11" w:qFormat="1"/>
-    <w:lsdException w:name="Salutation" w:semiHidden="1" w:unhideWhenUsed="1"/>
-    <w:lsdException w:name="Date" w:semiHidden="1" w:unhideWhenUsed="1"/>
-    <w:lsdException w:name="Body Text First Indent" w:semiHidden="1" w:unhideWhenUsed="1"/>
-    <w:lsdException w:name="Body Text First Indent 2" w:semiHidden="1" w:unhideWhenUsed="1"/>
-    <w:lsdException w:name="Note Heading" w:semiHidden="1" w:unhideWhenUsed="1"/>
-    <w:lsdException w:name="Body Text 2" w:semiHidden="1" w:unhideWhenUsed="1"/>
-    <w:lsdException w:name="Body Text 3" w:semiHidden="1" w:unhideWhenUsed="1"/>
-    <w:lsdException w:name="Body Text Indent 2" w:semiHidden="1" w:unhideWhenUsed="1"/>
-    <w:lsdException w:name="Body Text Indent 3" w:semiHidden="1" w:unhideWhenUsed="1"/>
-    <w:lsdException w:name="Block Text" w:semiHidden="1" w:unhideWhenUsed="1"/>
-    <w:lsdException w:name="Hyperlink" w:semiHidden="1" w:unhideWhenUsed="1"/>
-    <w:lsdException w:name="FollowedHyperlink" w:semiHidden="1" w:unhideWhenUsed="1"/>
-    <w:lsdException w:name="Strong" w:uiPriority="22" w:qFormat="1"/>
-    <w:lsdException w:name="Emphasis" w:uiPriority="20" w:qFormat="1"/>
-    <w:lsdException w:name="Document Map" w:semiHidden="1" w:unhideWhenUsed="1"/>
-    <w:lsdException w:name="Plain Text" w:semiHidden="1" w:unhideWhenUsed="1"/>
-    <w:lsdException w:name="E-mail Signature" w:semiHidden="1" w:unhideWhenUsed="1"/>
-    <w:lsdException w:name="HTML Top of Form" w:semiHidden="1" w:unhideWhenUsed="1"/>
-    <w:lsdException w:name="HTML Bottom of Form" w:semiHidden="1" w:unhideWhenUsed="1"/>
-    <w:lsdException w:name="Normal (Web)" w:semiHidden="1" w:unhideWhenUsed="1"/>
-    <w:lsdException w:name="HTML Acronym" w:semiHidden="1" w:unhideWhenUsed="1"/>
-    <w:lsdException w:name="HTML Address" w:semiHidden="1" w:unhideWhenUsed="1"/>
-    <w:lsdException w:name="HTML Cite" w:semiHidden="1" w:unhideWhenUsed="1"/>
-    <w:lsdException w:name="HTML Code" w:semiHidden="1" w:unhideWhenUsed="1"/>
-    <w:lsdException w:name="HTML Definition" w:semiHidden="1" w:unhideWhenUsed="1"/>
-    <w:lsdException w:name="HTML Keyboard" w:semiHidden="1" w:unhideWhenUsed="1"/>
-    <w:lsdException w:name="HTML Preformatted" w:semiHidden="1" w:unhideWhenUsed="1"/>
-    <w:lsdException w:name="HTML Sample" w:semiHidden="1" w:unhideWhenUsed="1"/>
-    <w:lsdException w:name="HTML Typewriter" w:semiHidden="1" w:unhideWhenUsed="1"/>
-    <w:lsdException w:name="HTML Variable" w:semiHidden="1" w:unhideWhenUsed="1"/>
-    <w:lsdException w:name="Normal Table" w:semiHidden="1" w:unhideWhenUsed="1"/>
-    <w:lsdException w:name="annotation subject" w:semiHidden="1" w:unhideWhenUsed="1"/>
-    <w:lsdException w:name="No List" w:semiHidden="1" w:unhideWhenUsed="1"/>
-    <w:lsdException w:name="Outline List 1" w:semiHidden="1" w:unhideWhenUsed="1"/>
-    <w:lsdException w:name="Outline List 2" w:semiHidden="1" w:unhideWhenUsed="1"/>
-    <w:lsdException w:name="Outline List 3" w:semiHidden="1" w:unhideWhenUsed="1"/>
-    <w:lsdException w:name="Table Simple 1" w:semiHidden="1" w:unhideWhenUsed="1"/>
-    <w:lsdException w:name="Table Simple 2" w:semiHidden="1" w:unhideWhenUsed="1"/>
-    <w:lsdException w:name="Table Simple 3" w:semiHidden="1" w:unhideWhenUsed="1"/>
-    <w:lsdException w:name="Table Classic 1" w:semiHidden="1" w:unhideWhenUsed="1"/>
-    <w:lsdException w:name="Table Classic 2" w:semiHidden="1" w:unhideWhenUsed="1"/>
-    <w:lsdException w:name="Table Classic 3" w:semiHidden="1" w:unhideWhenUsed="1"/>
-    <w:lsdException w:name="Table Classic 4" w:semiHidden="1" w:unhideWhenUsed="1"/>
-    <w:lsdException w:name="Table Colorful 1" w:semiHidden="1" w:unhideWhenUsed="1"/>
-    <w:lsdException w:name="Table Colorful 2" w:semiHidden="1" w:unhideWhenUsed="1"/>
-    <w:lsdException w:name="Table Colorful 3" w:semiHidden="1" w:unhideWhenUsed="1"/>
-    <w:lsdException w:name="Table Columns 1" w:semiHidden="1" w:unhideWhenUsed="1"/>
-    <w:lsdException w:name="Table Columns 2" w:semiHidden="1" w:unhideWhenUsed="1"/>
-    <w:lsdException w:name="Table Columns 3" w:semiHidden="1" w:unhideWhenUsed="1"/>
-    <w:lsdException w:name="Table Columns 4" w:semiHidden="1" w:unhideWhenUsed="1"/>
-    <w:lsdException w:name="Table Columns 5" w:semiHidden="1" w:unhideWhenUsed="1"/>
-    <w:lsdException w:name="Table Grid 1" w:semiHidden="1" w:unhideWhenUsed="1"/>
-    <w:lsdException w:name="Table Grid 2" w:semiHidden="1" w:unhideWhenUsed="1"/>
-    <w:lsdException w:name="Table Grid 3" w:semiHidden="1" w:unhideWhenUsed="1"/>
-    <w:lsdException w:name="Table Grid 4" w:semiHidden="1" w:unhideWhenUsed="1"/>
-    <w:lsdException w:name="Table Grid 5" w:semiHidden="1" w:unhideWhenUsed="1"/>
-    <w:lsdException w:name="Table Grid 6" w:semiHidden="1" w:unhideWhenUsed="1"/>
-    <w:lsdException w:name="Table Grid 7" w:semiHidden="1" w:unhideWhenUsed="1"/>
-    <w:lsdException w:name="Table Grid 8" w:semiHidden="1" w:unhideWhenUsed="1"/>
-    <w:lsdException w:name="Table List 1" w:semiHidden="1" w:unhideWhenUsed="1"/>
-    <w:lsdException w:name="Table List 2" w:semiHidden="1" w:unhideWhenUsed="1"/>
-    <w:lsdException w:name="Table List 3" w:semiHidden="1" w:unhideWhenUsed="1"/>
-    <w:lsdException w:name="Table List 4" w:semiHidden="1" w:unhideWhenUsed="1"/>
-    <w:lsdException w:name="Table List 5" w:semiHidden="1" w:unhideWhenUsed="1"/>
-    <w:lsdException w:name="Table List 6" w:semiHidden="1" w:unhideWhenUsed="1"/>
-    <w:lsdException w:name="Table List 7" w:semiHidden="1" w:unhideWhenUsed="1"/>
-    <w:lsdException w:name="Table List 8" w:semiHidden="1" w:unhideWhenUsed="1"/>
-    <w:lsdException w:name="Table 3D effects 1" w:semiHidden="1" w:unhideWhenUsed="1"/>
-    <w:lsdException w:name="Table 3D effects 2" w:semiHidden="1" w:unhideWhenUsed="1"/>
-    <w:lsdException w:name="Table 3D effects 3" w:semiHidden="1" w:unhideWhenUsed="1"/>
-    <w:lsdException w:name="Table Contemporary" w:semiHidden="1" w:unhideWhenUsed="1"/>
-    <w:lsdException w:name="Table Elegant" w:semiHidden="1" w:unhideWhenUsed="1"/>
-    <w:lsdException w:name="Table Professional" w:semiHidden="1" w:unhideWhenUsed="1"/>
-    <w:lsdException w:name="Table Subtle 1" w:semiHidden="1" w:unhideWhenUsed="1"/>
-    <w:lsdException w:name="Table Subtle 2" w:semiHidden="1" w:unhideWhenUsed="1"/>
-    <w:lsdException w:name="Table Web 1" w:semiHidden="1" w:unhideWhenUsed="1"/>
-    <w:lsdException w:name="Table Web 2" w:semiHidden="1" w:unhideWhenUsed="1"/>
-    <w:lsdException w:name="Table Web 3" w:semiHidden="1" w:unhideWhenUsed="1"/>
-    <w:lsdException w:name="Balloon Text" w:semiHidden="1" w:unhideWhenUsed="1"/>
-    <w:lsdException w:name="Table Grid" w:uiPriority="39"/>
-    <w:lsdException w:name="Table Theme" w:semiHidden="1" w:unhideWhenUsed="1"/>
-    <w:lsdException w:name="Placeholder Text" w:semiHidden="1"/>
-    <w:lsdException w:name="No Spacing" w:uiPriority="1" w:qFormat="1"/>
-    <w:lsdException w:name="Light Shading" w:uiPriority="60"/>
-    <w:lsdException w:name="Light List" w:uiPriority="61"/>
-    <w:lsdException w:name="Light Grid" w:uiPriority="62"/>
-    <w:lsdException w:name="Medium Shading 1" w:uiPriority="63"/>
-    <w:lsdException w:name="Medium Shading 2" w:uiPriority="64"/>
-    <w:lsdException w:name="Medium List 1" w:uiPriority="65"/>
-    <w:lsdException w:name="Medium List 2" w:uiPriority="66"/>
-    <w:lsdException w:name="Medium Grid 1" w:uiPriority="67"/>
-    <w:lsdException w:name="Medium Grid 2" w:uiPriority="68"/>
-    <w:lsdException w:name="Medium Grid 3" w:uiPriority="69"/>
-    <w:lsdException w:name="Dark List" w:uiPriority="70"/>
-    <w:lsdException w:name="Colorful Shading" w:uiPriority="71"/>
-    <w:lsdException w:name="Colorful List" w:uiPriority="72"/>
-    <w:lsdException w:name="Colorful Grid" w:uiPriority="73"/>
-    <w:lsdException w:name="Light Shading Accent 1" w:uiPriority="60"/>
-    <w:lsdException w:name="Light List Accent 1" w:uiPriority="61"/>
-    <w:lsdException w:name="Light Grid Accent 1" w:uiPriority="62"/>
-    <w:lsdException w:name="Medium Shading 1 Accent 1" w:uiPriority="63"/>
-    <w:lsdException w:name="Medium Shading 2 Accent 1" w:uiPriority="64"/>
-    <w:lsdException w:name="Medium List 1 Accent 1" w:uiPriority="65"/>
-    <w:lsdException w:name="Revision" w:semiHidden="1"/>
-    <w:lsdException w:name="List Paragraph" w:uiPriority="34" w:qFormat="1"/>
-    <w:lsdException w:name="Quote" w:uiPriority="29" w:qFormat="1"/>
-    <w:lsdException w:name="Intense Quote" w:uiPriority="30" w:qFormat="1"/>
-    <w:lsdException w:name="Medium List 2 Accent 1" w:uiPriority="66"/>
-    <w:lsdException w:name="Medium Grid 1 Accent 1" w:uiPriority="67"/>
-    <w:lsdException w:name="Medium Grid 2 Accent 1" w:uiPriority="68"/>
-    <w:lsdException w:name="Medium Grid 3 Accent 1" w:uiPriority="69"/>
-    <w:lsdException w:name="Dark List Accent 1" w:uiPriority="70"/>
-    <w:lsdException w:name="Colorful Shading Accent 1" w:uiPriority="71"/>
-    <w:lsdException w:name="Colorful List Accent 1" w:uiPriority="72"/>
-    <w:lsdException w:name="Colorful Grid Accent 1" w:uiPriority="73"/>
-    <w:lsdException w:name="Light Shading Accent 2" w:uiPriority="60"/>
-    <w:lsdException w:name="Light List Accent 2" w:uiPriority="61"/>
-    <w:lsdException w:name="Light Grid Accent 2" w:uiPriority="62"/>
-    <w:lsdException w:name="Medium Shading 1 Accent 2" w:uiPriority="63"/>
-    <w:lsdException w:name="Medium Shading 2 Accent 2" w:uiPriority="64"/>
-    <w:lsdException w:name="Medium List 1 Accent 2" w:uiPriority="65"/>
-    <w:lsdException w:name="Medium List 2 Accent 2" w:uiPriority="66"/>
-    <w:lsdException w:name="Medium Grid 1 Accent 2" w:uiPriority="67"/>
-    <w:lsdException w:name="Medium Grid 2 Accent 2" w:uiPriority="68"/>
-    <w:lsdException w:name="Medium Grid 3 Accent 2" w:uiPriority="69"/>
-    <w:lsdException w:name="Dark List Accent 2" w:uiPriority="70"/>
-    <w:lsdException w:name="Colorful Shading Accent 2" w:uiPriority="71"/>
-    <w:lsdException w:name="Colorful List Accent 2" w:uiPriority="72"/>
-    <w:lsdException w:name="Colorful Grid Accent 2" w:uiPriority="73"/>
-    <w:lsdException w:name="Light Shading Accent 3" w:uiPriority="60"/>
-    <w:lsdException w:name="Light List Accent 3" w:uiPriority="61"/>
-    <w:lsdException w:name="Light Grid Accent 3" w:uiPriority="62"/>
-    <w:lsdException w:name="Medium Shading 1 Accent 3" w:uiPriority="63"/>
-    <w:lsdException w:name="Medium Shading 2 Accent 3" w:uiPriority="64"/>
-    <w:lsdException w:name="Medium List 1 Accent 3" w:uiPriority="65"/>
-    <w:lsdException w:name="Medium List 2 Accent 3" w:uiPriority="66"/>
-    <w:lsdException w:name="Medium Grid 1 Accent 3" w:uiPriority="67"/>
-    <w:lsdException w:name="Medium Grid 2 Accent 3" w:uiPriority="68"/>
-    <w:lsdException w:name="Medium Grid 3 Accent 3" w:uiPriority="69"/>
-    <w:lsdException w:name="Dark List Accent 3" w:uiPriority="70"/>
-    <w:lsdException w:name="Colorful Shading Accent 3" w:uiPriority="71"/>
-    <w:lsdException w:name="Colorful List Accent 3" w:uiPriority="72"/>
-    <w:lsdException w:name="Colorful Grid Accent 3" w:uiPriority="73"/>
-    <w:lsdException w:name="Light Shading Accent 4" w:uiPriority="60"/>
-    <w:lsdException w:name="Light List Accent 4" w:uiPriority="61"/>
-    <w:lsdException w:name="Light Grid Accent 4" w:uiPriority="62"/>
-    <w:lsdException w:name="Medium Shading 1 Accent 4" w:uiPriority="63"/>
-    <w:lsdException w:name="Medium Shading 2 Accent 4" w:uiPriority="64"/>
-    <w:lsdException w:name="Medium List 1 Accent 4" w:uiPriority="65"/>
-    <w:lsdException w:name="Medium List 2 Accent 4" w:uiPriority="66"/>
-    <w:lsdException w:name="Medium Grid 1 Accent 4" w:uiPriority="67"/>
-    <w:lsdException w:name="Medium Grid 2 Accent 4" w:uiPriority="68"/>
-    <w:lsdException w:name="Medium Grid 3 Accent 4" w:uiPriority="69"/>
-    <w:lsdException w:name="Dark List Accent 4" w:uiPriority="70"/>
-    <w:lsdException w:name="Colorful Shading Accent 4" w:uiPriority="71"/>
-    <w:lsdException w:name="Colorful List Accent 4" w:uiPriority="72"/>
-    <w:lsdException w:name="Colorful Grid Accent 4" w:uiPriority="73"/>
-    <w:lsdException w:name="Light Shading Accent 5" w:uiPriority="60"/>
-    <w:lsdException w:name="Light List Accent 5" w:uiPriority="61"/>
-    <w:lsdException w:name="Light Grid Accent 5" w:uiPriority="62"/>
-    <w:lsdException w:name="Medium Shading 1 Accent 5" w:uiPriority="63"/>
-    <w:lsdException w:name="Medium Shading 2 Accent 5" w:uiPriority="64"/>
-    <w:lsdException w:name="Medium List 1 Accent 5" w:uiPriority="65"/>
-    <w:lsdException w:name="Medium List 2 Accent 5" w:uiPriority="66"/>
-    <w:lsdException w:name="Medium Grid 1 Accent 5" w:uiPriority="67"/>
-    <w:lsdException w:name="Medium Grid 2 Accent 5" w:uiPriority="68"/>
-    <w:lsdException w:name="Medium Grid 3 Accent 5" w:uiPriority="69"/>
-    <w:lsdException w:name="Dark List Accent 5" w:uiPriority="70"/>
-    <w:lsdException w:name="Colorful Shading Accent 5" w:uiPriority="71"/>
-    <w:lsdException w:name="Colorful List Accent 5" w:uiPriority="72"/>
-    <w:lsdException w:name="Colorful Grid Accent 5" w:uiPriority="73"/>
-    <w:lsdException w:name="Light Shading Accent 6" w:uiPriority="60"/>
-    <w:lsdException w:name="Light List Accent 6" w:uiPriority="61"/>
-    <w:lsdException w:name="Light Grid Accent 6" w:uiPriority="62"/>
-    <w:lsdException w:name="Medium Shading 1 Accent 6" w:uiPriority="63"/>
-    <w:lsdException w:name="Medium Shading 2 Accent 6" w:uiPriority="64"/>
-    <w:lsdException w:name="Medium List 1 Accent 6" w:uiPriority="65"/>
-    <w:lsdException w:name="Medium List 2 Accent 6" w:uiPriority="66"/>
-    <w:lsdException w:name="Medium Grid 1 Accent 6" w:uiPriority="67"/>
-    <w:lsdException w:name="Medium Grid 2 Accent 6" w:uiPriority="68"/>
-    <w:lsdException w:name="Medium Grid 3 Accent 6" w:uiPriority="69"/>
-    <w:lsdException w:name="Dark List Accent 6" w:uiPriority="70"/>
-    <w:lsdException w:name="Colorful Shading Accent 6" w:uiPriority="71"/>
-    <w:lsdException w:name="Colorful List Accent 6" w:uiPriority="72"/>
-    <w:lsdException w:name="Colorful Grid Accent 6" w:uiPriority="73"/>
-    <w:lsdException w:name="Subtle Emphasis" w:uiPriority="19" w:qFormat="1"/>
-    <w:lsdException w:name="Intense Emphasis" w:uiPriority="21" w:qFormat="1"/>
-    <w:lsdException w:name="Subtle Reference" w:uiPriority="31" w:qFormat="1"/>
-    <w:lsdException w:name="Intense Reference" w:uiPriority="32" w:qFormat="1"/>
-    <w:lsdException w:name="Book Title" w:uiPriority="33" w:qFormat="1"/>
-    <w:lsdException w:name="Bibliography" w:semiHidden="1" w:uiPriority="37" w:unhideWhenUsed="1"/>
-    <w:lsdException w:name="TOC Heading" w:semiHidden="1" w:uiPriority="39" w:unhideWhenUsed="1" w:qFormat="1"/>
-    <w:lsdException w:name="Plain Table 1" w:uiPriority="41"/>
-    <w:lsdException w:name="Plain Table 2" w:uiPriority="42"/>
-    <w:lsdException w:name="Plain Table 3" w:uiPriority="43"/>
-    <w:lsdException w:name="Plain Table 4" w:uiPriority="44"/>
-    <w:lsdException w:name="Plain Table 5" w:uiPriority="45"/>
-    <w:lsdException w:name="Grid Table Light" w:uiPriority="40"/>
-    <w:lsdException w:name="Grid Table 1 Light" w:uiPriority="46"/>
-    <w:lsdException w:name="Grid Table 2" w:uiPriority="47"/>
-    <w:lsdException w:name="Grid Table 3" w:uiPriority="48"/>
-    <w:lsdException w:name="Grid Table 4" w:uiPriority="49"/>
-    <w:lsdException w:name="Grid Table 5 Dark" w:uiPriority="50"/>
-    <w:lsdException w:name="Grid Table 6 Colorful" w:uiPriority="51"/>
-    <w:lsdException w:name="Grid Table 7 Colorful" w:uiPriority="52"/>
-    <w:lsdException w:name="Grid Table 1 Light Accent 1" w:uiPriority="46"/>
-    <w:lsdException w:name="Grid Table 2 Accent 1" w:uiPriority="47"/>
-    <w:lsdException w:name="Grid Table 3 Accent 1" w:uiPriority="48"/>
-    <w:lsdException w:name="Grid Table 4 Accent 1" w:uiPriority="49"/>
-    <w:lsdException w:name="Grid Table 5 Dark Accent 1" w:uiPriority="50"/>
-    <w:lsdException w:name="Grid Table 6 Colorful Accent 1" w:uiPriority="51"/>
-    <w:lsdException w:name="Grid Table 7 Colorful Accent 1" w:uiPriority="52"/>
-    <w:lsdException w:name="Grid Table 1 Light Accent 2" w:uiPriority="46"/>
-    <w:lsdException w:name="Grid Table 2 Accent 2" w:uiPriority="47"/>
-    <w:lsdException w:name="Grid Table 3 Accent 2" w:uiPriority="48"/>
-    <w:lsdException w:name="Grid Table 4 Accent 2" w:uiPriority="49"/>
-    <w:lsdException w:name="Grid Table 5 Dark Accent 2" w:uiPriority="50"/>
-    <w:lsdException w:name="Grid Table 6 Colorful Accent 2" w:uiPriority="51"/>
-    <w:lsdException w:name="Grid Table 7 Colorful Accent 2" w:uiPriority="52"/>
-    <w:lsdException w:name="Grid Table 1 Light Accent 3" w:uiPriority="46"/>
-    <w:lsdException w:name="Grid Table 2 Accent 3" w:uiPriority="47"/>
-    <w:lsdException w:name="Grid Table 3 Accent 3" w:uiPriority="48"/>
-    <w:lsdException w:name="Grid Table 4 Accent 3" w:uiPriority="49"/>
-    <w:lsdException w:name="Grid Table 5 Dark Accent 3" w:uiPriority="50"/>
-    <w:lsdException w:name="Grid Table 6 Colorful Accent 3" w:uiPriority="51"/>
-    <w:lsdException w:name="Grid Table 7 Colorful Accent 3" w:uiPriority="52"/>
-    <w:lsdException w:name="Grid Table 1 Light Accent 4" w:uiPriority="46"/>
-    <w:lsdException w:name="Grid Table 2 Accent 4" w:uiPriority="47"/>
-    <w:lsdException w:name="Grid Table 3 Accent 4" w:uiPriority="48"/>
-    <w:lsdException w:name="Grid Table 4 Accent 4" w:uiPriority="49"/>
-    <w:lsdException w:name="Grid Table 5 Dark Accent 4" w:uiPriority="50"/>
-    <w:lsdException w:name="Grid Table 6 Colorful Accent 4" w:uiPriority="51"/>
-    <w:lsdException w:name="Grid Table 7 Colorful Accent 4" w:uiPriority="52"/>
-    <w:lsdException w:name="Grid Table 1 Light Accent 5" w:uiPriority="46"/>
-    <w:lsdException w:name="Grid Table 2 Accent 5" w:uiPriority="47"/>
-    <w:lsdException w:name="Grid Table 3 Accent 5" w:uiPriority="48"/>
-    <w:lsdException w:name="Grid Table 4 Accent 5" w:uiPriority="49"/>
-    <w:lsdException w:name="Grid Table 5 Dark Accent 5" w:uiPriority="50"/>
-    <w:lsdException w:name="Grid Table 6 Colorful Accent 5" w:uiPriority="51"/>
-    <w:lsdException w:name="Grid Table 7 Colorful Accent 5" w:uiPriority="52"/>
-    <w:lsdException w:name="Grid Table 1 Light Accent 6" w:uiPriority="46"/>
-    <w:lsdException w:name="Grid Table 2 Accent 6" w:uiPriority="47"/>
-    <w:lsdException w:name="Grid Table 3 Accent 6" w:uiPriority="48"/>
-    <w:lsdException w:name="Grid Table 4 Accent 6" w:uiPriority="49"/>
-    <w:lsdException w:name="Grid Table 5 Dark Accent 6" w:uiPriority="50"/>
-    <w:lsdException w:name="Grid Table 6 Colorful Accent 6" w:uiPriority="51"/>
-    <w:lsdException w:name="Grid Table 7 Colorful Accent 6" w:uiPriority="52"/>
-    <w:lsdException w:name="List Table 1 Light" w:uiPriority="46"/>
-    <w:lsdException w:name="List Table 2" w:uiPriority="47"/>
-    <w:lsdException w:name="List Table 3" w:uiPriority="48"/>
-    <w:lsdException w:name="List Table 4" w:uiPriority="49"/>
-    <w:lsdException w:name="List Table 5 Dark" w:uiPriority="50"/>
-    <w:lsdException w:name="List Table 6 Colorful" w:uiPriority="51"/>
-    <w:lsdException w:name="List Table 7 Colorful" w:uiPriority="52"/>
-    <w:lsdException w:name="List Table 1 Light Accent 1" w:uiPriority="46"/>
-    <w:lsdException w:name="List Table 2 Accent 1" w:uiPriority="47"/>
-    <w:lsdException w:name="List Table 3 Accent 1" w:uiPriority="48"/>
-    <w:lsdException w:name="List Table 4 Accent 1" w:uiPriority="49"/>
-    <w:lsdException w:name="List Table 5 Dark Accent 1" w:uiPriority="50"/>
-    <w:lsdException w:name="List Table 6 Colorful Accent 1" w:uiPriority="51"/>
-    <w:lsdException w:name="List Table 7 Colorful Accent 1" w:uiPriority="52"/>
-    <w:lsdException w:name="List Table 1 Light Accent 2" w:uiPriority="46"/>
-    <w:lsdException w:name="List Table 2 Accent 2" w:uiPriority="47"/>
-    <w:lsdException w:name="List Table 3 Accent 2" w:uiPriority="48"/>
-    <w:lsdException w:name="List Table 4 Accent 2" w:uiPriority="49"/>
-    <w:lsdException w:name="List Table 5 Dark Accent 2" w:uiPriority="50"/>
-    <w:lsdException w:name="List Table 6 Colorful Accent 2" w:uiPriority="51"/>
-    <w:lsdException w:name="List Table 7 Colorful Accent 2" w:uiPriority="52"/>
-    <w:lsdException w:name="List Table 1 Light Accent 3" w:uiPriority="46"/>
-    <w:lsdException w:name="List Table 2 Accent 3" w:uiPriority="47"/>
-    <w:lsdException w:name="List Table 3 Accent 3" w:uiPriority="48"/>
-    <w:lsdException w:name="List Table 4 Accent 3" w:uiPriority="49"/>
-    <w:lsdException w:name="List Table 5 Dark Accent 3" w:uiPriority="50"/>
-    <w:lsdException w:name="List Table 6 Colorful Accent 3" w:uiPriority="51"/>
-    <w:lsdException w:name="List Table 7 Colorful Accent 3" w:uiPriority="52"/>
-    <w:lsdException w:name="List Table 1 Light Accent 4" w:uiPriority="46"/>
-    <w:lsdException w:name="List Table 2 Accent 4" w:uiPriority="47"/>
-    <w:lsdException w:name="List Table 3 Accent 4" w:uiPriority="48"/>
-    <w:lsdException w:name="List Table 4 Accent 4" w:uiPriority="49"/>
-    <w:lsdException w:name="List Table 5 Dark Accent 4" w:uiPriority="50"/>
-    <w:lsdException w:name="List Table 6 Colorful Accent 4" w:uiPriority="51"/>
-    <w:lsdException w:name="List Table 7 Colorful Accent 4" w:uiPriority="52"/>
-    <w:lsdException w:name="List Table 1 Light Accent 5" w:uiPriority="46"/>
-    <w:lsdException w:name="List Table 2 Accent 5" w:uiPriority="47"/>
-    <w:lsdException w:name="List Table 3 Accent 5" w:uiPriority="48"/>
-    <w:lsdException w:name="List Table 4 Accent 5" w:uiPriority="49"/>
-    <w:lsdException w:name="List Table 5 Dark Accent 5" w:uiPriority="50"/>
-    <w:lsdException w:name="List Table 6 Colorful Accent 5" w:uiPriority="51"/>
-    <w:lsdException w:name="List Table 7 Colorful Accent 5" w:uiPriority="52"/>
-    <w:lsdException w:name="List Table 1 Light Accent 6" w:uiPriority="46"/>
-    <w:lsdException w:name="List Table 2 Accent 6" w:uiPriority="47"/>
-    <w:lsdException w:name="List Table 3 Accent 6" w:uiPriority="48"/>
-    <w:lsdException w:name="List Table 4 Accent 6" w:uiPriority="49"/>
-    <w:lsdException w:name="List Table 5 Dark Accent 6" w:uiPriority="50"/>
-    <w:lsdException w:name="List Table 6 Colorful Accent 6" w:uiPriority="51"/>
-    <w:lsdException w:name="List Table 7 Colorful Accent 6" w:uiPriority="52"/>
+  <w:latentStyles w:defLockedState="0" w:defUIPriority="99" w:defSemiHidden="1" w:defUnhideWhenUsed="1" w:defQFormat="0" w:count="267">
+    <w:lsdException w:name="Normal" w:semiHidden="0" w:uiPriority="0" w:unhideWhenUsed="0" w:qFormat="1"/>
+    <w:lsdException w:name="heading 1" w:semiHidden="0" w:uiPriority="9" w:unhideWhenUsed="0" w:qFormat="1"/>
+    <w:lsdException w:name="heading 2" w:uiPriority="9" w:qFormat="1"/>
+    <w:lsdException w:name="heading 3" w:uiPriority="9" w:qFormat="1"/>
+    <w:lsdException w:name="heading 4" w:uiPriority="9" w:qFormat="1"/>
+    <w:lsdException w:name="heading 5" w:uiPriority="9" w:qFormat="1"/>
+    <w:lsdException w:name="heading 6" w:uiPriority="9" w:qFormat="1"/>
+    <w:lsdException w:name="heading 7" w:uiPriority="9" w:qFormat="1"/>
+    <w:lsdException w:name="heading 8" w:uiPriority="9" w:qFormat="1"/>
+    <w:lsdException w:name="heading 9" w:uiPriority="9" w:qFormat="1"/>
+    <w:lsdException w:name="toc 1" w:uiPriority="39"/>
+    <w:lsdException w:name="toc 2" w:uiPriority="39"/>
+    <w:lsdException w:name="toc 3" w:uiPriority="39"/>
+    <w:lsdException w:name="toc 4" w:uiPriority="39"/>
+    <w:lsdException w:name="toc 5" w:uiPriority="39"/>
+    <w:lsdException w:name="toc 6" w:uiPriority="39"/>
+    <w:lsdException w:name="toc 7" w:uiPriority="39"/>
+    <w:lsdException w:name="toc 8" w:uiPriority="39"/>
+    <w:lsdException w:name="toc 9" w:uiPriority="39"/>
+    <w:lsdException w:name="caption" w:uiPriority="35" w:qFormat="1"/>
+    <w:lsdException w:name="Title" w:semiHidden="0" w:uiPriority="10" w:unhideWhenUsed="0" w:qFormat="1"/>
+    <w:lsdException w:name="Default Paragraph Font" w:uiPriority="1"/>
+    <w:lsdException w:name="Subtitle" w:semiHidden="0" w:uiPriority="11" w:unhideWhenUsed="0" w:qFormat="1"/>
+    <w:lsdException w:name="Strong" w:semiHidden="0" w:uiPriority="22" w:unhideWhenUsed="0" w:qFormat="1"/>
+    <w:lsdException w:name="Emphasis" w:semiHidden="0" w:uiPriority="20" w:unhideWhenUsed="0" w:qFormat="1"/>
+    <w:lsdException w:name="Table Grid" w:semiHidden="0" w:uiPriority="39" w:unhideWhenUsed="0"/>
+    <w:lsdException w:name="Placeholder Text" w:unhideWhenUsed="0"/>
+    <w:lsdException w:name="No Spacing" w:semiHidden="0" w:uiPriority="1" w:unhideWhenUsed="0" w:qFormat="1"/>
+    <w:lsdException w:name="Light Shading" w:semiHidden="0" w:uiPriority="60" w:unhideWhenUsed="0"/>
+    <w:lsdException w:name="Light List" w:semiHidden="0" w:uiPriority="61" w:unhideWhenUsed="0"/>
+    <w:lsdException w:name="Light Grid" w:semiHidden="0" w:uiPriority="62" w:unhideWhenUsed="0"/>
+    <w:lsdException w:name="Medium Shading 1" w:semiHidden="0" w:uiPriority="63" w:unhideWhenUsed="0"/>
+    <w:lsdException w:name="Medium Shading 2" w:semiHidden="0" w:uiPriority="64" w:unhideWhenUsed="0"/>
+    <w:lsdException w:name="Medium List 1" w:semiHidden="0" w:uiPriority="65" w:unhideWhenUsed="0"/>
+    <w:lsdException w:name="Medium List 2" w:semiHidden="0" w:uiPriority="66" w:unhideWhenUsed="0"/>
+    <w:lsdException w:name="Medium Grid 1" w:semiHidden="0" w:uiPriority="67" w:unhideWhenUsed="0"/>
+    <w:lsdException w:name="Medium Grid 2" w:semiHidden="0" w:uiPriority="68" w:unhideWhenUsed="0"/>
+    <w:lsdException w:name="Medium Grid 3" w:semiHidden="0" w:uiPriority="69" w:unhideWhenUsed="0"/>
+    <w:lsdException w:name="Dark List" w:semiHidden="0" w:uiPriority="70" w:unhideWhenUsed="0"/>
+    <w:lsdException w:name="Colorful Shading" w:semiHidden="0" w:uiPriority="71" w:unhideWhenUsed="0"/>
+    <w:lsdException w:name="Colorful List" w:semiHidden="0" w:uiPriority="72" w:unhideWhenUsed="0"/>
+    <w:lsdException w:name="Colorful Grid" w:semiHidden="0" w:uiPriority="73" w:unhideWhenUsed="0"/>
+    <w:lsdException w:name="Light Shading Accent 1" w:semiHidden="0" w:uiPriority="60" w:unhideWhenUsed="0"/>
+    <w:lsdException w:name="Light List Accent 1" w:semiHidden="0" w:uiPriority="61" w:unhideWhenUsed="0"/>
+    <w:lsdException w:name="Light Grid Accent 1" w:semiHidden="0" w:uiPriority="62" w:unhideWhenUsed="0"/>
+    <w:lsdException w:name="Medium Shading 1 Accent 1" w:semiHidden="0" w:uiPriority="63" w:unhideWhenUsed="0"/>
+    <w:lsdException w:name="Medium Shading 2 Accent 1" w:semiHidden="0" w:uiPriority="64" w:unhideWhenUsed="0"/>
+    <w:lsdException w:name="Medium List 1 Accent 1" w:semiHidden="0" w:uiPriority="65" w:unhideWhenUsed="0"/>
+    <w:lsdException w:name="Revision" w:unhideWhenUsed="0"/>
+    <w:lsdException w:name="List Paragraph" w:semiHidden="0" w:uiPriority="34" w:unhideWhenUsed="0" w:qFormat="1"/>
+    <w:lsdException w:name="Quote" w:semiHidden="0" w:uiPriority="29" w:unhideWhenUsed="0" w:qFormat="1"/>
+    <w:lsdException w:name="Intense Quote" w:semiHidden="0" w:uiPriority="30" w:unhideWhenUsed="0" w:qFormat="1"/>
+    <w:lsdException w:name="Medium List 2 Accent 1" w:semiHidden="0" w:uiPriority="66" w:unhideWhenUsed="0"/>
+    <w:lsdException w:name="Medium Grid 1 Accent 1" w:semiHidden="0" w:uiPriority="67" w:unhideWhenUsed="0"/>
+    <w:lsdException w:name="Medium Grid 2 Accent 1" w:semiHidden="0" w:uiPriority="68" w:unhideWhenUsed="0"/>
+    <w:lsdException w:name="Medium Grid 3 Accent 1" w:semiHidden="0" w:uiPriority="69" w:unhideWhenUsed="0"/>
+    <w:lsdException w:name="Dark List Accent 1" w:semiHidden="0" w:uiPriority="70" w:unhideWhenUsed="0"/>
+    <w:lsdException w:name="Colorful Shading Accent 1" w:semiHidden="0" w:uiPriority="71" w:unhideWhenUsed="0"/>
+    <w:lsdException w:name="Colorful List Accent 1" w:semiHidden="0" w:uiPriority="72" w:unhideWhenUsed="0"/>
+    <w:lsdException w:name="Colorful Grid Accent 1" w:semiHidden="0" w:uiPriority="73" w:unhideWhenUsed="0"/>
+    <w:lsdException w:name="Light Shading Accent 2" w:semiHidden="0" w:uiPriority="60" w:unhideWhenUsed="0"/>
+    <w:lsdException w:name="Light List Accent 2" w:semiHidden="0" w:uiPriority="61" w:unhideWhenUsed="0"/>
+    <w:lsdException w:name="Light Grid Accent 2" w:semiHidden="0" w:uiPriority="62" w:unhideWhenUsed="0"/>
+    <w:lsdException w:name="Medium Shading 1 Accent 2" w:semiHidden="0" w:uiPriority="63" w:unhideWhenUsed="0"/>
+    <w:lsdException w:name="Medium Shading 2 Accent 2" w:semiHidden="0" w:uiPriority="64" w:unhideWhenUsed="0"/>
+    <w:lsdException w:name="Medium List 1 Accent 2" w:semiHidden="0" w:uiPriority="65" w:unhideWhenUsed="0"/>
+    <w:lsdException w:name="Medium List 2 Accent 2" w:semiHidden="0" w:uiPriority="66" w:unhideWhenUsed="0"/>
+    <w:lsdException w:name="Medium Grid 1 Accent 2" w:semiHidden="0" w:uiPriority="67" w:unhideWhenUsed="0"/>
+    <w:lsdException w:name="Medium Grid 2 Accent 2" w:semiHidden="0" w:uiPriority="68" w:unhideWhenUsed="0"/>
+    <w:lsdException w:name="Medium Grid 3 Accent 2" w:semiHidden="0" w:uiPriority="69" w:unhideWhenUsed="0"/>
+    <w:lsdException w:name="Dark List Accent 2" w:semiHidden="0" w:uiPriority="70" w:unhideWhenUsed="0"/>
+    <w:lsdException w:name="Colorful Shading Accent 2" w:semiHidden="0" w:uiPriority="71" w:unhideWhenUsed="0"/>
+    <w:lsdException w:name="Colorful List Accent 2" w:semiHidden="0" w:uiPriority="72" w:unhideWhenUsed="0"/>
+    <w:lsdException w:name="Colorful Grid Accent 2" w:semiHidden="0" w:uiPriority="73" w:unhideWhenUsed="0"/>
+    <w:lsdException w:name="Light Shading Accent 3" w:semiHidden="0" w:uiPriority="60" w:unhideWhenUsed="0"/>
+    <w:lsdException w:name="Light List Accent 3" w:semiHidden="0" w:uiPriority="61" w:unhideWhenUsed="0"/>
+    <w:lsdException w:name="Light Grid Accent 3" w:semiHidden="0" w:uiPriority="62" w:unhideWhenUsed="0"/>
+    <w:lsdException w:name="Medium Shading 1 Accent 3" w:semiHidden="0" w:uiPriority="63" w:unhideWhenUsed="0"/>
+    <w:lsdException w:name="Medium Shading 2 Accent 3" w:semiHidden="0" w:uiPriority="64" w:unhideWhenUsed="0"/>
+    <w:lsdException w:name="Medium List 1 Accent 3" w:semiHidden="0" w:uiPriority="65" w:unhideWhenUsed="0"/>
+    <w:lsdException w:name="Medium List 2 Accent 3" w:semiHidden="0" w:uiPriority="66" w:unhideWhenUsed="0"/>
+    <w:lsdException w:name="Medium Grid 1 Accent 3" w:semiHidden="0" w:uiPriority="67" w:unhideWhenUsed="0"/>
+    <w:lsdException w:name="Medium Grid 2 Accent 3" w:semiHidden="0" w:uiPriority="68" w:unhideWhenUsed="0"/>
+    <w:lsdException w:name="Medium Grid 3 Accent 3" w:semiHidden="0" w:uiPriority="69" w:unhideWhenUsed="0"/>
+    <w:lsdException w:name="Dark List Accent 3" w:semiHidden="0" w:uiPriority="70" w:unhideWhenUsed="0"/>
+    <w:lsdException w:name="Colorful Shading Accent 3" w:semiHidden="0" w:uiPriority="71" w:unhideWhenUsed="0"/>
+    <w:lsdException w:name="Colorful List Accent 3" w:semiHidden="0" w:uiPriority="72" w:unhideWhenUsed="0"/>
+    <w:lsdException w:name="Colorful Grid Accent 3" w:semiHidden="0" w:uiPriority="73" w:unhideWhenUsed="0"/>
+    <w:lsdException w:name="Light Shading Accent 4" w:semiHidden="0" w:uiPriority="60" w:unhideWhenUsed="0"/>
+    <w:lsdException w:name="Light List Accent 4" w:semiHidden="0" w:uiPriority="61" w:unhideWhenUsed="0"/>
+    <w:lsdException w:name="Light Grid Accent 4" w:semiHidden="0" w:uiPriority="62" w:unhideWhenUsed="0"/>
+    <w:lsdException w:name="Medium Shading 1 Accent 4" w:semiHidden="0" w:uiPriority="63" w:unhideWhenUsed="0"/>
+    <w:lsdException w:name="Medium Shading 2 Accent 4" w:semiHidden="0" w:uiPriority="64" w:unhideWhenUsed="0"/>
+    <w:lsdException w:name="Medium List 1 Accent 4" w:semiHidden="0" w:uiPriority="65" w:unhideWhenUsed="0"/>
+    <w:lsdException w:name="Medium List 2 Accent 4" w:semiHidden="0" w:uiPriority="66" w:unhideWhenUsed="0"/>
+    <w:lsdException w:name="Medium Grid 1 Accent 4" w:semiHidden="0" w:uiPriority="67" w:unhideWhenUsed="0"/>
+    <w:lsdException w:name="Medium Grid 2 Accent 4" w:semiHidden="0" w:uiPriority="68" w:unhideWhenUsed="0"/>
+    <w:lsdException w:name="Medium Grid 3 Accent 4" w:semiHidden="0" w:uiPriority="69" w:unhideWhenUsed="0"/>
+    <w:lsdException w:name="Dark List Accent 4" w:semiHidden="0" w:uiPriority="70" w:unhideWhenUsed="0"/>
+    <w:lsdException w:name="Colorful Shading Accent 4" w:semiHidden="0" w:uiPriority="71" w:unhideWhenUsed="0"/>
+    <w:lsdException w:name="Colorful List Accent 4" w:semiHidden="0" w:uiPriority="72" w:unhideWhenUsed="0"/>
+    <w:lsdException w:name="Colorful Grid Accent 4" w:semiHidden="0" w:uiPriority="73" w:unhideWhenUsed="0"/>
+    <w:lsdException w:name="Light Shading Accent 5" w:semiHidden="0" w:uiPriority="60" w:unhideWhenUsed="0"/>
+    <w:lsdException w:name="Light List Accent 5" w:semiHidden="0" w:uiPriority="61" w:unhideWhenUsed="0"/>
+    <w:lsdException w:name="Light Grid Accent 5" w:semiHidden="0" w:uiPriority="62" w:unhideWhenUsed="0"/>
+    <w:lsdException w:name="Medium Shading 1 Accent 5" w:semiHidden="0" w:uiPriority="63" w:unhideWhenUsed="0"/>
+    <w:lsdException w:name="Medium Shading 2 Accent 5" w:semiHidden="0" w:uiPriority="64" w:unhideWhenUsed="0"/>
+    <w:lsdException w:name="Medium List 1 Accent 5" w:semiHidden="0" w:uiPriority="65" w:unhideWhenUsed="0"/>
+    <w:lsdException w:name="Medium List 2 Accent 5" w:semiHidden="0" w:uiPriority="66" w:unhideWhenUsed="0"/>
+    <w:lsdException w:name="Medium Grid 1 Accent 5" w:semiHidden="0" w:uiPriority="67" w:unhideWhenUsed="0"/>
+    <w:lsdException w:name="Medium Grid 2 Accent 5" w:semiHidden="0" w:uiPriority="68" w:unhideWhenUsed="0"/>
+    <w:lsdException w:name="Medium Grid 3 Accent 5" w:semiHidden="0" w:uiPriority="69" w:unhideWhenUsed="0"/>
+    <w:lsdException w:name="Dark List Accent 5" w:semiHidden="0" w:uiPriority="70" w:unhideWhenUsed="0"/>
+    <w:lsdException w:name="Colorful Shading Accent 5" w:semiHidden="0" w:uiPriority="71" w:unhideWhenUsed="0"/>
+    <w:lsdException w:name="Colorful List Accent 5" w:semiHidden="0" w:uiPriority="72" w:unhideWhenUsed="0"/>
+    <w:lsdException w:name="Colorful Grid Accent 5" w:semiHidden="0" w:uiPriority="73" w:unhideWhenUsed="0"/>
+    <w:lsdException w:name="Light Shading Accent 6" w:semiHidden="0" w:uiPriority="60" w:unhideWhenUsed="0"/>
+    <w:lsdException w:name="Light List Accent 6" w:semiHidden="0" w:uiPriority="61" w:unhideWhenUsed="0"/>
+    <w:lsdException w:name="Light Grid Accent 6" w:semiHidden="0" w:uiPriority="62" w:unhideWhenUsed="0"/>
+    <w:lsdException w:name="Medium Shading 1 Accent 6" w:semiHidden="0" w:uiPriority="63" w:unhideWhenUsed="0"/>
+    <w:lsdException w:name="Medium Shading 2 Accent 6" w:semiHidden="0" w:uiPriority="64" w:unhideWhenUsed="0"/>
+    <w:lsdException w:name="Medium List 1 Accent 6" w:semiHidden="0" w:uiPriority="65" w:unhideWhenUsed="0"/>
+    <w:lsdException w:name="Medium List 2 Accent 6" w:semiHidden="0" w:uiPriority="66" w:unhideWhenUsed="0"/>
+    <w:lsdException w:name="Medium Grid 1 Accent 6" w:semiHidden="0" w:uiPriority="67" w:unhideWhenUsed="0"/>
+    <w:lsdException w:name="Medium Grid 2 Accent 6" w:semiHidden="0" w:uiPriority="68" w:unhideWhenUsed="0"/>
+    <w:lsdException w:name="Medium Grid 3 Accent 6" w:semiHidden="0" w:uiPriority="69" w:unhideWhenUsed="0"/>
+    <w:lsdException w:name="Dark List Accent 6" w:semiHidden="0" w:uiPriority="70" w:unhideWhenUsed="0"/>
+    <w:lsdException w:name="Colorful Shading Accent 6" w:semiHidden="0" w:uiPriority="71" w:unhideWhenUsed="0"/>
+    <w:lsdException w:name="Colorful List Accent 6" w:semiHidden="0" w:uiPriority="72" w:unhideWhenUsed="0"/>
+    <w:lsdException w:name="Colorful Grid Accent 6" w:semiHidden="0" w:uiPriority="73" w:unhideWhenUsed="0"/>
+    <w:lsdException w:name="Subtle Emphasis" w:semiHidden="0" w:uiPriority="19" w:unhideWhenUsed="0" w:qFormat="1"/>
+    <w:lsdException w:name="Intense Emphasis" w:semiHidden="0" w:uiPriority="21" w:unhideWhenUsed="0" w:qFormat="1"/>
+    <w:lsdException w:name="Subtle Reference" w:semiHidden="0" w:uiPriority="31" w:unhideWhenUsed="0" w:qFormat="1"/>
+    <w:lsdException w:name="Intense Reference" w:semiHidden="0" w:uiPriority="32" w:unhideWhenUsed="0" w:qFormat="1"/>
+    <w:lsdException w:name="Book Title" w:semiHidden="0" w:uiPriority="33" w:unhideWhenUsed="0" w:qFormat="1"/>
+    <w:lsdException w:name="Bibliography" w:uiPriority="37"/>
+    <w:lsdException w:name="TOC Heading" w:uiPriority="39" w:qFormat="1"/>
+  </w:latentStyles>
+  <w:style w:type="paragraph" w:default="1" w:styleId="Normal">
+    <w:name w:val="Normal"/>
+    <w:qFormat/>
+  </w:style>
+  <w:style w:type="character" w:default="1" w:styleId="DefaultParagraphFont">
+    <w:name w:val="Default Paragraph Font"/>
+    <w:uiPriority w:val="1"/>
+    <w:semiHidden/>
+    <w:unhideWhenUsed/>
+  </w:style>
+  <w:style w:type="table" w:default="1" w:styleId="TableNormal">
+    <w:name w:val="Normal Table"/>
+    <w:uiPriority w:val="99"/>
+    <w:semiHidden/>
+    <w:unhideWhenUsed/>
+    <w:tblPr>
+      <w:tblInd w:w="0" w:type="dxa"/>
+      <w:tblCellMar>
+        <w:top w:w="0" w:type="dxa"/>
+        <w:left w:w="108" w:type="dxa"/>
+        <w:bottom w:w="0" w:type="dxa"/>
+        <w:right w:w="108" w:type="dxa"/>
+      </w:tblCellMar>
+    </w:tblPr>
+  </w:style>
+  <w:style w:type="numbering" w:default="1" w:styleId="NoList">
+    <w:name w:val="No List"/>
+    <w:uiPriority w:val="99"/>
+    <w:semiHidden/>
+    <w:unhideWhenUsed/>
+  </w:style>
+  <w:style w:type="paragraph" w:styleId="ListParagraph">
+    <w:name w:val="List Paragraph"/>
+    <w:basedOn w:val="Normal"/>
+    <w:uiPriority w:val="34"/>
+    <w:qFormat/>
+    <w:rsid w:val="009B343A"/>
+    <w:pPr>
+      <w:ind w:left="720"/>
+      <w:contextualSpacing/>
+    </w:pPr>
+  </w:style>
+  <w:style w:type="paragraph" w:styleId="Header">
+    <w:name w:val="header"/>
+    <w:basedOn w:val="Normal"/>
+    <w:link w:val="HeaderChar"/>
+    <w:uiPriority w:val="99"/>
+    <w:unhideWhenUsed/>
+    <w:rsid w:val="00717450"/>
+    <w:pPr>
+      <w:tabs>
+        <w:tab w:val="center" w:pos="4680"/>
+        <w:tab w:val="right" w:pos="9360"/>
+      </w:tabs>
+      <w:spacing w:after="0" w:line="240" w:lineRule="auto"/>
+    </w:pPr>
+  </w:style>
+  <w:style w:type="character" w:customStyle="1" w:styleId="HeaderChar">
+    <w:name w:val="Header Char"/>
+    <w:basedOn w:val="DefaultParagraphFont"/>
+    <w:link w:val="Header"/>
+    <w:uiPriority w:val="99"/>
+    <w:rsid w:val="00717450"/>
+  </w:style>
+  <w:style w:type="paragraph" w:styleId="Footer">
+    <w:name w:val="footer"/>
+    <w:basedOn w:val="Normal"/>
+    <w:link w:val="FooterChar"/>
+    <w:uiPriority w:val="99"/>
+    <w:unhideWhenUsed/>
+    <w:rsid w:val="00717450"/>
+    <w:pPr>
+      <w:tabs>
+        <w:tab w:val="center" w:pos="4680"/>
+        <w:tab w:val="right" w:pos="9360"/>
+      </w:tabs>
+      <w:spacing w:after="0" w:line="240" w:lineRule="auto"/>
+    </w:pPr>
+  </w:style>
+  <w:style w:type="character" w:customStyle="1" w:styleId="FooterChar">
+    <w:name w:val="Footer Char"/>
+    <w:basedOn w:val="DefaultParagraphFont"/>
+    <w:link w:val="Footer"/>
+    <w:uiPriority w:val="99"/>
+    <w:rsid w:val="00717450"/>
+  </w:style>
+  <w:style w:type="paragraph" w:styleId="BalloonText">
+    <w:name w:val="Balloon Text"/>
+    <w:basedOn w:val="Normal"/>
+    <w:link w:val="BalloonTextChar"/>
+    <w:uiPriority w:val="99"/>
+    <w:semiHidden/>
+    <w:unhideWhenUsed/>
+    <w:rsid w:val="00075290"/>
+    <w:pPr>
+      <w:spacing w:after="0" w:line="240" w:lineRule="auto"/>
+    </w:pPr>
+    <w:rPr>
+      <w:rFonts w:ascii="Segoe UI" w:hAnsi="Segoe UI" w:cs="Segoe UI"/>
+      <w:sz w:val="18"/>
+      <w:szCs w:val="18"/>
+    </w:rPr>
+  </w:style>
+  <w:style w:type="character" w:customStyle="1" w:styleId="BalloonTextChar">
+    <w:name w:val="Balloon Text Char"/>
+    <w:basedOn w:val="DefaultParagraphFont"/>
+    <w:link w:val="BalloonText"/>
+    <w:uiPriority w:val="99"/>
+    <w:semiHidden/>
+    <w:rsid w:val="00075290"/>
+    <w:rPr>
+      <w:rFonts w:ascii="Segoe UI" w:hAnsi="Segoe UI" w:cs="Segoe UI"/>
+      <w:sz w:val="18"/>
+      <w:szCs w:val="18"/>
+    </w:rPr>
+  </w:style>
+</w:styles>
+</file>
+
+<file path=word/stylesWithEffects.xml><?xml version="1.0" encoding="utf-8"?>
+<w:styles xmlns:wpc="http://schemas.microsoft.com/office/word/2010/wordprocessingCanvas" xmlns:mc="http://schemas.openxmlformats.org/markup-compatibility/2006" xmlns:o="urn:schemas-microsoft-com:office:office" xmlns:r="http://schemas.openxmlformats.org/officeDocument/2006/relationships" xmlns:m="http://schemas.openxmlformats.org/officeDocument/2006/math" xmlns:v="urn:schemas-microsoft-com:vml" xmlns:wp14="http://schemas.microsoft.com/office/word/2010/wordprocessingDrawing" xmlns:wp="http://schemas.openxmlformats.org/drawingml/2006/wordprocessingDrawing" xmlns:w10="urn:schemas-microsoft-com:office:word" xmlns:w="http://schemas.openxmlformats.org/wordprocessingml/2006/main" xmlns:w14="http://schemas.microsoft.com/office/word/2010/wordml" xmlns:wpg="http://schemas.microsoft.com/office/word/2010/wordprocessingGroup" xmlns:wpi="http://schemas.microsoft.com/office/word/2010/wordprocessingInk" xmlns:wne="http://schemas.microsoft.com/office/word/2006/wordml" xmlns:wps="http://schemas.microsoft.com/office/word/2010/wordprocessingShape" mc:Ignorable="w14 wp14">
+  <w:docDefaults>
+    <w:rPrDefault>
+      <w:rPr>
+        <w:rFonts w:asciiTheme="minorHAnsi" w:eastAsiaTheme="minorHAnsi" w:hAnsiTheme="minorHAnsi" w:cstheme="minorBidi"/>
+        <w:sz w:val="22"/>
+        <w:szCs w:val="22"/>
+        <w:lang w:val="en-CA" w:eastAsia="en-US" w:bidi="ar-SA"/>
+      </w:rPr>
+    </w:rPrDefault>
+    <w:pPrDefault>
+      <w:pPr>
+        <w:spacing w:after="160" w:line="259" w:lineRule="auto"/>
+      </w:pPr>
+    </w:pPrDefault>
+  </w:docDefaults>
+  <w:latentStyles w:defLockedState="0" w:defUIPriority="99" w:defSemiHidden="1" w:defUnhideWhenUsed="1" w:defQFormat="0" w:count="267">
+    <w:lsdException w:name="Normal" w:semiHidden="0" w:uiPriority="0" w:unhideWhenUsed="0" w:qFormat="1"/>
+    <w:lsdException w:name="heading 1" w:semiHidden="0" w:uiPriority="9" w:unhideWhenUsed="0" w:qFormat="1"/>
+    <w:lsdException w:name="heading 2" w:uiPriority="9" w:qFormat="1"/>
+    <w:lsdException w:name="heading 3" w:uiPriority="9" w:qFormat="1"/>
+    <w:lsdException w:name="heading 4" w:uiPriority="9" w:qFormat="1"/>
+    <w:lsdException w:name="heading 5" w:uiPriority="9" w:qFormat="1"/>
+    <w:lsdException w:name="heading 6" w:uiPriority="9" w:qFormat="1"/>
+    <w:lsdException w:name="heading 7" w:uiPriority="9" w:qFormat="1"/>
+    <w:lsdException w:name="heading 8" w:uiPriority="9" w:qFormat="1"/>
+    <w:lsdException w:name="heading 9" w:uiPriority="9" w:qFormat="1"/>
+    <w:lsdException w:name="toc 1" w:uiPriority="39"/>
+    <w:lsdException w:name="toc 2" w:uiPriority="39"/>
+    <w:lsdException w:name="toc 3" w:uiPriority="39"/>
+    <w:lsdException w:name="toc 4" w:uiPriority="39"/>
+    <w:lsdException w:name="toc 5" w:uiPriority="39"/>
+    <w:lsdException w:name="toc 6" w:uiPriority="39"/>
+    <w:lsdException w:name="toc 7" w:uiPriority="39"/>
+    <w:lsdException w:name="toc 8" w:uiPriority="39"/>
+    <w:lsdException w:name="toc 9" w:uiPriority="39"/>
+    <w:lsdException w:name="caption" w:uiPriority="35" w:qFormat="1"/>
+    <w:lsdException w:name="Title" w:semiHidden="0" w:uiPriority="10" w:unhideWhenUsed="0" w:qFormat="1"/>
+    <w:lsdException w:name="Default Paragraph Font" w:uiPriority="1"/>
+    <w:lsdException w:name="Subtitle" w:semiHidden="0" w:uiPriority="11" w:unhideWhenUsed="0" w:qFormat="1"/>
+    <w:lsdException w:name="Strong" w:semiHidden="0" w:uiPriority="22" w:unhideWhenUsed="0" w:qFormat="1"/>
+    <w:lsdException w:name="Emphasis" w:semiHidden="0" w:uiPriority="20" w:unhideWhenUsed="0" w:qFormat="1"/>
+    <w:lsdException w:name="Table Grid" w:semiHidden="0" w:uiPriority="39" w:unhideWhenUsed="0"/>
+    <w:lsdException w:name="Placeholder Text" w:unhideWhenUsed="0"/>
+    <w:lsdException w:name="No Spacing" w:semiHidden="0" w:uiPriority="1" w:unhideWhenUsed="0" w:qFormat="1"/>
+    <w:lsdException w:name="Light Shading" w:semiHidden="0" w:uiPriority="60" w:unhideWhenUsed="0"/>
+    <w:lsdException w:name="Light List" w:semiHidden="0" w:uiPriority="61" w:unhideWhenUsed="0"/>
+    <w:lsdException w:name="Light Grid" w:semiHidden="0" w:uiPriority="62" w:unhideWhenUsed="0"/>
+    <w:lsdException w:name="Medium Shading 1" w:semiHidden="0" w:uiPriority="63" w:unhideWhenUsed="0"/>
+    <w:lsdException w:name="Medium Shading 2" w:semiHidden="0" w:uiPriority="64" w:unhideWhenUsed="0"/>
+    <w:lsdException w:name="Medium List 1" w:semiHidden="0" w:uiPriority="65" w:unhideWhenUsed="0"/>
+    <w:lsdException w:name="Medium List 2" w:semiHidden="0" w:uiPriority="66" w:unhideWhenUsed="0"/>
+    <w:lsdException w:name="Medium Grid 1" w:semiHidden="0" w:uiPriority="67" w:unhideWhenUsed="0"/>
+    <w:lsdException w:name="Medium Grid 2" w:semiHidden="0" w:uiPriority="68" w:unhideWhenUsed="0"/>
+    <w:lsdException w:name="Medium Grid 3" w:semiHidden="0" w:uiPriority="69" w:unhideWhenUsed="0"/>
+    <w:lsdException w:name="Dark List" w:semiHidden="0" w:uiPriority="70" w:unhideWhenUsed="0"/>
+    <w:lsdException w:name="Colorful Shading" w:semiHidden="0" w:uiPriority="71" w:unhideWhenUsed="0"/>
+    <w:lsdException w:name="Colorful List" w:semiHidden="0" w:uiPriority="72" w:unhideWhenUsed="0"/>
+    <w:lsdException w:name="Colorful Grid" w:semiHidden="0" w:uiPriority="73" w:unhideWhenUsed="0"/>
+    <w:lsdException w:name="Light Shading Accent 1" w:semiHidden="0" w:uiPriority="60" w:unhideWhenUsed="0"/>
+    <w:lsdException w:name="Light List Accent 1" w:semiHidden="0" w:uiPriority="61" w:unhideWhenUsed="0"/>
+    <w:lsdException w:name="Light Grid Accent 1" w:semiHidden="0" w:uiPriority="62" w:unhideWhenUsed="0"/>
+    <w:lsdException w:name="Medium Shading 1 Accent 1" w:semiHidden="0" w:uiPriority="63" w:unhideWhenUsed="0"/>
+    <w:lsdException w:name="Medium Shading 2 Accent 1" w:semiHidden="0" w:uiPriority="64" w:unhideWhenUsed="0"/>
+    <w:lsdException w:name="Medium List 1 Accent 1" w:semiHidden="0" w:uiPriority="65" w:unhideWhenUsed="0"/>
+    <w:lsdException w:name="Revision" w:unhideWhenUsed="0"/>
+    <w:lsdException w:name="List Paragraph" w:semiHidden="0" w:uiPriority="34" w:unhideWhenUsed="0" w:qFormat="1"/>
+    <w:lsdException w:name="Quote" w:semiHidden="0" w:uiPriority="29" w:unhideWhenUsed="0" w:qFormat="1"/>
+    <w:lsdException w:name="Intense Quote" w:semiHidden="0" w:uiPriority="30" w:unhideWhenUsed="0" w:qFormat="1"/>
+    <w:lsdException w:name="Medium List 2 Accent 1" w:semiHidden="0" w:uiPriority="66" w:unhideWhenUsed="0"/>
+    <w:lsdException w:name="Medium Grid 1 Accent 1" w:semiHidden="0" w:uiPriority="67" w:unhideWhenUsed="0"/>
+    <w:lsdException w:name="Medium Grid 2 Accent 1" w:semiHidden="0" w:uiPriority="68" w:unhideWhenUsed="0"/>
+    <w:lsdException w:name="Medium Grid 3 Accent 1" w:semiHidden="0" w:uiPriority="69" w:unhideWhenUsed="0"/>
+    <w:lsdException w:name="Dark List Accent 1" w:semiHidden="0" w:uiPriority="70" w:unhideWhenUsed="0"/>
+    <w:lsdException w:name="Colorful Shading Accent 1" w:semiHidden="0" w:uiPriority="71" w:unhideWhenUsed="0"/>
+    <w:lsdException w:name="Colorful List Accent 1" w:semiHidden="0" w:uiPriority="72" w:unhideWhenUsed="0"/>
+    <w:lsdException w:name="Colorful Grid Accent 1" w:semiHidden="0" w:uiPriority="73" w:unhideWhenUsed="0"/>
+    <w:lsdException w:name="Light Shading Accent 2" w:semiHidden="0" w:uiPriority="60" w:unhideWhenUsed="0"/>
+    <w:lsdException w:name="Light List Accent 2" w:semiHidden="0" w:uiPriority="61" w:unhideWhenUsed="0"/>
+    <w:lsdException w:name="Light Grid Accent 2" w:semiHidden="0" w:uiPriority="62" w:unhideWhenUsed="0"/>
+    <w:lsdException w:name="Medium Shading 1 Accent 2" w:semiHidden="0" w:uiPriority="63" w:unhideWhenUsed="0"/>
+    <w:lsdException w:name="Medium Shading 2 Accent 2" w:semiHidden="0" w:uiPriority="64" w:unhideWhenUsed="0"/>
+    <w:lsdException w:name="Medium List 1 Accent 2" w:semiHidden="0" w:uiPriority="65" w:unhideWhenUsed="0"/>
+    <w:lsdException w:name="Medium List 2 Accent 2" w:semiHidden="0" w:uiPriority="66" w:unhideWhenUsed="0"/>
+    <w:lsdException w:name="Medium Grid 1 Accent 2" w:semiHidden="0" w:uiPriority="67" w:unhideWhenUsed="0"/>
+    <w:lsdException w:name="Medium Grid 2 Accent 2" w:semiHidden="0" w:uiPriority="68" w:unhideWhenUsed="0"/>
+    <w:lsdException w:name="Medium Grid 3 Accent 2" w:semiHidden="0" w:uiPriority="69" w:unhideWhenUsed="0"/>
+    <w:lsdException w:name="Dark List Accent 2" w:semiHidden="0" w:uiPriority="70" w:unhideWhenUsed="0"/>
+    <w:lsdException w:name="Colorful Shading Accent 2" w:semiHidden="0" w:uiPriority="71" w:unhideWhenUsed="0"/>
+    <w:lsdException w:name="Colorful List Accent 2" w:semiHidden="0" w:uiPriority="72" w:unhideWhenUsed="0"/>
+    <w:lsdException w:name="Colorful Grid Accent 2" w:semiHidden="0" w:uiPriority="73" w:unhideWhenUsed="0"/>
+    <w:lsdException w:name="Light Shading Accent 3" w:semiHidden="0" w:uiPriority="60" w:unhideWhenUsed="0"/>
+    <w:lsdException w:name="Light List Accent 3" w:semiHidden="0" w:uiPriority="61" w:unhideWhenUsed="0"/>
+    <w:lsdException w:name="Light Grid Accent 3" w:semiHidden="0" w:uiPriority="62" w:unhideWhenUsed="0"/>
+    <w:lsdException w:name="Medium Shading 1 Accent 3" w:semiHidden="0" w:uiPriority="63" w:unhideWhenUsed="0"/>
+    <w:lsdException w:name="Medium Shading 2 Accent 3" w:semiHidden="0" w:uiPriority="64" w:unhideWhenUsed="0"/>
+    <w:lsdException w:name="Medium List 1 Accent 3" w:semiHidden="0" w:uiPriority="65" w:unhideWhenUsed="0"/>
+    <w:lsdException w:name="Medium List 2 Accent 3" w:semiHidden="0" w:uiPriority="66" w:unhideWhenUsed="0"/>
+    <w:lsdException w:name="Medium Grid 1 Accent 3" w:semiHidden="0" w:uiPriority="67" w:unhideWhenUsed="0"/>
+    <w:lsdException w:name="Medium Grid 2 Accent 3" w:semiHidden="0" w:uiPriority="68" w:unhideWhenUsed="0"/>
+    <w:lsdException w:name="Medium Grid 3 Accent 3" w:semiHidden="0" w:uiPriority="69" w:unhideWhenUsed="0"/>
+    <w:lsdException w:name="Dark List Accent 3" w:semiHidden="0" w:uiPriority="70" w:unhideWhenUsed="0"/>
+    <w:lsdException w:name="Colorful Shading Accent 3" w:semiHidden="0" w:uiPriority="71" w:unhideWhenUsed="0"/>
+    <w:lsdException w:name="Colorful List Accent 3" w:semiHidden="0" w:uiPriority="72" w:unhideWhenUsed="0"/>
+    <w:lsdException w:name="Colorful Grid Accent 3" w:semiHidden="0" w:uiPriority="73" w:unhideWhenUsed="0"/>
+    <w:lsdException w:name="Light Shading Accent 4" w:semiHidden="0" w:uiPriority="60" w:unhideWhenUsed="0"/>
+    <w:lsdException w:name="Light List Accent 4" w:semiHidden="0" w:uiPriority="61" w:unhideWhenUsed="0"/>
+    <w:lsdException w:name="Light Grid Accent 4" w:semiHidden="0" w:uiPriority="62" w:unhideWhenUsed="0"/>
+    <w:lsdException w:name="Medium Shading 1 Accent 4" w:semiHidden="0" w:uiPriority="63" w:unhideWhenUsed="0"/>
+    <w:lsdException w:name="Medium Shading 2 Accent 4" w:semiHidden="0" w:uiPriority="64" w:unhideWhenUsed="0"/>
+    <w:lsdException w:name="Medium List 1 Accent 4" w:semiHidden="0" w:uiPriority="65" w:unhideWhenUsed="0"/>
+    <w:lsdException w:name="Medium List 2 Accent 4" w:semiHidden="0" w:uiPriority="66" w:unhideWhenUsed="0"/>
+    <w:lsdException w:name="Medium Grid 1 Accent 4" w:semiHidden="0" w:uiPriority="67" w:unhideWhenUsed="0"/>
+    <w:lsdException w:name="Medium Grid 2 Accent 4" w:semiHidden="0" w:uiPriority="68" w:unhideWhenUsed="0"/>
+    <w:lsdException w:name="Medium Grid 3 Accent 4" w:semiHidden="0" w:uiPriority="69" w:unhideWhenUsed="0"/>
+    <w:lsdException w:name="Dark List Accent 4" w:semiHidden="0" w:uiPriority="70" w:unhideWhenUsed="0"/>
+    <w:lsdException w:name="Colorful Shading Accent 4" w:semiHidden="0" w:uiPriority="71" w:unhideWhenUsed="0"/>
+    <w:lsdException w:name="Colorful List Accent 4" w:semiHidden="0" w:uiPriority="72" w:unhideWhenUsed="0"/>
+    <w:lsdException w:name="Colorful Grid Accent 4" w:semiHidden="0" w:uiPriority="73" w:unhideWhenUsed="0"/>
+    <w:lsdException w:name="Light Shading Accent 5" w:semiHidden="0" w:uiPriority="60" w:unhideWhenUsed="0"/>
+    <w:lsdException w:name="Light List Accent 5" w:semiHidden="0" w:uiPriority="61" w:unhideWhenUsed="0"/>
+    <w:lsdException w:name="Light Grid Accent 5" w:semiHidden="0" w:uiPriority="62" w:unhideWhenUsed="0"/>
+    <w:lsdException w:name="Medium Shading 1 Accent 5" w:semiHidden="0" w:uiPriority="63" w:unhideWhenUsed="0"/>
+    <w:lsdException w:name="Medium Shading 2 Accent 5" w:semiHidden="0" w:uiPriority="64" w:unhideWhenUsed="0"/>
+    <w:lsdException w:name="Medium List 1 Accent 5" w:semiHidden="0" w:uiPriority="65" w:unhideWhenUsed="0"/>
+    <w:lsdException w:name="Medium List 2 Accent 5" w:semiHidden="0" w:uiPriority="66" w:unhideWhenUsed="0"/>
+    <w:lsdException w:name="Medium Grid 1 Accent 5" w:semiHidden="0" w:uiPriority="67" w:unhideWhenUsed="0"/>
+    <w:lsdException w:name="Medium Grid 2 Accent 5" w:semiHidden="0" w:uiPriority="68" w:unhideWhenUsed="0"/>
+    <w:lsdException w:name="Medium Grid 3 Accent 5" w:semiHidden="0" w:uiPriority="69" w:unhideWhenUsed="0"/>
+    <w:lsdException w:name="Dark List Accent 5" w:semiHidden="0" w:uiPriority="70" w:unhideWhenUsed="0"/>
+    <w:lsdException w:name="Colorful Shading Accent 5" w:semiHidden="0" w:uiPriority="71" w:unhideWhenUsed="0"/>
+    <w:lsdException w:name="Colorful List Accent 5" w:semiHidden="0" w:uiPriority="72" w:unhideWhenUsed="0"/>
+    <w:lsdException w:name="Colorful Grid Accent 5" w:semiHidden="0" w:uiPriority="73" w:unhideWhenUsed="0"/>
+    <w:lsdException w:name="Light Shading Accent 6" w:semiHidden="0" w:uiPriority="60" w:unhideWhenUsed="0"/>
+    <w:lsdException w:name="Light List Accent 6" w:semiHidden="0" w:uiPriority="61" w:unhideWhenUsed="0"/>
+    <w:lsdException w:name="Light Grid Accent 6" w:semiHidden="0" w:uiPriority="62" w:unhideWhenUsed="0"/>
+    <w:lsdException w:name="Medium Shading 1 Accent 6" w:semiHidden="0" w:uiPriority="63" w:unhideWhenUsed="0"/>
+    <w:lsdException w:name="Medium Shading 2 Accent 6" w:semiHidden="0" w:uiPriority="64" w:unhideWhenUsed="0"/>
+    <w:lsdException w:name="Medium List 1 Accent 6" w:semiHidden="0" w:uiPriority="65" w:unhideWhenUsed="0"/>
+    <w:lsdException w:name="Medium List 2 Accent 6" w:semiHidden="0" w:uiPriority="66" w:unhideWhenUsed="0"/>
+    <w:lsdException w:name="Medium Grid 1 Accent 6" w:semiHidden="0" w:uiPriority="67" w:unhideWhenUsed="0"/>
+    <w:lsdException w:name="Medium Grid 2 Accent 6" w:semiHidden="0" w:uiPriority="68" w:unhideWhenUsed="0"/>
+    <w:lsdException w:name="Medium Grid 3 Accent 6" w:semiHidden="0" w:uiPriority="69" w:unhideWhenUsed="0"/>
+    <w:lsdException w:name="Dark List Accent 6" w:semiHidden="0" w:uiPriority="70" w:unhideWhenUsed="0"/>
+    <w:lsdException w:name="Colorful Shading Accent 6" w:semiHidden="0" w:uiPriority="71" w:unhideWhenUsed="0"/>
+    <w:lsdException w:name="Colorful List Accent 6" w:semiHidden="0" w:uiPriority="72" w:unhideWhenUsed="0"/>
+    <w:lsdException w:name="Colorful Grid Accent 6" w:semiHidden="0" w:uiPriority="73" w:unhideWhenUsed="0"/>
+    <w:lsdException w:name="Subtle Emphasis" w:semiHidden="0" w:uiPriority="19" w:unhideWhenUsed="0" w:qFormat="1"/>
+    <w:lsdException w:name="Intense Emphasis" w:semiHidden="0" w:uiPriority="21" w:unhideWhenUsed="0" w:qFormat="1"/>
+    <w:lsdException w:name="Subtle Reference" w:semiHidden="0" w:uiPriority="31" w:unhideWhenUsed="0" w:qFormat="1"/>
+    <w:lsdException w:name="Intense Reference" w:semiHidden="0" w:uiPriority="32" w:unhideWhenUsed="0" w:qFormat="1"/>
+    <w:lsdException w:name="Book Title" w:semiHidden="0" w:uiPriority="33" w:unhideWhenUsed="0" w:qFormat="1"/>
+    <w:lsdException w:name="Bibliography" w:uiPriority="37"/>
+    <w:lsdException w:name="TOC Heading" w:uiPriority="39" w:qFormat="1"/>
   </w:latentStyles>
   <w:style w:type="paragraph" w:default="1" w:styleId="Normal">
     <w:name w:val="Normal"/>
@@ -5445,7 +5576,7 @@
   <a:extraClrSchemeLst/>
   <a:extLst>
     <a:ext uri="{05A4C25C-085E-4340-85A3-A5531E510DB2}">
-      <thm15:themeFamily xmlns:thm15="http://schemas.microsoft.com/office/thememl/2012/main" name="Office Theme" id="{62F939B6-93AF-4DB8-9C6B-D6C7DFDC589F}" vid="{4A3C46E8-61CC-4603-A589-7422A47A8E4A}"/>
+      <thm15:themeFamily xmlns:thm15="http://schemas.microsoft.com/office/thememl/2012/main" xmlns="" name="Office Theme" id="{62F939B6-93AF-4DB8-9C6B-D6C7DFDC589F}" vid="{4A3C46E8-61CC-4603-A589-7422A47A8E4A}"/>
     </a:ext>
   </a:extLst>
 </a:theme>

</xml_diff>